<commit_message>
Revision 1 for PCI-RR
</commit_message>
<xml_diff>
--- a/manuscript/manuscript.docx
+++ b/manuscript/manuscript.docx
@@ -374,13 +374,13 @@
         <w:pStyle w:val="FirstParagraph"/>
       </w:pPr>
       <w:r>
-        <w:t xml:space="preserve">Decades of research have shown that adversity tends to lower working memory (WM) performance.</w:t>
-      </w:r>
-      <w:r>
-        <w:t xml:space="preserve"> </w:t>
-      </w:r>
-      <w:r>
-        <w:t xml:space="preserve">This literature has mainly focused on impairments in the overall capacity to hold information available in WM for further processing.</w:t>
+        <w:t xml:space="preserve">Decades of research have shown that adversity tends to be associated with lower working memory (WM) performance.</w:t>
+      </w:r>
+      <w:r>
+        <w:t xml:space="preserve"> </w:t>
+      </w:r>
+      <w:r>
+        <w:t xml:space="preserve">This literature has mainly focused on impairments in the capacity to hold information available in WM for further processing.</w:t>
       </w:r>
       <w:r>
         <w:t xml:space="preserve"> </w:t>
@@ -392,7 +392,7 @@
         <w:t xml:space="preserve"> </w:t>
       </w:r>
       <w:r>
-        <w:t xml:space="preserve">One key issue in evaluating deficits and adaptations in WM is that WM capacity and updating tasks tend to covary.</w:t>
+        <w:t xml:space="preserve">One key challenge is that WM capacity and updating tasks tend to covary.</w:t>
       </w:r>
       <w:r>
         <w:t xml:space="preserve"> </w:t>
@@ -422,7 +422,7 @@
         <w:t xml:space="preserve"> </w:t>
       </w:r>
       <w:r>
-        <w:t xml:space="preserve">In addition, we will derive estimates of participants’ exposure to neighborhood threat, material deprivation, and unpredictability.</w:t>
+        <w:t xml:space="preserve">In addition, we will estimate participants’ exposure to neighborhood threat, material deprivation, and unpredictability.</w:t>
       </w:r>
       <w:r>
         <w:t xml:space="preserve"> </w:t>
@@ -434,7 +434,7 @@
         <w:t xml:space="preserve"> </w:t>
       </w:r>
       <w:r>
-        <w:t xml:space="preserve">These findings will advance our theoretical understanding of how adversity is associated with WM, which will aid the development of interventions aimed at alleviating performance difficulties and leveraging areas of strengths.</w:t>
+        <w:t xml:space="preserve">These findings will advance our theoretical understanding of how adversity is associated with WM, which will aid interventions aimed at alleviating performance difficulties and leveraging areas of strength.</w:t>
       </w:r>
     </w:p>
     <w:p>
@@ -472,6 +472,21 @@
         <w:t xml:space="preserve"> </w:t>
       </w:r>
       <w:r>
+        <w:t xml:space="preserve">Although adversity can be described in many ways, we follow contemporary models focusing on threat, deprivation, and unpredictability as key dimensions of adversity</w:t>
+      </w:r>
+      <w:r>
+        <w:t xml:space="preserve"> </w:t>
+      </w:r>
+      <w:r>
+        <w:t xml:space="preserve">(Ellis et al., 2009, 2022; McLaughlin et al., 2021; McLaughlin &amp; Sheridan, 2016)</w:t>
+      </w:r>
+      <w:r>
+        <w:t xml:space="preserve">.</w:t>
+      </w:r>
+      <w:r>
+        <w:t xml:space="preserve"> </w:t>
+      </w:r>
+      <w:r>
         <w:t xml:space="preserve">A domain that seems to be particularly affected by adversity is working memory (WM).</w:t>
       </w:r>
       <w:r>
@@ -666,11 +681,13 @@
       <w:r>
         <w:t xml:space="preserve">.</w:t>
       </w:r>
-      <w:r>
-        <w:t xml:space="preserve"> </w:t>
-      </w:r>
-      <w:r>
-        <w:t xml:space="preserve">The most common tasks used to examine this link are simple span tasks (repeating a string of stimuli of increasing length), complex span tasks (remembering a string of stimuli while being engaged by a secondary task), and</w:t>
+    </w:p>
+    <w:p>
+      <w:pPr>
+        <w:pStyle w:val="BodyText"/>
+      </w:pPr>
+      <w:r>
+        <w:t xml:space="preserve">The most common tasks used to examine the negative association between adversity and WM are simple span tasks (repeating a string of stimuli of increasing length), complex span tasks (remembering a string of stimuli while being engaged by a secondary task), and</w:t>
       </w:r>
       <w:r>
         <w:t xml:space="preserve"> </w:t>
@@ -744,13 +761,25 @@
         <w:pStyle w:val="BodyText"/>
       </w:pPr>
       <w:r>
-        <w:t xml:space="preserve">Although both early-life and recent adversity appear to be negatively associated with WM capacity, a small set of studies suggest that exposure to adversity may leave intact, or even enhance, the ability to update items in WM</w:t>
-      </w:r>
-      <w:r>
-        <w:t xml:space="preserve"> </w:t>
-      </w:r>
-      <w:r>
-        <w:t xml:space="preserve">(Young et al., 2018, 2022)</w:t>
+        <w:t xml:space="preserve">Although both early-life and recent adversity appear to be negatively associated with WM capacity, a small set of studies suggest that exposure to adversity may leave intact, or even enhance, the ability to update items in WM in adolescents</w:t>
+      </w:r>
+      <w:r>
+        <w:t xml:space="preserve"> </w:t>
+      </w:r>
+      <w:r>
+        <w:t xml:space="preserve">(Young et al., 2022)</w:t>
+      </w:r>
+      <w:r>
+        <w:t xml:space="preserve"> </w:t>
+      </w:r>
+      <w:r>
+        <w:t xml:space="preserve">and adults</w:t>
+      </w:r>
+      <w:r>
+        <w:t xml:space="preserve"> </w:t>
+      </w:r>
+      <w:r>
+        <w:t xml:space="preserve">(Young et al., 2018)</w:t>
       </w:r>
       <w:r>
         <w:t xml:space="preserve">.</w:t>
@@ -776,9 +805,11 @@
       <w:r>
         <w:t xml:space="preserve">.</w:t>
       </w:r>
-      <w:r>
-        <w:t xml:space="preserve"> </w:t>
-      </w:r>
+    </w:p>
+    <w:p>
+      <w:pPr>
+        <w:pStyle w:val="BodyText"/>
+      </w:pPr>
       <w:r>
         <w:t xml:space="preserve">Adaptation-based theories assume that developmental processes tailor an individual’s cognitive abilities to the unique challenges and opportunities posed by their environment.</w:t>
       </w:r>
@@ -792,23 +823,22 @@
         <w:t xml:space="preserve"> </w:t>
       </w:r>
       <w:r>
-        <w:t xml:space="preserve">WM updating may be especially adaptive in</w:t>
-      </w:r>
-      <w:r>
-        <w:t xml:space="preserve"> </w:t>
-      </w:r>
-      <w:r>
-        <w:rPr>
-          <w:iCs/>
-          <w:i/>
-        </w:rPr>
-        <w:t xml:space="preserve">unpredictable</w:t>
-      </w:r>
-      <w:r>
-        <w:t xml:space="preserve"> </w:t>
-      </w:r>
-      <w:r>
-        <w:t xml:space="preserve">environments, characterized by random variation in adversity exposure over space or time.</w:t>
+        <w:t xml:space="preserve">For example, with regards to executive functioning, some previous studies have found that children and adults with more exposure to unpredictability (characterized by random variation in adversity exposure over space or time) and threat tend to be better at rapidly shifting their attention between tasks</w:t>
+      </w:r>
+      <w:r>
+        <w:t xml:space="preserve"> </w:t>
+      </w:r>
+      <w:r>
+        <w:t xml:space="preserve">(Fields et al., 2021; Mittal et al., 2015; Steudte-Schmiedgen et al., 2014; Young et al., 2022; but see Nweze et al., 2021)</w:t>
+      </w:r>
+      <w:r>
+        <w:t xml:space="preserve">.</w:t>
+      </w:r>
+      <w:r>
+        <w:t xml:space="preserve"> </w:t>
+      </w:r>
+      <w:r>
+        <w:t xml:space="preserve">WM updating may be especially adaptive in unpredictable environments.</w:t>
       </w:r>
       <w:r>
         <w:t xml:space="preserve"> </w:t>
@@ -1115,64 +1145,7 @@
         <w:pStyle w:val="FirstParagraph"/>
       </w:pPr>
       <w:r>
-        <w:t xml:space="preserve">In this study, we will estimate associations between three types of adversity exposure and latent estimates of WM capacity and updating.</w:t>
-      </w:r>
-      <w:r>
-        <w:t xml:space="preserve"> </w:t>
-      </w:r>
-      <w:r>
-        <w:t xml:space="preserve">Specifically, we will measure exposure to two forms of harshness:</w:t>
-      </w:r>
-      <w:r>
-        <w:t xml:space="preserve"> </w:t>
-      </w:r>
-      <w:r>
-        <w:rPr>
-          <w:iCs/>
-          <w:i/>
-        </w:rPr>
-        <w:t xml:space="preserve">neighborhood threat</w:t>
-      </w:r>
-      <w:r>
-        <w:t xml:space="preserve"> </w:t>
-      </w:r>
-      <w:r>
-        <w:t xml:space="preserve">(perceived neighborhood safety, personal crime victimization), and</w:t>
-      </w:r>
-      <w:r>
-        <w:t xml:space="preserve"> </w:t>
-      </w:r>
-      <w:r>
-        <w:rPr>
-          <w:iCs/>
-          <w:i/>
-        </w:rPr>
-        <w:t xml:space="preserve">material deprivation</w:t>
-      </w:r>
-      <w:r>
-        <w:t xml:space="preserve"> </w:t>
-      </w:r>
-      <w:r>
-        <w:t xml:space="preserve">(perceived scarcity, income-to-needs).</w:t>
-      </w:r>
-      <w:r>
-        <w:t xml:space="preserve"> </w:t>
-      </w:r>
-      <w:r>
-        <w:t xml:space="preserve">We also include a measure of</w:t>
-      </w:r>
-      <w:r>
-        <w:t xml:space="preserve"> </w:t>
-      </w:r>
-      <w:r>
-        <w:rPr>
-          <w:iCs/>
-          <w:i/>
-        </w:rPr>
-        <w:t xml:space="preserve">unpredictability</w:t>
-      </w:r>
-      <w:r>
-        <w:t xml:space="preserve">, indexed as variability in material deprivation over time.</w:t>
+        <w:t xml:space="preserve">In this study, we will estimate associations between latent estimates of WM capacity and updating with three types of adversity: threat, deprivation, and unpredictability.</w:t>
       </w:r>
       <w:r>
         <w:t xml:space="preserve"> </w:t>
@@ -1184,7 +1157,7 @@
         <w:t xml:space="preserve"> </w:t>
       </w:r>
       <w:r>
-        <w:t xml:space="preserve">(threat vs. deprivation vs. unpredictability; Ellis et al., 2009, 2022; McLaughlin et al., 2021; McLaughlin &amp; Sheridan, 2016)</w:t>
+        <w:t xml:space="preserve">(Ellis et al., 2009, 2022; McLaughlin et al., 2021; McLaughlin &amp; Sheridan, 2016)</w:t>
       </w:r>
       <w:r>
         <w:t xml:space="preserve">.</w:t>
@@ -1193,20 +1166,77 @@
         <w:t xml:space="preserve"> </w:t>
       </w:r>
       <w:r>
+        <w:t xml:space="preserve">Threat refers to experiences involving the potential for harm imposed by others.</w:t>
+      </w:r>
+      <w:r>
+        <w:t xml:space="preserve"> </w:t>
+      </w:r>
+      <w:r>
+        <w:t xml:space="preserve">We focus on perceived neighborhood violence, the extent to which an individual reports having been exposed to acts of violence in their neighborhood.</w:t>
+      </w:r>
+      <w:r>
+        <w:t xml:space="preserve"> </w:t>
+      </w:r>
+      <w:r>
+        <w:t xml:space="preserve">Deprivation refers to having a low level of resources.</w:t>
+      </w:r>
+      <w:r>
+        <w:t xml:space="preserve"> </w:t>
+      </w:r>
+      <w:r>
+        <w:t xml:space="preserve">We focus on perceived material deprivation, a (perceived) lack of access to material resources.</w:t>
+      </w:r>
+      <w:r>
+        <w:t xml:space="preserve"> </w:t>
+      </w:r>
+      <w:r>
+        <w:t xml:space="preserve">Unpredictability refers to variation in material deprivation over time.</w:t>
+      </w:r>
+      <w:r>
+        <w:t xml:space="preserve"> </w:t>
+      </w:r>
+      <w:r>
+        <w:t xml:space="preserve">This definition is inspired by, but deviates from the harshness-unpredictability framework, in which unpredictability is defined as stochastic variation in harshness (age-specific rates in morbidity and mortality) over space and time</w:t>
+      </w:r>
+      <w:r>
+        <w:t xml:space="preserve"> </w:t>
+      </w:r>
+      <w:r>
+        <w:t xml:space="preserve">(Ellis et al., 2009, 2022)</w:t>
+      </w:r>
+      <w:r>
+        <w:t xml:space="preserve">.</w:t>
+      </w:r>
+      <w:r>
+        <w:t xml:space="preserve"> </w:t>
+      </w:r>
+      <w:r>
         <w:t xml:space="preserve">We will not calculate unpredictability in neighborhood threat given that participants have at most six timepoints, and often as few as one or two, which is insufficient to calculate variation over time</w:t>
       </w:r>
       <w:r>
         <w:t xml:space="preserve"> </w:t>
       </w:r>
       <w:r>
-        <w:t xml:space="preserve">(Walasek et al., 2023)</w:t>
+        <w:t xml:space="preserve">(</w:t>
+      </w:r>
+      <w:r>
+        <w:rPr>
+          <w:bCs/>
+          <w:b/>
+        </w:rPr>
+        <w:t xml:space="preserve">walasek_2023?</w:t>
+      </w:r>
+      <w:r>
+        <w:t xml:space="preserve">)</w:t>
       </w:r>
       <w:r>
         <w:t xml:space="preserve">.</w:t>
       </w:r>
-      <w:r>
-        <w:t xml:space="preserve"> </w:t>
-      </w:r>
+    </w:p>
+    <w:p>
+      <w:pPr>
+        <w:pStyle w:val="BodyText"/>
+      </w:pPr>
       <w:r>
         <w:t xml:space="preserve">We will address three research questions.</w:t>
       </w:r>
@@ -1266,6 +1296,73 @@
       </w:r>
       <w:r>
         <w:t xml:space="preserve">, we could find support (or lack thereof) for both frameworks in the same model.</w:t>
+      </w:r>
+      <w:r>
+        <w:t xml:space="preserve"> </w:t>
+      </w:r>
+      <w:r>
+        <w:t xml:space="preserve">We distinguish between three between-person data patterns: (1) lowered performance, (2) enhanced performance, and (3) intact performance.</w:t>
+      </w:r>
+      <w:r>
+        <w:t xml:space="preserve"> </w:t>
+      </w:r>
+      <w:r>
+        <w:t xml:space="preserve">We define lowered performance as a statistically significant negative association between a type of adversity and WM capacity or updating (irrespective of effect size).</w:t>
+      </w:r>
+      <w:r>
+        <w:t xml:space="preserve"> </w:t>
+      </w:r>
+      <w:r>
+        <w:t xml:space="preserve">We define enhanced performance as a statistically significant positive association between a type of adversity and WM capacity or updating (irrespective of effect size).</w:t>
+      </w:r>
+      <w:r>
+        <w:t xml:space="preserve"> </w:t>
+      </w:r>
+      <w:r>
+        <w:t xml:space="preserve">We define intact performance as an association between a type of adversity and WM capacity or updating that has a standardized effect smaller than 0.1</w:t>
+      </w:r>
+      <w:r>
+        <w:t xml:space="preserve"> </w:t>
+      </w:r>
+      <w:r>
+        <w:rPr>
+          <w:iCs/>
+          <w:i/>
+        </w:rPr>
+        <w:t xml:space="preserve">and</w:t>
+      </w:r>
+      <w:r>
+        <w:t xml:space="preserve"> </w:t>
+      </w:r>
+      <w:r>
+        <w:t xml:space="preserve">larger than -0.1—even if the effect is statistically different from zero—which we will test using Two One-Sided T-Tests (TOST) equivalence testing</w:t>
+      </w:r>
+      <w:r>
+        <w:t xml:space="preserve"> </w:t>
+      </w:r>
+      <w:r>
+        <w:t xml:space="preserve">(see the</w:t>
+      </w:r>
+      <w:r>
+        <w:t xml:space="preserve"> </w:t>
+      </w:r>
+      <w:r>
+        <w:t xml:space="preserve">‘</w:t>
+      </w:r>
+      <w:r>
+        <w:t xml:space="preserve">Primary analyses</w:t>
+      </w:r>
+      <w:r>
+        <w:t xml:space="preserve">’</w:t>
+      </w:r>
+      <w:r>
+        <w:t xml:space="preserve"> </w:t>
+      </w:r>
+      <w:r>
+        <w:t xml:space="preserve">section; Lakens et al., 2018)</w:t>
+      </w:r>
+      <w:r>
+        <w:t xml:space="preserve">.</w:t>
       </w:r>
     </w:p>
     <w:p>
@@ -1419,7 +1516,7 @@
             <w:r>
               <w:drawing>
                 <wp:inline>
-                  <wp:extent cx="5486400" cy="5124710"/>
+                  <wp:extent cx="5486400" cy="4641140"/>
                   <wp:effectExtent b="0" l="0" r="0" t="0"/>
                   <wp:docPr descr="" title="" id="40" name="Picture"/>
                   <a:graphic>
@@ -1440,7 +1537,7 @@
                         <pic:spPr bwMode="auto">
                           <a:xfrm>
                             <a:off x="0" y="0"/>
-                            <a:ext cx="5486400" cy="5124710"/>
+                            <a:ext cx="5486400" cy="4641140"/>
                           </a:xfrm>
                           <a:prstGeom prst="rect">
                             <a:avLst/>
@@ -1479,7 +1576,7 @@
               <w:t xml:space="preserve"> </w:t>
             </w:r>
             <w:r>
-              <w:t xml:space="preserve">Overview of predictions derived from deficit and adaptation frameworks. Panel A depicts the most likely data patterns based on previous literature, and whether we would consider them consistent with deficit and adaptation frameworks (see the main text for more details). Panel B depicts an overview of the Structural Equation Model. Ellipses represent latent variables, rectangles represent manifest variables, and circles represent residual variances. Unidirectional solid lines represent factor loadings, bidirectional solid lines represent covariances, and dashed lines represent regression paths. All four manifest WM measures load on a latent WM capacity factor, reflecting the fact that people have to hold information active in WM on all tasks. We fix the loading of WM capacity on the Binding Task to 1, reflecting the idea that the ability to create and maintain bindings is the main limiting factor in WM capacity</w:t>
+              <w:t xml:space="preserve">Overview of predictions derived from deficit and adaptation frameworks. Panel A depicts the most likely between-person data patterns based on previous literature, and whether we would consider them consistent with deficit and adaptation frameworks (see the main text for more details). Panel B depicts an overview of the Structural Equation Model. Ellipses represent latent variables, rectangles represent manifest variables, and circles represent residual variances. Unidirectional solid lines represent factor loadings, bidirectional solid lines represent covariances, and dashed lines represent regression paths. All four manifest WM measures load on a latent WM capacity factor, reflecting the fact that people have to hold information active in WM on all tasks. We fix the loading of WM capacity on the Binding Task to 1, reflecting the idea that the ability to create and maintain bindings is the main limiting factor in WM capacity</w:t>
             </w:r>
             <w:r>
               <w:t xml:space="preserve"> </w:t>
@@ -1488,7 +1585,7 @@
               <w:t xml:space="preserve">(Gruszka &amp; Nęcka, 2017; Oberauer, 2009; Wilhelm et al., 2013)</w:t>
             </w:r>
             <w:r>
-              <w:t xml:space="preserve">. WM updating is modeled as a latent factor capturing the residual variance in the updating task after accounting for variance related to WM capacity.</w:t>
+              <w:t xml:space="preserve">. WM updating is modeled as a latent factor capturing the residual variance in the updating task after accounting for variance related to WM capacity. INR = income-to-needs ratio; Perc. Scarcity = perceived scarcity; SD = standard deviation.</w:t>
             </w:r>
           </w:p>
         </w:tc>
@@ -1500,7 +1597,7 @@
       </w:pPr>
     </w:p>
     <w:bookmarkEnd w:id="42"/>
-    <w:bookmarkStart w:id="61" w:name="methods"/>
+    <w:bookmarkStart w:id="64" w:name="methods"/>
     <w:p>
       <w:pPr>
         <w:pStyle w:val="Heading1"/>
@@ -1509,7 +1606,7 @@
         <w:t xml:space="preserve">Methods</w:t>
       </w:r>
     </w:p>
-    <w:bookmarkStart w:id="43" w:name="participants"/>
+    <w:bookmarkStart w:id="46" w:name="participants"/>
     <w:p>
       <w:pPr>
         <w:pStyle w:val="Heading2"/>
@@ -1523,7 +1620,7 @@
         <w:pStyle w:val="FirstParagraph"/>
       </w:pPr>
       <w:r>
-        <w:t xml:space="preserve">We collected data in the Longitudinal Internet studies for the Social Sciences (LISS) panel</w:t>
+        <w:t xml:space="preserve">Our study will include 800 participant who were randomly sampled from the Longitudinal Internet studies for the Social Sciences (LISS) panel</w:t>
       </w:r>
       <w:r>
         <w:t xml:space="preserve"> </w:t>
@@ -1568,21 +1665,140 @@
         <w:t xml:space="preserve"> </w:t>
       </w:r>
       <w:r>
-        <w:t xml:space="preserve">First, we will use data that were previously collected in LISS (hereafter referred to as the LISS archive).</w:t>
-      </w:r>
-      <w:r>
-        <w:t xml:space="preserve"> </w:t>
-      </w:r>
-      <w:r>
-        <w:t xml:space="preserve">Second, we will use new data that we collected ourselves in LISS between October 2nd and December 22nd, 2023 (hereafter referred to as newly collected data).</w:t>
-      </w:r>
-      <w:r>
-        <w:t xml:space="preserve"> </w:t>
-      </w:r>
-      <w:r>
-        <w:t xml:space="preserve">We signed a contract with LISS stipulating that we will receive access to the data only after Stage 1 acceptance of this Registered Report.</w:t>
-      </w:r>
-    </w:p>
+        <w:t xml:space="preserve">First, our sample of 800 participants participated in a new LISS study between October 2023 and February 2024 (hereafter referred to as</w:t>
+      </w:r>
+      <w:r>
+        <w:t xml:space="preserve"> </w:t>
+      </w:r>
+      <w:r>
+        <w:t xml:space="preserve">‘</w:t>
+      </w:r>
+      <w:r>
+        <w:t xml:space="preserve">newly collected data</w:t>
+      </w:r>
+      <w:r>
+        <w:t xml:space="preserve">’</w:t>
+      </w:r>
+      <w:r>
+        <w:t xml:space="preserve">), in which we included a measure of neighborhood threat and multiple measures of working memory.</w:t>
+      </w:r>
+      <w:r>
+        <w:t xml:space="preserve"> </w:t>
+      </w:r>
+      <w:r>
+        <w:t xml:space="preserve">Second, we will access data that were previously collected in LISS (hereafter referred to as</w:t>
+      </w:r>
+      <w:r>
+        <w:t xml:space="preserve"> </w:t>
+      </w:r>
+      <w:r>
+        <w:t xml:space="preserve">‘</w:t>
+      </w:r>
+      <w:r>
+        <w:t xml:space="preserve">the LISS archive</w:t>
+      </w:r>
+      <w:r>
+        <w:t xml:space="preserve">’</w:t>
+      </w:r>
+      <w:r>
+        <w:t xml:space="preserve">).</w:t>
+      </w:r>
+      <w:r>
+        <w:t xml:space="preserve"> </w:t>
+      </w:r>
+      <w:r>
+        <w:t xml:space="preserve">See Figure 2 for a visual overview of the data sources and their measurement timepoints.</w:t>
+      </w:r>
+      <w:r>
+        <w:t xml:space="preserve"> </w:t>
+      </w:r>
+      <w:r>
+        <w:t xml:space="preserve">We signed a contract with LISS stipulating that we will receive access to the newly collected data only after Stage 1 acceptance of this Registered Report.</w:t>
+      </w:r>
+    </w:p>
+    <w:tbl>
+      <w:tblPr>
+        <w:tblStyle w:val="Table"/>
+        <w:tblW w:type="pct" w:w="5000"/>
+        <w:tblLook w:firstRow="0" w:lastRow="0" w:firstColumn="0" w:lastColumn="0" w:noHBand="0" w:noVBand="0" w:val="0000"/>
+      </w:tblPr>
+      <w:tblGrid>
+        <w:gridCol w:w="7920"/>
+      </w:tblGrid>
+      <w:tr>
+        <w:tc>
+          <w:tcPr/>
+          <w:p>
+            <w:pPr>
+              <w:pStyle w:val="Figure"/>
+              <w:jc w:val="center"/>
+            </w:pPr>
+            <w:r>
+              <w:drawing>
+                <wp:inline>
+                  <wp:extent cx="5486400" cy="1600200"/>
+                  <wp:effectExtent b="0" l="0" r="0" t="0"/>
+                  <wp:docPr descr="" title="" id="44" name="Picture"/>
+                  <a:graphic>
+                    <a:graphicData uri="http://schemas.openxmlformats.org/drawingml/2006/picture">
+                      <pic:pic>
+                        <pic:nvPicPr>
+                          <pic:cNvPr descr="fig/fig2.png" id="45" name="Picture"/>
+                          <pic:cNvPicPr>
+                            <a:picLocks noChangeArrowheads="1" noChangeAspect="1"/>
+                          </pic:cNvPicPr>
+                        </pic:nvPicPr>
+                        <pic:blipFill>
+                          <a:blip r:embed="rId43"/>
+                          <a:stretch>
+                            <a:fillRect/>
+                          </a:stretch>
+                        </pic:blipFill>
+                        <pic:spPr bwMode="auto">
+                          <a:xfrm>
+                            <a:off x="0" y="0"/>
+                            <a:ext cx="5486400" cy="1600200"/>
+                          </a:xfrm>
+                          <a:prstGeom prst="rect">
+                            <a:avLst/>
+                          </a:prstGeom>
+                          <a:noFill/>
+                          <a:ln w="9525">
+                            <a:noFill/>
+                            <a:headEnd/>
+                            <a:tailEnd/>
+                          </a:ln>
+                        </pic:spPr>
+                      </pic:pic>
+                    </a:graphicData>
+                  </a:graphic>
+                </wp:inline>
+              </w:drawing>
+            </w:r>
+          </w:p>
+          <w:p>
+            <w:pPr>
+              <w:jc w:val="center"/>
+            </w:pPr>
+            <w:pPr>
+              <w:jc w:val="start"/>
+              <w:spacing w:before="200"/>
+              <w:pStyle w:val="ImageCaption"/>
+            </w:pPr>
+            <w:r>
+              <w:rPr>
+                <w:bCs/>
+                <w:b/>
+              </w:rPr>
+              <w:t xml:space="preserve">Figure 2.</w:t>
+            </w:r>
+            <w:r>
+              <w:t xml:space="preserve">. Overview of the different data sources used in this study. We distinguish between measures taken from the LISS data archive and measures that were newly collected in our own study between October 2023 and February 2024. Perceived scarcity and income were collected yearly in the full panel from 2008 – 2023. Neighborhood crime and crime victimization were collected across six waves between 2008 and 2018. In the newly collected data, we collected data on a measure of neighborhood threat and multiple measures of working memory. Note that participants may not have data across all timepoints of the archived studies because they joined the LISS panel more recently or because they did not participate in each wave.</w:t>
+            </w:r>
+          </w:p>
+        </w:tc>
+      </w:tr>
+    </w:tbl>
     <w:p>
       <w:pPr>
         <w:pStyle w:val="BodyText"/>
@@ -1759,8 +1975,8 @@
         <w:t xml:space="preserve">one or more of the cognitive tasks, (2) did not perform above chance level.</w:t>
       </w:r>
     </w:p>
-    <w:bookmarkEnd w:id="43"/>
-    <w:bookmarkStart w:id="56" w:name="measures"/>
+    <w:bookmarkEnd w:id="46"/>
+    <w:bookmarkStart w:id="59" w:name="measures"/>
     <w:p>
       <w:pPr>
         <w:pStyle w:val="Heading2"/>
@@ -1769,7 +1985,7 @@
         <w:t xml:space="preserve">Measures</w:t>
       </w:r>
     </w:p>
-    <w:bookmarkStart w:id="45" w:name="neighborhood-threat"/>
+    <w:bookmarkStart w:id="48" w:name="neighborhood-threat"/>
     <w:p>
       <w:pPr>
         <w:pStyle w:val="Heading3"/>
@@ -1795,7 +2011,7 @@
       <w:r>
         <w:t xml:space="preserve">We included four items from the LISS archive collected across six waves (</w:t>
       </w:r>
-      <w:hyperlink r:id="rId44">
+      <w:hyperlink r:id="rId47">
         <w:r>
           <w:rPr>
             <w:rStyle w:val="Hyperlink"/>
@@ -2107,23 +2323,41 @@
         <w:t xml:space="preserve"> </w:t>
       </w:r>
       <w:r>
-        <w:t xml:space="preserve">We will compute a composite measure of neighborhood threat by aggregating across the perceived neighborhood crime and crime victimization measures exposure.</w:t>
-      </w:r>
-      <w:r>
-        <w:t xml:space="preserve"> </w:t>
-      </w:r>
-      <w:r>
-        <w:t xml:space="preserve">First, we will create a single measure of perceived neighborhood crime by separately standardizing the two scales and averaging them.</w:t>
-      </w:r>
-      <w:r>
-        <w:t xml:space="preserve"> </w:t>
-      </w:r>
-      <w:r>
-        <w:t xml:space="preserve">Second, we will average across perceived neighborhood crime and crime victimization, standardizing each before averaging.</w:t>
-      </w:r>
-    </w:p>
-    <w:bookmarkEnd w:id="45"/>
-    <w:bookmarkStart w:id="48" w:name="material-deprivation"/>
+        <w:t xml:space="preserve">We will first compute an average across time for each measure separately (i.e., the two measures of neighborhood crime and the measure of crime victimization).</w:t>
+      </w:r>
+      <w:r>
+        <w:t xml:space="preserve"> </w:t>
+      </w:r>
+      <w:r>
+        <w:t xml:space="preserve">If all correlations between averaged measures are equal to or larger than .60 (i.e., indicating a</w:t>
+      </w:r>
+      <w:r>
+        <w:t xml:space="preserve"> </w:t>
+      </w:r>
+      <w:r>
+        <w:t xml:space="preserve">“</w:t>
+      </w:r>
+      <w:r>
+        <w:t xml:space="preserve">strong</w:t>
+      </w:r>
+      <w:r>
+        <w:t xml:space="preserve">”</w:t>
+      </w:r>
+      <w:r>
+        <w:t xml:space="preserve"> </w:t>
+      </w:r>
+      <w:r>
+        <w:t xml:space="preserve">correlation), then we will compute a uniformly weighted average.</w:t>
+      </w:r>
+      <w:r>
+        <w:t xml:space="preserve"> </w:t>
+      </w:r>
+      <w:r>
+        <w:t xml:space="preserve">If the correlation is lower than .60, we will apply Principal Component Analysis (PCA) to the averaged measures and extract only the first principal component score.</w:t>
+      </w:r>
+    </w:p>
+    <w:bookmarkEnd w:id="48"/>
+    <w:bookmarkStart w:id="51" w:name="material-deprivation"/>
     <w:p>
       <w:pPr>
         <w:pStyle w:val="Heading3"/>
@@ -2135,21 +2369,29 @@
     <w:p>
       <w:pPr>
         <w:pStyle w:val="FirstParagraph"/>
+      </w:pPr>
+      <w:r>
+        <w:t xml:space="preserve">We will measure material deprivation with two separate indicators: perceived scarcity and the income-to-needs ratio.</w:t>
+      </w:r>
+    </w:p>
+    <w:p>
+      <w:pPr>
+        <w:pStyle w:val="BodyText"/>
       </w:pPr>
       <w:r>
         <w:rPr>
           <w:bCs/>
           <w:b/>
         </w:rPr>
-        <w:t xml:space="preserve">Perceived scarcity.</w:t>
-      </w:r>
-      <w:r>
-        <w:t xml:space="preserve"> </w:t>
-      </w:r>
-      <w:r>
-        <w:t xml:space="preserve">We will use a few items from the LISS archive that were collected on a yearly basis between 2007 and 2023 (</w:t>
-      </w:r>
-      <w:hyperlink r:id="rId46">
+        <w:t xml:space="preserve">Perceived scarcity (mean).</w:t>
+      </w:r>
+      <w:r>
+        <w:t xml:space="preserve"> </w:t>
+      </w:r>
+      <w:r>
+        <w:t xml:space="preserve">We will use a few items from the LISS archive that were collected on a yearly basis between 2008 and 2023 (</w:t>
+      </w:r>
+      <w:hyperlink r:id="rId49">
         <w:r>
           <w:rPr>
             <w:rStyle w:val="Hyperlink"/>
@@ -2334,17 +2576,19 @@
       <w:r>
         <w:t xml:space="preserve">.</w:t>
       </w:r>
-      <w:r>
-        <w:t xml:space="preserve"> </w:t>
-      </w:r>
-      <w:r>
-        <w:t xml:space="preserve">We will sum across these six items, with higher scores indicating more financial difficulties.</w:t>
-      </w:r>
-      <w:r>
-        <w:t xml:space="preserve"> </w:t>
-      </w:r>
-      <w:r>
-        <w:t xml:space="preserve">Finally, we will create a single measure of perceived scarcity for each year by separately standardizing the three measures and averaging them.</w:t>
+    </w:p>
+    <w:p>
+      <w:pPr>
+        <w:pStyle w:val="BodyText"/>
+      </w:pPr>
+      <w:r>
+        <w:t xml:space="preserve">We will first compute the average across time for each item separately, and examine correlation between the item averages.</w:t>
+      </w:r>
+      <w:r>
+        <w:t xml:space="preserve"> </w:t>
+      </w:r>
+      <w:r>
+        <w:t xml:space="preserve">We will follow the same guidelines as with neighborhood threat to determine if we will compute a uniformly weighted average or extract the first principal component using PCA.</w:t>
       </w:r>
     </w:p>
     <w:p>
@@ -2356,7 +2600,7 @@
           <w:bCs/>
           <w:b/>
         </w:rPr>
-        <w:t xml:space="preserve">Income-to-needs.</w:t>
+        <w:t xml:space="preserve">Income-to-needs (mean).</w:t>
       </w:r>
       <w:r>
         <w:t xml:space="preserve"> </w:t>
@@ -2364,7 +2608,7 @@
       <w:r>
         <w:t xml:space="preserve">We will calculate an income-to-needs ratio for each year using monthly self-reported net household income from the LISS archive (</w:t>
       </w:r>
-      <w:hyperlink r:id="rId47">
+      <w:hyperlink r:id="rId50">
         <w:r>
           <w:rPr>
             <w:rStyle w:val="Hyperlink"/>
@@ -2387,7 +2631,7 @@
       <w:r>
         <w:t xml:space="preserve">If monthly household income is missing (or zero) for an entire year for a participant, we will use, if available, the yearly net household income they reported in the LISS archive (</w:t>
       </w:r>
-      <w:hyperlink r:id="rId46">
+      <w:hyperlink r:id="rId49">
         <w:r>
           <w:rPr>
             <w:rStyle w:val="Hyperlink"/>
@@ -2430,18 +2674,6 @@
         <w:t xml:space="preserve"> </w:t>
       </w:r>
       <w:r>
-        <w:t xml:space="preserve">The poverty threshold changes across time to account for purchasing power.</w:t>
-      </w:r>
-      <w:r>
-        <w:t xml:space="preserve"> </w:t>
-      </w:r>
-      <w:r>
-        <w:t xml:space="preserve">In addition, different thresholds are determined each year for different household compositions (single vs. two adults; zero, one, two, or three children).</w:t>
-      </w:r>
-      <w:r>
-        <w:t xml:space="preserve"> </w:t>
-      </w:r>
-      <w:r>
         <w:t xml:space="preserve">As thresholds are only provided for households with up to three children, we will apply the threshold of a household with three children to households with more than three children.</w:t>
       </w:r>
       <w:r>
@@ -2463,114 +2695,98 @@
         <w:t xml:space="preserve">We will reverse code the yearly income-to-needs ratio so that higher scores indicate more deprivation.</w:t>
       </w:r>
     </w:p>
-    <w:p>
-      <w:pPr>
-        <w:pStyle w:val="BodyText"/>
+    <w:bookmarkEnd w:id="51"/>
+    <w:bookmarkStart w:id="52" w:name="unpredictability"/>
+    <w:p>
+      <w:pPr>
+        <w:pStyle w:val="Heading3"/>
+      </w:pPr>
+      <w:r>
+        <w:t xml:space="preserve">Unpredictability</w:t>
+      </w:r>
+    </w:p>
+    <w:p>
+      <w:pPr>
+        <w:pStyle w:val="FirstParagraph"/>
       </w:pPr>
       <w:r>
         <w:rPr>
           <w:bCs/>
           <w:b/>
         </w:rPr>
-        <w:t xml:space="preserve">Material deprivation composite.</w:t>
-      </w:r>
-      <w:r>
-        <w:t xml:space="preserve"> </w:t>
-      </w:r>
-      <w:r>
-        <w:t xml:space="preserve">We plan to compute a composite measure of material deprivation by aggregating across the perceived scarcity measures and the income-to-needs ratio, unless the correlation between these two variables is less than .30.</w:t>
-      </w:r>
-      <w:r>
-        <w:t xml:space="preserve"> </w:t>
-      </w:r>
-      <w:r>
-        <w:t xml:space="preserve">First, we will separately calculate the average income-to-needs ratio and perceived scarcity across years.</w:t>
-      </w:r>
-      <w:r>
-        <w:t xml:space="preserve"> </w:t>
-      </w:r>
-      <w:r>
-        <w:t xml:space="preserve">If the correlation between these measures is &lt; .30, we will use perceived scarcity alone in the main model, and will explore a model using the income-to-needs ratio in the supplement.</w:t>
-      </w:r>
-      <w:r>
-        <w:t xml:space="preserve"> </w:t>
-      </w:r>
-      <w:r>
-        <w:t xml:space="preserve">If the correlation is &gt; .30, we will standardize both measures separately and average them together.</w:t>
-      </w:r>
-    </w:p>
-    <w:bookmarkEnd w:id="48"/>
-    <w:bookmarkStart w:id="49" w:name="unpredictability"/>
-    <w:p>
-      <w:pPr>
-        <w:pStyle w:val="Heading3"/>
-      </w:pPr>
-      <w:r>
-        <w:t xml:space="preserve">Unpredictability</w:t>
-      </w:r>
-    </w:p>
-    <w:p>
-      <w:pPr>
-        <w:pStyle w:val="FirstParagraph"/>
+        <w:t xml:space="preserve">Perceived scarcity (SD/mean).</w:t>
+      </w:r>
+      <w:r>
+        <w:t xml:space="preserve"> </w:t>
+      </w:r>
+      <w:r>
+        <w:t xml:space="preserve">This measure is based on the same items as outlined above (see Perceived scarcity (mean)).</w:t>
+      </w:r>
+      <w:r>
+        <w:t xml:space="preserve"> </w:t>
+      </w:r>
+      <w:r>
+        <w:t xml:space="preserve">We will compute unpredictability over time in perceived scarcity using the coefficient of variation, which is the within-person standard deviation across years divided by the mean</w:t>
+      </w:r>
+      <w:r>
+        <w:t xml:space="preserve"> </w:t>
+      </w:r>
+      <w:r>
+        <w:t xml:space="preserve">(Key et al., 2017; Liu et al., 2022; Ugarte &amp; Hastings, 2023; Walasek et al., 2024; Young et al., 2020)</w:t>
+      </w:r>
+      <w:r>
+        <w:t xml:space="preserve">.</w:t>
+      </w:r>
+      <w:r>
+        <w:t xml:space="preserve"> </w:t>
+      </w:r>
+      <w:r>
+        <w:t xml:space="preserve">The mean and standard deviation in income have been found to be strongly negatively correlated, indicating that people with lower incomes tend to experience less variability in income</w:t>
+      </w:r>
+      <w:r>
+        <w:t xml:space="preserve"> </w:t>
+      </w:r>
+      <w:r>
+        <w:t xml:space="preserve">(Li et al., 2018; Young et al., n.d.)</w:t>
+      </w:r>
+      <w:r>
+        <w:t xml:space="preserve">.</w:t>
+      </w:r>
+      <w:r>
+        <w:t xml:space="preserve"> </w:t>
+      </w:r>
+      <w:r>
+        <w:t xml:space="preserve">For that reason, the standard deviation alone has been called into question as a measure of adversity, as the same fluctuation in income can have a greater relative impact for people close to the poverty line than for people with high incomes.</w:t>
+      </w:r>
+    </w:p>
+    <w:p>
+      <w:pPr>
+        <w:pStyle w:val="BodyText"/>
+      </w:pPr>
+      <w:r>
+        <w:t xml:space="preserve">To compute an overall measure of unpredictability in perceived scarcity, we will follow the same procedure as with mean perceived scarcity, but based on the coefficient of variation.</w:t>
+      </w:r>
+    </w:p>
+    <w:p>
+      <w:pPr>
+        <w:pStyle w:val="BodyText"/>
       </w:pPr>
       <w:r>
         <w:rPr>
           <w:bCs/>
           <w:b/>
         </w:rPr>
-        <w:t xml:space="preserve">Unpredictability composite.</w:t>
-      </w:r>
-      <w:r>
-        <w:t xml:space="preserve"> </w:t>
-      </w:r>
-      <w:r>
-        <w:t xml:space="preserve">We will compute a composite measure of unpredictability based on the same measures as material deprivation, as described above.</w:t>
-      </w:r>
-      <w:r>
-        <w:t xml:space="preserve"> </w:t>
-      </w:r>
-      <w:r>
-        <w:t xml:space="preserve">We will compute unpredictability as the within-person standard deviation in material deprivation across years</w:t>
-      </w:r>
-      <w:r>
-        <w:t xml:space="preserve"> </w:t>
-      </w:r>
-      <w:r>
-        <w:t xml:space="preserve">(Ugarte &amp; Hastings, 2023; Walasek et al., 2023; Young et al., 2020)</w:t>
-      </w:r>
-      <w:r>
-        <w:t xml:space="preserve">.</w:t>
-      </w:r>
-      <w:r>
-        <w:t xml:space="preserve"> </w:t>
-      </w:r>
-      <w:r>
-        <w:t xml:space="preserve">The mean and standard deviation in income have been found to be strongly negatively correlated, indicating that people with lower incomes tend to experience less variability in income</w:t>
-      </w:r>
-      <w:r>
-        <w:t xml:space="preserve"> </w:t>
-      </w:r>
-      <w:r>
-        <w:t xml:space="preserve">(Li et al., 2018; Young et al., n.d.)</w:t>
-      </w:r>
-      <w:r>
-        <w:t xml:space="preserve">.</w:t>
-      </w:r>
-      <w:r>
-        <w:t xml:space="preserve"> </w:t>
-      </w:r>
-      <w:r>
-        <w:t xml:space="preserve">For that reason, the standard deviation alone has been called into question as a measure of adversity, as the same fluctuation in income can have a greater relative impact for people close to the poverty line than for people with high incomes.</w:t>
-      </w:r>
-      <w:r>
-        <w:t xml:space="preserve"> </w:t>
-      </w:r>
-      <w:r>
-        <w:t xml:space="preserve">We will address this issue by including the covariance between material deprivation (the mean) and unpredictability (the standard deviation) into the model (see below).</w:t>
-      </w:r>
-    </w:p>
-    <w:bookmarkEnd w:id="49"/>
-    <w:bookmarkStart w:id="55" w:name="wm-tasks"/>
+        <w:t xml:space="preserve">Income-to-needs (SD/mean).</w:t>
+      </w:r>
+      <w:r>
+        <w:t xml:space="preserve"> </w:t>
+      </w:r>
+      <w:r>
+        <w:t xml:space="preserve">Similar to perceived scarcity, we will compute unpredictability over time in the income-to-needs ratio using the coefficient of variation.</w:t>
+      </w:r>
+    </w:p>
+    <w:bookmarkEnd w:id="52"/>
+    <w:bookmarkStart w:id="58" w:name="wm-tasks"/>
     <w:p>
       <w:pPr>
         <w:pStyle w:val="Heading3"/>
@@ -2595,7 +2811,7 @@
       <w:r>
         <w:t xml:space="preserve"> </w:t>
       </w:r>
-      <w:hyperlink r:id="rId50">
+      <w:hyperlink r:id="rId53">
         <w:r>
           <w:rPr>
             <w:rStyle w:val="Hyperlink"/>
@@ -2640,7 +2856,7 @@
       <w:r>
         <w:t xml:space="preserve"> </w:t>
       </w:r>
-      <w:hyperlink r:id="rId51">
+      <w:hyperlink r:id="rId54">
         <w:r>
           <w:rPr>
             <w:rStyle w:val="Hyperlink"/>
@@ -2766,7 +2982,7 @@
         <w:t xml:space="preserve"> </w:t>
       </w:r>
       <w:r>
-        <w:t xml:space="preserve">At the end of each sequence, all letters are presented in a 3 x 4 grid, and participants click the letters in the correct order.</w:t>
+        <w:t xml:space="preserve">At the end of each sequence, all letters are presented in a 3×4 grid, and participants click the letters in the correct order.</w:t>
       </w:r>
     </w:p>
     <w:p>
@@ -2786,7 +3002,7 @@
         <w:t xml:space="preserve"> </w:t>
       </w:r>
       <w:r>
-        <w:t xml:space="preserve">After practicing, participants complete 12 test trials.</w:t>
+        <w:t xml:space="preserve">After practicing, participants complete 9 test trials, with a total of 45 recall items and 45 math items.</w:t>
       </w:r>
       <w:r>
         <w:t xml:space="preserve"> </w:t>
@@ -2948,16 +3164,19 @@
         <w:t xml:space="preserve"> </w:t>
       </w:r>
       <w:r>
-        <w:t xml:space="preserve">After practicing, participants complete 12 test trials.</w:t>
-      </w:r>
-      <w:r>
-        <w:t xml:space="preserve"> </w:t>
-      </w:r>
-      <w:r>
-        <w:t xml:space="preserve">We will compute a rotation span score by calculating the proportion of arrows recalled in the correct sequential position across trials [</w:t>
-      </w:r>
-      <w:r>
-        <w:t xml:space="preserve">Conway et al. (2005)</w:t>
+        <w:t xml:space="preserve">After practicing, participants complete 12 test trials, with a total of 45 recall items and 45 letter items.</w:t>
+      </w:r>
+      <w:r>
+        <w:t xml:space="preserve"> </w:t>
+      </w:r>
+      <w:r>
+        <w:t xml:space="preserve">We will compute a rotation span score by calculating the proportion of arrows recalled in the correct sequential position across trials</w:t>
+      </w:r>
+      <w:r>
+        <w:t xml:space="preserve"> </w:t>
+      </w:r>
+      <w:r>
+        <w:t xml:space="preserve">(Conway et al., 2005)</w:t>
       </w:r>
       <w:r>
         <w:t xml:space="preserve">.</w:t>
@@ -2993,7 +3212,7 @@
         <w:t xml:space="preserve"> </w:t>
       </w:r>
       <w:r>
-        <w:t xml:space="preserve">On each trial, participants see a 3 x 3 grid, with a fixation cross in the central cell.</w:t>
+        <w:t xml:space="preserve">On each trial, participants see a 3×3 grid, with a fixation cross in the central cell.</w:t>
       </w:r>
       <w:r>
         <w:t xml:space="preserve"> </w:t>
@@ -3073,7 +3292,7 @@
         <w:t xml:space="preserve"> </w:t>
       </w:r>
       <w:r>
-        <w:t xml:space="preserve">After practicing, they complete 18 test trials.</w:t>
+        <w:t xml:space="preserve">After practicing, they complete 18 test trials, of which nine are binding-only (24 recall items in total) and nine are updating trials (24 recall items in total).</w:t>
       </w:r>
       <w:r>
         <w:t xml:space="preserve"> </w:t>
@@ -3110,18 +3329,18 @@
                 <wp:inline>
                   <wp:extent cx="5486400" cy="4473526"/>
                   <wp:effectExtent b="0" l="0" r="0" t="0"/>
-                  <wp:docPr descr="" title="" id="53" name="Picture"/>
+                  <wp:docPr descr="" title="" id="56" name="Picture"/>
                   <a:graphic>
                     <a:graphicData uri="http://schemas.openxmlformats.org/drawingml/2006/picture">
                       <pic:pic>
                         <pic:nvPicPr>
-                          <pic:cNvPr descr="fig/fig2.png" id="54" name="Picture"/>
+                          <pic:cNvPr descr="fig/fig3.png" id="57" name="Picture"/>
                           <pic:cNvPicPr>
                             <a:picLocks noChangeArrowheads="1" noChangeAspect="1"/>
                           </pic:cNvPicPr>
                         </pic:nvPicPr>
                         <pic:blipFill>
-                          <a:blip r:embed="rId52"/>
+                          <a:blip r:embed="rId55"/>
                           <a:stretch>
                             <a:fillRect/>
                           </a:stretch>
@@ -3162,21 +3381,21 @@
                 <w:bCs/>
                 <w:b/>
               </w:rPr>
-              <w:t xml:space="preserve">Figure 2.</w:t>
+              <w:t xml:space="preserve">Figure 3.</w:t>
             </w:r>
             <w:r>
               <w:t xml:space="preserve"> </w:t>
             </w:r>
             <w:r>
-              <w:t xml:space="preserve">Overview of the working memory tasks. Panel A: Operation Span Task. Participants had to memorize letters in the correct order, while engaging in a secondary math task. Panel B: Rotation Span Task. Participants had to memorize the orientation of arrows, while judging whether letters were mirrored or normal in a secondary task. Panel C: Participants had to memorize numbers in the correct location in a 3x3 grid. On half of the trials, all numbers were presented in unique locations, only requiring binding the numbers to the correct position. On the other half, some numbers were presented in the same location as a previously presented number, requiring updating. Note that stimuli are not to scale.</w:t>
+              <w:t xml:space="preserve">Overview of the working memory tasks. Panel A: Operation Span Task. Participants memorized letters in the correct order, while engaging in a secondary math task. Panel B: Rotation Span Task. Participants memorized the orientation of arrows, while judging whether letters were mirrored or normal in a secondary task. Panel C: Participants memorized numbers in the correct location in a 3×3 grid. On half of the trials, all numbers were presented in unique locations, only requiring binding the numbers to the correct position. On the other half, some numbers were presented in the same location as a previously presented number, requiring updating. Note: stimuli are not to scale.</w:t>
             </w:r>
           </w:p>
         </w:tc>
       </w:tr>
     </w:tbl>
-    <w:bookmarkEnd w:id="55"/>
-    <w:bookmarkEnd w:id="56"/>
-    <w:bookmarkStart w:id="57" w:name="procedure"/>
+    <w:bookmarkEnd w:id="58"/>
+    <w:bookmarkEnd w:id="59"/>
+    <w:bookmarkStart w:id="60" w:name="procedure"/>
     <w:p>
       <w:pPr>
         <w:pStyle w:val="Heading2"/>
@@ -3312,8 +3531,8 @@
         <w:t xml:space="preserve">If participants experienced difficulties of any sort, they could contact the LISS helpdesk.</w:t>
       </w:r>
     </w:p>
-    <w:bookmarkEnd w:id="57"/>
-    <w:bookmarkStart w:id="60" w:name="proposed-analysis-plan"/>
+    <w:bookmarkEnd w:id="60"/>
+    <w:bookmarkStart w:id="63" w:name="proposed-analysis-plan"/>
     <w:p>
       <w:pPr>
         <w:pStyle w:val="Heading2"/>
@@ -3322,7 +3541,7 @@
         <w:t xml:space="preserve">Proposed analysis plan</w:t>
       </w:r>
     </w:p>
-    <w:bookmarkStart w:id="58" w:name="data-access"/>
+    <w:bookmarkStart w:id="61" w:name="data-access"/>
     <w:p>
       <w:pPr>
         <w:pStyle w:val="Heading3"/>
@@ -3354,7 +3573,7 @@
         <w:t xml:space="preserve"> </w:t>
       </w:r>
       <w:r>
-        <w:t xml:space="preserve">The purpose was to ascertain the number of individuals who had finished the previous waves a few years ago and were presently still participating in the panel (i.e., to see if we could reasonably create a link between these previous waves and newly collected data).</w:t>
+        <w:t xml:space="preserve">The purpose was to ascertain the number of individuals who had finished the previous waves in the LISS data archive and were presently still participating in the panel (i.e., to see if we could reasonably create a link between the LISS data archive and newly collected data).</w:t>
       </w:r>
     </w:p>
     <w:p>
@@ -3409,11 +3628,11 @@
         <w:t xml:space="preserve"> </w:t>
       </w:r>
       <w:r>
-        <w:t xml:space="preserve">R package, so that we were unable to link participant data between (waves of) studies; 2) we did not inspect any of the measures that will be part of our adversity composites; 3) we did not know which participants would be selected for the new LISS study; 4) the primary analyses will be based on composite measures that combine measures from these previous studies with data that were collected at a later timepoint.</w:t>
-      </w:r>
-    </w:p>
-    <w:bookmarkEnd w:id="58"/>
-    <w:bookmarkStart w:id="59" w:name="primary-analyses"/>
+        <w:t xml:space="preserve">R package, so that we were unable to link participant data between (waves of) studies in the LISS data archive; 2) we did not inspect any of the measures that will be part of our adversity composites; 3) we did not know which participants would be selected for the newly collected data; 4) the primary analyses will be based on composite measures that combine measures from the LISS data archive with measures from the newly collected data.</w:t>
+      </w:r>
+    </w:p>
+    <w:bookmarkEnd w:id="61"/>
+    <w:bookmarkStart w:id="62" w:name="primary-analyses"/>
     <w:p>
       <w:pPr>
         <w:pStyle w:val="Heading3"/>
@@ -3645,11 +3864,66 @@
       <w:r>
         <w:t xml:space="preserve">.</w:t>
       </w:r>
-      <w:r>
-        <w:t xml:space="preserve"> </w:t>
-      </w:r>
-      <w:r>
-        <w:t xml:space="preserve">We will use two one-sided tests (TOST) equivalence testing to test whether small effects—which we define as standardized effects between -.10 and .10—are practically equivalent, which we will interpret as evidence for intact performance.</w:t>
+    </w:p>
+    <w:p>
+      <w:pPr>
+        <w:pStyle w:val="BodyText"/>
+      </w:pPr>
+      <w:r>
+        <w:t xml:space="preserve">To statistically test whether small effects are practically equivalent to zero—suggesting intact performance—we will use Two One-Sided T-tests (TOST) equivalence testing</w:t>
+      </w:r>
+      <w:r>
+        <w:t xml:space="preserve"> </w:t>
+      </w:r>
+      <w:r>
+        <w:t xml:space="preserve">(Lakens et al., 2018)</w:t>
+      </w:r>
+      <w:r>
+        <w:t xml:space="preserve">, using -0.1 and 0.1 as equivalence bounds.</w:t>
+      </w:r>
+      <w:r>
+        <w:t xml:space="preserve"> </w:t>
+      </w:r>
+      <w:r>
+        <w:t xml:space="preserve">TOST equivalence testing allows us to conclude intact performance based on a significant effect, rather than erroneously interpreting a non-significant effect as evidence for the absence of an effect.</w:t>
+      </w:r>
+      <w:r>
+        <w:t xml:space="preserve"> </w:t>
+      </w:r>
+      <w:r>
+        <w:t xml:space="preserve">We consider any effect that falls within this region to reflect practical equivalence, that is, a between-person difference in performance that is practically equivalent to zero.</w:t>
+      </w:r>
+      <w:r>
+        <w:t xml:space="preserve"> </w:t>
+      </w:r>
+      <w:r>
+        <w:t xml:space="preserve">TOST provides two</w:t>
+      </w:r>
+      <w:r>
+        <w:t xml:space="preserve"> </w:t>
+      </w:r>
+      <w:r>
+        <w:rPr>
+          <w:iCs/>
+          <w:i/>
+        </w:rPr>
+        <w:t xml:space="preserve">p</w:t>
+      </w:r>
+      <w:r>
+        <w:t xml:space="preserve">-values, one testing against the upper bound and one testing against the lower bound; we will report only the largest of the two</w:t>
+      </w:r>
+      <w:r>
+        <w:t xml:space="preserve"> </w:t>
+      </w:r>
+      <w:r>
+        <w:rPr>
+          <w:iCs/>
+          <w:i/>
+        </w:rPr>
+        <w:t xml:space="preserve">p</w:t>
+      </w:r>
+      <w:r>
+        <w:t xml:space="preserve">-values.</w:t>
       </w:r>
     </w:p>
     <w:p>
@@ -3657,10 +3931,10 @@
         <w:br w:type="page"/>
       </w:r>
     </w:p>
-    <w:bookmarkEnd w:id="59"/>
-    <w:bookmarkEnd w:id="60"/>
-    <w:bookmarkEnd w:id="61"/>
-    <w:bookmarkStart w:id="196" w:name="references"/>
+    <w:bookmarkEnd w:id="62"/>
+    <w:bookmarkEnd w:id="63"/>
+    <w:bookmarkEnd w:id="64"/>
+    <w:bookmarkStart w:id="210" w:name="references"/>
     <w:p>
       <w:pPr>
         <w:pStyle w:val="Heading1"/>
@@ -3669,8 +3943,8 @@
         <w:t xml:space="preserve">References</w:t>
       </w:r>
     </w:p>
-    <w:bookmarkStart w:id="195" w:name="refs"/>
-    <w:bookmarkStart w:id="63" w:name="ref-ahmed_2018"/>
+    <w:bookmarkStart w:id="209" w:name="refs"/>
+    <w:bookmarkStart w:id="66" w:name="ref-ahmed_2018"/>
     <w:p>
       <w:pPr>
         <w:pStyle w:val="Bibliography"/>
@@ -3719,7 +3993,7 @@
       <w:r>
         <w:t xml:space="preserve"> </w:t>
       </w:r>
-      <w:hyperlink r:id="rId62">
+      <w:hyperlink r:id="rId65">
         <w:r>
           <w:rPr>
             <w:rStyle w:val="Hyperlink"/>
@@ -3728,8 +4002,8 @@
         </w:r>
       </w:hyperlink>
     </w:p>
-    <w:bookmarkEnd w:id="63"/>
-    <w:bookmarkStart w:id="65" w:name="ref-alloway_2010"/>
+    <w:bookmarkEnd w:id="66"/>
+    <w:bookmarkStart w:id="68" w:name="ref-alloway_2010"/>
     <w:p>
       <w:pPr>
         <w:pStyle w:val="Bibliography"/>
@@ -3778,7 +4052,7 @@
       <w:r>
         <w:t xml:space="preserve"> </w:t>
       </w:r>
-      <w:hyperlink r:id="rId64">
+      <w:hyperlink r:id="rId67">
         <w:r>
           <w:rPr>
             <w:rStyle w:val="Hyperlink"/>
@@ -3787,8 +4061,8 @@
         </w:r>
       </w:hyperlink>
     </w:p>
-    <w:bookmarkEnd w:id="65"/>
-    <w:bookmarkStart w:id="67" w:name="ref-benjamini_1995"/>
+    <w:bookmarkEnd w:id="68"/>
+    <w:bookmarkStart w:id="70" w:name="ref-benjamini_1995"/>
     <w:p>
       <w:pPr>
         <w:pStyle w:val="Bibliography"/>
@@ -3837,7 +4111,7 @@
       <w:r>
         <w:t xml:space="preserve"> </w:t>
       </w:r>
-      <w:hyperlink r:id="rId66">
+      <w:hyperlink r:id="rId69">
         <w:r>
           <w:rPr>
             <w:rStyle w:val="Hyperlink"/>
@@ -3846,8 +4120,8 @@
         </w:r>
       </w:hyperlink>
     </w:p>
-    <w:bookmarkEnd w:id="67"/>
-    <w:bookmarkStart w:id="69" w:name="ref-bos_2009"/>
+    <w:bookmarkEnd w:id="70"/>
+    <w:bookmarkStart w:id="72" w:name="ref-bos_2009"/>
     <w:p>
       <w:pPr>
         <w:pStyle w:val="Bibliography"/>
@@ -3884,7 +4158,7 @@
       <w:r>
         <w:t xml:space="preserve"> </w:t>
       </w:r>
-      <w:hyperlink r:id="rId68">
+      <w:hyperlink r:id="rId71">
         <w:r>
           <w:rPr>
             <w:rStyle w:val="Hyperlink"/>
@@ -3893,8 +4167,8 @@
         </w:r>
       </w:hyperlink>
     </w:p>
-    <w:bookmarkEnd w:id="69"/>
-    <w:bookmarkStart w:id="71" w:name="ref-bradley_2001"/>
+    <w:bookmarkEnd w:id="72"/>
+    <w:bookmarkStart w:id="74" w:name="ref-bradley_2001"/>
     <w:p>
       <w:pPr>
         <w:pStyle w:val="Bibliography"/>
@@ -4033,7 +4307,7 @@
       <w:r>
         <w:t xml:space="preserve"> </w:t>
       </w:r>
-      <w:hyperlink r:id="rId70">
+      <w:hyperlink r:id="rId73">
         <w:r>
           <w:rPr>
             <w:rStyle w:val="Hyperlink"/>
@@ -4042,8 +4316,8 @@
         </w:r>
       </w:hyperlink>
     </w:p>
-    <w:bookmarkEnd w:id="71"/>
-    <w:bookmarkStart w:id="73" w:name="ref-brakel_2023"/>
+    <w:bookmarkEnd w:id="74"/>
+    <w:bookmarkStart w:id="76" w:name="ref-brakel_2023"/>
     <w:p>
       <w:pPr>
         <w:pStyle w:val="Bibliography"/>
@@ -4113,7 +4387,7 @@
       <w:r>
         <w:t xml:space="preserve"> </w:t>
       </w:r>
-      <w:hyperlink r:id="rId72">
+      <w:hyperlink r:id="rId75">
         <w:r>
           <w:rPr>
             <w:rStyle w:val="Hyperlink"/>
@@ -4122,8 +4396,8 @@
         </w:r>
       </w:hyperlink>
     </w:p>
-    <w:bookmarkEnd w:id="73"/>
-    <w:bookmarkStart w:id="75" w:name="ref-chiappe_2000"/>
+    <w:bookmarkEnd w:id="76"/>
+    <w:bookmarkStart w:id="78" w:name="ref-chiappe_2000"/>
     <w:p>
       <w:pPr>
         <w:pStyle w:val="Bibliography"/>
@@ -4160,7 +4434,7 @@
       <w:r>
         <w:t xml:space="preserve"> </w:t>
       </w:r>
-      <w:hyperlink r:id="rId74">
+      <w:hyperlink r:id="rId77">
         <w:r>
           <w:rPr>
             <w:rStyle w:val="Hyperlink"/>
@@ -4169,8 +4443,8 @@
         </w:r>
       </w:hyperlink>
     </w:p>
-    <w:bookmarkEnd w:id="75"/>
-    <w:bookmarkStart w:id="77" w:name="ref-conway_2005"/>
+    <w:bookmarkEnd w:id="78"/>
+    <w:bookmarkStart w:id="80" w:name="ref-conway_2005"/>
     <w:p>
       <w:pPr>
         <w:pStyle w:val="Bibliography"/>
@@ -4216,7 +4490,7 @@
       <w:r>
         <w:t xml:space="preserve">(5), 769–786. https://doi.org/</w:t>
       </w:r>
-      <w:hyperlink r:id="rId76">
+      <w:hyperlink r:id="rId79">
         <w:r>
           <w:rPr>
             <w:rStyle w:val="Hyperlink"/>
@@ -4225,8 +4499,8 @@
         </w:r>
       </w:hyperlink>
     </w:p>
-    <w:bookmarkEnd w:id="77"/>
-    <w:bookmarkStart w:id="79" w:name="ref-conway_2003"/>
+    <w:bookmarkEnd w:id="80"/>
+    <w:bookmarkStart w:id="82" w:name="ref-conway_2003"/>
     <w:p>
       <w:pPr>
         <w:pStyle w:val="Bibliography"/>
@@ -4263,7 +4537,7 @@
       <w:r>
         <w:t xml:space="preserve"> </w:t>
       </w:r>
-      <w:hyperlink r:id="rId78">
+      <w:hyperlink r:id="rId81">
         <w:r>
           <w:rPr>
             <w:rStyle w:val="Hyperlink"/>
@@ -4272,8 +4546,8 @@
         </w:r>
       </w:hyperlink>
     </w:p>
-    <w:bookmarkEnd w:id="79"/>
-    <w:bookmarkStart w:id="81" w:name="ref-cowan_2014"/>
+    <w:bookmarkEnd w:id="82"/>
+    <w:bookmarkStart w:id="84" w:name="ref-cowan_2014"/>
     <w:p>
       <w:pPr>
         <w:pStyle w:val="Bibliography"/>
@@ -4310,7 +4584,7 @@
       <w:r>
         <w:t xml:space="preserve"> </w:t>
       </w:r>
-      <w:hyperlink r:id="rId80">
+      <w:hyperlink r:id="rId83">
         <w:r>
           <w:rPr>
             <w:rStyle w:val="Hyperlink"/>
@@ -4319,8 +4593,8 @@
         </w:r>
       </w:hyperlink>
     </w:p>
-    <w:bookmarkEnd w:id="81"/>
-    <w:bookmarkStart w:id="83" w:name="ref-cribbie_2007"/>
+    <w:bookmarkEnd w:id="84"/>
+    <w:bookmarkStart w:id="86" w:name="ref-cribbie_2007"/>
     <w:p>
       <w:pPr>
         <w:pStyle w:val="Bibliography"/>
@@ -4357,7 +4631,7 @@
       <w:r>
         <w:t xml:space="preserve"> </w:t>
       </w:r>
-      <w:hyperlink r:id="rId82">
+      <w:hyperlink r:id="rId85">
         <w:r>
           <w:rPr>
             <w:rStyle w:val="Hyperlink"/>
@@ -4366,8 +4640,8 @@
         </w:r>
       </w:hyperlink>
     </w:p>
-    <w:bookmarkEnd w:id="83"/>
-    <w:bookmarkStart w:id="85" w:name="ref-duval_2017"/>
+    <w:bookmarkEnd w:id="86"/>
+    <w:bookmarkStart w:id="88" w:name="ref-duval_2017"/>
     <w:p>
       <w:pPr>
         <w:pStyle w:val="Bibliography"/>
@@ -4404,7 +4678,7 @@
       <w:r>
         <w:t xml:space="preserve"> </w:t>
       </w:r>
-      <w:hyperlink r:id="rId84">
+      <w:hyperlink r:id="rId87">
         <w:r>
           <w:rPr>
             <w:rStyle w:val="Hyperlink"/>
@@ -4413,8 +4687,8 @@
         </w:r>
       </w:hyperlink>
     </w:p>
-    <w:bookmarkEnd w:id="85"/>
-    <w:bookmarkStart w:id="87" w:name="ref-ecker_2010"/>
+    <w:bookmarkEnd w:id="88"/>
+    <w:bookmarkStart w:id="90" w:name="ref-ecker_2010"/>
     <w:p>
       <w:pPr>
         <w:pStyle w:val="Bibliography"/>
@@ -4463,7 +4737,7 @@
       <w:r>
         <w:t xml:space="preserve"> </w:t>
       </w:r>
-      <w:hyperlink r:id="rId86">
+      <w:hyperlink r:id="rId89">
         <w:r>
           <w:rPr>
             <w:rStyle w:val="Hyperlink"/>
@@ -4472,8 +4746,8 @@
         </w:r>
       </w:hyperlink>
     </w:p>
-    <w:bookmarkEnd w:id="87"/>
-    <w:bookmarkStart w:id="89" w:name="ref-ellis_2017"/>
+    <w:bookmarkEnd w:id="90"/>
+    <w:bookmarkStart w:id="92" w:name="ref-ellis_2017"/>
     <w:p>
       <w:pPr>
         <w:pStyle w:val="Bibliography"/>
@@ -4522,7 +4796,7 @@
       <w:r>
         <w:t xml:space="preserve"> </w:t>
       </w:r>
-      <w:hyperlink r:id="rId88">
+      <w:hyperlink r:id="rId91">
         <w:r>
           <w:rPr>
             <w:rStyle w:val="Hyperlink"/>
@@ -4531,8 +4805,8 @@
         </w:r>
       </w:hyperlink>
     </w:p>
-    <w:bookmarkEnd w:id="89"/>
-    <w:bookmarkStart w:id="91" w:name="ref-ellis_2009"/>
+    <w:bookmarkEnd w:id="92"/>
+    <w:bookmarkStart w:id="94" w:name="ref-ellis_2009"/>
     <w:p>
       <w:pPr>
         <w:pStyle w:val="Bibliography"/>
@@ -4578,7 +4852,7 @@
       <w:r>
         <w:t xml:space="preserve">(2), 204–268. https://doi.org/</w:t>
       </w:r>
-      <w:hyperlink r:id="rId90">
+      <w:hyperlink r:id="rId93">
         <w:r>
           <w:rPr>
             <w:rStyle w:val="Hyperlink"/>
@@ -4587,8 +4861,8 @@
         </w:r>
       </w:hyperlink>
     </w:p>
-    <w:bookmarkEnd w:id="91"/>
-    <w:bookmarkStart w:id="93" w:name="ref-ellis_2022"/>
+    <w:bookmarkEnd w:id="94"/>
+    <w:bookmarkStart w:id="96" w:name="ref-ellis_2022"/>
     <w:p>
       <w:pPr>
         <w:pStyle w:val="Bibliography"/>
@@ -4637,7 +4911,7 @@
       <w:r>
         <w:t xml:space="preserve"> </w:t>
       </w:r>
-      <w:hyperlink r:id="rId92">
+      <w:hyperlink r:id="rId95">
         <w:r>
           <w:rPr>
             <w:rStyle w:val="Hyperlink"/>
@@ -4646,8 +4920,8 @@
         </w:r>
       </w:hyperlink>
     </w:p>
-    <w:bookmarkEnd w:id="93"/>
-    <w:bookmarkStart w:id="95" w:name="ref-evans_2009"/>
+    <w:bookmarkEnd w:id="96"/>
+    <w:bookmarkStart w:id="98" w:name="ref-evans_2009"/>
     <w:p>
       <w:pPr>
         <w:pStyle w:val="Bibliography"/>
@@ -4684,7 +4958,7 @@
       <w:r>
         <w:t xml:space="preserve"> </w:t>
       </w:r>
-      <w:hyperlink r:id="rId94">
+      <w:hyperlink r:id="rId97">
         <w:r>
           <w:rPr>
             <w:rStyle w:val="Hyperlink"/>
@@ -4693,8 +4967,8 @@
         </w:r>
       </w:hyperlink>
     </w:p>
-    <w:bookmarkEnd w:id="95"/>
-    <w:bookmarkStart w:id="97" w:name="ref-farah_2006"/>
+    <w:bookmarkEnd w:id="98"/>
+    <w:bookmarkStart w:id="100" w:name="ref-farah_2006"/>
     <w:p>
       <w:pPr>
         <w:pStyle w:val="Bibliography"/>
@@ -4743,7 +5017,7 @@
       <w:r>
         <w:t xml:space="preserve"> </w:t>
       </w:r>
-      <w:hyperlink r:id="rId96">
+      <w:hyperlink r:id="rId99">
         <w:r>
           <w:rPr>
             <w:rStyle w:val="Hyperlink"/>
@@ -4752,13 +5026,72 @@
         </w:r>
       </w:hyperlink>
     </w:p>
-    <w:bookmarkEnd w:id="97"/>
-    <w:bookmarkStart w:id="99" w:name="ref-frankenhuis_2018"/>
+    <w:bookmarkEnd w:id="100"/>
+    <w:bookmarkStart w:id="102" w:name="ref-fields_2021"/>
     <w:p>
       <w:pPr>
         <w:pStyle w:val="Bibliography"/>
       </w:pPr>
       <w:r>
+        <w:t xml:space="preserve">Fields, A., Bloom, P. A., VanTieghem, M., Harmon, C., Choy, T., Camacho, N. L., Gibson, L., Umbach, R., Heleniak, C., &amp; Tottenham, N. (2021). Adaptation in the face of adversity:</w:t>
+      </w:r>
+      <w:r>
+        <w:t xml:space="preserve"> </w:t>
+      </w:r>
+      <w:r>
+        <w:t xml:space="preserve">Decrements</w:t>
+      </w:r>
+      <w:r>
+        <w:t xml:space="preserve"> </w:t>
+      </w:r>
+      <w:r>
+        <w:t xml:space="preserve">and enhancements in children’s cognitive control behavior following early caregiving instability.</w:t>
+      </w:r>
+      <w:r>
+        <w:t xml:space="preserve"> </w:t>
+      </w:r>
+      <w:r>
+        <w:rPr>
+          <w:iCs/>
+          <w:i/>
+        </w:rPr>
+        <w:t xml:space="preserve">Developmental Science</w:t>
+      </w:r>
+      <w:r>
+        <w:t xml:space="preserve">,</w:t>
+      </w:r>
+      <w:r>
+        <w:t xml:space="preserve"> </w:t>
+      </w:r>
+      <w:r>
+        <w:rPr>
+          <w:iCs/>
+          <w:i/>
+        </w:rPr>
+        <w:t xml:space="preserve">24</w:t>
+      </w:r>
+      <w:r>
+        <w:t xml:space="preserve">(6), e13133.</w:t>
+      </w:r>
+      <w:r>
+        <w:t xml:space="preserve"> </w:t>
+      </w:r>
+      <w:hyperlink r:id="rId101">
+        <w:r>
+          <w:rPr>
+            <w:rStyle w:val="Hyperlink"/>
+          </w:rPr>
+          <w:t xml:space="preserve">https://doi.org/10.1111/desc.13133</w:t>
+        </w:r>
+      </w:hyperlink>
+    </w:p>
+    <w:bookmarkEnd w:id="102"/>
+    <w:bookmarkStart w:id="104" w:name="ref-frankenhuis_2018"/>
+    <w:p>
+      <w:pPr>
+        <w:pStyle w:val="Bibliography"/>
+      </w:pPr>
+      <w:r>
         <w:t xml:space="preserve">Frankenhuis, W. E., &amp; Bijlstra, G. (2018). Does exposure to hostile environments predict enhanced emotion detection?</w:t>
       </w:r>
       <w:r>
@@ -4787,7 +5120,7 @@
       <w:r>
         <w:t xml:space="preserve">(1), 18. https://doi.org/</w:t>
       </w:r>
-      <w:hyperlink r:id="rId98">
+      <w:hyperlink r:id="rId103">
         <w:r>
           <w:rPr>
             <w:rStyle w:val="Hyperlink"/>
@@ -4796,8 +5129,8 @@
         </w:r>
       </w:hyperlink>
     </w:p>
-    <w:bookmarkEnd w:id="99"/>
-    <w:bookmarkStart w:id="101" w:name="ref-frankenhuis_2013"/>
+    <w:bookmarkEnd w:id="104"/>
+    <w:bookmarkStart w:id="106" w:name="ref-frankenhuis_2013"/>
     <w:p>
       <w:pPr>
         <w:pStyle w:val="Bibliography"/>
@@ -4891,7 +5224,7 @@
       <w:r>
         <w:t xml:space="preserve"> </w:t>
       </w:r>
-      <w:hyperlink r:id="rId100">
+      <w:hyperlink r:id="rId105">
         <w:r>
           <w:rPr>
             <w:rStyle w:val="Hyperlink"/>
@@ -4900,8 +5233,8 @@
         </w:r>
       </w:hyperlink>
     </w:p>
-    <w:bookmarkEnd w:id="101"/>
-    <w:bookmarkStart w:id="103" w:name="ref-frankenhuis_2020"/>
+    <w:bookmarkEnd w:id="106"/>
+    <w:bookmarkStart w:id="108" w:name="ref-frankenhuis_2020"/>
     <w:p>
       <w:pPr>
         <w:pStyle w:val="Bibliography"/>
@@ -4968,7 +5301,7 @@
       <w:r>
         <w:t xml:space="preserve"> </w:t>
       </w:r>
-      <w:hyperlink r:id="rId102">
+      <w:hyperlink r:id="rId107">
         <w:r>
           <w:rPr>
             <w:rStyle w:val="Hyperlink"/>
@@ -4977,8 +5310,8 @@
         </w:r>
       </w:hyperlink>
     </w:p>
-    <w:bookmarkEnd w:id="103"/>
-    <w:bookmarkStart w:id="105" w:name="ref-frischkorn_2022"/>
+    <w:bookmarkEnd w:id="108"/>
+    <w:bookmarkStart w:id="110" w:name="ref-frischkorn_2022"/>
     <w:p>
       <w:pPr>
         <w:pStyle w:val="Bibliography"/>
@@ -5015,7 +5348,7 @@
       <w:r>
         <w:t xml:space="preserve"> </w:t>
       </w:r>
-      <w:hyperlink r:id="rId104">
+      <w:hyperlink r:id="rId109">
         <w:r>
           <w:rPr>
             <w:rStyle w:val="Hyperlink"/>
@@ -5024,8 +5357,8 @@
         </w:r>
       </w:hyperlink>
     </w:p>
-    <w:bookmarkEnd w:id="105"/>
-    <w:bookmarkStart w:id="107" w:name="ref-frost_2021"/>
+    <w:bookmarkEnd w:id="110"/>
+    <w:bookmarkStart w:id="112" w:name="ref-frost_2021"/>
     <w:p>
       <w:pPr>
         <w:pStyle w:val="Bibliography"/>
@@ -5074,7 +5407,7 @@
       <w:r>
         <w:t xml:space="preserve"> </w:t>
       </w:r>
-      <w:hyperlink r:id="rId106">
+      <w:hyperlink r:id="rId111">
         <w:r>
           <w:rPr>
             <w:rStyle w:val="Hyperlink"/>
@@ -5083,8 +5416,8 @@
         </w:r>
       </w:hyperlink>
     </w:p>
-    <w:bookmarkEnd w:id="107"/>
-    <w:bookmarkStart w:id="109" w:name="ref-goodman_2019"/>
+    <w:bookmarkEnd w:id="112"/>
+    <w:bookmarkStart w:id="114" w:name="ref-goodman_2019"/>
     <w:p>
       <w:pPr>
         <w:pStyle w:val="Bibliography"/>
@@ -5133,7 +5466,7 @@
       <w:r>
         <w:t xml:space="preserve"> </w:t>
       </w:r>
-      <w:hyperlink r:id="rId108">
+      <w:hyperlink r:id="rId113">
         <w:r>
           <w:rPr>
             <w:rStyle w:val="Hyperlink"/>
@@ -5142,8 +5475,8 @@
         </w:r>
       </w:hyperlink>
     </w:p>
-    <w:bookmarkEnd w:id="109"/>
-    <w:bookmarkStart w:id="111" w:name="ref-gruszka_2017"/>
+    <w:bookmarkEnd w:id="114"/>
+    <w:bookmarkStart w:id="116" w:name="ref-gruszka_2017"/>
     <w:p>
       <w:pPr>
         <w:pStyle w:val="Bibliography"/>
@@ -5192,7 +5525,7 @@
       <w:r>
         <w:t xml:space="preserve"> </w:t>
       </w:r>
-      <w:hyperlink r:id="rId110">
+      <w:hyperlink r:id="rId115">
         <w:r>
           <w:rPr>
             <w:rStyle w:val="Hyperlink"/>
@@ -5201,8 +5534,8 @@
         </w:r>
       </w:hyperlink>
     </w:p>
-    <w:bookmarkEnd w:id="111"/>
-    <w:bookmarkStart w:id="113" w:name="ref-guo_2020"/>
+    <w:bookmarkEnd w:id="116"/>
+    <w:bookmarkStart w:id="118" w:name="ref-guo_2020"/>
     <w:p>
       <w:pPr>
         <w:pStyle w:val="Bibliography"/>
@@ -5251,7 +5584,7 @@
       <w:r>
         <w:t xml:space="preserve"> </w:t>
       </w:r>
-      <w:hyperlink r:id="rId112">
+      <w:hyperlink r:id="rId117">
         <w:r>
           <w:rPr>
             <w:rStyle w:val="Hyperlink"/>
@@ -5260,8 +5593,8 @@
         </w:r>
       </w:hyperlink>
     </w:p>
-    <w:bookmarkEnd w:id="113"/>
-    <w:bookmarkStart w:id="115" w:name="ref-hackman_2010"/>
+    <w:bookmarkEnd w:id="118"/>
+    <w:bookmarkStart w:id="120" w:name="ref-hackman_2010"/>
     <w:p>
       <w:pPr>
         <w:pStyle w:val="Bibliography"/>
@@ -5307,7 +5640,7 @@
       <w:r>
         <w:t xml:space="preserve">(9), 651–659. https://doi.org/</w:t>
       </w:r>
-      <w:hyperlink r:id="rId114">
+      <w:hyperlink r:id="rId119">
         <w:r>
           <w:rPr>
             <w:rStyle w:val="Hyperlink"/>
@@ -5316,8 +5649,8 @@
         </w:r>
       </w:hyperlink>
     </w:p>
-    <w:bookmarkEnd w:id="115"/>
-    <w:bookmarkStart w:id="117" w:name="ref-hanson_2012"/>
+    <w:bookmarkEnd w:id="120"/>
+    <w:bookmarkStart w:id="122" w:name="ref-hanson_2012"/>
     <w:p>
       <w:pPr>
         <w:pStyle w:val="Bibliography"/>
@@ -5366,7 +5699,7 @@
       <w:r>
         <w:t xml:space="preserve"> </w:t>
       </w:r>
-      <w:hyperlink r:id="rId116">
+      <w:hyperlink r:id="rId121">
         <w:r>
           <w:rPr>
             <w:rStyle w:val="Hyperlink"/>
@@ -5375,8 +5708,8 @@
         </w:r>
       </w:hyperlink>
     </w:p>
-    <w:bookmarkEnd w:id="117"/>
-    <w:bookmarkStart w:id="119" w:name="ref-hu_1999"/>
+    <w:bookmarkEnd w:id="122"/>
+    <w:bookmarkStart w:id="124" w:name="ref-hu_1999"/>
     <w:p>
       <w:pPr>
         <w:pStyle w:val="Bibliography"/>
@@ -5425,7 +5758,7 @@
       <w:r>
         <w:t xml:space="preserve"> </w:t>
       </w:r>
-      <w:hyperlink r:id="rId118">
+      <w:hyperlink r:id="rId123">
         <w:r>
           <w:rPr>
             <w:rStyle w:val="Hyperlink"/>
@@ -5434,8 +5767,8 @@
         </w:r>
       </w:hyperlink>
     </w:p>
-    <w:bookmarkEnd w:id="119"/>
-    <w:bookmarkStart w:id="121" w:name="ref-kane_2007"/>
+    <w:bookmarkEnd w:id="124"/>
+    <w:bookmarkStart w:id="126" w:name="ref-kane_2007"/>
     <w:p>
       <w:pPr>
         <w:pStyle w:val="Bibliography"/>
@@ -5484,7 +5817,7 @@
       <w:r>
         <w:t xml:space="preserve"> </w:t>
       </w:r>
-      <w:hyperlink r:id="rId120">
+      <w:hyperlink r:id="rId125">
         <w:r>
           <w:rPr>
             <w:rStyle w:val="Hyperlink"/>
@@ -5493,13 +5826,64 @@
         </w:r>
       </w:hyperlink>
     </w:p>
-    <w:bookmarkEnd w:id="121"/>
-    <w:bookmarkStart w:id="123" w:name="ref-klein_2001"/>
+    <w:bookmarkEnd w:id="126"/>
+    <w:bookmarkStart w:id="127" w:name="ref-key_2017"/>
     <w:p>
       <w:pPr>
         <w:pStyle w:val="Bibliography"/>
       </w:pPr>
       <w:r>
+        <w:t xml:space="preserve">Key, N., Prager, D., &amp; Burns, C. (2017).</w:t>
+      </w:r>
+      <w:r>
+        <w:t xml:space="preserve"> </w:t>
+      </w:r>
+      <w:r>
+        <w:rPr>
+          <w:iCs/>
+          <w:i/>
+        </w:rPr>
+        <w:t xml:space="preserve">Farm household income volatility:</w:t>
+      </w:r>
+      <w:r>
+        <w:rPr>
+          <w:iCs/>
+          <w:i/>
+        </w:rPr>
+        <w:t xml:space="preserve"> </w:t>
+      </w:r>
+      <w:r>
+        <w:rPr>
+          <w:iCs/>
+          <w:i/>
+        </w:rPr>
+        <w:t xml:space="preserve">An</w:t>
+      </w:r>
+      <w:r>
+        <w:rPr>
+          <w:iCs/>
+          <w:i/>
+        </w:rPr>
+        <w:t xml:space="preserve"> </w:t>
+      </w:r>
+      <w:r>
+        <w:rPr>
+          <w:iCs/>
+          <w:i/>
+        </w:rPr>
+        <w:t xml:space="preserve">analysis using panel data from a national survey</w:t>
+      </w:r>
+      <w:r>
+        <w:t xml:space="preserve">.</w:t>
+      </w:r>
+    </w:p>
+    <w:bookmarkEnd w:id="127"/>
+    <w:bookmarkStart w:id="129" w:name="ref-klein_2001"/>
+    <w:p>
+      <w:pPr>
+        <w:pStyle w:val="Bibliography"/>
+      </w:pPr>
+      <w:r>
         <w:t xml:space="preserve">Klein, K., &amp; Boals, A. (2001). The relationship of life event stress and working memory capacity.</w:t>
       </w:r>
       <w:r>
@@ -5531,7 +5915,7 @@
       <w:r>
         <w:t xml:space="preserve"> </w:t>
       </w:r>
-      <w:hyperlink r:id="rId122">
+      <w:hyperlink r:id="rId128">
         <w:r>
           <w:rPr>
             <w:rStyle w:val="Hyperlink"/>
@@ -5540,8 +5924,8 @@
         </w:r>
       </w:hyperlink>
     </w:p>
-    <w:bookmarkEnd w:id="123"/>
-    <w:bookmarkStart w:id="125" w:name="ref-kretzschmar_2019"/>
+    <w:bookmarkEnd w:id="129"/>
+    <w:bookmarkStart w:id="131" w:name="ref-kretzschmar_2019"/>
     <w:p>
       <w:pPr>
         <w:pStyle w:val="Bibliography"/>
@@ -5578,7 +5962,7 @@
       <w:r>
         <w:t xml:space="preserve"> </w:t>
       </w:r>
-      <w:hyperlink r:id="rId124">
+      <w:hyperlink r:id="rId130">
         <w:r>
           <w:rPr>
             <w:rStyle w:val="Hyperlink"/>
@@ -5587,13 +5971,72 @@
         </w:r>
       </w:hyperlink>
     </w:p>
-    <w:bookmarkEnd w:id="125"/>
-    <w:bookmarkStart w:id="127" w:name="ref-li_2018"/>
+    <w:bookmarkEnd w:id="131"/>
+    <w:bookmarkStart w:id="133" w:name="ref-lakens_2018"/>
     <w:p>
       <w:pPr>
         <w:pStyle w:val="Bibliography"/>
       </w:pPr>
       <w:r>
+        <w:t xml:space="preserve">Lakens, D., Scheel, A. M., &amp; Isager, P. M. (2018). Equivalence testing for psychological research:</w:t>
+      </w:r>
+      <w:r>
+        <w:t xml:space="preserve"> </w:t>
+      </w:r>
+      <w:r>
+        <w:t xml:space="preserve">A</w:t>
+      </w:r>
+      <w:r>
+        <w:t xml:space="preserve"> </w:t>
+      </w:r>
+      <w:r>
+        <w:t xml:space="preserve">tutorial.</w:t>
+      </w:r>
+      <w:r>
+        <w:t xml:space="preserve"> </w:t>
+      </w:r>
+      <w:r>
+        <w:rPr>
+          <w:iCs/>
+          <w:i/>
+        </w:rPr>
+        <w:t xml:space="preserve">Advances in Methods and Practices in Psychological Science</w:t>
+      </w:r>
+      <w:r>
+        <w:t xml:space="preserve">,</w:t>
+      </w:r>
+      <w:r>
+        <w:t xml:space="preserve"> </w:t>
+      </w:r>
+      <w:r>
+        <w:rPr>
+          <w:iCs/>
+          <w:i/>
+        </w:rPr>
+        <w:t xml:space="preserve">1</w:t>
+      </w:r>
+      <w:r>
+        <w:t xml:space="preserve">(2), 259–269.</w:t>
+      </w:r>
+      <w:r>
+        <w:t xml:space="preserve"> </w:t>
+      </w:r>
+      <w:hyperlink r:id="rId132">
+        <w:r>
+          <w:rPr>
+            <w:rStyle w:val="Hyperlink"/>
+          </w:rPr>
+          <w:t xml:space="preserve">https://doi.org/10.1177/2515245918770963</w:t>
+        </w:r>
+      </w:hyperlink>
+    </w:p>
+    <w:bookmarkEnd w:id="133"/>
+    <w:bookmarkStart w:id="135" w:name="ref-li_2018"/>
+    <w:p>
+      <w:pPr>
+        <w:pStyle w:val="Bibliography"/>
+      </w:pPr>
+      <w:r>
         <w:t xml:space="preserve">Li, Z., Liu, S., Hartman, S., &amp; Belsky, J. (2018). Interactive effects of early-life income harshness and unpredictability on children’s socioemotional and academic functioning in kindergarten and adolescence.</w:t>
       </w:r>
       <w:r>
@@ -5625,7 +6068,7 @@
       <w:r>
         <w:t xml:space="preserve"> </w:t>
       </w:r>
-      <w:hyperlink r:id="rId126">
+      <w:hyperlink r:id="rId134">
         <w:r>
           <w:rPr>
             <w:rStyle w:val="Hyperlink"/>
@@ -5634,13 +6077,96 @@
         </w:r>
       </w:hyperlink>
     </w:p>
-    <w:bookmarkEnd w:id="127"/>
-    <w:bookmarkStart w:id="129" w:name="ref-loffler_2022"/>
+    <w:bookmarkEnd w:id="135"/>
+    <w:bookmarkStart w:id="137" w:name="ref-liu_2022"/>
     <w:p>
       <w:pPr>
         <w:pStyle w:val="Bibliography"/>
       </w:pPr>
       <w:r>
+        <w:t xml:space="preserve">Liu, S., Zalewski, M., Lengua, L., Gunnar, M. R., Giuliani, N., &amp; Fisher, P. A. (2022). Material hardship level and unpredictability in relation to</w:t>
+      </w:r>
+      <w:r>
+        <w:t xml:space="preserve"> </w:t>
+      </w:r>
+      <w:r>
+        <w:t xml:space="preserve">U</w:t>
+      </w:r>
+      <w:r>
+        <w:t xml:space="preserve">.</w:t>
+      </w:r>
+      <w:r>
+        <w:t xml:space="preserve">S</w:t>
+      </w:r>
+      <w:r>
+        <w:t xml:space="preserve">. Households’ family interactions and emotional well-being:</w:t>
+      </w:r>
+      <w:r>
+        <w:t xml:space="preserve"> </w:t>
+      </w:r>
+      <w:r>
+        <w:t xml:space="preserve">Insights</w:t>
+      </w:r>
+      <w:r>
+        <w:t xml:space="preserve"> </w:t>
+      </w:r>
+      <w:r>
+        <w:t xml:space="preserve">from the</w:t>
+      </w:r>
+      <w:r>
+        <w:t xml:space="preserve"> </w:t>
+      </w:r>
+      <w:r>
+        <w:t xml:space="preserve">COVID</w:t>
+      </w:r>
+      <w:r>
+        <w:t xml:space="preserve">-19 pandemic.</w:t>
+      </w:r>
+      <w:r>
+        <w:t xml:space="preserve"> </w:t>
+      </w:r>
+      <w:r>
+        <w:rPr>
+          <w:iCs/>
+          <w:i/>
+        </w:rPr>
+        <w:t xml:space="preserve">Social Science &amp; Medicine</w:t>
+      </w:r>
+      <w:r>
+        <w:t xml:space="preserve">,</w:t>
+      </w:r>
+      <w:r>
+        <w:t xml:space="preserve"> </w:t>
+      </w:r>
+      <w:r>
+        <w:rPr>
+          <w:iCs/>
+          <w:i/>
+        </w:rPr>
+        <w:t xml:space="preserve">307</w:t>
+      </w:r>
+      <w:r>
+        <w:t xml:space="preserve">, 115173.</w:t>
+      </w:r>
+      <w:r>
+        <w:t xml:space="preserve"> </w:t>
+      </w:r>
+      <w:hyperlink r:id="rId136">
+        <w:r>
+          <w:rPr>
+            <w:rStyle w:val="Hyperlink"/>
+          </w:rPr>
+          <w:t xml:space="preserve">https://doi.org/10.1016/j.socscimed.2022.115173</w:t>
+        </w:r>
+      </w:hyperlink>
+    </w:p>
+    <w:bookmarkEnd w:id="137"/>
+    <w:bookmarkStart w:id="139" w:name="ref-loffler_2022"/>
+    <w:p>
+      <w:pPr>
+        <w:pStyle w:val="Bibliography"/>
+      </w:pPr>
+      <w:r>
         <w:t xml:space="preserve">Löffler, C., Frischkorn, G. T., Hagemann, D., Sadus, K., &amp; Schubert, A.-L. (2022).</w:t>
       </w:r>
       <w:r>
@@ -5659,7 +6185,7 @@
       <w:r>
         <w:t xml:space="preserve"> </w:t>
       </w:r>
-      <w:hyperlink r:id="rId128">
+      <w:hyperlink r:id="rId138">
         <w:r>
           <w:rPr>
             <w:rStyle w:val="Hyperlink"/>
@@ -5668,8 +6194,8 @@
         </w:r>
       </w:hyperlink>
     </w:p>
-    <w:bookmarkEnd w:id="129"/>
-    <w:bookmarkStart w:id="131" w:name="ref-lurie_2024"/>
+    <w:bookmarkEnd w:id="139"/>
+    <w:bookmarkStart w:id="141" w:name="ref-lurie_2024"/>
     <w:p>
       <w:pPr>
         <w:pStyle w:val="Bibliography"/>
@@ -5705,7 +6231,7 @@
       <w:r>
         <w:t xml:space="preserve"> </w:t>
       </w:r>
-      <w:hyperlink r:id="rId130">
+      <w:hyperlink r:id="rId140">
         <w:r>
           <w:rPr>
             <w:rStyle w:val="Hyperlink"/>
@@ -5714,8 +6240,8 @@
         </w:r>
       </w:hyperlink>
     </w:p>
-    <w:bookmarkEnd w:id="131"/>
-    <w:bookmarkStart w:id="133" w:name="ref-mclaughlin_2016"/>
+    <w:bookmarkEnd w:id="141"/>
+    <w:bookmarkStart w:id="143" w:name="ref-mclaughlin_2016"/>
     <w:p>
       <w:pPr>
         <w:pStyle w:val="Bibliography"/>
@@ -5764,7 +6290,7 @@
       <w:r>
         <w:t xml:space="preserve"> </w:t>
       </w:r>
-      <w:hyperlink r:id="rId132">
+      <w:hyperlink r:id="rId142">
         <w:r>
           <w:rPr>
             <w:rStyle w:val="Hyperlink"/>
@@ -5773,8 +6299,8 @@
         </w:r>
       </w:hyperlink>
     </w:p>
-    <w:bookmarkEnd w:id="133"/>
-    <w:bookmarkStart w:id="135" w:name="ref-mclaughlin_2021"/>
+    <w:bookmarkEnd w:id="143"/>
+    <w:bookmarkStart w:id="145" w:name="ref-mclaughlin_2021"/>
     <w:p>
       <w:pPr>
         <w:pStyle w:val="Bibliography"/>
@@ -5823,7 +6349,7 @@
       <w:r>
         <w:t xml:space="preserve"> </w:t>
       </w:r>
-      <w:hyperlink r:id="rId134">
+      <w:hyperlink r:id="rId144">
         <w:r>
           <w:rPr>
             <w:rStyle w:val="Hyperlink"/>
@@ -5832,13 +6358,72 @@
         </w:r>
       </w:hyperlink>
     </w:p>
-    <w:bookmarkEnd w:id="135"/>
-    <w:bookmarkStart w:id="137" w:name="ref-mutter_2006"/>
+    <w:bookmarkEnd w:id="145"/>
+    <w:bookmarkStart w:id="147" w:name="ref-mittal_2015"/>
     <w:p>
       <w:pPr>
         <w:pStyle w:val="Bibliography"/>
       </w:pPr>
       <w:r>
+        <w:t xml:space="preserve">Mittal, C., Griskevicius, V., Simpson, J. A., Sung, S., &amp; Young, E. S. (2015). Cognitive adaptations to stressful environments:</w:t>
+      </w:r>
+      <w:r>
+        <w:t xml:space="preserve"> </w:t>
+      </w:r>
+      <w:r>
+        <w:t xml:space="preserve">When</w:t>
+      </w:r>
+      <w:r>
+        <w:t xml:space="preserve"> </w:t>
+      </w:r>
+      <w:r>
+        <w:t xml:space="preserve">childhood adversity enhances adult executive function.</w:t>
+      </w:r>
+      <w:r>
+        <w:t xml:space="preserve"> </w:t>
+      </w:r>
+      <w:r>
+        <w:rPr>
+          <w:iCs/>
+          <w:i/>
+        </w:rPr>
+        <w:t xml:space="preserve">Journal of Personality and Social Psychology</w:t>
+      </w:r>
+      <w:r>
+        <w:t xml:space="preserve">,</w:t>
+      </w:r>
+      <w:r>
+        <w:t xml:space="preserve"> </w:t>
+      </w:r>
+      <w:r>
+        <w:rPr>
+          <w:iCs/>
+          <w:i/>
+        </w:rPr>
+        <w:t xml:space="preserve">109</w:t>
+      </w:r>
+      <w:r>
+        <w:t xml:space="preserve">(4), 604–621.</w:t>
+      </w:r>
+      <w:r>
+        <w:t xml:space="preserve"> </w:t>
+      </w:r>
+      <w:hyperlink r:id="rId146">
+        <w:r>
+          <w:rPr>
+            <w:rStyle w:val="Hyperlink"/>
+          </w:rPr>
+          <w:t xml:space="preserve">https://doi.org/10.1037/pspi0000028</w:t>
+        </w:r>
+      </w:hyperlink>
+    </w:p>
+    <w:bookmarkEnd w:id="147"/>
+    <w:bookmarkStart w:id="149" w:name="ref-mutter_2006"/>
+    <w:p>
+      <w:pPr>
+        <w:pStyle w:val="Bibliography"/>
+      </w:pPr>
+      <w:r>
         <w:t xml:space="preserve">Mutter, B., Alcorn, M., &amp; Welsh, M. (2006). Theory of mind and executive function:</w:t>
       </w:r>
       <w:r>
@@ -5879,7 +6464,7 @@
       <w:r>
         <w:t xml:space="preserve"> </w:t>
       </w:r>
-      <w:hyperlink r:id="rId136">
+      <w:hyperlink r:id="rId148">
         <w:r>
           <w:rPr>
             <w:rStyle w:val="Hyperlink"/>
@@ -5888,8 +6473,8 @@
         </w:r>
       </w:hyperlink>
     </w:p>
-    <w:bookmarkEnd w:id="137"/>
-    <w:bookmarkStart w:id="139" w:name="ref-noble_2007"/>
+    <w:bookmarkEnd w:id="149"/>
+    <w:bookmarkStart w:id="151" w:name="ref-noble_2007"/>
     <w:p>
       <w:pPr>
         <w:pStyle w:val="Bibliography"/>
@@ -5926,7 +6511,7 @@
       <w:r>
         <w:t xml:space="preserve"> </w:t>
       </w:r>
-      <w:hyperlink r:id="rId138">
+      <w:hyperlink r:id="rId150">
         <w:r>
           <w:rPr>
             <w:rStyle w:val="Hyperlink"/>
@@ -5935,8 +6520,8 @@
         </w:r>
       </w:hyperlink>
     </w:p>
-    <w:bookmarkEnd w:id="139"/>
-    <w:bookmarkStart w:id="141" w:name="ref-nweze_2021"/>
+    <w:bookmarkEnd w:id="151"/>
+    <w:bookmarkStart w:id="153" w:name="ref-nweze_2021"/>
     <w:p>
       <w:pPr>
         <w:pStyle w:val="Bibliography"/>
@@ -5997,7 +6582,7 @@
       <w:r>
         <w:t xml:space="preserve"> </w:t>
       </w:r>
-      <w:hyperlink r:id="rId140">
+      <w:hyperlink r:id="rId152">
         <w:r>
           <w:rPr>
             <w:rStyle w:val="Hyperlink"/>
@@ -6006,8 +6591,8 @@
         </w:r>
       </w:hyperlink>
     </w:p>
-    <w:bookmarkEnd w:id="141"/>
-    <w:bookmarkStart w:id="143" w:name="ref-oberauer_2005"/>
+    <w:bookmarkEnd w:id="153"/>
+    <w:bookmarkStart w:id="155" w:name="ref-oberauer_2005"/>
     <w:p>
       <w:pPr>
         <w:pStyle w:val="Bibliography"/>
@@ -6056,7 +6641,7 @@
       <w:r>
         <w:t xml:space="preserve"> </w:t>
       </w:r>
-      <w:hyperlink r:id="rId142">
+      <w:hyperlink r:id="rId154">
         <w:r>
           <w:rPr>
             <w:rStyle w:val="Hyperlink"/>
@@ -6065,8 +6650,8 @@
         </w:r>
       </w:hyperlink>
     </w:p>
-    <w:bookmarkEnd w:id="143"/>
-    <w:bookmarkStart w:id="145" w:name="ref-oberauer_2009"/>
+    <w:bookmarkEnd w:id="155"/>
+    <w:bookmarkStart w:id="157" w:name="ref-oberauer_2009"/>
     <w:p>
       <w:pPr>
         <w:pStyle w:val="Bibliography"/>
@@ -6150,7 +6735,7 @@
       <w:r>
         <w:t xml:space="preserve"> </w:t>
       </w:r>
-      <w:hyperlink r:id="rId144">
+      <w:hyperlink r:id="rId156">
         <w:r>
           <w:rPr>
             <w:rStyle w:val="Hyperlink"/>
@@ -6159,8 +6744,8 @@
         </w:r>
       </w:hyperlink>
     </w:p>
-    <w:bookmarkEnd w:id="145"/>
-    <w:bookmarkStart w:id="147" w:name="ref-oberauer_2019"/>
+    <w:bookmarkEnd w:id="157"/>
+    <w:bookmarkStart w:id="159" w:name="ref-oberauer_2019"/>
     <w:p>
       <w:pPr>
         <w:pStyle w:val="Bibliography"/>
@@ -6236,7 +6821,7 @@
       <w:r>
         <w:t xml:space="preserve"> </w:t>
       </w:r>
-      <w:hyperlink r:id="rId146">
+      <w:hyperlink r:id="rId158">
         <w:r>
           <w:rPr>
             <w:rStyle w:val="Hyperlink"/>
@@ -6245,8 +6830,8 @@
         </w:r>
       </w:hyperlink>
     </w:p>
-    <w:bookmarkEnd w:id="147"/>
-    <w:bookmarkStart w:id="149" w:name="ref-oberauer_2018"/>
+    <w:bookmarkEnd w:id="159"/>
+    <w:bookmarkStart w:id="161" w:name="ref-oberauer_2018"/>
     <w:p>
       <w:pPr>
         <w:pStyle w:val="Bibliography"/>
@@ -6283,7 +6868,7 @@
       <w:r>
         <w:t xml:space="preserve"> </w:t>
       </w:r>
-      <w:hyperlink r:id="rId148">
+      <w:hyperlink r:id="rId160">
         <w:r>
           <w:rPr>
             <w:rStyle w:val="Hyperlink"/>
@@ -6292,8 +6877,8 @@
         </w:r>
       </w:hyperlink>
     </w:p>
-    <w:bookmarkEnd w:id="149"/>
-    <w:bookmarkStart w:id="151" w:name="ref-oberauer_2000"/>
+    <w:bookmarkEnd w:id="161"/>
+    <w:bookmarkStart w:id="163" w:name="ref-oberauer_2000"/>
     <w:p>
       <w:pPr>
         <w:pStyle w:val="Bibliography"/>
@@ -6330,7 +6915,7 @@
       <w:r>
         <w:t xml:space="preserve"> </w:t>
       </w:r>
-      <w:hyperlink r:id="rId150">
+      <w:hyperlink r:id="rId162">
         <w:r>
           <w:rPr>
             <w:rStyle w:val="Hyperlink"/>
@@ -6339,8 +6924,8 @@
         </w:r>
       </w:hyperlink>
     </w:p>
-    <w:bookmarkEnd w:id="151"/>
-    <w:bookmarkStart w:id="153" w:name="ref-oberski_2014"/>
+    <w:bookmarkEnd w:id="163"/>
+    <w:bookmarkStart w:id="165" w:name="ref-oberski_2014"/>
     <w:p>
       <w:pPr>
         <w:pStyle w:val="Bibliography"/>
@@ -6395,7 +6980,7 @@
       <w:r>
         <w:t xml:space="preserve"> </w:t>
       </w:r>
-      <w:hyperlink r:id="rId152">
+      <w:hyperlink r:id="rId164">
         <w:r>
           <w:rPr>
             <w:rStyle w:val="Hyperlink"/>
@@ -6404,8 +6989,8 @@
         </w:r>
       </w:hyperlink>
     </w:p>
-    <w:bookmarkEnd w:id="153"/>
-    <w:bookmarkStart w:id="155" w:name="ref-peng_2016"/>
+    <w:bookmarkEnd w:id="165"/>
+    <w:bookmarkStart w:id="167" w:name="ref-peng_2016"/>
     <w:p>
       <w:pPr>
         <w:pStyle w:val="Bibliography"/>
@@ -6454,7 +7039,7 @@
       <w:r>
         <w:t xml:space="preserve"> </w:t>
       </w:r>
-      <w:hyperlink r:id="rId154">
+      <w:hyperlink r:id="rId166">
         <w:r>
           <w:rPr>
             <w:rStyle w:val="Hyperlink"/>
@@ -6463,8 +7048,8 @@
         </w:r>
       </w:hyperlink>
     </w:p>
-    <w:bookmarkEnd w:id="155"/>
-    <w:bookmarkStart w:id="157" w:name="ref-rosen_2019"/>
+    <w:bookmarkEnd w:id="167"/>
+    <w:bookmarkStart w:id="169" w:name="ref-rosen_2019"/>
     <w:p>
       <w:pPr>
         <w:pStyle w:val="Bibliography"/>
@@ -6513,7 +7098,7 @@
       <w:r>
         <w:t xml:space="preserve"> </w:t>
       </w:r>
-      <w:hyperlink r:id="rId156">
+      <w:hyperlink r:id="rId168">
         <w:r>
           <w:rPr>
             <w:rStyle w:val="Hyperlink"/>
@@ -6522,8 +7107,8 @@
         </w:r>
       </w:hyperlink>
     </w:p>
-    <w:bookmarkEnd w:id="157"/>
-    <w:bookmarkStart w:id="159" w:name="ref-rosseel_2012"/>
+    <w:bookmarkEnd w:id="169"/>
+    <w:bookmarkStart w:id="171" w:name="ref-rosseel_2012"/>
     <w:p>
       <w:pPr>
         <w:pStyle w:val="Bibliography"/>
@@ -6578,7 +7163,7 @@
       <w:r>
         <w:t xml:space="preserve"> </w:t>
       </w:r>
-      <w:hyperlink r:id="rId158">
+      <w:hyperlink r:id="rId170">
         <w:r>
           <w:rPr>
             <w:rStyle w:val="Hyperlink"/>
@@ -6587,8 +7172,8 @@
         </w:r>
       </w:hyperlink>
     </w:p>
-    <w:bookmarkEnd w:id="159"/>
-    <w:bookmarkStart w:id="161" w:name="ref-salhi_2021"/>
+    <w:bookmarkEnd w:id="171"/>
+    <w:bookmarkStart w:id="173" w:name="ref-salhi_2021"/>
     <w:p>
       <w:pPr>
         <w:pStyle w:val="Bibliography"/>
@@ -6625,7 +7210,7 @@
       <w:r>
         <w:t xml:space="preserve"> </w:t>
       </w:r>
-      <w:hyperlink r:id="rId160">
+      <w:hyperlink r:id="rId172">
         <w:r>
           <w:rPr>
             <w:rStyle w:val="Hyperlink"/>
@@ -6634,8 +7219,8 @@
         </w:r>
       </w:hyperlink>
     </w:p>
-    <w:bookmarkEnd w:id="161"/>
-    <w:bookmarkStart w:id="163" w:name="ref-scherpenzeel_2011"/>
+    <w:bookmarkEnd w:id="173"/>
+    <w:bookmarkStart w:id="175" w:name="ref-scherpenzeel_2011"/>
     <w:p>
       <w:pPr>
         <w:pStyle w:val="Bibliography"/>
@@ -6702,7 +7287,7 @@
       <w:r>
         <w:t xml:space="preserve"> </w:t>
       </w:r>
-      <w:hyperlink r:id="rId162">
+      <w:hyperlink r:id="rId174">
         <w:r>
           <w:rPr>
             <w:rStyle w:val="Hyperlink"/>
@@ -6711,8 +7296,8 @@
         </w:r>
       </w:hyperlink>
     </w:p>
-    <w:bookmarkEnd w:id="163"/>
-    <w:bookmarkStart w:id="165" w:name="ref-schmiedek_2009"/>
+    <w:bookmarkEnd w:id="175"/>
+    <w:bookmarkStart w:id="177" w:name="ref-schmiedek_2009"/>
     <w:p>
       <w:pPr>
         <w:pStyle w:val="Bibliography"/>
@@ -6749,7 +7334,7 @@
       <w:r>
         <w:t xml:space="preserve"> </w:t>
       </w:r>
-      <w:hyperlink r:id="rId164">
+      <w:hyperlink r:id="rId176">
         <w:r>
           <w:rPr>
             <w:rStyle w:val="Hyperlink"/>
@@ -6758,8 +7343,8 @@
         </w:r>
       </w:hyperlink>
     </w:p>
-    <w:bookmarkEnd w:id="165"/>
-    <w:bookmarkStart w:id="167" w:name="ref-sheridan_2014"/>
+    <w:bookmarkEnd w:id="177"/>
+    <w:bookmarkStart w:id="179" w:name="ref-sheridan_2014"/>
     <w:p>
       <w:pPr>
         <w:pStyle w:val="Bibliography"/>
@@ -6808,7 +7393,7 @@
       <w:r>
         <w:t xml:space="preserve"> </w:t>
       </w:r>
-      <w:hyperlink r:id="rId166">
+      <w:hyperlink r:id="rId178">
         <w:r>
           <w:rPr>
             <w:rStyle w:val="Hyperlink"/>
@@ -6817,8 +7402,8 @@
         </w:r>
       </w:hyperlink>
     </w:p>
-    <w:bookmarkEnd w:id="167"/>
-    <w:bookmarkStart w:id="169" w:name="ref-sheridan_2022"/>
+    <w:bookmarkEnd w:id="179"/>
+    <w:bookmarkStart w:id="181" w:name="ref-sheridan_2022"/>
     <w:p>
       <w:pPr>
         <w:pStyle w:val="Bibliography"/>
@@ -6855,7 +7440,7 @@
       <w:r>
         <w:t xml:space="preserve"> </w:t>
       </w:r>
-      <w:hyperlink r:id="rId168">
+      <w:hyperlink r:id="rId180">
         <w:r>
           <w:rPr>
             <w:rStyle w:val="Hyperlink"/>
@@ -6864,8 +7449,8 @@
         </w:r>
       </w:hyperlink>
     </w:p>
-    <w:bookmarkEnd w:id="169"/>
-    <w:bookmarkStart w:id="171" w:name="ref-sheridan_2020"/>
+    <w:bookmarkEnd w:id="181"/>
+    <w:bookmarkStart w:id="183" w:name="ref-sheridan_2020"/>
     <w:p>
       <w:pPr>
         <w:pStyle w:val="Bibliography"/>
@@ -6902,7 +7487,7 @@
       <w:r>
         <w:t xml:space="preserve"> </w:t>
       </w:r>
-      <w:hyperlink r:id="rId170">
+      <w:hyperlink r:id="rId182">
         <w:r>
           <w:rPr>
             <w:rStyle w:val="Hyperlink"/>
@@ -6911,8 +7496,8 @@
         </w:r>
       </w:hyperlink>
     </w:p>
-    <w:bookmarkEnd w:id="171"/>
-    <w:bookmarkStart w:id="173" w:name="ref-shields_2017"/>
+    <w:bookmarkEnd w:id="183"/>
+    <w:bookmarkStart w:id="185" w:name="ref-shields_2017"/>
     <w:p>
       <w:pPr>
         <w:pStyle w:val="Bibliography"/>
@@ -6949,7 +7534,7 @@
       <w:r>
         <w:t xml:space="preserve"> </w:t>
       </w:r>
-      <w:hyperlink r:id="rId172">
+      <w:hyperlink r:id="rId184">
         <w:r>
           <w:rPr>
             <w:rStyle w:val="Hyperlink"/>
@@ -6958,8 +7543,8 @@
         </w:r>
       </w:hyperlink>
     </w:p>
-    <w:bookmarkEnd w:id="173"/>
-    <w:bookmarkStart w:id="175" w:name="ref-shields_2019"/>
+    <w:bookmarkEnd w:id="185"/>
+    <w:bookmarkStart w:id="187" w:name="ref-shields_2019"/>
     <w:p>
       <w:pPr>
         <w:pStyle w:val="Bibliography"/>
@@ -6996,7 +7581,7 @@
       <w:r>
         <w:t xml:space="preserve"> </w:t>
       </w:r>
-      <w:hyperlink r:id="rId174">
+      <w:hyperlink r:id="rId186">
         <w:r>
           <w:rPr>
             <w:rStyle w:val="Hyperlink"/>
@@ -7005,8 +7590,8 @@
         </w:r>
       </w:hyperlink>
     </w:p>
-    <w:bookmarkEnd w:id="175"/>
-    <w:bookmarkStart w:id="177" w:name="ref-spiegel_2021"/>
+    <w:bookmarkEnd w:id="187"/>
+    <w:bookmarkStart w:id="189" w:name="ref-spiegel_2021"/>
     <w:p>
       <w:pPr>
         <w:pStyle w:val="Bibliography"/>
@@ -7055,7 +7640,7 @@
       <w:r>
         <w:t xml:space="preserve"> </w:t>
       </w:r>
-      <w:hyperlink r:id="rId176">
+      <w:hyperlink r:id="rId188">
         <w:r>
           <w:rPr>
             <w:rStyle w:val="Hyperlink"/>
@@ -7064,13 +7649,60 @@
         </w:r>
       </w:hyperlink>
     </w:p>
-    <w:bookmarkEnd w:id="177"/>
-    <w:bookmarkStart w:id="179" w:name="ref-sweeten_2012"/>
+    <w:bookmarkEnd w:id="189"/>
+    <w:bookmarkStart w:id="191" w:name="ref-steudte_2014"/>
     <w:p>
       <w:pPr>
         <w:pStyle w:val="Bibliography"/>
       </w:pPr>
       <w:r>
+        <w:t xml:space="preserve">Steudte-Schmiedgen, S., Stalder, T., Kirschbaum, C., Weber, F., Hoyer, J., &amp; Plessow, F. (2014). Trauma exposure is associated with increased context-dependent adjustments of cognitive control in patients with posttraumatic stress disorder and healthy controls.</w:t>
+      </w:r>
+      <w:r>
+        <w:t xml:space="preserve"> </w:t>
+      </w:r>
+      <w:r>
+        <w:rPr>
+          <w:iCs/>
+          <w:i/>
+        </w:rPr>
+        <w:t xml:space="preserve">Cognitive, Affective &amp; Behavioral Neuroscience</w:t>
+      </w:r>
+      <w:r>
+        <w:t xml:space="preserve">,</w:t>
+      </w:r>
+      <w:r>
+        <w:t xml:space="preserve"> </w:t>
+      </w:r>
+      <w:r>
+        <w:rPr>
+          <w:iCs/>
+          <w:i/>
+        </w:rPr>
+        <w:t xml:space="preserve">14</w:t>
+      </w:r>
+      <w:r>
+        <w:t xml:space="preserve">(4), 1310–1319.</w:t>
+      </w:r>
+      <w:r>
+        <w:t xml:space="preserve"> </w:t>
+      </w:r>
+      <w:hyperlink r:id="rId190">
+        <w:r>
+          <w:rPr>
+            <w:rStyle w:val="Hyperlink"/>
+          </w:rPr>
+          <w:t xml:space="preserve">https://doi.org/10.3758/s13415-014-0299-2</w:t>
+        </w:r>
+      </w:hyperlink>
+    </w:p>
+    <w:bookmarkEnd w:id="191"/>
+    <w:bookmarkStart w:id="193" w:name="ref-sweeten_2012"/>
+    <w:p>
+      <w:pPr>
+        <w:pStyle w:val="Bibliography"/>
+      </w:pPr>
+      <w:r>
         <w:t xml:space="preserve">Sweeten, G. (2012). Scaling criminal offending.</w:t>
       </w:r>
       <w:r>
@@ -7102,7 +7734,7 @@
       <w:r>
         <w:t xml:space="preserve"> </w:t>
       </w:r>
-      <w:hyperlink r:id="rId178">
+      <w:hyperlink r:id="rId192">
         <w:r>
           <w:rPr>
             <w:rStyle w:val="Hyperlink"/>
@@ -7111,8 +7743,8 @@
         </w:r>
       </w:hyperlink>
     </w:p>
-    <w:bookmarkEnd w:id="179"/>
-    <w:bookmarkStart w:id="181" w:name="ref-ugarte_2023"/>
+    <w:bookmarkEnd w:id="193"/>
+    <w:bookmarkStart w:id="195" w:name="ref-ugarte_2023"/>
     <w:p>
       <w:pPr>
         <w:pStyle w:val="Bibliography"/>
@@ -7148,7 +7780,7 @@
       <w:r>
         <w:t xml:space="preserve"> </w:t>
       </w:r>
-      <w:hyperlink r:id="rId180">
+      <w:hyperlink r:id="rId194">
         <w:r>
           <w:rPr>
             <w:rStyle w:val="Hyperlink"/>
@@ -7157,8 +7789,8 @@
         </w:r>
       </w:hyperlink>
     </w:p>
-    <w:bookmarkEnd w:id="181"/>
-    <w:bookmarkStart w:id="183" w:name="ref-vermeent_2023"/>
+    <w:bookmarkEnd w:id="195"/>
+    <w:bookmarkStart w:id="197" w:name="ref-vermeent_2023"/>
     <w:p>
       <w:pPr>
         <w:pStyle w:val="Bibliography"/>
@@ -7210,7 +7842,7 @@
       <w:r>
         <w:t xml:space="preserve"> </w:t>
       </w:r>
-      <w:hyperlink r:id="rId182">
+      <w:hyperlink r:id="rId196">
         <w:r>
           <w:rPr>
             <w:rStyle w:val="Hyperlink"/>
@@ -7219,14 +7851,14 @@
         </w:r>
       </w:hyperlink>
     </w:p>
-    <w:bookmarkEnd w:id="183"/>
-    <w:bookmarkStart w:id="185" w:name="ref-walasek_2023"/>
+    <w:bookmarkEnd w:id="197"/>
+    <w:bookmarkStart w:id="199" w:name="ref-walasek_2024"/>
     <w:p>
       <w:pPr>
         <w:pStyle w:val="Bibliography"/>
       </w:pPr>
       <w:r>
-        <w:t xml:space="preserve">Walasek, N., Young, E. S., &amp; Frankenhuis, W. E. (2023).</w:t>
+        <w:t xml:space="preserve">Walasek, N., Young, E. S., &amp; Frankenhuis, W. E. (2024).</w:t>
       </w:r>
       <w:r>
         <w:t xml:space="preserve"> </w:t>
@@ -7244,7 +7876,7 @@
       <w:r>
         <w:t xml:space="preserve"> </w:t>
       </w:r>
-      <w:hyperlink r:id="rId184">
+      <w:hyperlink r:id="rId198">
         <w:r>
           <w:rPr>
             <w:rStyle w:val="Hyperlink"/>
@@ -7253,8 +7885,8 @@
         </w:r>
       </w:hyperlink>
     </w:p>
-    <w:bookmarkEnd w:id="185"/>
-    <w:bookmarkStart w:id="187" w:name="ref-wilhelm_2013"/>
+    <w:bookmarkEnd w:id="199"/>
+    <w:bookmarkStart w:id="201" w:name="ref-wilhelm_2013"/>
     <w:p>
       <w:pPr>
         <w:pStyle w:val="Bibliography"/>
@@ -7291,7 +7923,7 @@
       <w:r>
         <w:t xml:space="preserve"> </w:t>
       </w:r>
-      <w:hyperlink r:id="rId186">
+      <w:hyperlink r:id="rId200">
         <w:r>
           <w:rPr>
             <w:rStyle w:val="Hyperlink"/>
@@ -7300,8 +7932,8 @@
         </w:r>
       </w:hyperlink>
     </w:p>
-    <w:bookmarkEnd w:id="187"/>
-    <w:bookmarkStart w:id="189" w:name="ref-young_2022"/>
+    <w:bookmarkEnd w:id="201"/>
+    <w:bookmarkStart w:id="203" w:name="ref-young_2022"/>
     <w:p>
       <w:pPr>
         <w:pStyle w:val="Bibliography"/>
@@ -7337,7 +7969,7 @@
       <w:r>
         <w:t xml:space="preserve"> </w:t>
       </w:r>
-      <w:hyperlink r:id="rId188">
+      <w:hyperlink r:id="rId202">
         <w:r>
           <w:rPr>
             <w:rStyle w:val="Hyperlink"/>
@@ -7346,8 +7978,8 @@
         </w:r>
       </w:hyperlink>
     </w:p>
-    <w:bookmarkEnd w:id="189"/>
-    <w:bookmarkStart w:id="191" w:name="ref-young_2020"/>
+    <w:bookmarkEnd w:id="203"/>
+    <w:bookmarkStart w:id="205" w:name="ref-young_2020"/>
     <w:p>
       <w:pPr>
         <w:pStyle w:val="Bibliography"/>
@@ -7384,7 +8016,7 @@
       <w:r>
         <w:t xml:space="preserve"> </w:t>
       </w:r>
-      <w:hyperlink r:id="rId190">
+      <w:hyperlink r:id="rId204">
         <w:r>
           <w:rPr>
             <w:rStyle w:val="Hyperlink"/>
@@ -7393,8 +8025,8 @@
         </w:r>
       </w:hyperlink>
     </w:p>
-    <w:bookmarkEnd w:id="191"/>
-    <w:bookmarkStart w:id="193" w:name="ref-young_2018"/>
+    <w:bookmarkEnd w:id="205"/>
+    <w:bookmarkStart w:id="207" w:name="ref-young_2018"/>
     <w:p>
       <w:pPr>
         <w:pStyle w:val="Bibliography"/>
@@ -7443,7 +8075,7 @@
       <w:r>
         <w:t xml:space="preserve"> </w:t>
       </w:r>
-      <w:hyperlink r:id="rId192">
+      <w:hyperlink r:id="rId206">
         <w:r>
           <w:rPr>
             <w:rStyle w:val="Hyperlink"/>
@@ -7452,8 +8084,8 @@
         </w:r>
       </w:hyperlink>
     </w:p>
-    <w:bookmarkEnd w:id="193"/>
-    <w:bookmarkStart w:id="194" w:name="ref-young_2023"/>
+    <w:bookmarkEnd w:id="207"/>
+    <w:bookmarkStart w:id="208" w:name="ref-young_2023"/>
     <w:p>
       <w:pPr>
         <w:pStyle w:val="Bibliography"/>
@@ -7472,15 +8104,15 @@
         <w:t xml:space="preserve">How does adversity shape performance across different abilities in the same person?</w:t>
       </w:r>
     </w:p>
-    <w:bookmarkEnd w:id="194"/>
-    <w:bookmarkEnd w:id="195"/>
+    <w:bookmarkEnd w:id="208"/>
+    <w:bookmarkEnd w:id="209"/>
     <w:p>
       <w:r>
         <w:br w:type="page"/>
       </w:r>
     </w:p>
-    <w:bookmarkEnd w:id="196"/>
-    <w:bookmarkStart w:id="197" w:name="appendix-i-study-design-plan"/>
+    <w:bookmarkEnd w:id="210"/>
+    <w:bookmarkStart w:id="211" w:name="appendix-i-study-design-plan"/>
     <w:p>
       <w:pPr>
         <w:pStyle w:val="Heading1"/>
@@ -9257,7 +9889,7 @@
         </w:tc>
       </w:tr>
     </w:tbl>
-    <w:bookmarkEnd w:id="197"/>
+    <w:bookmarkEnd w:id="211"/>
     <w:sectPr>
       <w:headerReference r:id="rId10" w:type="even"/>
       <w:headerReference r:id="rId9" w:type="default"/>

</xml_diff>

<commit_message>
fix reference error in revised manuscript
</commit_message>
<xml_diff>
--- a/manuscript/manuscript.docx
+++ b/manuscript/manuscript.docx
@@ -1217,17 +1217,7 @@
         <w:t xml:space="preserve"> </w:t>
       </w:r>
       <w:r>
-        <w:t xml:space="preserve">(</w:t>
-      </w:r>
-      <w:r>
-        <w:rPr>
-          <w:bCs/>
-          <w:b/>
-        </w:rPr>
-        <w:t xml:space="preserve">walasek_2023?</w:t>
-      </w:r>
-      <w:r>
-        <w:t xml:space="preserve">)</w:t>
+        <w:t xml:space="preserve">(Walasek et al., 2024)</w:t>
       </w:r>
       <w:r>
         <w:t xml:space="preserve">.</w:t>

</xml_diff>

<commit_message>
create a manuscript with tracked changes
</commit_message>
<xml_diff>
--- a/manuscript/manuscript.docx
+++ b/manuscript/manuscript.docx
@@ -1581,7 +1581,7 @@
       </w:pPr>
     </w:p>
     <w:bookmarkEnd w:id="42"/>
-    <w:bookmarkStart w:id="64" w:name="methods"/>
+    <w:bookmarkStart w:id="65" w:name="methods"/>
     <w:p>
       <w:pPr>
         <w:pStyle w:val="Heading1"/>
@@ -19366,22 +19366,13 @@
       </w:r>
     </w:p>
     <w:bookmarkEnd w:id="60"/>
-    <w:bookmarkStart w:id="63" w:name="proposed-analysis-plan"/>
+    <w:bookmarkStart w:id="64" w:name="proposed-analysis-plan"/>
     <w:p>
       <w:pPr>
         <w:pStyle w:val="Heading2"/>
       </w:pPr>
       <w:r>
         <w:t xml:space="preserve">Proposed analysis plan</w:t>
-      </w:r>
-    </w:p>
-    <w:bookmarkStart w:id="61" w:name="data-access"/>
-    <w:p>
-      <w:pPr>
-        <w:pStyle w:val="Heading3"/>
-      </w:pPr>
-      <w:r>
-        <w:t xml:space="preserve">Data access</w:t>
       </w:r>
     </w:p>
     <w:p>
@@ -19389,6 +19380,37 @@
         <w:pStyle w:val="FirstParagraph"/>
       </w:pPr>
       <w:r>
+        <w:t xml:space="preserve">The Stage 1 protocol of this Registered Report can be found at</w:t>
+      </w:r>
+      <w:r>
+        <w:t xml:space="preserve"> </w:t>
+      </w:r>
+      <w:hyperlink r:id="rId61">
+        <w:r>
+          <w:rPr>
+            <w:rStyle w:val="Hyperlink"/>
+          </w:rPr>
+          <w:t xml:space="preserve">https://osf.io/dp7wc</w:t>
+        </w:r>
+      </w:hyperlink>
+      <w:r>
+        <w:t xml:space="preserve">.</w:t>
+      </w:r>
+    </w:p>
+    <w:bookmarkStart w:id="62" w:name="data-access"/>
+    <w:p>
+      <w:pPr>
+        <w:pStyle w:val="Heading3"/>
+      </w:pPr>
+      <w:r>
+        <w:t xml:space="preserve">Data access</w:t>
+      </w:r>
+    </w:p>
+    <w:p>
+      <w:pPr>
+        <w:pStyle w:val="FirstParagraph"/>
+      </w:pPr>
+      <w:r>
         <w:t xml:space="preserve">The working memory data and one of the neighborhood threat indices were collected through October-December 2023, prior to submitting the Stage 1 protocol.</w:t>
       </w:r>
       <w:r>
@@ -19465,8 +19487,8 @@
         <w:t xml:space="preserve">R package, so that we were unable to link participant data between (waves of) studies in the LISS data archive; 2) we did not inspect any of the measures that will be part of our adversity composites; 3) we did not know which participants would be selected for the newly collected data; 4) the primary analyses will be based on composite measures that combine measures from the LISS data archive with measures from the newly collected data.</w:t>
       </w:r>
     </w:p>
-    <w:bookmarkEnd w:id="61"/>
-    <w:bookmarkStart w:id="62" w:name="primary-analyses"/>
+    <w:bookmarkEnd w:id="62"/>
+    <w:bookmarkStart w:id="63" w:name="primary-analyses"/>
     <w:p>
       <w:pPr>
         <w:pStyle w:val="Heading3"/>
@@ -19760,10 +19782,10 @@
         <w:t xml:space="preserve">-values.</w:t>
       </w:r>
     </w:p>
-    <w:bookmarkEnd w:id="62"/>
     <w:bookmarkEnd w:id="63"/>
     <w:bookmarkEnd w:id="64"/>
-    <w:bookmarkStart w:id="77" w:name="results"/>
+    <w:bookmarkEnd w:id="65"/>
+    <w:bookmarkStart w:id="78" w:name="results"/>
     <w:p>
       <w:pPr>
         <w:pStyle w:val="Heading1"/>
@@ -19772,7 +19794,7 @@
         <w:t xml:space="preserve">Results</w:t>
       </w:r>
     </w:p>
-    <w:bookmarkStart w:id="73" w:name="confirmatory-analyses"/>
+    <w:bookmarkStart w:id="74" w:name="confirmatory-analyses"/>
     <w:p>
       <w:pPr>
         <w:pStyle w:val="Heading2"/>
@@ -19781,7 +19803,7 @@
         <w:t xml:space="preserve">Confirmatory analyses</w:t>
       </w:r>
     </w:p>
-    <w:bookmarkStart w:id="68" w:name="model-fit"/>
+    <w:bookmarkStart w:id="69" w:name="model-fit"/>
     <w:p>
       <w:pPr>
         <w:pStyle w:val="Heading3"/>
@@ -19864,18 +19886,18 @@
                 <wp:inline>
                   <wp:extent cx="5486400" cy="2519723"/>
                   <wp:effectExtent b="0" l="0" r="0" t="0"/>
-                  <wp:docPr descr="" title="" id="66" name="Picture"/>
+                  <wp:docPr descr="" title="" id="67" name="Picture"/>
                   <a:graphic>
                     <a:graphicData uri="http://schemas.openxmlformats.org/drawingml/2006/picture">
                       <pic:pic>
                         <pic:nvPicPr>
-                          <pic:cNvPr descr="fig/fig4.png" id="67" name="Picture"/>
+                          <pic:cNvPr descr="fig/fig4.png" id="68" name="Picture"/>
                           <pic:cNvPicPr>
                             <a:picLocks noChangeArrowheads="1" noChangeAspect="1"/>
                           </pic:cNvPicPr>
                         </pic:nvPicPr>
                         <pic:blipFill>
-                          <a:blip r:embed="rId65"/>
+                          <a:blip r:embed="rId66"/>
                           <a:stretch>
                             <a:fillRect/>
                           </a:stretch>
@@ -19942,8 +19964,8 @@
         <w:pStyle w:val="BodyText"/>
       </w:pPr>
     </w:p>
-    <w:bookmarkEnd w:id="68"/>
-    <w:bookmarkStart w:id="72" w:name="associations-between-adversity-and-wm"/>
+    <w:bookmarkEnd w:id="69"/>
+    <w:bookmarkStart w:id="73" w:name="associations-between-adversity-and-wm"/>
     <w:p>
       <w:pPr>
         <w:pStyle w:val="Heading3"/>
@@ -20063,18 +20085,18 @@
                 <wp:inline>
                   <wp:extent cx="5486400" cy="3376246"/>
                   <wp:effectExtent b="0" l="0" r="0" t="0"/>
-                  <wp:docPr descr="" title="" id="70" name="Picture"/>
+                  <wp:docPr descr="" title="" id="71" name="Picture"/>
                   <a:graphic>
                     <a:graphicData uri="http://schemas.openxmlformats.org/drawingml/2006/picture">
                       <pic:pic>
                         <pic:nvPicPr>
-                          <pic:cNvPr descr="manuscript_files/figure-docx/Figure5-1.png" id="71" name="Picture"/>
+                          <pic:cNvPr descr="manuscript_files/figure-docx/Figure5-1.png" id="72" name="Picture"/>
                           <pic:cNvPicPr>
                             <a:picLocks noChangeArrowheads="1" noChangeAspect="1"/>
                           </pic:cNvPicPr>
                         </pic:nvPicPr>
                         <pic:blipFill>
-                          <a:blip r:embed="rId69"/>
+                          <a:blip r:embed="rId70"/>
                           <a:stretch>
                             <a:fillRect/>
                           </a:stretch>
@@ -20132,9 +20154,9 @@
         <w:pStyle w:val="BodyText"/>
       </w:pPr>
     </w:p>
-    <w:bookmarkEnd w:id="72"/>
     <w:bookmarkEnd w:id="73"/>
-    <w:bookmarkStart w:id="74" w:name="posthoc-exploratory-analyses"/>
+    <w:bookmarkEnd w:id="74"/>
+    <w:bookmarkStart w:id="75" w:name="posthoc-exploratory-analyses"/>
     <w:p>
       <w:pPr>
         <w:pStyle w:val="Heading2"/>
@@ -20420,8 +20442,8 @@
         <w:t xml:space="preserve">= .321, Robust CFI = 0.99, robust RMSEA = 0.03, 95% CI = [0, 0.03].</w:t>
       </w:r>
     </w:p>
-    <w:bookmarkEnd w:id="74"/>
-    <w:bookmarkStart w:id="76" w:name="deviation-from-the-stage-1-protocol"/>
+    <w:bookmarkEnd w:id="75"/>
+    <w:bookmarkStart w:id="77" w:name="deviation-from-the-stage-1-protocol"/>
     <w:p>
       <w:pPr>
         <w:pStyle w:val="Heading2"/>
@@ -20461,7 +20483,7 @@
       <w:r>
         <w:t xml:space="preserve">For the sake of transparency, we timestamped the scripts for processing the independent variables at the moment of this unintended data access (</w:t>
       </w:r>
-      <w:hyperlink r:id="rId75">
+      <w:hyperlink r:id="rId76">
         <w:r>
           <w:rPr>
             <w:rStyle w:val="Hyperlink"/>
@@ -20479,9 +20501,9 @@
         <w:t xml:space="preserve">They contain the code to read in the data, but no code yet for any type of data cleaning or variable computation.</w:t>
       </w:r>
     </w:p>
-    <w:bookmarkEnd w:id="76"/>
     <w:bookmarkEnd w:id="77"/>
-    <w:bookmarkStart w:id="80" w:name="discussion"/>
+    <w:bookmarkEnd w:id="78"/>
+    <w:bookmarkStart w:id="81" w:name="discussion"/>
     <w:p>
       <w:pPr>
         <w:pStyle w:val="Heading1"/>
@@ -20763,7 +20785,7 @@
         <w:t xml:space="preserve">.</w:t>
       </w:r>
     </w:p>
-    <w:bookmarkStart w:id="78" w:name="X13f6884f7da762f585b484fdb892a9cfb2743dd"/>
+    <w:bookmarkStart w:id="79" w:name="X13f6884f7da762f585b484fdb892a9cfb2743dd"/>
     <w:p>
       <w:pPr>
         <w:pStyle w:val="Heading2"/>
@@ -21000,8 +21022,8 @@
         <w:t xml:space="preserve">approach with structural equation modeling to estimate specific WM abilities among different subgroups within adversity-exposed populations.</w:t>
       </w:r>
     </w:p>
-    <w:bookmarkEnd w:id="78"/>
-    <w:bookmarkStart w:id="79" w:name="conclusion"/>
+    <w:bookmarkEnd w:id="79"/>
+    <w:bookmarkStart w:id="80" w:name="conclusion"/>
     <w:p>
       <w:pPr>
         <w:pStyle w:val="Heading2"/>
@@ -21053,9 +21075,9 @@
         <w:br w:type="page"/>
       </w:r>
     </w:p>
-    <w:bookmarkEnd w:id="79"/>
     <w:bookmarkEnd w:id="80"/>
-    <w:bookmarkStart w:id="81" w:name="acknowledgements"/>
+    <w:bookmarkEnd w:id="81"/>
+    <w:bookmarkStart w:id="82" w:name="acknowledgements"/>
     <w:p>
       <w:pPr>
         <w:pStyle w:val="Heading1"/>
@@ -21077,8 +21099,8 @@
         <w:br w:type="page"/>
       </w:r>
     </w:p>
-    <w:bookmarkEnd w:id="81"/>
-    <w:bookmarkStart w:id="241" w:name="references"/>
+    <w:bookmarkEnd w:id="82"/>
+    <w:bookmarkStart w:id="242" w:name="references"/>
     <w:p>
       <w:pPr>
         <w:pStyle w:val="Heading1"/>
@@ -21087,8 +21109,8 @@
         <w:t xml:space="preserve">References</w:t>
       </w:r>
     </w:p>
-    <w:bookmarkStart w:id="240" w:name="refs"/>
-    <w:bookmarkStart w:id="83" w:name="ref-ahmed_2018"/>
+    <w:bookmarkStart w:id="241" w:name="refs"/>
+    <w:bookmarkStart w:id="84" w:name="ref-ahmed_2018"/>
     <w:p>
       <w:pPr>
         <w:pStyle w:val="Bibliography"/>
@@ -21137,7 +21159,7 @@
       <w:r>
         <w:t xml:space="preserve"> </w:t>
       </w:r>
-      <w:hyperlink r:id="rId82">
+      <w:hyperlink r:id="rId83">
         <w:r>
           <w:rPr>
             <w:rStyle w:val="Hyperlink"/>
@@ -21146,8 +21168,8 @@
         </w:r>
       </w:hyperlink>
     </w:p>
-    <w:bookmarkEnd w:id="83"/>
-    <w:bookmarkStart w:id="85" w:name="ref-alloway_2010"/>
+    <w:bookmarkEnd w:id="84"/>
+    <w:bookmarkStart w:id="86" w:name="ref-alloway_2010"/>
     <w:p>
       <w:pPr>
         <w:pStyle w:val="Bibliography"/>
@@ -21196,7 +21218,7 @@
       <w:r>
         <w:t xml:space="preserve"> </w:t>
       </w:r>
-      <w:hyperlink r:id="rId84">
+      <w:hyperlink r:id="rId85">
         <w:r>
           <w:rPr>
             <w:rStyle w:val="Hyperlink"/>
@@ -21205,8 +21227,8 @@
         </w:r>
       </w:hyperlink>
     </w:p>
-    <w:bookmarkEnd w:id="85"/>
-    <w:bookmarkStart w:id="87" w:name="ref-benjamini_1995"/>
+    <w:bookmarkEnd w:id="86"/>
+    <w:bookmarkStart w:id="88" w:name="ref-benjamini_1995"/>
     <w:p>
       <w:pPr>
         <w:pStyle w:val="Bibliography"/>
@@ -21255,7 +21277,7 @@
       <w:r>
         <w:t xml:space="preserve"> </w:t>
       </w:r>
-      <w:hyperlink r:id="rId86">
+      <w:hyperlink r:id="rId87">
         <w:r>
           <w:rPr>
             <w:rStyle w:val="Hyperlink"/>
@@ -21264,8 +21286,8 @@
         </w:r>
       </w:hyperlink>
     </w:p>
-    <w:bookmarkEnd w:id="87"/>
-    <w:bookmarkStart w:id="89" w:name="ref-bos_2009"/>
+    <w:bookmarkEnd w:id="88"/>
+    <w:bookmarkStart w:id="90" w:name="ref-bos_2009"/>
     <w:p>
       <w:pPr>
         <w:pStyle w:val="Bibliography"/>
@@ -21302,7 +21324,7 @@
       <w:r>
         <w:t xml:space="preserve"> </w:t>
       </w:r>
-      <w:hyperlink r:id="rId88">
+      <w:hyperlink r:id="rId89">
         <w:r>
           <w:rPr>
             <w:rStyle w:val="Hyperlink"/>
@@ -21311,8 +21333,8 @@
         </w:r>
       </w:hyperlink>
     </w:p>
-    <w:bookmarkEnd w:id="89"/>
-    <w:bookmarkStart w:id="91" w:name="ref-bradley_2001"/>
+    <w:bookmarkEnd w:id="90"/>
+    <w:bookmarkStart w:id="92" w:name="ref-bradley_2001"/>
     <w:p>
       <w:pPr>
         <w:pStyle w:val="Bibliography"/>
@@ -21451,7 +21473,7 @@
       <w:r>
         <w:t xml:space="preserve"> </w:t>
       </w:r>
-      <w:hyperlink r:id="rId90">
+      <w:hyperlink r:id="rId91">
         <w:r>
           <w:rPr>
             <w:rStyle w:val="Hyperlink"/>
@@ -21460,8 +21482,8 @@
         </w:r>
       </w:hyperlink>
     </w:p>
-    <w:bookmarkEnd w:id="91"/>
-    <w:bookmarkStart w:id="93" w:name="ref-brakel_2023"/>
+    <w:bookmarkEnd w:id="92"/>
+    <w:bookmarkStart w:id="94" w:name="ref-brakel_2023"/>
     <w:p>
       <w:pPr>
         <w:pStyle w:val="Bibliography"/>
@@ -21531,7 +21553,7 @@
       <w:r>
         <w:t xml:space="preserve"> </w:t>
       </w:r>
-      <w:hyperlink r:id="rId92">
+      <w:hyperlink r:id="rId93">
         <w:r>
           <w:rPr>
             <w:rStyle w:val="Hyperlink"/>
@@ -21540,8 +21562,8 @@
         </w:r>
       </w:hyperlink>
     </w:p>
-    <w:bookmarkEnd w:id="93"/>
-    <w:bookmarkStart w:id="95" w:name="ref-burnham_2002"/>
+    <w:bookmarkEnd w:id="94"/>
+    <w:bookmarkStart w:id="96" w:name="ref-burnham_2002"/>
     <w:p>
       <w:pPr>
         <w:pStyle w:val="Bibliography"/>
@@ -21593,7 +21615,7 @@
       <w:r>
         <w:t xml:space="preserve"> </w:t>
       </w:r>
-      <w:hyperlink r:id="rId94">
+      <w:hyperlink r:id="rId95">
         <w:r>
           <w:rPr>
             <w:rStyle w:val="Hyperlink"/>
@@ -21602,8 +21624,8 @@
         </w:r>
       </w:hyperlink>
     </w:p>
-    <w:bookmarkEnd w:id="95"/>
-    <w:bookmarkStart w:id="97" w:name="ref-chiappe_2000"/>
+    <w:bookmarkEnd w:id="96"/>
+    <w:bookmarkStart w:id="98" w:name="ref-chiappe_2000"/>
     <w:p>
       <w:pPr>
         <w:pStyle w:val="Bibliography"/>
@@ -21640,7 +21662,7 @@
       <w:r>
         <w:t xml:space="preserve"> </w:t>
       </w:r>
-      <w:hyperlink r:id="rId96">
+      <w:hyperlink r:id="rId97">
         <w:r>
           <w:rPr>
             <w:rStyle w:val="Hyperlink"/>
@@ -21649,8 +21671,8 @@
         </w:r>
       </w:hyperlink>
     </w:p>
-    <w:bookmarkEnd w:id="97"/>
-    <w:bookmarkStart w:id="99" w:name="ref-conway_2005"/>
+    <w:bookmarkEnd w:id="98"/>
+    <w:bookmarkStart w:id="100" w:name="ref-conway_2005"/>
     <w:p>
       <w:pPr>
         <w:pStyle w:val="Bibliography"/>
@@ -21696,7 +21718,7 @@
       <w:r>
         <w:t xml:space="preserve">(5), 769–786. https://doi.org/</w:t>
       </w:r>
-      <w:hyperlink r:id="rId98">
+      <w:hyperlink r:id="rId99">
         <w:r>
           <w:rPr>
             <w:rStyle w:val="Hyperlink"/>
@@ -21705,8 +21727,8 @@
         </w:r>
       </w:hyperlink>
     </w:p>
-    <w:bookmarkEnd w:id="99"/>
-    <w:bookmarkStart w:id="101" w:name="ref-conway_2003"/>
+    <w:bookmarkEnd w:id="100"/>
+    <w:bookmarkStart w:id="102" w:name="ref-conway_2003"/>
     <w:p>
       <w:pPr>
         <w:pStyle w:val="Bibliography"/>
@@ -21743,7 +21765,7 @@
       <w:r>
         <w:t xml:space="preserve"> </w:t>
       </w:r>
-      <w:hyperlink r:id="rId100">
+      <w:hyperlink r:id="rId101">
         <w:r>
           <w:rPr>
             <w:rStyle w:val="Hyperlink"/>
@@ -21752,8 +21774,8 @@
         </w:r>
       </w:hyperlink>
     </w:p>
-    <w:bookmarkEnd w:id="101"/>
-    <w:bookmarkStart w:id="103" w:name="ref-cowan_2014"/>
+    <w:bookmarkEnd w:id="102"/>
+    <w:bookmarkStart w:id="104" w:name="ref-cowan_2014"/>
     <w:p>
       <w:pPr>
         <w:pStyle w:val="Bibliography"/>
@@ -21790,7 +21812,7 @@
       <w:r>
         <w:t xml:space="preserve"> </w:t>
       </w:r>
-      <w:hyperlink r:id="rId102">
+      <w:hyperlink r:id="rId103">
         <w:r>
           <w:rPr>
             <w:rStyle w:val="Hyperlink"/>
@@ -21799,8 +21821,8 @@
         </w:r>
       </w:hyperlink>
     </w:p>
-    <w:bookmarkEnd w:id="103"/>
-    <w:bookmarkStart w:id="105" w:name="ref-cribbie_2007"/>
+    <w:bookmarkEnd w:id="104"/>
+    <w:bookmarkStart w:id="106" w:name="ref-cribbie_2007"/>
     <w:p>
       <w:pPr>
         <w:pStyle w:val="Bibliography"/>
@@ -21837,7 +21859,7 @@
       <w:r>
         <w:t xml:space="preserve"> </w:t>
       </w:r>
-      <w:hyperlink r:id="rId104">
+      <w:hyperlink r:id="rId105">
         <w:r>
           <w:rPr>
             <w:rStyle w:val="Hyperlink"/>
@@ -21846,8 +21868,8 @@
         </w:r>
       </w:hyperlink>
     </w:p>
-    <w:bookmarkEnd w:id="105"/>
-    <w:bookmarkStart w:id="107" w:name="ref-duval_2017"/>
+    <w:bookmarkEnd w:id="106"/>
+    <w:bookmarkStart w:id="108" w:name="ref-duval_2017"/>
     <w:p>
       <w:pPr>
         <w:pStyle w:val="Bibliography"/>
@@ -21884,7 +21906,7 @@
       <w:r>
         <w:t xml:space="preserve"> </w:t>
       </w:r>
-      <w:hyperlink r:id="rId106">
+      <w:hyperlink r:id="rId107">
         <w:r>
           <w:rPr>
             <w:rStyle w:val="Hyperlink"/>
@@ -21893,8 +21915,8 @@
         </w:r>
       </w:hyperlink>
     </w:p>
-    <w:bookmarkEnd w:id="107"/>
-    <w:bookmarkStart w:id="109" w:name="ref-ecker_2010"/>
+    <w:bookmarkEnd w:id="108"/>
+    <w:bookmarkStart w:id="110" w:name="ref-ecker_2010"/>
     <w:p>
       <w:pPr>
         <w:pStyle w:val="Bibliography"/>
@@ -21943,7 +21965,7 @@
       <w:r>
         <w:t xml:space="preserve"> </w:t>
       </w:r>
-      <w:hyperlink r:id="rId108">
+      <w:hyperlink r:id="rId109">
         <w:r>
           <w:rPr>
             <w:rStyle w:val="Hyperlink"/>
@@ -21952,8 +21974,8 @@
         </w:r>
       </w:hyperlink>
     </w:p>
-    <w:bookmarkEnd w:id="109"/>
-    <w:bookmarkStart w:id="111" w:name="ref-ellis_2017"/>
+    <w:bookmarkEnd w:id="110"/>
+    <w:bookmarkStart w:id="112" w:name="ref-ellis_2017"/>
     <w:p>
       <w:pPr>
         <w:pStyle w:val="Bibliography"/>
@@ -22002,7 +22024,7 @@
       <w:r>
         <w:t xml:space="preserve"> </w:t>
       </w:r>
-      <w:hyperlink r:id="rId110">
+      <w:hyperlink r:id="rId111">
         <w:r>
           <w:rPr>
             <w:rStyle w:val="Hyperlink"/>
@@ -22011,8 +22033,8 @@
         </w:r>
       </w:hyperlink>
     </w:p>
-    <w:bookmarkEnd w:id="111"/>
-    <w:bookmarkStart w:id="113" w:name="ref-ellis_2009"/>
+    <w:bookmarkEnd w:id="112"/>
+    <w:bookmarkStart w:id="114" w:name="ref-ellis_2009"/>
     <w:p>
       <w:pPr>
         <w:pStyle w:val="Bibliography"/>
@@ -22058,7 +22080,7 @@
       <w:r>
         <w:t xml:space="preserve">(2), 204–268. https://doi.org/</w:t>
       </w:r>
-      <w:hyperlink r:id="rId112">
+      <w:hyperlink r:id="rId113">
         <w:r>
           <w:rPr>
             <w:rStyle w:val="Hyperlink"/>
@@ -22067,8 +22089,8 @@
         </w:r>
       </w:hyperlink>
     </w:p>
-    <w:bookmarkEnd w:id="113"/>
-    <w:bookmarkStart w:id="115" w:name="ref-ellis_2022"/>
+    <w:bookmarkEnd w:id="114"/>
+    <w:bookmarkStart w:id="116" w:name="ref-ellis_2022"/>
     <w:p>
       <w:pPr>
         <w:pStyle w:val="Bibliography"/>
@@ -22117,7 +22139,7 @@
       <w:r>
         <w:t xml:space="preserve"> </w:t>
       </w:r>
-      <w:hyperlink r:id="rId114">
+      <w:hyperlink r:id="rId115">
         <w:r>
           <w:rPr>
             <w:rStyle w:val="Hyperlink"/>
@@ -22126,8 +22148,8 @@
         </w:r>
       </w:hyperlink>
     </w:p>
-    <w:bookmarkEnd w:id="115"/>
-    <w:bookmarkStart w:id="117" w:name="ref-evans_2009"/>
+    <w:bookmarkEnd w:id="116"/>
+    <w:bookmarkStart w:id="118" w:name="ref-evans_2009"/>
     <w:p>
       <w:pPr>
         <w:pStyle w:val="Bibliography"/>
@@ -22164,7 +22186,7 @@
       <w:r>
         <w:t xml:space="preserve"> </w:t>
       </w:r>
-      <w:hyperlink r:id="rId116">
+      <w:hyperlink r:id="rId117">
         <w:r>
           <w:rPr>
             <w:rStyle w:val="Hyperlink"/>
@@ -22173,8 +22195,8 @@
         </w:r>
       </w:hyperlink>
     </w:p>
-    <w:bookmarkEnd w:id="117"/>
-    <w:bookmarkStart w:id="119" w:name="ref-farah_2006"/>
+    <w:bookmarkEnd w:id="118"/>
+    <w:bookmarkStart w:id="120" w:name="ref-farah_2006"/>
     <w:p>
       <w:pPr>
         <w:pStyle w:val="Bibliography"/>
@@ -22223,7 +22245,7 @@
       <w:r>
         <w:t xml:space="preserve"> </w:t>
       </w:r>
-      <w:hyperlink r:id="rId118">
+      <w:hyperlink r:id="rId119">
         <w:r>
           <w:rPr>
             <w:rStyle w:val="Hyperlink"/>
@@ -22232,8 +22254,8 @@
         </w:r>
       </w:hyperlink>
     </w:p>
-    <w:bookmarkEnd w:id="119"/>
-    <w:bookmarkStart w:id="121" w:name="ref-fields_2021"/>
+    <w:bookmarkEnd w:id="120"/>
+    <w:bookmarkStart w:id="122" w:name="ref-fields_2021"/>
     <w:p>
       <w:pPr>
         <w:pStyle w:val="Bibliography"/>
@@ -22282,7 +22304,7 @@
       <w:r>
         <w:t xml:space="preserve"> </w:t>
       </w:r>
-      <w:hyperlink r:id="rId120">
+      <w:hyperlink r:id="rId121">
         <w:r>
           <w:rPr>
             <w:rStyle w:val="Hyperlink"/>
@@ -22291,8 +22313,8 @@
         </w:r>
       </w:hyperlink>
     </w:p>
-    <w:bookmarkEnd w:id="121"/>
-    <w:bookmarkStart w:id="123" w:name="ref-frankenhuis_2018"/>
+    <w:bookmarkEnd w:id="122"/>
+    <w:bookmarkStart w:id="124" w:name="ref-frankenhuis_2018"/>
     <w:p>
       <w:pPr>
         <w:pStyle w:val="Bibliography"/>
@@ -22326,7 +22348,7 @@
       <w:r>
         <w:t xml:space="preserve">(1), 18. https://doi.org/</w:t>
       </w:r>
-      <w:hyperlink r:id="rId122">
+      <w:hyperlink r:id="rId123">
         <w:r>
           <w:rPr>
             <w:rStyle w:val="Hyperlink"/>
@@ -22335,8 +22357,8 @@
         </w:r>
       </w:hyperlink>
     </w:p>
-    <w:bookmarkEnd w:id="123"/>
-    <w:bookmarkStart w:id="125" w:name="ref-frankenhuis_2013"/>
+    <w:bookmarkEnd w:id="124"/>
+    <w:bookmarkStart w:id="126" w:name="ref-frankenhuis_2013"/>
     <w:p>
       <w:pPr>
         <w:pStyle w:val="Bibliography"/>
@@ -22430,7 +22452,7 @@
       <w:r>
         <w:t xml:space="preserve"> </w:t>
       </w:r>
-      <w:hyperlink r:id="rId124">
+      <w:hyperlink r:id="rId125">
         <w:r>
           <w:rPr>
             <w:rStyle w:val="Hyperlink"/>
@@ -22439,8 +22461,8 @@
         </w:r>
       </w:hyperlink>
     </w:p>
-    <w:bookmarkEnd w:id="125"/>
-    <w:bookmarkStart w:id="127" w:name="ref-frankenhuis_2020"/>
+    <w:bookmarkEnd w:id="126"/>
+    <w:bookmarkStart w:id="128" w:name="ref-frankenhuis_2020"/>
     <w:p>
       <w:pPr>
         <w:pStyle w:val="Bibliography"/>
@@ -22507,7 +22529,7 @@
       <w:r>
         <w:t xml:space="preserve"> </w:t>
       </w:r>
-      <w:hyperlink r:id="rId126">
+      <w:hyperlink r:id="rId127">
         <w:r>
           <w:rPr>
             <w:rStyle w:val="Hyperlink"/>
@@ -22516,8 +22538,8 @@
         </w:r>
       </w:hyperlink>
     </w:p>
-    <w:bookmarkEnd w:id="127"/>
-    <w:bookmarkStart w:id="129" w:name="ref-friedman_2008"/>
+    <w:bookmarkEnd w:id="128"/>
+    <w:bookmarkStart w:id="130" w:name="ref-friedman_2008"/>
     <w:p>
       <w:pPr>
         <w:pStyle w:val="Bibliography"/>
@@ -22554,7 +22576,7 @@
       <w:r>
         <w:t xml:space="preserve"> </w:t>
       </w:r>
-      <w:hyperlink r:id="rId128">
+      <w:hyperlink r:id="rId129">
         <w:r>
           <w:rPr>
             <w:rStyle w:val="Hyperlink"/>
@@ -22563,8 +22585,8 @@
         </w:r>
       </w:hyperlink>
     </w:p>
-    <w:bookmarkEnd w:id="129"/>
-    <w:bookmarkStart w:id="131" w:name="ref-frischkorn_2022"/>
+    <w:bookmarkEnd w:id="130"/>
+    <w:bookmarkStart w:id="132" w:name="ref-frischkorn_2022"/>
     <w:p>
       <w:pPr>
         <w:pStyle w:val="Bibliography"/>
@@ -22601,7 +22623,7 @@
       <w:r>
         <w:t xml:space="preserve"> </w:t>
       </w:r>
-      <w:hyperlink r:id="rId130">
+      <w:hyperlink r:id="rId131">
         <w:r>
           <w:rPr>
             <w:rStyle w:val="Hyperlink"/>
@@ -22610,8 +22632,8 @@
         </w:r>
       </w:hyperlink>
     </w:p>
-    <w:bookmarkEnd w:id="131"/>
-    <w:bookmarkStart w:id="133" w:name="ref-frost_2021"/>
+    <w:bookmarkEnd w:id="132"/>
+    <w:bookmarkStart w:id="134" w:name="ref-frost_2021"/>
     <w:p>
       <w:pPr>
         <w:pStyle w:val="Bibliography"/>
@@ -22660,7 +22682,7 @@
       <w:r>
         <w:t xml:space="preserve"> </w:t>
       </w:r>
-      <w:hyperlink r:id="rId132">
+      <w:hyperlink r:id="rId133">
         <w:r>
           <w:rPr>
             <w:rStyle w:val="Hyperlink"/>
@@ -22669,8 +22691,8 @@
         </w:r>
       </w:hyperlink>
     </w:p>
-    <w:bookmarkEnd w:id="133"/>
-    <w:bookmarkStart w:id="135" w:name="ref-goodman_2019"/>
+    <w:bookmarkEnd w:id="134"/>
+    <w:bookmarkStart w:id="136" w:name="ref-goodman_2019"/>
     <w:p>
       <w:pPr>
         <w:pStyle w:val="Bibliography"/>
@@ -22719,7 +22741,7 @@
       <w:r>
         <w:t xml:space="preserve"> </w:t>
       </w:r>
-      <w:hyperlink r:id="rId134">
+      <w:hyperlink r:id="rId135">
         <w:r>
           <w:rPr>
             <w:rStyle w:val="Hyperlink"/>
@@ -22728,8 +22750,8 @@
         </w:r>
       </w:hyperlink>
     </w:p>
-    <w:bookmarkEnd w:id="135"/>
-    <w:bookmarkStart w:id="137" w:name="ref-gruszka_2017"/>
+    <w:bookmarkEnd w:id="136"/>
+    <w:bookmarkStart w:id="138" w:name="ref-gruszka_2017"/>
     <w:p>
       <w:pPr>
         <w:pStyle w:val="Bibliography"/>
@@ -22778,7 +22800,7 @@
       <w:r>
         <w:t xml:space="preserve"> </w:t>
       </w:r>
-      <w:hyperlink r:id="rId136">
+      <w:hyperlink r:id="rId137">
         <w:r>
           <w:rPr>
             <w:rStyle w:val="Hyperlink"/>
@@ -22787,8 +22809,8 @@
         </w:r>
       </w:hyperlink>
     </w:p>
-    <w:bookmarkEnd w:id="137"/>
-    <w:bookmarkStart w:id="139" w:name="ref-guo_2020"/>
+    <w:bookmarkEnd w:id="138"/>
+    <w:bookmarkStart w:id="140" w:name="ref-guo_2020"/>
     <w:p>
       <w:pPr>
         <w:pStyle w:val="Bibliography"/>
@@ -22837,7 +22859,7 @@
       <w:r>
         <w:t xml:space="preserve"> </w:t>
       </w:r>
-      <w:hyperlink r:id="rId138">
+      <w:hyperlink r:id="rId139">
         <w:r>
           <w:rPr>
             <w:rStyle w:val="Hyperlink"/>
@@ -22846,8 +22868,8 @@
         </w:r>
       </w:hyperlink>
     </w:p>
-    <w:bookmarkEnd w:id="139"/>
-    <w:bookmarkStart w:id="141" w:name="ref-hackman_2010"/>
+    <w:bookmarkEnd w:id="140"/>
+    <w:bookmarkStart w:id="142" w:name="ref-hackman_2010"/>
     <w:p>
       <w:pPr>
         <w:pStyle w:val="Bibliography"/>
@@ -22893,7 +22915,7 @@
       <w:r>
         <w:t xml:space="preserve">(9), 651–659. https://doi.org/</w:t>
       </w:r>
-      <w:hyperlink r:id="rId140">
+      <w:hyperlink r:id="rId141">
         <w:r>
           <w:rPr>
             <w:rStyle w:val="Hyperlink"/>
@@ -22902,8 +22924,8 @@
         </w:r>
       </w:hyperlink>
     </w:p>
-    <w:bookmarkEnd w:id="141"/>
-    <w:bookmarkStart w:id="143" w:name="ref-hanson_2012"/>
+    <w:bookmarkEnd w:id="142"/>
+    <w:bookmarkStart w:id="144" w:name="ref-hanson_2012"/>
     <w:p>
       <w:pPr>
         <w:pStyle w:val="Bibliography"/>
@@ -22952,7 +22974,7 @@
       <w:r>
         <w:t xml:space="preserve"> </w:t>
       </w:r>
-      <w:hyperlink r:id="rId142">
+      <w:hyperlink r:id="rId143">
         <w:r>
           <w:rPr>
             <w:rStyle w:val="Hyperlink"/>
@@ -22961,8 +22983,8 @@
         </w:r>
       </w:hyperlink>
     </w:p>
-    <w:bookmarkEnd w:id="143"/>
-    <w:bookmarkStart w:id="145" w:name="ref-hostinar_2013"/>
+    <w:bookmarkEnd w:id="144"/>
+    <w:bookmarkStart w:id="146" w:name="ref-hostinar_2013"/>
     <w:p>
       <w:pPr>
         <w:pStyle w:val="Bibliography"/>
@@ -23011,7 +23033,7 @@
       <w:r>
         <w:t xml:space="preserve"> </w:t>
       </w:r>
-      <w:hyperlink r:id="rId144">
+      <w:hyperlink r:id="rId145">
         <w:r>
           <w:rPr>
             <w:rStyle w:val="Hyperlink"/>
@@ -23020,8 +23042,8 @@
         </w:r>
       </w:hyperlink>
     </w:p>
-    <w:bookmarkEnd w:id="145"/>
-    <w:bookmarkStart w:id="147" w:name="ref-hu_1999"/>
+    <w:bookmarkEnd w:id="146"/>
+    <w:bookmarkStart w:id="148" w:name="ref-hu_1999"/>
     <w:p>
       <w:pPr>
         <w:pStyle w:val="Bibliography"/>
@@ -23070,7 +23092,7 @@
       <w:r>
         <w:t xml:space="preserve"> </w:t>
       </w:r>
-      <w:hyperlink r:id="rId146">
+      <w:hyperlink r:id="rId147">
         <w:r>
           <w:rPr>
             <w:rStyle w:val="Hyperlink"/>
@@ -23079,8 +23101,8 @@
         </w:r>
       </w:hyperlink>
     </w:p>
-    <w:bookmarkEnd w:id="147"/>
-    <w:bookmarkStart w:id="149" w:name="ref-kane_2007"/>
+    <w:bookmarkEnd w:id="148"/>
+    <w:bookmarkStart w:id="150" w:name="ref-kane_2007"/>
     <w:p>
       <w:pPr>
         <w:pStyle w:val="Bibliography"/>
@@ -23129,7 +23151,7 @@
       <w:r>
         <w:t xml:space="preserve"> </w:t>
       </w:r>
-      <w:hyperlink r:id="rId148">
+      <w:hyperlink r:id="rId149">
         <w:r>
           <w:rPr>
             <w:rStyle w:val="Hyperlink"/>
@@ -23138,8 +23160,8 @@
         </w:r>
       </w:hyperlink>
     </w:p>
-    <w:bookmarkEnd w:id="149"/>
-    <w:bookmarkStart w:id="150" w:name="ref-key_2017"/>
+    <w:bookmarkEnd w:id="150"/>
+    <w:bookmarkStart w:id="151" w:name="ref-key_2017"/>
     <w:p>
       <w:pPr>
         <w:pStyle w:val="Bibliography"/>
@@ -23189,8 +23211,8 @@
         <w:t xml:space="preserve">.</w:t>
       </w:r>
     </w:p>
-    <w:bookmarkEnd w:id="150"/>
-    <w:bookmarkStart w:id="152" w:name="ref-klein_2001"/>
+    <w:bookmarkEnd w:id="151"/>
+    <w:bookmarkStart w:id="153" w:name="ref-klein_2001"/>
     <w:p>
       <w:pPr>
         <w:pStyle w:val="Bibliography"/>
@@ -23227,7 +23249,7 @@
       <w:r>
         <w:t xml:space="preserve"> </w:t>
       </w:r>
-      <w:hyperlink r:id="rId151">
+      <w:hyperlink r:id="rId152">
         <w:r>
           <w:rPr>
             <w:rStyle w:val="Hyperlink"/>
@@ -23236,8 +23258,8 @@
         </w:r>
       </w:hyperlink>
     </w:p>
-    <w:bookmarkEnd w:id="152"/>
-    <w:bookmarkStart w:id="154" w:name="ref-kretzschmar_2019"/>
+    <w:bookmarkEnd w:id="153"/>
+    <w:bookmarkStart w:id="155" w:name="ref-kretzschmar_2019"/>
     <w:p>
       <w:pPr>
         <w:pStyle w:val="Bibliography"/>
@@ -23274,7 +23296,7 @@
       <w:r>
         <w:t xml:space="preserve"> </w:t>
       </w:r>
-      <w:hyperlink r:id="rId153">
+      <w:hyperlink r:id="rId154">
         <w:r>
           <w:rPr>
             <w:rStyle w:val="Hyperlink"/>
@@ -23283,8 +23305,8 @@
         </w:r>
       </w:hyperlink>
     </w:p>
-    <w:bookmarkEnd w:id="154"/>
-    <w:bookmarkStart w:id="156" w:name="ref-lakens_2018"/>
+    <w:bookmarkEnd w:id="155"/>
+    <w:bookmarkStart w:id="157" w:name="ref-lakens_2018"/>
     <w:p>
       <w:pPr>
         <w:pStyle w:val="Bibliography"/>
@@ -23333,7 +23355,7 @@
       <w:r>
         <w:t xml:space="preserve"> </w:t>
       </w:r>
-      <w:hyperlink r:id="rId155">
+      <w:hyperlink r:id="rId156">
         <w:r>
           <w:rPr>
             <w:rStyle w:val="Hyperlink"/>
@@ -23342,8 +23364,8 @@
         </w:r>
       </w:hyperlink>
     </w:p>
-    <w:bookmarkEnd w:id="156"/>
-    <w:bookmarkStart w:id="158" w:name="ref-lewandowsky_2010"/>
+    <w:bookmarkEnd w:id="157"/>
+    <w:bookmarkStart w:id="159" w:name="ref-lewandowsky_2010"/>
     <w:p>
       <w:pPr>
         <w:pStyle w:val="Bibliography"/>
@@ -23389,7 +23411,7 @@
       <w:r>
         <w:t xml:space="preserve"> </w:t>
       </w:r>
-      <w:hyperlink r:id="rId157">
+      <w:hyperlink r:id="rId158">
         <w:r>
           <w:rPr>
             <w:rStyle w:val="Hyperlink"/>
@@ -23398,8 +23420,8 @@
         </w:r>
       </w:hyperlink>
     </w:p>
-    <w:bookmarkEnd w:id="158"/>
-    <w:bookmarkStart w:id="160" w:name="ref-li_2018"/>
+    <w:bookmarkEnd w:id="159"/>
+    <w:bookmarkStart w:id="161" w:name="ref-li_2018"/>
     <w:p>
       <w:pPr>
         <w:pStyle w:val="Bibliography"/>
@@ -23436,7 +23458,7 @@
       <w:r>
         <w:t xml:space="preserve"> </w:t>
       </w:r>
-      <w:hyperlink r:id="rId159">
+      <w:hyperlink r:id="rId160">
         <w:r>
           <w:rPr>
             <w:rStyle w:val="Hyperlink"/>
@@ -23445,8 +23467,8 @@
         </w:r>
       </w:hyperlink>
     </w:p>
-    <w:bookmarkEnd w:id="160"/>
-    <w:bookmarkStart w:id="162" w:name="ref-liu_2022"/>
+    <w:bookmarkEnd w:id="161"/>
+    <w:bookmarkStart w:id="163" w:name="ref-liu_2022"/>
     <w:p>
       <w:pPr>
         <w:pStyle w:val="Bibliography"/>
@@ -23519,7 +23541,7 @@
       <w:r>
         <w:t xml:space="preserve"> </w:t>
       </w:r>
-      <w:hyperlink r:id="rId161">
+      <w:hyperlink r:id="rId162">
         <w:r>
           <w:rPr>
             <w:rStyle w:val="Hyperlink"/>
@@ -23528,8 +23550,8 @@
         </w:r>
       </w:hyperlink>
     </w:p>
-    <w:bookmarkEnd w:id="162"/>
-    <w:bookmarkStart w:id="164" w:name="ref-loffler_2024"/>
+    <w:bookmarkEnd w:id="163"/>
+    <w:bookmarkStart w:id="165" w:name="ref-loffler_2024"/>
     <w:p>
       <w:pPr>
         <w:pStyle w:val="Bibliography"/>
@@ -23553,7 +23575,7 @@
       <w:r>
         <w:t xml:space="preserve"> </w:t>
       </w:r>
-      <w:hyperlink r:id="rId163">
+      <w:hyperlink r:id="rId164">
         <w:r>
           <w:rPr>
             <w:rStyle w:val="Hyperlink"/>
@@ -23562,8 +23584,8 @@
         </w:r>
       </w:hyperlink>
     </w:p>
-    <w:bookmarkEnd w:id="164"/>
-    <w:bookmarkStart w:id="166" w:name="ref-lurie_2024"/>
+    <w:bookmarkEnd w:id="165"/>
+    <w:bookmarkStart w:id="167" w:name="ref-lurie_2024"/>
     <w:p>
       <w:pPr>
         <w:pStyle w:val="Bibliography"/>
@@ -23599,7 +23621,7 @@
       <w:r>
         <w:t xml:space="preserve"> </w:t>
       </w:r>
-      <w:hyperlink r:id="rId165">
+      <w:hyperlink r:id="rId166">
         <w:r>
           <w:rPr>
             <w:rStyle w:val="Hyperlink"/>
@@ -23608,8 +23630,8 @@
         </w:r>
       </w:hyperlink>
     </w:p>
-    <w:bookmarkEnd w:id="166"/>
-    <w:bookmarkStart w:id="168" w:name="ref-masten_2001"/>
+    <w:bookmarkEnd w:id="167"/>
+    <w:bookmarkStart w:id="169" w:name="ref-masten_2001"/>
     <w:p>
       <w:pPr>
         <w:pStyle w:val="Bibliography"/>
@@ -23658,7 +23680,7 @@
       <w:r>
         <w:t xml:space="preserve"> </w:t>
       </w:r>
-      <w:hyperlink r:id="rId167">
+      <w:hyperlink r:id="rId168">
         <w:r>
           <w:rPr>
             <w:rStyle w:val="Hyperlink"/>
@@ -23667,8 +23689,8 @@
         </w:r>
       </w:hyperlink>
     </w:p>
-    <w:bookmarkEnd w:id="168"/>
-    <w:bookmarkStart w:id="170" w:name="ref-mclaughlin_2016"/>
+    <w:bookmarkEnd w:id="169"/>
+    <w:bookmarkStart w:id="171" w:name="ref-mclaughlin_2016"/>
     <w:p>
       <w:pPr>
         <w:pStyle w:val="Bibliography"/>
@@ -23717,7 +23739,7 @@
       <w:r>
         <w:t xml:space="preserve"> </w:t>
       </w:r>
-      <w:hyperlink r:id="rId169">
+      <w:hyperlink r:id="rId170">
         <w:r>
           <w:rPr>
             <w:rStyle w:val="Hyperlink"/>
@@ -23726,8 +23748,8 @@
         </w:r>
       </w:hyperlink>
     </w:p>
-    <w:bookmarkEnd w:id="170"/>
-    <w:bookmarkStart w:id="172" w:name="ref-mclaughlin_2021"/>
+    <w:bookmarkEnd w:id="171"/>
+    <w:bookmarkStart w:id="173" w:name="ref-mclaughlin_2021"/>
     <w:p>
       <w:pPr>
         <w:pStyle w:val="Bibliography"/>
@@ -23776,7 +23798,7 @@
       <w:r>
         <w:t xml:space="preserve"> </w:t>
       </w:r>
-      <w:hyperlink r:id="rId171">
+      <w:hyperlink r:id="rId172">
         <w:r>
           <w:rPr>
             <w:rStyle w:val="Hyperlink"/>
@@ -23785,8 +23807,8 @@
         </w:r>
       </w:hyperlink>
     </w:p>
-    <w:bookmarkEnd w:id="172"/>
-    <w:bookmarkStart w:id="174" w:name="ref-mittal_2015"/>
+    <w:bookmarkEnd w:id="173"/>
+    <w:bookmarkStart w:id="175" w:name="ref-mittal_2015"/>
     <w:p>
       <w:pPr>
         <w:pStyle w:val="Bibliography"/>
@@ -23835,7 +23857,7 @@
       <w:r>
         <w:t xml:space="preserve"> </w:t>
       </w:r>
-      <w:hyperlink r:id="rId173">
+      <w:hyperlink r:id="rId174">
         <w:r>
           <w:rPr>
             <w:rStyle w:val="Hyperlink"/>
@@ -23844,8 +23866,8 @@
         </w:r>
       </w:hyperlink>
     </w:p>
-    <w:bookmarkEnd w:id="174"/>
-    <w:bookmarkStart w:id="176" w:name="ref-mutter_2006"/>
+    <w:bookmarkEnd w:id="175"/>
+    <w:bookmarkStart w:id="177" w:name="ref-mutter_2006"/>
     <w:p>
       <w:pPr>
         <w:pStyle w:val="Bibliography"/>
@@ -23891,7 +23913,7 @@
       <w:r>
         <w:t xml:space="preserve"> </w:t>
       </w:r>
-      <w:hyperlink r:id="rId175">
+      <w:hyperlink r:id="rId176">
         <w:r>
           <w:rPr>
             <w:rStyle w:val="Hyperlink"/>
@@ -23900,8 +23922,8 @@
         </w:r>
       </w:hyperlink>
     </w:p>
-    <w:bookmarkEnd w:id="176"/>
-    <w:bookmarkStart w:id="178" w:name="ref-noble_2007"/>
+    <w:bookmarkEnd w:id="177"/>
+    <w:bookmarkStart w:id="179" w:name="ref-noble_2007"/>
     <w:p>
       <w:pPr>
         <w:pStyle w:val="Bibliography"/>
@@ -23938,7 +23960,7 @@
       <w:r>
         <w:t xml:space="preserve"> </w:t>
       </w:r>
-      <w:hyperlink r:id="rId177">
+      <w:hyperlink r:id="rId178">
         <w:r>
           <w:rPr>
             <w:rStyle w:val="Hyperlink"/>
@@ -23947,8 +23969,8 @@
         </w:r>
       </w:hyperlink>
     </w:p>
-    <w:bookmarkEnd w:id="178"/>
-    <w:bookmarkStart w:id="180" w:name="ref-nweze_2021"/>
+    <w:bookmarkEnd w:id="179"/>
+    <w:bookmarkStart w:id="181" w:name="ref-nweze_2021"/>
     <w:p>
       <w:pPr>
         <w:pStyle w:val="Bibliography"/>
@@ -24009,7 +24031,7 @@
       <w:r>
         <w:t xml:space="preserve"> </w:t>
       </w:r>
-      <w:hyperlink r:id="rId179">
+      <w:hyperlink r:id="rId180">
         <w:r>
           <w:rPr>
             <w:rStyle w:val="Hyperlink"/>
@@ -24018,8 +24040,8 @@
         </w:r>
       </w:hyperlink>
     </w:p>
-    <w:bookmarkEnd w:id="180"/>
-    <w:bookmarkStart w:id="182" w:name="ref-oberauer_2005"/>
+    <w:bookmarkEnd w:id="181"/>
+    <w:bookmarkStart w:id="183" w:name="ref-oberauer_2005"/>
     <w:p>
       <w:pPr>
         <w:pStyle w:val="Bibliography"/>
@@ -24068,7 +24090,7 @@
       <w:r>
         <w:t xml:space="preserve"> </w:t>
       </w:r>
-      <w:hyperlink r:id="rId181">
+      <w:hyperlink r:id="rId182">
         <w:r>
           <w:rPr>
             <w:rStyle w:val="Hyperlink"/>
@@ -24077,8 +24099,8 @@
         </w:r>
       </w:hyperlink>
     </w:p>
-    <w:bookmarkEnd w:id="182"/>
-    <w:bookmarkStart w:id="184" w:name="ref-oberauer_2009"/>
+    <w:bookmarkEnd w:id="183"/>
+    <w:bookmarkStart w:id="185" w:name="ref-oberauer_2009"/>
     <w:p>
       <w:pPr>
         <w:pStyle w:val="Bibliography"/>
@@ -24162,7 +24184,7 @@
       <w:r>
         <w:t xml:space="preserve"> </w:t>
       </w:r>
-      <w:hyperlink r:id="rId183">
+      <w:hyperlink r:id="rId184">
         <w:r>
           <w:rPr>
             <w:rStyle w:val="Hyperlink"/>
@@ -24171,8 +24193,8 @@
         </w:r>
       </w:hyperlink>
     </w:p>
-    <w:bookmarkEnd w:id="184"/>
-    <w:bookmarkStart w:id="186" w:name="ref-oberauer_2019"/>
+    <w:bookmarkEnd w:id="185"/>
+    <w:bookmarkStart w:id="187" w:name="ref-oberauer_2019"/>
     <w:p>
       <w:pPr>
         <w:pStyle w:val="Bibliography"/>
@@ -24248,7 +24270,7 @@
       <w:r>
         <w:t xml:space="preserve"> </w:t>
       </w:r>
-      <w:hyperlink r:id="rId185">
+      <w:hyperlink r:id="rId186">
         <w:r>
           <w:rPr>
             <w:rStyle w:val="Hyperlink"/>
@@ -24257,8 +24279,8 @@
         </w:r>
       </w:hyperlink>
     </w:p>
-    <w:bookmarkEnd w:id="186"/>
-    <w:bookmarkStart w:id="188" w:name="ref-oberauer_2018"/>
+    <w:bookmarkEnd w:id="187"/>
+    <w:bookmarkStart w:id="189" w:name="ref-oberauer_2018"/>
     <w:p>
       <w:pPr>
         <w:pStyle w:val="Bibliography"/>
@@ -24295,7 +24317,7 @@
       <w:r>
         <w:t xml:space="preserve"> </w:t>
       </w:r>
-      <w:hyperlink r:id="rId187">
+      <w:hyperlink r:id="rId188">
         <w:r>
           <w:rPr>
             <w:rStyle w:val="Hyperlink"/>
@@ -24304,8 +24326,8 @@
         </w:r>
       </w:hyperlink>
     </w:p>
-    <w:bookmarkEnd w:id="188"/>
-    <w:bookmarkStart w:id="190" w:name="ref-oberauer_2000"/>
+    <w:bookmarkEnd w:id="189"/>
+    <w:bookmarkStart w:id="191" w:name="ref-oberauer_2000"/>
     <w:p>
       <w:pPr>
         <w:pStyle w:val="Bibliography"/>
@@ -24342,7 +24364,7 @@
       <w:r>
         <w:t xml:space="preserve"> </w:t>
       </w:r>
-      <w:hyperlink r:id="rId189">
+      <w:hyperlink r:id="rId190">
         <w:r>
           <w:rPr>
             <w:rStyle w:val="Hyperlink"/>
@@ -24351,8 +24373,8 @@
         </w:r>
       </w:hyperlink>
     </w:p>
-    <w:bookmarkEnd w:id="190"/>
-    <w:bookmarkStart w:id="192" w:name="ref-oberski_2014"/>
+    <w:bookmarkEnd w:id="191"/>
+    <w:bookmarkStart w:id="193" w:name="ref-oberski_2014"/>
     <w:p>
       <w:pPr>
         <w:pStyle w:val="Bibliography"/>
@@ -24407,7 +24429,7 @@
       <w:r>
         <w:t xml:space="preserve"> </w:t>
       </w:r>
-      <w:hyperlink r:id="rId191">
+      <w:hyperlink r:id="rId192">
         <w:r>
           <w:rPr>
             <w:rStyle w:val="Hyperlink"/>
@@ -24416,8 +24438,8 @@
         </w:r>
       </w:hyperlink>
     </w:p>
-    <w:bookmarkEnd w:id="192"/>
-    <w:bookmarkStart w:id="194" w:name="ref-peng_2016"/>
+    <w:bookmarkEnd w:id="193"/>
+    <w:bookmarkStart w:id="195" w:name="ref-peng_2016"/>
     <w:p>
       <w:pPr>
         <w:pStyle w:val="Bibliography"/>
@@ -24466,7 +24488,7 @@
       <w:r>
         <w:t xml:space="preserve"> </w:t>
       </w:r>
-      <w:hyperlink r:id="rId193">
+      <w:hyperlink r:id="rId194">
         <w:r>
           <w:rPr>
             <w:rStyle w:val="Hyperlink"/>
@@ -24475,8 +24497,8 @@
         </w:r>
       </w:hyperlink>
     </w:p>
-    <w:bookmarkEnd w:id="194"/>
-    <w:bookmarkStart w:id="196" w:name="ref-rosen_2019"/>
+    <w:bookmarkEnd w:id="195"/>
+    <w:bookmarkStart w:id="197" w:name="ref-rosen_2019"/>
     <w:p>
       <w:pPr>
         <w:pStyle w:val="Bibliography"/>
@@ -24525,7 +24547,7 @@
       <w:r>
         <w:t xml:space="preserve"> </w:t>
       </w:r>
-      <w:hyperlink r:id="rId195">
+      <w:hyperlink r:id="rId196">
         <w:r>
           <w:rPr>
             <w:rStyle w:val="Hyperlink"/>
@@ -24534,8 +24556,8 @@
         </w:r>
       </w:hyperlink>
     </w:p>
-    <w:bookmarkEnd w:id="196"/>
-    <w:bookmarkStart w:id="198" w:name="ref-rosseel_2012"/>
+    <w:bookmarkEnd w:id="197"/>
+    <w:bookmarkStart w:id="199" w:name="ref-rosseel_2012"/>
     <w:p>
       <w:pPr>
         <w:pStyle w:val="Bibliography"/>
@@ -24590,7 +24612,7 @@
       <w:r>
         <w:t xml:space="preserve"> </w:t>
       </w:r>
-      <w:hyperlink r:id="rId197">
+      <w:hyperlink r:id="rId198">
         <w:r>
           <w:rPr>
             <w:rStyle w:val="Hyperlink"/>
@@ -24599,8 +24621,8 @@
         </w:r>
       </w:hyperlink>
     </w:p>
-    <w:bookmarkEnd w:id="198"/>
-    <w:bookmarkStart w:id="200" w:name="ref-salhi_2021"/>
+    <w:bookmarkEnd w:id="199"/>
+    <w:bookmarkStart w:id="201" w:name="ref-salhi_2021"/>
     <w:p>
       <w:pPr>
         <w:pStyle w:val="Bibliography"/>
@@ -24637,7 +24659,7 @@
       <w:r>
         <w:t xml:space="preserve"> </w:t>
       </w:r>
-      <w:hyperlink r:id="rId199">
+      <w:hyperlink r:id="rId200">
         <w:r>
           <w:rPr>
             <w:rStyle w:val="Hyperlink"/>
@@ -24646,8 +24668,8 @@
         </w:r>
       </w:hyperlink>
     </w:p>
-    <w:bookmarkEnd w:id="200"/>
-    <w:bookmarkStart w:id="202" w:name="ref-scherpenzeel_2011"/>
+    <w:bookmarkEnd w:id="201"/>
+    <w:bookmarkStart w:id="203" w:name="ref-scherpenzeel_2011"/>
     <w:p>
       <w:pPr>
         <w:pStyle w:val="Bibliography"/>
@@ -24714,7 +24736,7 @@
       <w:r>
         <w:t xml:space="preserve"> </w:t>
       </w:r>
-      <w:hyperlink r:id="rId201">
+      <w:hyperlink r:id="rId202">
         <w:r>
           <w:rPr>
             <w:rStyle w:val="Hyperlink"/>
@@ -24723,8 +24745,8 @@
         </w:r>
       </w:hyperlink>
     </w:p>
-    <w:bookmarkEnd w:id="202"/>
-    <w:bookmarkStart w:id="204" w:name="ref-schmiedek_2009"/>
+    <w:bookmarkEnd w:id="203"/>
+    <w:bookmarkStart w:id="205" w:name="ref-schmiedek_2009"/>
     <w:p>
       <w:pPr>
         <w:pStyle w:val="Bibliography"/>
@@ -24761,7 +24783,7 @@
       <w:r>
         <w:t xml:space="preserve"> </w:t>
       </w:r>
-      <w:hyperlink r:id="rId203">
+      <w:hyperlink r:id="rId204">
         <w:r>
           <w:rPr>
             <w:rStyle w:val="Hyperlink"/>
@@ -24770,8 +24792,8 @@
         </w:r>
       </w:hyperlink>
     </w:p>
-    <w:bookmarkEnd w:id="204"/>
-    <w:bookmarkStart w:id="206" w:name="ref-shariq_2024"/>
+    <w:bookmarkEnd w:id="205"/>
+    <w:bookmarkStart w:id="207" w:name="ref-shariq_2024"/>
     <w:p>
       <w:pPr>
         <w:pStyle w:val="Bibliography"/>
@@ -24816,7 +24838,7 @@
       <w:r>
         <w:t xml:space="preserve"> </w:t>
       </w:r>
-      <w:hyperlink r:id="rId205">
+      <w:hyperlink r:id="rId206">
         <w:r>
           <w:rPr>
             <w:rStyle w:val="Hyperlink"/>
@@ -24825,8 +24847,8 @@
         </w:r>
       </w:hyperlink>
     </w:p>
-    <w:bookmarkEnd w:id="206"/>
-    <w:bookmarkStart w:id="208" w:name="ref-sheridan_2014"/>
+    <w:bookmarkEnd w:id="207"/>
+    <w:bookmarkStart w:id="209" w:name="ref-sheridan_2014"/>
     <w:p>
       <w:pPr>
         <w:pStyle w:val="Bibliography"/>
@@ -24875,7 +24897,7 @@
       <w:r>
         <w:t xml:space="preserve"> </w:t>
       </w:r>
-      <w:hyperlink r:id="rId207">
+      <w:hyperlink r:id="rId208">
         <w:r>
           <w:rPr>
             <w:rStyle w:val="Hyperlink"/>
@@ -24884,8 +24906,8 @@
         </w:r>
       </w:hyperlink>
     </w:p>
-    <w:bookmarkEnd w:id="208"/>
-    <w:bookmarkStart w:id="210" w:name="ref-sheridan_2022"/>
+    <w:bookmarkEnd w:id="209"/>
+    <w:bookmarkStart w:id="211" w:name="ref-sheridan_2022"/>
     <w:p>
       <w:pPr>
         <w:pStyle w:val="Bibliography"/>
@@ -24922,7 +24944,7 @@
       <w:r>
         <w:t xml:space="preserve"> </w:t>
       </w:r>
-      <w:hyperlink r:id="rId209">
+      <w:hyperlink r:id="rId210">
         <w:r>
           <w:rPr>
             <w:rStyle w:val="Hyperlink"/>
@@ -24931,8 +24953,8 @@
         </w:r>
       </w:hyperlink>
     </w:p>
-    <w:bookmarkEnd w:id="210"/>
-    <w:bookmarkStart w:id="212" w:name="ref-sheridan_2020"/>
+    <w:bookmarkEnd w:id="211"/>
+    <w:bookmarkStart w:id="213" w:name="ref-sheridan_2020"/>
     <w:p>
       <w:pPr>
         <w:pStyle w:val="Bibliography"/>
@@ -24969,7 +24991,7 @@
       <w:r>
         <w:t xml:space="preserve"> </w:t>
       </w:r>
-      <w:hyperlink r:id="rId211">
+      <w:hyperlink r:id="rId212">
         <w:r>
           <w:rPr>
             <w:rStyle w:val="Hyperlink"/>
@@ -24978,8 +25000,8 @@
         </w:r>
       </w:hyperlink>
     </w:p>
-    <w:bookmarkEnd w:id="212"/>
-    <w:bookmarkStart w:id="214" w:name="ref-shields_2019"/>
+    <w:bookmarkEnd w:id="213"/>
+    <w:bookmarkStart w:id="215" w:name="ref-shields_2019"/>
     <w:p>
       <w:pPr>
         <w:pStyle w:val="Bibliography"/>
@@ -25016,7 +25038,7 @@
       <w:r>
         <w:t xml:space="preserve"> </w:t>
       </w:r>
-      <w:hyperlink r:id="rId213">
+      <w:hyperlink r:id="rId214">
         <w:r>
           <w:rPr>
             <w:rStyle w:val="Hyperlink"/>
@@ -25025,8 +25047,8 @@
         </w:r>
       </w:hyperlink>
     </w:p>
-    <w:bookmarkEnd w:id="214"/>
-    <w:bookmarkStart w:id="216" w:name="ref-shields_2017"/>
+    <w:bookmarkEnd w:id="215"/>
+    <w:bookmarkStart w:id="217" w:name="ref-shields_2017"/>
     <w:p>
       <w:pPr>
         <w:pStyle w:val="Bibliography"/>
@@ -25075,7 +25097,7 @@
       <w:r>
         <w:t xml:space="preserve"> </w:t>
       </w:r>
-      <w:hyperlink r:id="rId215">
+      <w:hyperlink r:id="rId216">
         <w:r>
           <w:rPr>
             <w:rStyle w:val="Hyperlink"/>
@@ -25084,8 +25106,8 @@
         </w:r>
       </w:hyperlink>
     </w:p>
-    <w:bookmarkEnd w:id="216"/>
-    <w:bookmarkStart w:id="218" w:name="ref-smith_2021"/>
+    <w:bookmarkEnd w:id="217"/>
+    <w:bookmarkStart w:id="219" w:name="ref-smith_2021"/>
     <w:p>
       <w:pPr>
         <w:pStyle w:val="Bibliography"/>
@@ -25122,7 +25144,7 @@
       <w:r>
         <w:t xml:space="preserve"> </w:t>
       </w:r>
-      <w:hyperlink r:id="rId217">
+      <w:hyperlink r:id="rId218">
         <w:r>
           <w:rPr>
             <w:rStyle w:val="Hyperlink"/>
@@ -25131,8 +25153,8 @@
         </w:r>
       </w:hyperlink>
     </w:p>
-    <w:bookmarkEnd w:id="218"/>
-    <w:bookmarkStart w:id="220" w:name="ref-spiegel_2021"/>
+    <w:bookmarkEnd w:id="219"/>
+    <w:bookmarkStart w:id="221" w:name="ref-spiegel_2021"/>
     <w:p>
       <w:pPr>
         <w:pStyle w:val="Bibliography"/>
@@ -25181,7 +25203,7 @@
       <w:r>
         <w:t xml:space="preserve"> </w:t>
       </w:r>
-      <w:hyperlink r:id="rId219">
+      <w:hyperlink r:id="rId220">
         <w:r>
           <w:rPr>
             <w:rStyle w:val="Hyperlink"/>
@@ -25190,8 +25212,8 @@
         </w:r>
       </w:hyperlink>
     </w:p>
-    <w:bookmarkEnd w:id="220"/>
-    <w:bookmarkStart w:id="222" w:name="ref-steudte_2014"/>
+    <w:bookmarkEnd w:id="221"/>
+    <w:bookmarkStart w:id="223" w:name="ref-steudte_2014"/>
     <w:p>
       <w:pPr>
         <w:pStyle w:val="Bibliography"/>
@@ -25228,7 +25250,7 @@
       <w:r>
         <w:t xml:space="preserve"> </w:t>
       </w:r>
-      <w:hyperlink r:id="rId221">
+      <w:hyperlink r:id="rId222">
         <w:r>
           <w:rPr>
             <w:rStyle w:val="Hyperlink"/>
@@ -25237,8 +25259,8 @@
         </w:r>
       </w:hyperlink>
     </w:p>
-    <w:bookmarkEnd w:id="222"/>
-    <w:bookmarkStart w:id="224" w:name="ref-sweeten_2012"/>
+    <w:bookmarkEnd w:id="223"/>
+    <w:bookmarkStart w:id="225" w:name="ref-sweeten_2012"/>
     <w:p>
       <w:pPr>
         <w:pStyle w:val="Bibliography"/>
@@ -25275,7 +25297,7 @@
       <w:r>
         <w:t xml:space="preserve"> </w:t>
       </w:r>
-      <w:hyperlink r:id="rId223">
+      <w:hyperlink r:id="rId224">
         <w:r>
           <w:rPr>
             <w:rStyle w:val="Hyperlink"/>
@@ -25284,8 +25306,8 @@
         </w:r>
       </w:hyperlink>
     </w:p>
-    <w:bookmarkEnd w:id="224"/>
-    <w:bookmarkStart w:id="226" w:name="ref-ugarte_2023"/>
+    <w:bookmarkEnd w:id="225"/>
+    <w:bookmarkStart w:id="227" w:name="ref-ugarte_2023"/>
     <w:p>
       <w:pPr>
         <w:pStyle w:val="Bibliography"/>
@@ -25321,7 +25343,7 @@
       <w:r>
         <w:t xml:space="preserve"> </w:t>
       </w:r>
-      <w:hyperlink r:id="rId225">
+      <w:hyperlink r:id="rId226">
         <w:r>
           <w:rPr>
             <w:rStyle w:val="Hyperlink"/>
@@ -25330,8 +25352,8 @@
         </w:r>
       </w:hyperlink>
     </w:p>
-    <w:bookmarkEnd w:id="226"/>
-    <w:bookmarkStart w:id="228" w:name="ref-vermeent_2023"/>
+    <w:bookmarkEnd w:id="227"/>
+    <w:bookmarkStart w:id="229" w:name="ref-vermeent_2023"/>
     <w:p>
       <w:pPr>
         <w:pStyle w:val="Bibliography"/>
@@ -25383,7 +25405,7 @@
       <w:r>
         <w:t xml:space="preserve"> </w:t>
       </w:r>
-      <w:hyperlink r:id="rId227">
+      <w:hyperlink r:id="rId228">
         <w:r>
           <w:rPr>
             <w:rStyle w:val="Hyperlink"/>
@@ -25392,8 +25414,8 @@
         </w:r>
       </w:hyperlink>
     </w:p>
-    <w:bookmarkEnd w:id="228"/>
-    <w:bookmarkStart w:id="230" w:name="ref-walasek_2024"/>
+    <w:bookmarkEnd w:id="229"/>
+    <w:bookmarkStart w:id="231" w:name="ref-walasek_2024"/>
     <w:p>
       <w:pPr>
         <w:pStyle w:val="Bibliography"/>
@@ -25417,7 +25439,7 @@
       <w:r>
         <w:t xml:space="preserve"> </w:t>
       </w:r>
-      <w:hyperlink r:id="rId229">
+      <w:hyperlink r:id="rId230">
         <w:r>
           <w:rPr>
             <w:rStyle w:val="Hyperlink"/>
@@ -25426,8 +25448,8 @@
         </w:r>
       </w:hyperlink>
     </w:p>
-    <w:bookmarkEnd w:id="230"/>
-    <w:bookmarkStart w:id="232" w:name="ref-wilhelm_2013"/>
+    <w:bookmarkEnd w:id="231"/>
+    <w:bookmarkStart w:id="233" w:name="ref-wilhelm_2013"/>
     <w:p>
       <w:pPr>
         <w:pStyle w:val="Bibliography"/>
@@ -25464,7 +25486,7 @@
       <w:r>
         <w:t xml:space="preserve"> </w:t>
       </w:r>
-      <w:hyperlink r:id="rId231">
+      <w:hyperlink r:id="rId232">
         <w:r>
           <w:rPr>
             <w:rStyle w:val="Hyperlink"/>
@@ -25473,8 +25495,8 @@
         </w:r>
       </w:hyperlink>
     </w:p>
-    <w:bookmarkEnd w:id="232"/>
-    <w:bookmarkStart w:id="234" w:name="ref-young_2022"/>
+    <w:bookmarkEnd w:id="233"/>
+    <w:bookmarkStart w:id="235" w:name="ref-young_2022"/>
     <w:p>
       <w:pPr>
         <w:pStyle w:val="Bibliography"/>
@@ -25510,7 +25532,7 @@
       <w:r>
         <w:t xml:space="preserve"> </w:t>
       </w:r>
-      <w:hyperlink r:id="rId233">
+      <w:hyperlink r:id="rId234">
         <w:r>
           <w:rPr>
             <w:rStyle w:val="Hyperlink"/>
@@ -25519,8 +25541,8 @@
         </w:r>
       </w:hyperlink>
     </w:p>
-    <w:bookmarkEnd w:id="234"/>
-    <w:bookmarkStart w:id="236" w:name="ref-young_2020"/>
+    <w:bookmarkEnd w:id="235"/>
+    <w:bookmarkStart w:id="237" w:name="ref-young_2020"/>
     <w:p>
       <w:pPr>
         <w:pStyle w:val="Bibliography"/>
@@ -25557,7 +25579,7 @@
       <w:r>
         <w:t xml:space="preserve"> </w:t>
       </w:r>
-      <w:hyperlink r:id="rId235">
+      <w:hyperlink r:id="rId236">
         <w:r>
           <w:rPr>
             <w:rStyle w:val="Hyperlink"/>
@@ -25566,8 +25588,8 @@
         </w:r>
       </w:hyperlink>
     </w:p>
-    <w:bookmarkEnd w:id="236"/>
-    <w:bookmarkStart w:id="238" w:name="ref-young_2018"/>
+    <w:bookmarkEnd w:id="237"/>
+    <w:bookmarkStart w:id="239" w:name="ref-young_2018"/>
     <w:p>
       <w:pPr>
         <w:pStyle w:val="Bibliography"/>
@@ -25616,7 +25638,7 @@
       <w:r>
         <w:t xml:space="preserve"> </w:t>
       </w:r>
-      <w:hyperlink r:id="rId237">
+      <w:hyperlink r:id="rId238">
         <w:r>
           <w:rPr>
             <w:rStyle w:val="Hyperlink"/>
@@ -25625,8 +25647,8 @@
         </w:r>
       </w:hyperlink>
     </w:p>
-    <w:bookmarkEnd w:id="238"/>
-    <w:bookmarkStart w:id="239" w:name="ref-young_2023"/>
+    <w:bookmarkEnd w:id="239"/>
+    <w:bookmarkStart w:id="240" w:name="ref-young_2023"/>
     <w:p>
       <w:pPr>
         <w:pStyle w:val="Bibliography"/>
@@ -25645,15 +25667,15 @@
         <w:t xml:space="preserve">How does adversity shape performance across different abilities in the same person?</w:t>
       </w:r>
     </w:p>
-    <w:bookmarkEnd w:id="239"/>
     <w:bookmarkEnd w:id="240"/>
+    <w:bookmarkEnd w:id="241"/>
     <w:p>
       <w:r>
         <w:br w:type="page"/>
       </w:r>
     </w:p>
-    <w:bookmarkEnd w:id="241"/>
-    <w:bookmarkStart w:id="242" w:name="appendix-i-study-design-plan"/>
+    <w:bookmarkEnd w:id="242"/>
+    <w:bookmarkStart w:id="243" w:name="appendix-i-study-design-plan"/>
     <w:p>
       <w:pPr>
         <w:pStyle w:val="Heading1"/>
@@ -27430,7 +27452,7 @@
         </w:tc>
       </w:tr>
     </w:tbl>
-    <w:bookmarkEnd w:id="242"/>
+    <w:bookmarkEnd w:id="243"/>
     <w:sectPr>
       <w:headerReference r:id="rId10" w:type="even"/>
       <w:headerReference r:id="rId9" w:type="default"/>

</xml_diff>

<commit_message>
supporting files for stage 2 revised manuscript
</commit_message>
<xml_diff>
--- a/manuscript/manuscript.docx
+++ b/manuscript/manuscript.docx
@@ -2,7 +2,7 @@
 <file path=word/document.xml><?xml version="1.0" encoding="utf-8"?>
 <w:document xmlns:w="http://schemas.openxmlformats.org/wordprocessingml/2006/main" xmlns:m="http://schemas.openxmlformats.org/officeDocument/2006/math" xmlns:r="http://schemas.openxmlformats.org/officeDocument/2006/relationships" xmlns:o="urn:schemas-microsoft-com:office:office" xmlns:v="urn:schemas-microsoft-com:vml" xmlns:w10="urn:schemas-microsoft-com:office:word" xmlns:a="http://schemas.openxmlformats.org/drawingml/2006/main" xmlns:pic="http://schemas.openxmlformats.org/drawingml/2006/picture" xmlns:wp="http://schemas.openxmlformats.org/drawingml/2006/wordprocessingDrawing">
   <w:body>
-    <w:bookmarkStart w:id="20" w:name="X30eb0cfdc3f1e9dab4dce2d9c5da01de08677e7"/>
+    <w:bookmarkStart w:id="20" w:name="Xbfd9f734625b44c1a0ca160e841b3b019180ffe"/>
     <w:p>
       <w:pPr>
         <w:pStyle w:val="Heading4"/>
@@ -12,7 +12,7 @@
           <w:bCs/>
           <w:b/>
         </w:rPr>
-        <w:t xml:space="preserve">Working memory performance in adverse environments: Enhanced, impaired, or intact?</w:t>
+        <w:t xml:space="preserve">Inconclusive evidence for associations between adverse experiences in adulthood and working memory performance</w:t>
       </w:r>
     </w:p>
     <w:p>
@@ -437,13 +437,13 @@
       </w:r>
     </w:p>
     <w:bookmarkEnd w:id="35"/>
-    <w:bookmarkStart w:id="36" w:name="X91ed55db11dce926eaa3263068266c0182062b8"/>
+    <w:bookmarkStart w:id="36" w:name="Xe46f4426c6dcb7dca59af2dd9af464bad177091"/>
     <w:p>
       <w:pPr>
         <w:pStyle w:val="Heading1"/>
       </w:pPr>
       <w:r>
-        <w:t xml:space="preserve">Working memory performance in adverse environments: Enhanced, impaired, or intact?</w:t>
+        <w:t xml:space="preserve">Inconclusive evidence for associations between adverse experiences in adulthood and working memory performance</w:t>
       </w:r>
     </w:p>
     <w:p>
@@ -664,7 +664,7 @@
         <w:t xml:space="preserve"> </w:t>
       </w:r>
       <w:r>
-        <w:t xml:space="preserve">Studies with college students have found a link between both recent and lifetime experiences of stressful major life events (discrete negative events that have a clear onset and offset, unlike chronic adversity) with lowered WM capacity</w:t>
+        <w:t xml:space="preserve">Studies with college students have found a link between both recent and lifetime experiences of stressful major life events (discrete negative events that have a clear onset and offset, unlike chronic adversity) with lower WM capacity</w:t>
       </w:r>
       <w:r>
         <w:t xml:space="preserve"> </w:t>
@@ -1285,25 +1285,25 @@
         <w:t xml:space="preserve"> </w:t>
       </w:r>
       <w:r>
-        <w:t xml:space="preserve">We distinguished between three between-person data patterns: (1) lowered performance, (2) enhanced performance, and (3) intact performance.</w:t>
-      </w:r>
-      <w:r>
-        <w:t xml:space="preserve"> </w:t>
-      </w:r>
-      <w:r>
-        <w:t xml:space="preserve">We defined lowered performance as a statistically significant negative association between a type of adversity and WM capacity or updating (irrespective of effect size).</w:t>
-      </w:r>
-      <w:r>
-        <w:t xml:space="preserve"> </w:t>
-      </w:r>
-      <w:r>
-        <w:t xml:space="preserve">We defined enhanced performance as a statistically significant positive association between a type of adversity and WM capacity or updating (irrespective of effect size).</w:t>
-      </w:r>
-      <w:r>
-        <w:t xml:space="preserve"> </w:t>
-      </w:r>
-      <w:r>
-        <w:t xml:space="preserve">We defined intact performance as an association between a type of adversity and WM capacity or updating that has a standardized effect smaller than 0.1</w:t>
+        <w:t xml:space="preserve">We distinguished between three between-person data patterns: (1) lower performance, (2) higher performance, and (3) practically equivalent performance.</w:t>
+      </w:r>
+      <w:r>
+        <w:t xml:space="preserve"> </w:t>
+      </w:r>
+      <w:r>
+        <w:t xml:space="preserve">We defined lower performance as a statistically significant negative association between a type of adversity and WM capacity or updating (irrespective of effect size).</w:t>
+      </w:r>
+      <w:r>
+        <w:t xml:space="preserve"> </w:t>
+      </w:r>
+      <w:r>
+        <w:t xml:space="preserve">We defined higher performance as a statistically significant positive association between a type of adversity and WM capacity or updating (irrespective of effect size).</w:t>
+      </w:r>
+      <w:r>
+        <w:t xml:space="preserve"> </w:t>
+      </w:r>
+      <w:r>
+        <w:t xml:space="preserve">We defined practically equivalent performance as an association between a type of adversity and WM capacity or updating that has a standardized effect smaller than 0.1</w:t>
       </w:r>
       <w:r>
         <w:t xml:space="preserve"> </w:t>
@@ -1395,13 +1395,13 @@
         <w:t xml:space="preserve"> </w:t>
       </w:r>
       <w:r>
-        <w:t xml:space="preserve">Second, if, adaptive processes operate in concert with general impairment processes, we can expect intact WM updating in combination with lowered WM capacity.</w:t>
-      </w:r>
-      <w:r>
-        <w:t xml:space="preserve"> </w:t>
-      </w:r>
-      <w:r>
-        <w:t xml:space="preserve">If neither impairment nor adaptative processes are operating, we can expect both WM updating and capacity to be intact.</w:t>
+        <w:t xml:space="preserve">Second, if, adaptive processes operate in concert with general impairment processes, we can expect practically equivalent WM updating performance in combination with lower WM capacity.</w:t>
+      </w:r>
+      <w:r>
+        <w:t xml:space="preserve"> </w:t>
+      </w:r>
+      <w:r>
+        <w:t xml:space="preserve">If neither impairment nor adaptative processes are operating, we can expect both WM updating and capacity to be practically equivalent.</w:t>
       </w:r>
     </w:p>
     <w:p>
@@ -1500,7 +1500,7 @@
             <w:r>
               <w:drawing>
                 <wp:inline>
-                  <wp:extent cx="5486400" cy="4641140"/>
+                  <wp:extent cx="5486400" cy="4777969"/>
                   <wp:effectExtent b="0" l="0" r="0" t="0"/>
                   <wp:docPr descr="" title="" id="40" name="Picture"/>
                   <a:graphic>
@@ -1521,7 +1521,7 @@
                         <pic:spPr bwMode="auto">
                           <a:xfrm>
                             <a:off x="0" y="0"/>
-                            <a:ext cx="5486400" cy="4641140"/>
+                            <a:ext cx="5486400" cy="4777969"/>
                           </a:xfrm>
                           <a:prstGeom prst="rect">
                             <a:avLst/>
@@ -1972,12 +1972,12 @@
         <w:tblLook w:firstRow="1" w:lastRow="0" w:firstColumn="0" w:lastColumn="0" w:noHBand="0" w:noVBand="1"/>
       </w:tblPr>
       <w:tblGrid>
-        <w:gridCol w:w="4117"/>
-        <w:gridCol w:w="1053"/>
+        <w:gridCol w:w="4592"/>
+        <w:gridCol w:w="1352"/>
       </w:tblGrid>
       <w:tr>
         <w:trPr>
-          <w:trHeight w:val="385" w:hRule="auto"/>
+          <w:trHeight w:val="617" w:hRule="auto"/>
           <w:tblHeader/>
         </w:trPr>
         header 1
@@ -2009,29 +2009,29 @@
                 <w:left w:val="none" w:sz="0" w:space="0" w:color="000000"/>
                 <w:right w:val="none" w:sz="0" w:space="0" w:color="000000"/>
               </w:pBdr>
-              <w:spacing w:after="20" w:before="20" w:line="240"/>
-              <w:ind w:left="20" w:right="20" w:firstLine="0" w:firstLineChars="0"/>
-            </w:pPr>
-            <w:r xmlns:w="http://schemas.openxmlformats.org/wordprocessingml/2006/main" xmlns:wp="http://schemas.openxmlformats.org/drawingml/2006/wordprocessingDrawing" xmlns:r="http://schemas.openxmlformats.org/officeDocument/2006/relationships" xmlns:w14="http://schemas.microsoft.com/office/word/2010/wordml">
-              <w:rPr>
-                <w:rFonts w:ascii="Times" w:hAnsi="Arial" w:eastAsia="Arial" w:cs="Arial"/>
+              <w:spacing w:after="100" w:before="100" w:line="240"/>
+              <w:ind w:left="100" w:right="100" w:firstLine="0" w:firstLineChars="0"/>
+            </w:pPr>
+            <w:r xmlns:w="http://schemas.openxmlformats.org/wordprocessingml/2006/main" xmlns:wp="http://schemas.openxmlformats.org/drawingml/2006/wordprocessingDrawing" xmlns:r="http://schemas.openxmlformats.org/officeDocument/2006/relationships" xmlns:w14="http://schemas.microsoft.com/office/word/2010/wordml">
+              <w:rPr>
+                <w:rFonts w:ascii="Arial" w:hAnsi="Arial" w:eastAsia="Arial" w:cs="Arial"/>
                 <w:i w:val="false"/>
                 <w:b w:val="true"/>
                 <w:u w:val="none"/>
-                <w:sz w:val="20"/>
-                <w:szCs w:val="20"/>
+                <w:sz w:val="22"/>
+                <w:szCs w:val="22"/>
                 <w:color w:val="000000"/>
               </w:rPr>
               <w:t xml:space="preserve">Table 1. </w:t>
             </w:r>
             <w:r xmlns:w="http://schemas.openxmlformats.org/wordprocessingml/2006/main" xmlns:wp="http://schemas.openxmlformats.org/drawingml/2006/wordprocessingDrawing" xmlns:r="http://schemas.openxmlformats.org/officeDocument/2006/relationships" xmlns:w14="http://schemas.microsoft.com/office/word/2010/wordml">
               <w:rPr>
-                <w:rFonts w:ascii="Times" w:hAnsi="Arial" w:eastAsia="Arial" w:cs="Arial"/>
-                <w:i w:val="false"/>
-                <w:b w:val="false"/>
-                <w:u w:val="none"/>
-                <w:sz w:val="20"/>
-                <w:szCs w:val="20"/>
+                <w:rFonts w:ascii="Arial" w:hAnsi="Arial" w:eastAsia="Arial" w:cs="Arial"/>
+                <w:i w:val="false"/>
+                <w:b w:val="false"/>
+                <w:u w:val="none"/>
+                <w:sz w:val="22"/>
+                <w:szCs w:val="22"/>
                 <w:color w:val="000000"/>
               </w:rPr>
               <w:t xml:space="preserve">Descriptive statistics.</w:t>
@@ -2041,7 +2041,7 @@
       </w:tr>
       <w:tr>
         <w:trPr>
-          <w:trHeight w:val="385" w:hRule="auto"/>
+          <w:trHeight w:val="617" w:hRule="auto"/>
           <w:tblHeader/>
         </w:trPr>
         header 2
@@ -2072,17 +2072,17 @@
                 <w:left w:val="none" w:sz="0" w:space="0" w:color="000000"/>
                 <w:right w:val="none" w:sz="0" w:space="0" w:color="000000"/>
               </w:pBdr>
-              <w:spacing w:after="20" w:before="20" w:line="240"/>
-              <w:ind w:left="20" w:right="20" w:firstLine="0" w:firstLineChars="0"/>
-            </w:pPr>
-            <w:r xmlns:w="http://schemas.openxmlformats.org/wordprocessingml/2006/main" xmlns:wp="http://schemas.openxmlformats.org/drawingml/2006/wordprocessingDrawing" xmlns:r="http://schemas.openxmlformats.org/officeDocument/2006/relationships" xmlns:w14="http://schemas.microsoft.com/office/word/2010/wordml">
-              <w:rPr>
-                <w:rFonts w:ascii="Times" w:hAnsi="Arial" w:eastAsia="Arial" w:cs="Arial"/>
-                <w:i w:val="false"/>
-                <w:b w:val="false"/>
-                <w:u w:val="none"/>
-                <w:sz w:val="20"/>
-                <w:szCs w:val="20"/>
+              <w:spacing w:after="100" w:before="100" w:line="240"/>
+              <w:ind w:left="100" w:right="100" w:firstLine="0" w:firstLineChars="0"/>
+            </w:pPr>
+            <w:r xmlns:w="http://schemas.openxmlformats.org/wordprocessingml/2006/main" xmlns:wp="http://schemas.openxmlformats.org/drawingml/2006/wordprocessingDrawing" xmlns:r="http://schemas.openxmlformats.org/officeDocument/2006/relationships" xmlns:w14="http://schemas.microsoft.com/office/word/2010/wordml">
+              <w:rPr>
+                <w:rFonts w:ascii="Arial" w:hAnsi="Arial" w:eastAsia="Arial" w:cs="Arial"/>
+                <w:i w:val="false"/>
+                <w:b w:val="false"/>
+                <w:u w:val="none"/>
+                <w:sz w:val="22"/>
+                <w:szCs w:val="22"/>
                 <w:color w:val="000000"/>
               </w:rPr>
               <w:t xml:space="preserve">Category</w:t>
@@ -2116,17 +2116,17 @@
                 <w:left w:val="none" w:sz="0" w:space="0" w:color="000000"/>
                 <w:right w:val="none" w:sz="0" w:space="0" w:color="000000"/>
               </w:pBdr>
-              <w:spacing w:after="20" w:before="20" w:line="240"/>
-              <w:ind w:left="20" w:right="20" w:firstLine="0" w:firstLineChars="0"/>
-            </w:pPr>
-            <w:r xmlns:w="http://schemas.openxmlformats.org/wordprocessingml/2006/main" xmlns:wp="http://schemas.openxmlformats.org/drawingml/2006/wordprocessingDrawing" xmlns:r="http://schemas.openxmlformats.org/officeDocument/2006/relationships" xmlns:w14="http://schemas.microsoft.com/office/word/2010/wordml">
-              <w:rPr>
-                <w:rFonts w:ascii="Times" w:hAnsi="Arial" w:eastAsia="Arial" w:cs="Arial"/>
-                <w:i w:val="false"/>
-                <w:b w:val="false"/>
-                <w:u w:val="none"/>
-                <w:sz w:val="20"/>
-                <w:szCs w:val="20"/>
+              <w:spacing w:after="100" w:before="100" w:line="240"/>
+              <w:ind w:left="100" w:right="100" w:firstLine="0" w:firstLineChars="0"/>
+            </w:pPr>
+            <w:r xmlns:w="http://schemas.openxmlformats.org/wordprocessingml/2006/main" xmlns:wp="http://schemas.openxmlformats.org/drawingml/2006/wordprocessingDrawing" xmlns:r="http://schemas.openxmlformats.org/officeDocument/2006/relationships" xmlns:w14="http://schemas.microsoft.com/office/word/2010/wordml">
+              <w:rPr>
+                <w:rFonts w:ascii="Arial" w:hAnsi="Arial" w:eastAsia="Arial" w:cs="Arial"/>
+                <w:i w:val="false"/>
+                <w:b w:val="false"/>
+                <w:u w:val="none"/>
+                <w:sz w:val="22"/>
+                <w:szCs w:val="22"/>
                 <w:color w:val="000000"/>
               </w:rPr>
               <w:t xml:space="preserve">Statistic</w:t>
@@ -2136,7 +2136,7 @@
       </w:tr>
       <w:tr>
         <w:trPr>
-          <w:trHeight w:val="385" w:hRule="auto"/>
+          <w:trHeight w:val="617" w:hRule="auto"/>
         </w:trPr>
         body 1
         <w:tc>
@@ -2166,17 +2166,17 @@
                 <w:left w:val="none" w:sz="0" w:space="0" w:color="000000"/>
                 <w:right w:val="none" w:sz="0" w:space="0" w:color="000000"/>
               </w:pBdr>
-              <w:spacing w:after="20" w:before="20" w:line="240"/>
-              <w:ind w:left="20" w:right="20" w:firstLine="0" w:firstLineChars="0"/>
-            </w:pPr>
-            <w:r xmlns:w="http://schemas.openxmlformats.org/wordprocessingml/2006/main" xmlns:wp="http://schemas.openxmlformats.org/drawingml/2006/wordprocessingDrawing" xmlns:r="http://schemas.openxmlformats.org/officeDocument/2006/relationships" xmlns:w14="http://schemas.microsoft.com/office/word/2010/wordml">
-              <w:rPr>
-                <w:rFonts w:ascii="Times" w:hAnsi="Arial" w:eastAsia="Arial" w:cs="Arial"/>
-                <w:i w:val="false"/>
-                <w:b w:val="false"/>
-                <w:u w:val="none"/>
-                <w:sz w:val="20"/>
-                <w:szCs w:val="20"/>
+              <w:spacing w:after="100" w:before="100" w:line="240"/>
+              <w:ind w:left="100" w:right="100" w:firstLine="0" w:firstLineChars="0"/>
+            </w:pPr>
+            <w:r xmlns:w="http://schemas.openxmlformats.org/wordprocessingml/2006/main" xmlns:wp="http://schemas.openxmlformats.org/drawingml/2006/wordprocessingDrawing" xmlns:r="http://schemas.openxmlformats.org/officeDocument/2006/relationships" xmlns:w14="http://schemas.microsoft.com/office/word/2010/wordml">
+              <w:rPr>
+                <w:rFonts w:ascii="Arial" w:hAnsi="Arial" w:eastAsia="Arial" w:cs="Arial"/>
+                <w:i w:val="false"/>
+                <w:b w:val="false"/>
+                <w:u w:val="none"/>
+                <w:sz w:val="22"/>
+                <w:szCs w:val="22"/>
                 <w:color w:val="000000"/>
               </w:rPr>
               <w:t xml:space="preserve">Mean age (SD)</w:t>
@@ -2210,17 +2210,17 @@
                 <w:left w:val="none" w:sz="0" w:space="0" w:color="000000"/>
                 <w:right w:val="none" w:sz="0" w:space="0" w:color="000000"/>
               </w:pBdr>
-              <w:spacing w:after="20" w:before="20" w:line="240"/>
-              <w:ind w:left="20" w:right="20" w:firstLine="0" w:firstLineChars="0"/>
-            </w:pPr>
-            <w:r xmlns:w="http://schemas.openxmlformats.org/wordprocessingml/2006/main" xmlns:wp="http://schemas.openxmlformats.org/drawingml/2006/wordprocessingDrawing" xmlns:r="http://schemas.openxmlformats.org/officeDocument/2006/relationships" xmlns:w14="http://schemas.microsoft.com/office/word/2010/wordml">
-              <w:rPr>
-                <w:rFonts w:ascii="Times" w:hAnsi="Arial" w:eastAsia="Arial" w:cs="Arial"/>
-                <w:i w:val="false"/>
-                <w:b w:val="false"/>
-                <w:u w:val="none"/>
-                <w:sz w:val="20"/>
-                <w:szCs w:val="20"/>
+              <w:spacing w:after="100" w:before="100" w:line="240"/>
+              <w:ind w:left="100" w:right="100" w:firstLine="0" w:firstLineChars="0"/>
+            </w:pPr>
+            <w:r xmlns:w="http://schemas.openxmlformats.org/wordprocessingml/2006/main" xmlns:wp="http://schemas.openxmlformats.org/drawingml/2006/wordprocessingDrawing" xmlns:r="http://schemas.openxmlformats.org/officeDocument/2006/relationships" xmlns:w14="http://schemas.microsoft.com/office/word/2010/wordml">
+              <w:rPr>
+                <w:rFonts w:ascii="Arial" w:hAnsi="Arial" w:eastAsia="Arial" w:cs="Arial"/>
+                <w:i w:val="false"/>
+                <w:b w:val="false"/>
+                <w:u w:val="none"/>
+                <w:sz w:val="22"/>
+                <w:szCs w:val="22"/>
                 <w:color w:val="000000"/>
               </w:rPr>
               <w:t xml:space="preserve">41 (9.9)</w:t>
@@ -2230,7 +2230,7 @@
       </w:tr>
       <w:tr>
         <w:trPr>
-          <w:trHeight w:val="385" w:hRule="auto"/>
+          <w:trHeight w:val="617" w:hRule="auto"/>
         </w:trPr>
         body 2
         <w:tc>
@@ -2260,17 +2260,17 @@
                 <w:left w:val="none" w:sz="0" w:space="0" w:color="000000"/>
                 <w:right w:val="none" w:sz="0" w:space="0" w:color="000000"/>
               </w:pBdr>
-              <w:spacing w:after="20" w:before="20" w:line="240"/>
-              <w:ind w:left="20" w:right="20" w:firstLine="0" w:firstLineChars="0"/>
-            </w:pPr>
-            <w:r xmlns:w="http://schemas.openxmlformats.org/wordprocessingml/2006/main" xmlns:wp="http://schemas.openxmlformats.org/drawingml/2006/wordprocessingDrawing" xmlns:r="http://schemas.openxmlformats.org/officeDocument/2006/relationships" xmlns:w14="http://schemas.microsoft.com/office/word/2010/wordml">
-              <w:rPr>
-                <w:rFonts w:ascii="Times" w:hAnsi="Arial" w:eastAsia="Arial" w:cs="Arial"/>
-                <w:i w:val="false"/>
-                <w:b w:val="false"/>
-                <w:u w:val="none"/>
-                <w:sz w:val="20"/>
-                <w:szCs w:val="20"/>
+              <w:spacing w:after="100" w:before="100" w:line="240"/>
+              <w:ind w:left="100" w:right="100" w:firstLine="0" w:firstLineChars="0"/>
+            </w:pPr>
+            <w:r xmlns:w="http://schemas.openxmlformats.org/wordprocessingml/2006/main" xmlns:wp="http://schemas.openxmlformats.org/drawingml/2006/wordprocessingDrawing" xmlns:r="http://schemas.openxmlformats.org/officeDocument/2006/relationships" xmlns:w14="http://schemas.microsoft.com/office/word/2010/wordml">
+              <w:rPr>
+                <w:rFonts w:ascii="Arial" w:hAnsi="Arial" w:eastAsia="Arial" w:cs="Arial"/>
+                <w:i w:val="false"/>
+                <w:b w:val="false"/>
+                <w:u w:val="none"/>
+                <w:sz w:val="22"/>
+                <w:szCs w:val="22"/>
                 <w:color w:val="000000"/>
               </w:rPr>
               <w:t xml:space="preserve">Sex (% Female)</w:t>
@@ -2304,17 +2304,17 @@
                 <w:left w:val="none" w:sz="0" w:space="0" w:color="000000"/>
                 <w:right w:val="none" w:sz="0" w:space="0" w:color="000000"/>
               </w:pBdr>
-              <w:spacing w:after="20" w:before="20" w:line="240"/>
-              <w:ind w:left="20" w:right="20" w:firstLine="0" w:firstLineChars="0"/>
-            </w:pPr>
-            <w:r xmlns:w="http://schemas.openxmlformats.org/wordprocessingml/2006/main" xmlns:wp="http://schemas.openxmlformats.org/drawingml/2006/wordprocessingDrawing" xmlns:r="http://schemas.openxmlformats.org/officeDocument/2006/relationships" xmlns:w14="http://schemas.microsoft.com/office/word/2010/wordml">
-              <w:rPr>
-                <w:rFonts w:ascii="Times" w:hAnsi="Arial" w:eastAsia="Arial" w:cs="Arial"/>
-                <w:i w:val="false"/>
-                <w:b w:val="false"/>
-                <w:u w:val="none"/>
-                <w:sz w:val="20"/>
-                <w:szCs w:val="20"/>
+              <w:spacing w:after="100" w:before="100" w:line="240"/>
+              <w:ind w:left="100" w:right="100" w:firstLine="0" w:firstLineChars="0"/>
+            </w:pPr>
+            <w:r xmlns:w="http://schemas.openxmlformats.org/wordprocessingml/2006/main" xmlns:wp="http://schemas.openxmlformats.org/drawingml/2006/wordprocessingDrawing" xmlns:r="http://schemas.openxmlformats.org/officeDocument/2006/relationships" xmlns:w14="http://schemas.microsoft.com/office/word/2010/wordml">
+              <w:rPr>
+                <w:rFonts w:ascii="Arial" w:hAnsi="Arial" w:eastAsia="Arial" w:cs="Arial"/>
+                <w:i w:val="false"/>
+                <w:b w:val="false"/>
+                <w:u w:val="none"/>
+                <w:sz w:val="22"/>
+                <w:szCs w:val="22"/>
                 <w:color w:val="000000"/>
               </w:rPr>
               <w:t xml:space="preserve">54.4</w:t>
@@ -2324,7 +2324,7 @@
       </w:tr>
       <w:tr>
         <w:trPr>
-          <w:trHeight w:val="383" w:hRule="auto"/>
+          <w:trHeight w:val="617" w:hRule="auto"/>
         </w:trPr>
         body 3
         <w:tc>
@@ -2354,61 +2354,61 @@
                 <w:left w:val="none" w:sz="0" w:space="0" w:color="000000"/>
                 <w:right w:val="none" w:sz="0" w:space="0" w:color="000000"/>
               </w:pBdr>
-              <w:spacing w:after="20" w:before="20" w:line="240"/>
-              <w:ind w:left="20" w:right="20" w:firstLine="0" w:firstLineChars="0"/>
-            </w:pPr>
-            <w:r xmlns:w="http://schemas.openxmlformats.org/wordprocessingml/2006/main" xmlns:wp="http://schemas.openxmlformats.org/drawingml/2006/wordprocessingDrawing" xmlns:r="http://schemas.openxmlformats.org/officeDocument/2006/relationships" xmlns:w14="http://schemas.microsoft.com/office/word/2010/wordml">
-              <w:rPr>
-                <w:rFonts w:ascii="Times" w:hAnsi="Arial" w:eastAsia="Arial" w:cs="Arial"/>
-                <w:i w:val="false"/>
-                <w:b w:val="false"/>
-                <w:u w:val="none"/>
-                <w:sz w:val="20"/>
-                <w:szCs w:val="20"/>
-                <w:color w:val="000000"/>
-              </w:rPr>
-              <w:t xml:space="preserve">Highest completed education</w:t>
-            </w:r>
-          </w:p>
-        </w:tc>
-        <w:tc>
-          <w:tcPr>
-            <w:tcBorders>
-              <w:bottom w:val="none" w:sz="0" w:space="0" w:color="000000"/>
-              <w:top w:val="none" w:sz="0" w:space="0" w:color="000000"/>
-              <w:left w:val="none" w:sz="0" w:space="0" w:color="000000"/>
-              <w:right w:val="none" w:sz="0" w:space="0" w:color="000000"/>
-            </w:tcBorders>
-            <w:shd w:val="clear" w:color="auto" w:fill="FFFFFF"/>
-            <w:tcMar>
-              <w:top w:w="0" w:type="dxa"/>
-              <w:bottom w:w="0" w:type="dxa"/>
-              <w:left w:w="0" w:type="dxa"/>
-              <w:right w:w="0" w:type="dxa"/>
-            </w:tcMar>
-            <w:vAlign w:val="center"/>
-          </w:tcPr>
-          <w:p>
-            <w:pPr>
-              <w:pStyle w:val="Normal"/>
-              <w:jc w:val="left"/>
-              <w:pBdr>
-                <w:bottom w:val="none" w:sz="0" w:space="0" w:color="000000"/>
-                <w:top w:val="none" w:sz="0" w:space="0" w:color="000000"/>
-                <w:left w:val="none" w:sz="0" w:space="0" w:color="000000"/>
-                <w:right w:val="none" w:sz="0" w:space="0" w:color="000000"/>
-              </w:pBdr>
-              <w:spacing w:after="20" w:before="20" w:line="240"/>
-              <w:ind w:left="20" w:right="20" w:firstLine="0" w:firstLineChars="0"/>
-            </w:pPr>
-            <w:r xmlns:w="http://schemas.openxmlformats.org/wordprocessingml/2006/main" xmlns:wp="http://schemas.openxmlformats.org/drawingml/2006/wordprocessingDrawing" xmlns:r="http://schemas.openxmlformats.org/officeDocument/2006/relationships" xmlns:w14="http://schemas.microsoft.com/office/word/2010/wordml">
-              <w:rPr>
-                <w:rFonts w:ascii="Times" w:hAnsi="Arial" w:eastAsia="Arial" w:cs="Arial"/>
-                <w:i w:val="false"/>
-                <w:b w:val="false"/>
-                <w:u w:val="none"/>
-                <w:sz w:val="20"/>
-                <w:szCs w:val="20"/>
+              <w:spacing w:after="100" w:before="100" w:line="240"/>
+              <w:ind w:left="100" w:right="100" w:firstLine="0" w:firstLineChars="0"/>
+            </w:pPr>
+            <w:r xmlns:w="http://schemas.openxmlformats.org/wordprocessingml/2006/main" xmlns:wp="http://schemas.openxmlformats.org/drawingml/2006/wordprocessingDrawing" xmlns:r="http://schemas.openxmlformats.org/officeDocument/2006/relationships" xmlns:w14="http://schemas.microsoft.com/office/word/2010/wordml">
+              <w:rPr>
+                <w:rFonts w:ascii="Arial" w:hAnsi="Arial" w:eastAsia="Arial" w:cs="Arial"/>
+                <w:i w:val="false"/>
+                <w:b w:val="false"/>
+                <w:u w:val="none"/>
+                <w:sz w:val="22"/>
+                <w:szCs w:val="22"/>
+                <w:color w:val="000000"/>
+              </w:rPr>
+              <w:t xml:space="preserve">Highest completed education (%)</w:t>
+            </w:r>
+          </w:p>
+        </w:tc>
+        <w:tc>
+          <w:tcPr>
+            <w:tcBorders>
+              <w:bottom w:val="none" w:sz="0" w:space="0" w:color="000000"/>
+              <w:top w:val="none" w:sz="0" w:space="0" w:color="000000"/>
+              <w:left w:val="none" w:sz="0" w:space="0" w:color="000000"/>
+              <w:right w:val="none" w:sz="0" w:space="0" w:color="000000"/>
+            </w:tcBorders>
+            <w:shd w:val="clear" w:color="auto" w:fill="FFFFFF"/>
+            <w:tcMar>
+              <w:top w:w="0" w:type="dxa"/>
+              <w:bottom w:w="0" w:type="dxa"/>
+              <w:left w:w="0" w:type="dxa"/>
+              <w:right w:w="0" w:type="dxa"/>
+            </w:tcMar>
+            <w:vAlign w:val="center"/>
+          </w:tcPr>
+          <w:p>
+            <w:pPr>
+              <w:pStyle w:val="Normal"/>
+              <w:jc w:val="left"/>
+              <w:pBdr>
+                <w:bottom w:val="none" w:sz="0" w:space="0" w:color="000000"/>
+                <w:top w:val="none" w:sz="0" w:space="0" w:color="000000"/>
+                <w:left w:val="none" w:sz="0" w:space="0" w:color="000000"/>
+                <w:right w:val="none" w:sz="0" w:space="0" w:color="000000"/>
+              </w:pBdr>
+              <w:spacing w:after="100" w:before="100" w:line="240"/>
+              <w:ind w:left="100" w:right="100" w:firstLine="0" w:firstLineChars="0"/>
+            </w:pPr>
+            <w:r xmlns:w="http://schemas.openxmlformats.org/wordprocessingml/2006/main" xmlns:wp="http://schemas.openxmlformats.org/drawingml/2006/wordprocessingDrawing" xmlns:r="http://schemas.openxmlformats.org/officeDocument/2006/relationships" xmlns:w14="http://schemas.microsoft.com/office/word/2010/wordml">
+              <w:rPr>
+                <w:rFonts w:ascii="Arial" w:hAnsi="Arial" w:eastAsia="Arial" w:cs="Arial"/>
+                <w:i w:val="false"/>
+                <w:b w:val="false"/>
+                <w:u w:val="none"/>
+                <w:sz w:val="22"/>
+                <w:szCs w:val="22"/>
                 <w:color w:val="000000"/>
               </w:rPr>
               <w:t xml:space="preserve"/>
@@ -2418,7 +2418,7 @@
       </w:tr>
       <w:tr>
         <w:trPr>
-          <w:trHeight w:val="383" w:hRule="auto"/>
+          <w:trHeight w:val="614" w:hRule="auto"/>
         </w:trPr>
         body 4
         <w:tc>
@@ -2448,17 +2448,17 @@
                 <w:left w:val="none" w:sz="0" w:space="0" w:color="000000"/>
                 <w:right w:val="none" w:sz="0" w:space="0" w:color="000000"/>
               </w:pBdr>
-              <w:spacing w:after="20" w:before="20" w:line="240"/>
-              <w:ind w:left="200" w:right="20" w:firstLine="0" w:firstLineChars="0"/>
-            </w:pPr>
-            <w:r xmlns:w="http://schemas.openxmlformats.org/wordprocessingml/2006/main" xmlns:wp="http://schemas.openxmlformats.org/drawingml/2006/wordprocessingDrawing" xmlns:r="http://schemas.openxmlformats.org/officeDocument/2006/relationships" xmlns:w14="http://schemas.microsoft.com/office/word/2010/wordml">
-              <w:rPr>
-                <w:rFonts w:ascii="Times" w:hAnsi="Arial" w:eastAsia="Arial" w:cs="Arial"/>
-                <w:i w:val="false"/>
-                <w:b w:val="false"/>
-                <w:u w:val="none"/>
-                <w:sz w:val="20"/>
-                <w:szCs w:val="20"/>
+              <w:spacing w:after="100" w:before="100" w:line="240"/>
+              <w:ind w:left="200" w:right="100" w:firstLine="0" w:firstLineChars="0"/>
+            </w:pPr>
+            <w:r xmlns:w="http://schemas.openxmlformats.org/wordprocessingml/2006/main" xmlns:wp="http://schemas.openxmlformats.org/drawingml/2006/wordprocessingDrawing" xmlns:r="http://schemas.openxmlformats.org/officeDocument/2006/relationships" xmlns:w14="http://schemas.microsoft.com/office/word/2010/wordml">
+              <w:rPr>
+                <w:rFonts w:ascii="Arial" w:hAnsi="Arial" w:eastAsia="Arial" w:cs="Arial"/>
+                <w:i w:val="false"/>
+                <w:b w:val="false"/>
+                <w:u w:val="none"/>
+                <w:sz w:val="22"/>
+                <w:szCs w:val="22"/>
                 <w:color w:val="000000"/>
               </w:rPr>
               <w:t xml:space="preserve">primary school</w:t>
@@ -2492,17 +2492,17 @@
                 <w:left w:val="none" w:sz="0" w:space="0" w:color="000000"/>
                 <w:right w:val="none" w:sz="0" w:space="0" w:color="000000"/>
               </w:pBdr>
-              <w:spacing w:after="20" w:before="20" w:line="240"/>
-              <w:ind w:left="20" w:right="20" w:firstLine="0" w:firstLineChars="0"/>
-            </w:pPr>
-            <w:r xmlns:w="http://schemas.openxmlformats.org/wordprocessingml/2006/main" xmlns:wp="http://schemas.openxmlformats.org/drawingml/2006/wordprocessingDrawing" xmlns:r="http://schemas.openxmlformats.org/officeDocument/2006/relationships" xmlns:w14="http://schemas.microsoft.com/office/word/2010/wordml">
-              <w:rPr>
-                <w:rFonts w:ascii="Times" w:hAnsi="Arial" w:eastAsia="Arial" w:cs="Arial"/>
-                <w:i w:val="false"/>
-                <w:b w:val="false"/>
-                <w:u w:val="none"/>
-                <w:sz w:val="20"/>
-                <w:szCs w:val="20"/>
+              <w:spacing w:after="100" w:before="100" w:line="240"/>
+              <w:ind w:left="100" w:right="100" w:firstLine="0" w:firstLineChars="0"/>
+            </w:pPr>
+            <w:r xmlns:w="http://schemas.openxmlformats.org/wordprocessingml/2006/main" xmlns:wp="http://schemas.openxmlformats.org/drawingml/2006/wordprocessingDrawing" xmlns:r="http://schemas.openxmlformats.org/officeDocument/2006/relationships" xmlns:w14="http://schemas.microsoft.com/office/word/2010/wordml">
+              <w:rPr>
+                <w:rFonts w:ascii="Arial" w:hAnsi="Arial" w:eastAsia="Arial" w:cs="Arial"/>
+                <w:i w:val="false"/>
+                <w:b w:val="false"/>
+                <w:u w:val="none"/>
+                <w:sz w:val="22"/>
+                <w:szCs w:val="22"/>
                 <w:color w:val="000000"/>
               </w:rPr>
               <w:t xml:space="preserve">0.5</w:t>
@@ -2512,7 +2512,7 @@
       </w:tr>
       <w:tr>
         <w:trPr>
-          <w:trHeight w:val="385" w:hRule="auto"/>
+          <w:trHeight w:val="617" w:hRule="auto"/>
         </w:trPr>
         body 5
         <w:tc>
@@ -2542,17 +2542,17 @@
                 <w:left w:val="none" w:sz="0" w:space="0" w:color="000000"/>
                 <w:right w:val="none" w:sz="0" w:space="0" w:color="000000"/>
               </w:pBdr>
-              <w:spacing w:after="20" w:before="20" w:line="240"/>
-              <w:ind w:left="200" w:right="20" w:firstLine="0" w:firstLineChars="0"/>
-            </w:pPr>
-            <w:r xmlns:w="http://schemas.openxmlformats.org/wordprocessingml/2006/main" xmlns:wp="http://schemas.openxmlformats.org/drawingml/2006/wordprocessingDrawing" xmlns:r="http://schemas.openxmlformats.org/officeDocument/2006/relationships" xmlns:w14="http://schemas.microsoft.com/office/word/2010/wordml">
-              <w:rPr>
-                <w:rFonts w:ascii="Times" w:hAnsi="Arial" w:eastAsia="Arial" w:cs="Arial"/>
-                <w:i w:val="false"/>
-                <w:b w:val="false"/>
-                <w:u w:val="none"/>
-                <w:sz w:val="20"/>
-                <w:szCs w:val="20"/>
+              <w:spacing w:after="100" w:before="100" w:line="240"/>
+              <w:ind w:left="200" w:right="100" w:firstLine="0" w:firstLineChars="0"/>
+            </w:pPr>
+            <w:r xmlns:w="http://schemas.openxmlformats.org/wordprocessingml/2006/main" xmlns:wp="http://schemas.openxmlformats.org/drawingml/2006/wordprocessingDrawing" xmlns:r="http://schemas.openxmlformats.org/officeDocument/2006/relationships" xmlns:w14="http://schemas.microsoft.com/office/word/2010/wordml">
+              <w:rPr>
+                <w:rFonts w:ascii="Arial" w:hAnsi="Arial" w:eastAsia="Arial" w:cs="Arial"/>
+                <w:i w:val="false"/>
+                <w:b w:val="false"/>
+                <w:u w:val="none"/>
+                <w:sz w:val="22"/>
+                <w:szCs w:val="22"/>
                 <w:color w:val="000000"/>
               </w:rPr>
               <w:t xml:space="preserve">vmbo (intermediate secondary education)</w:t>
@@ -2586,17 +2586,17 @@
                 <w:left w:val="none" w:sz="0" w:space="0" w:color="000000"/>
                 <w:right w:val="none" w:sz="0" w:space="0" w:color="000000"/>
               </w:pBdr>
-              <w:spacing w:after="20" w:before="20" w:line="240"/>
-              <w:ind w:left="20" w:right="20" w:firstLine="0" w:firstLineChars="0"/>
-            </w:pPr>
-            <w:r xmlns:w="http://schemas.openxmlformats.org/wordprocessingml/2006/main" xmlns:wp="http://schemas.openxmlformats.org/drawingml/2006/wordprocessingDrawing" xmlns:r="http://schemas.openxmlformats.org/officeDocument/2006/relationships" xmlns:w14="http://schemas.microsoft.com/office/word/2010/wordml">
-              <w:rPr>
-                <w:rFonts w:ascii="Times" w:hAnsi="Arial" w:eastAsia="Arial" w:cs="Arial"/>
-                <w:i w:val="false"/>
-                <w:b w:val="false"/>
-                <w:u w:val="none"/>
-                <w:sz w:val="20"/>
-                <w:szCs w:val="20"/>
+              <w:spacing w:after="100" w:before="100" w:line="240"/>
+              <w:ind w:left="100" w:right="100" w:firstLine="0" w:firstLineChars="0"/>
+            </w:pPr>
+            <w:r xmlns:w="http://schemas.openxmlformats.org/wordprocessingml/2006/main" xmlns:wp="http://schemas.openxmlformats.org/drawingml/2006/wordprocessingDrawing" xmlns:r="http://schemas.openxmlformats.org/officeDocument/2006/relationships" xmlns:w14="http://schemas.microsoft.com/office/word/2010/wordml">
+              <w:rPr>
+                <w:rFonts w:ascii="Arial" w:hAnsi="Arial" w:eastAsia="Arial" w:cs="Arial"/>
+                <w:i w:val="false"/>
+                <w:b w:val="false"/>
+                <w:u w:val="none"/>
+                <w:sz w:val="22"/>
+                <w:szCs w:val="22"/>
                 <w:color w:val="000000"/>
               </w:rPr>
               <w:t xml:space="preserve">8.3</w:t>
@@ -2606,7 +2606,7 @@
       </w:tr>
       <w:tr>
         <w:trPr>
-          <w:trHeight w:val="385" w:hRule="auto"/>
+          <w:trHeight w:val="617" w:hRule="auto"/>
         </w:trPr>
         body 6
         <w:tc>
@@ -2636,17 +2636,17 @@
                 <w:left w:val="none" w:sz="0" w:space="0" w:color="000000"/>
                 <w:right w:val="none" w:sz="0" w:space="0" w:color="000000"/>
               </w:pBdr>
-              <w:spacing w:after="20" w:before="20" w:line="240"/>
-              <w:ind w:left="200" w:right="20" w:firstLine="0" w:firstLineChars="0"/>
-            </w:pPr>
-            <w:r xmlns:w="http://schemas.openxmlformats.org/wordprocessingml/2006/main" xmlns:wp="http://schemas.openxmlformats.org/drawingml/2006/wordprocessingDrawing" xmlns:r="http://schemas.openxmlformats.org/officeDocument/2006/relationships" xmlns:w14="http://schemas.microsoft.com/office/word/2010/wordml">
-              <w:rPr>
-                <w:rFonts w:ascii="Times" w:hAnsi="Arial" w:eastAsia="Arial" w:cs="Arial"/>
-                <w:i w:val="false"/>
-                <w:b w:val="false"/>
-                <w:u w:val="none"/>
-                <w:sz w:val="20"/>
-                <w:szCs w:val="20"/>
+              <w:spacing w:after="100" w:before="100" w:line="240"/>
+              <w:ind w:left="200" w:right="100" w:firstLine="0" w:firstLineChars="0"/>
+            </w:pPr>
+            <w:r xmlns:w="http://schemas.openxmlformats.org/wordprocessingml/2006/main" xmlns:wp="http://schemas.openxmlformats.org/drawingml/2006/wordprocessingDrawing" xmlns:r="http://schemas.openxmlformats.org/officeDocument/2006/relationships" xmlns:w14="http://schemas.microsoft.com/office/word/2010/wordml">
+              <w:rPr>
+                <w:rFonts w:ascii="Arial" w:hAnsi="Arial" w:eastAsia="Arial" w:cs="Arial"/>
+                <w:i w:val="false"/>
+                <w:b w:val="false"/>
+                <w:u w:val="none"/>
+                <w:sz w:val="22"/>
+                <w:szCs w:val="22"/>
                 <w:color w:val="000000"/>
               </w:rPr>
               <w:t xml:space="preserve">havo/vwo (higher secondary education)</w:t>
@@ -2680,17 +2680,17 @@
                 <w:left w:val="none" w:sz="0" w:space="0" w:color="000000"/>
                 <w:right w:val="none" w:sz="0" w:space="0" w:color="000000"/>
               </w:pBdr>
-              <w:spacing w:after="20" w:before="20" w:line="240"/>
-              <w:ind w:left="20" w:right="20" w:firstLine="0" w:firstLineChars="0"/>
-            </w:pPr>
-            <w:r xmlns:w="http://schemas.openxmlformats.org/wordprocessingml/2006/main" xmlns:wp="http://schemas.openxmlformats.org/drawingml/2006/wordprocessingDrawing" xmlns:r="http://schemas.openxmlformats.org/officeDocument/2006/relationships" xmlns:w14="http://schemas.microsoft.com/office/word/2010/wordml">
-              <w:rPr>
-                <w:rFonts w:ascii="Times" w:hAnsi="Arial" w:eastAsia="Arial" w:cs="Arial"/>
-                <w:i w:val="false"/>
-                <w:b w:val="false"/>
-                <w:u w:val="none"/>
-                <w:sz w:val="20"/>
-                <w:szCs w:val="20"/>
+              <w:spacing w:after="100" w:before="100" w:line="240"/>
+              <w:ind w:left="100" w:right="100" w:firstLine="0" w:firstLineChars="0"/>
+            </w:pPr>
+            <w:r xmlns:w="http://schemas.openxmlformats.org/wordprocessingml/2006/main" xmlns:wp="http://schemas.openxmlformats.org/drawingml/2006/wordprocessingDrawing" xmlns:r="http://schemas.openxmlformats.org/officeDocument/2006/relationships" xmlns:w14="http://schemas.microsoft.com/office/word/2010/wordml">
+              <w:rPr>
+                <w:rFonts w:ascii="Arial" w:hAnsi="Arial" w:eastAsia="Arial" w:cs="Arial"/>
+                <w:i w:val="false"/>
+                <w:b w:val="false"/>
+                <w:u w:val="none"/>
+                <w:sz w:val="22"/>
+                <w:szCs w:val="22"/>
                 <w:color w:val="000000"/>
               </w:rPr>
               <w:t xml:space="preserve">9.2</w:t>
@@ -2700,7 +2700,7 @@
       </w:tr>
       <w:tr>
         <w:trPr>
-          <w:trHeight w:val="385" w:hRule="auto"/>
+          <w:trHeight w:val="617" w:hRule="auto"/>
         </w:trPr>
         body 7
         <w:tc>
@@ -2730,17 +2730,17 @@
                 <w:left w:val="none" w:sz="0" w:space="0" w:color="000000"/>
                 <w:right w:val="none" w:sz="0" w:space="0" w:color="000000"/>
               </w:pBdr>
-              <w:spacing w:after="20" w:before="20" w:line="240"/>
-              <w:ind w:left="200" w:right="20" w:firstLine="0" w:firstLineChars="0"/>
-            </w:pPr>
-            <w:r xmlns:w="http://schemas.openxmlformats.org/wordprocessingml/2006/main" xmlns:wp="http://schemas.openxmlformats.org/drawingml/2006/wordprocessingDrawing" xmlns:r="http://schemas.openxmlformats.org/officeDocument/2006/relationships" xmlns:w14="http://schemas.microsoft.com/office/word/2010/wordml">
-              <w:rPr>
-                <w:rFonts w:ascii="Times" w:hAnsi="Arial" w:eastAsia="Arial" w:cs="Arial"/>
-                <w:i w:val="false"/>
-                <w:b w:val="false"/>
-                <w:u w:val="none"/>
-                <w:sz w:val="20"/>
-                <w:szCs w:val="20"/>
+              <w:spacing w:after="100" w:before="100" w:line="240"/>
+              <w:ind w:left="200" w:right="100" w:firstLine="0" w:firstLineChars="0"/>
+            </w:pPr>
+            <w:r xmlns:w="http://schemas.openxmlformats.org/wordprocessingml/2006/main" xmlns:wp="http://schemas.openxmlformats.org/drawingml/2006/wordprocessingDrawing" xmlns:r="http://schemas.openxmlformats.org/officeDocument/2006/relationships" xmlns:w14="http://schemas.microsoft.com/office/word/2010/wordml">
+              <w:rPr>
+                <w:rFonts w:ascii="Arial" w:hAnsi="Arial" w:eastAsia="Arial" w:cs="Arial"/>
+                <w:i w:val="false"/>
+                <w:b w:val="false"/>
+                <w:u w:val="none"/>
+                <w:sz w:val="22"/>
+                <w:szCs w:val="22"/>
                 <w:color w:val="000000"/>
               </w:rPr>
               <w:t xml:space="preserve">mbo (intermediate vocational education)</w:t>
@@ -2774,17 +2774,17 @@
                 <w:left w:val="none" w:sz="0" w:space="0" w:color="000000"/>
                 <w:right w:val="none" w:sz="0" w:space="0" w:color="000000"/>
               </w:pBdr>
-              <w:spacing w:after="20" w:before="20" w:line="240"/>
-              <w:ind w:left="20" w:right="20" w:firstLine="0" w:firstLineChars="0"/>
-            </w:pPr>
-            <w:r xmlns:w="http://schemas.openxmlformats.org/wordprocessingml/2006/main" xmlns:wp="http://schemas.openxmlformats.org/drawingml/2006/wordprocessingDrawing" xmlns:r="http://schemas.openxmlformats.org/officeDocument/2006/relationships" xmlns:w14="http://schemas.microsoft.com/office/word/2010/wordml">
-              <w:rPr>
-                <w:rFonts w:ascii="Times" w:hAnsi="Arial" w:eastAsia="Arial" w:cs="Arial"/>
-                <w:i w:val="false"/>
-                <w:b w:val="false"/>
-                <w:u w:val="none"/>
-                <w:sz w:val="20"/>
-                <w:szCs w:val="20"/>
+              <w:spacing w:after="100" w:before="100" w:line="240"/>
+              <w:ind w:left="100" w:right="100" w:firstLine="0" w:firstLineChars="0"/>
+            </w:pPr>
+            <w:r xmlns:w="http://schemas.openxmlformats.org/wordprocessingml/2006/main" xmlns:wp="http://schemas.openxmlformats.org/drawingml/2006/wordprocessingDrawing" xmlns:r="http://schemas.openxmlformats.org/officeDocument/2006/relationships" xmlns:w14="http://schemas.microsoft.com/office/word/2010/wordml">
+              <w:rPr>
+                <w:rFonts w:ascii="Arial" w:hAnsi="Arial" w:eastAsia="Arial" w:cs="Arial"/>
+                <w:i w:val="false"/>
+                <w:b w:val="false"/>
+                <w:u w:val="none"/>
+                <w:sz w:val="22"/>
+                <w:szCs w:val="22"/>
                 <w:color w:val="000000"/>
               </w:rPr>
               <w:t xml:space="preserve">26.4</w:t>
@@ -2794,7 +2794,7 @@
       </w:tr>
       <w:tr>
         <w:trPr>
-          <w:trHeight w:val="385" w:hRule="auto"/>
+          <w:trHeight w:val="617" w:hRule="auto"/>
         </w:trPr>
         body 8
         <w:tc>
@@ -2824,17 +2824,17 @@
                 <w:left w:val="none" w:sz="0" w:space="0" w:color="000000"/>
                 <w:right w:val="none" w:sz="0" w:space="0" w:color="000000"/>
               </w:pBdr>
-              <w:spacing w:after="20" w:before="20" w:line="240"/>
-              <w:ind w:left="200" w:right="20" w:firstLine="0" w:firstLineChars="0"/>
-            </w:pPr>
-            <w:r xmlns:w="http://schemas.openxmlformats.org/wordprocessingml/2006/main" xmlns:wp="http://schemas.openxmlformats.org/drawingml/2006/wordprocessingDrawing" xmlns:r="http://schemas.openxmlformats.org/officeDocument/2006/relationships" xmlns:w14="http://schemas.microsoft.com/office/word/2010/wordml">
-              <w:rPr>
-                <w:rFonts w:ascii="Times" w:hAnsi="Arial" w:eastAsia="Arial" w:cs="Arial"/>
-                <w:i w:val="false"/>
-                <w:b w:val="false"/>
-                <w:u w:val="none"/>
-                <w:sz w:val="20"/>
-                <w:szCs w:val="20"/>
+              <w:spacing w:after="100" w:before="100" w:line="240"/>
+              <w:ind w:left="200" w:right="100" w:firstLine="0" w:firstLineChars="0"/>
+            </w:pPr>
+            <w:r xmlns:w="http://schemas.openxmlformats.org/wordprocessingml/2006/main" xmlns:wp="http://schemas.openxmlformats.org/drawingml/2006/wordprocessingDrawing" xmlns:r="http://schemas.openxmlformats.org/officeDocument/2006/relationships" xmlns:w14="http://schemas.microsoft.com/office/word/2010/wordml">
+              <w:rPr>
+                <w:rFonts w:ascii="Arial" w:hAnsi="Arial" w:eastAsia="Arial" w:cs="Arial"/>
+                <w:i w:val="false"/>
+                <w:b w:val="false"/>
+                <w:u w:val="none"/>
+                <w:sz w:val="22"/>
+                <w:szCs w:val="22"/>
                 <w:color w:val="000000"/>
               </w:rPr>
               <w:t xml:space="preserve">hbo (higher vocational education)</w:t>
@@ -2868,17 +2868,17 @@
                 <w:left w:val="none" w:sz="0" w:space="0" w:color="000000"/>
                 <w:right w:val="none" w:sz="0" w:space="0" w:color="000000"/>
               </w:pBdr>
-              <w:spacing w:after="20" w:before="20" w:line="240"/>
-              <w:ind w:left="20" w:right="20" w:firstLine="0" w:firstLineChars="0"/>
-            </w:pPr>
-            <w:r xmlns:w="http://schemas.openxmlformats.org/wordprocessingml/2006/main" xmlns:wp="http://schemas.openxmlformats.org/drawingml/2006/wordprocessingDrawing" xmlns:r="http://schemas.openxmlformats.org/officeDocument/2006/relationships" xmlns:w14="http://schemas.microsoft.com/office/word/2010/wordml">
-              <w:rPr>
-                <w:rFonts w:ascii="Times" w:hAnsi="Arial" w:eastAsia="Arial" w:cs="Arial"/>
-                <w:i w:val="false"/>
-                <w:b w:val="false"/>
-                <w:u w:val="none"/>
-                <w:sz w:val="20"/>
-                <w:szCs w:val="20"/>
+              <w:spacing w:after="100" w:before="100" w:line="240"/>
+              <w:ind w:left="100" w:right="100" w:firstLine="0" w:firstLineChars="0"/>
+            </w:pPr>
+            <w:r xmlns:w="http://schemas.openxmlformats.org/wordprocessingml/2006/main" xmlns:wp="http://schemas.openxmlformats.org/drawingml/2006/wordprocessingDrawing" xmlns:r="http://schemas.openxmlformats.org/officeDocument/2006/relationships" xmlns:w14="http://schemas.microsoft.com/office/word/2010/wordml">
+              <w:rPr>
+                <w:rFonts w:ascii="Arial" w:hAnsi="Arial" w:eastAsia="Arial" w:cs="Arial"/>
+                <w:i w:val="false"/>
+                <w:b w:val="false"/>
+                <w:u w:val="none"/>
+                <w:sz w:val="22"/>
+                <w:szCs w:val="22"/>
                 <w:color w:val="000000"/>
               </w:rPr>
               <w:t xml:space="preserve">31.5</w:t>
@@ -2888,7 +2888,7 @@
       </w:tr>
       <w:tr>
         <w:trPr>
-          <w:trHeight w:val="385" w:hRule="auto"/>
+          <w:trHeight w:val="617" w:hRule="auto"/>
         </w:trPr>
         body 9
         <w:tc>
@@ -2918,17 +2918,17 @@
                 <w:left w:val="none" w:sz="0" w:space="0" w:color="000000"/>
                 <w:right w:val="none" w:sz="0" w:space="0" w:color="000000"/>
               </w:pBdr>
-              <w:spacing w:after="20" w:before="20" w:line="240"/>
-              <w:ind w:left="200" w:right="20" w:firstLine="0" w:firstLineChars="0"/>
-            </w:pPr>
-            <w:r xmlns:w="http://schemas.openxmlformats.org/wordprocessingml/2006/main" xmlns:wp="http://schemas.openxmlformats.org/drawingml/2006/wordprocessingDrawing" xmlns:r="http://schemas.openxmlformats.org/officeDocument/2006/relationships" xmlns:w14="http://schemas.microsoft.com/office/word/2010/wordml">
-              <w:rPr>
-                <w:rFonts w:ascii="Times" w:hAnsi="Arial" w:eastAsia="Arial" w:cs="Arial"/>
-                <w:i w:val="false"/>
-                <w:b w:val="false"/>
-                <w:u w:val="none"/>
-                <w:sz w:val="20"/>
-                <w:szCs w:val="20"/>
+              <w:spacing w:after="100" w:before="100" w:line="240"/>
+              <w:ind w:left="200" w:right="100" w:firstLine="0" w:firstLineChars="0"/>
+            </w:pPr>
+            <w:r xmlns:w="http://schemas.openxmlformats.org/wordprocessingml/2006/main" xmlns:wp="http://schemas.openxmlformats.org/drawingml/2006/wordprocessingDrawing" xmlns:r="http://schemas.openxmlformats.org/officeDocument/2006/relationships" xmlns:w14="http://schemas.microsoft.com/office/word/2010/wordml">
+              <w:rPr>
+                <w:rFonts w:ascii="Arial" w:hAnsi="Arial" w:eastAsia="Arial" w:cs="Arial"/>
+                <w:i w:val="false"/>
+                <w:b w:val="false"/>
+                <w:u w:val="none"/>
+                <w:sz w:val="22"/>
+                <w:szCs w:val="22"/>
                 <w:color w:val="000000"/>
               </w:rPr>
               <w:t xml:space="preserve">wo (university)</w:t>
@@ -2962,17 +2962,17 @@
                 <w:left w:val="none" w:sz="0" w:space="0" w:color="000000"/>
                 <w:right w:val="none" w:sz="0" w:space="0" w:color="000000"/>
               </w:pBdr>
-              <w:spacing w:after="20" w:before="20" w:line="240"/>
-              <w:ind w:left="20" w:right="20" w:firstLine="0" w:firstLineChars="0"/>
-            </w:pPr>
-            <w:r xmlns:w="http://schemas.openxmlformats.org/wordprocessingml/2006/main" xmlns:wp="http://schemas.openxmlformats.org/drawingml/2006/wordprocessingDrawing" xmlns:r="http://schemas.openxmlformats.org/officeDocument/2006/relationships" xmlns:w14="http://schemas.microsoft.com/office/word/2010/wordml">
-              <w:rPr>
-                <w:rFonts w:ascii="Times" w:hAnsi="Arial" w:eastAsia="Arial" w:cs="Arial"/>
-                <w:i w:val="false"/>
-                <w:b w:val="false"/>
-                <w:u w:val="none"/>
-                <w:sz w:val="20"/>
-                <w:szCs w:val="20"/>
+              <w:spacing w:after="100" w:before="100" w:line="240"/>
+              <w:ind w:left="100" w:right="100" w:firstLine="0" w:firstLineChars="0"/>
+            </w:pPr>
+            <w:r xmlns:w="http://schemas.openxmlformats.org/wordprocessingml/2006/main" xmlns:wp="http://schemas.openxmlformats.org/drawingml/2006/wordprocessingDrawing" xmlns:r="http://schemas.openxmlformats.org/officeDocument/2006/relationships" xmlns:w14="http://schemas.microsoft.com/office/word/2010/wordml">
+              <w:rPr>
+                <w:rFonts w:ascii="Arial" w:hAnsi="Arial" w:eastAsia="Arial" w:cs="Arial"/>
+                <w:i w:val="false"/>
+                <w:b w:val="false"/>
+                <w:u w:val="none"/>
+                <w:sz w:val="22"/>
+                <w:szCs w:val="22"/>
                 <w:color w:val="000000"/>
               </w:rPr>
               <w:t xml:space="preserve">22.4</w:t>
@@ -2982,7 +2982,7 @@
       </w:tr>
       <w:tr>
         <w:trPr>
-          <w:trHeight w:val="344" w:hRule="auto"/>
+          <w:trHeight w:val="571" w:hRule="auto"/>
         </w:trPr>
         body10
         <w:tc>
@@ -3012,17 +3012,17 @@
                 <w:left w:val="none" w:sz="0" w:space="0" w:color="000000"/>
                 <w:right w:val="none" w:sz="0" w:space="0" w:color="000000"/>
               </w:pBdr>
-              <w:spacing w:after="20" w:before="20" w:line="240"/>
-              <w:ind w:left="200" w:right="20" w:firstLine="0" w:firstLineChars="0"/>
-            </w:pPr>
-            <w:r xmlns:w="http://schemas.openxmlformats.org/wordprocessingml/2006/main" xmlns:wp="http://schemas.openxmlformats.org/drawingml/2006/wordprocessingDrawing" xmlns:r="http://schemas.openxmlformats.org/officeDocument/2006/relationships" xmlns:w14="http://schemas.microsoft.com/office/word/2010/wordml">
-              <w:rPr>
-                <w:rFonts w:ascii="Times" w:hAnsi="Arial" w:eastAsia="Arial" w:cs="Arial"/>
-                <w:i w:val="false"/>
-                <w:b w:val="false"/>
-                <w:u w:val="none"/>
-                <w:sz w:val="20"/>
-                <w:szCs w:val="20"/>
+              <w:spacing w:after="100" w:before="100" w:line="240"/>
+              <w:ind w:left="200" w:right="100" w:firstLine="0" w:firstLineChars="0"/>
+            </w:pPr>
+            <w:r xmlns:w="http://schemas.openxmlformats.org/wordprocessingml/2006/main" xmlns:wp="http://schemas.openxmlformats.org/drawingml/2006/wordprocessingDrawing" xmlns:r="http://schemas.openxmlformats.org/officeDocument/2006/relationships" xmlns:w14="http://schemas.microsoft.com/office/word/2010/wordml">
+              <w:rPr>
+                <w:rFonts w:ascii="Arial" w:hAnsi="Arial" w:eastAsia="Arial" w:cs="Arial"/>
+                <w:i w:val="false"/>
+                <w:b w:val="false"/>
+                <w:u w:val="none"/>
+                <w:sz w:val="22"/>
+                <w:szCs w:val="22"/>
                 <w:color w:val="000000"/>
               </w:rPr>
               <w:t xml:space="preserve">other</w:t>
@@ -3056,17 +3056,17 @@
                 <w:left w:val="none" w:sz="0" w:space="0" w:color="000000"/>
                 <w:right w:val="none" w:sz="0" w:space="0" w:color="000000"/>
               </w:pBdr>
-              <w:spacing w:after="20" w:before="20" w:line="240"/>
-              <w:ind w:left="20" w:right="20" w:firstLine="0" w:firstLineChars="0"/>
-            </w:pPr>
-            <w:r xmlns:w="http://schemas.openxmlformats.org/wordprocessingml/2006/main" xmlns:wp="http://schemas.openxmlformats.org/drawingml/2006/wordprocessingDrawing" xmlns:r="http://schemas.openxmlformats.org/officeDocument/2006/relationships" xmlns:w14="http://schemas.microsoft.com/office/word/2010/wordml">
-              <w:rPr>
-                <w:rFonts w:ascii="Times" w:hAnsi="Arial" w:eastAsia="Arial" w:cs="Arial"/>
-                <w:i w:val="false"/>
-                <w:b w:val="false"/>
-                <w:u w:val="none"/>
-                <w:sz w:val="20"/>
-                <w:szCs w:val="20"/>
+              <w:spacing w:after="100" w:before="100" w:line="240"/>
+              <w:ind w:left="100" w:right="100" w:firstLine="0" w:firstLineChars="0"/>
+            </w:pPr>
+            <w:r xmlns:w="http://schemas.openxmlformats.org/wordprocessingml/2006/main" xmlns:wp="http://schemas.openxmlformats.org/drawingml/2006/wordprocessingDrawing" xmlns:r="http://schemas.openxmlformats.org/officeDocument/2006/relationships" xmlns:w14="http://schemas.microsoft.com/office/word/2010/wordml">
+              <w:rPr>
+                <w:rFonts w:ascii="Arial" w:hAnsi="Arial" w:eastAsia="Arial" w:cs="Arial"/>
+                <w:i w:val="false"/>
+                <w:b w:val="false"/>
+                <w:u w:val="none"/>
+                <w:sz w:val="22"/>
+                <w:szCs w:val="22"/>
                 <w:color w:val="000000"/>
               </w:rPr>
               <w:t xml:space="preserve">0.5</w:t>
@@ -3076,7 +3076,7 @@
       </w:tr>
       <w:tr>
         <w:trPr>
-          <w:trHeight w:val="383" w:hRule="auto"/>
+          <w:trHeight w:val="614" w:hRule="auto"/>
         </w:trPr>
         body11
         <w:tc>
@@ -3106,17 +3106,17 @@
                 <w:left w:val="none" w:sz="0" w:space="0" w:color="000000"/>
                 <w:right w:val="none" w:sz="0" w:space="0" w:color="000000"/>
               </w:pBdr>
-              <w:spacing w:after="20" w:before="20" w:line="240"/>
-              <w:ind w:left="200" w:right="20" w:firstLine="0" w:firstLineChars="0"/>
-            </w:pPr>
-            <w:r xmlns:w="http://schemas.openxmlformats.org/wordprocessingml/2006/main" xmlns:wp="http://schemas.openxmlformats.org/drawingml/2006/wordprocessingDrawing" xmlns:r="http://schemas.openxmlformats.org/officeDocument/2006/relationships" xmlns:w14="http://schemas.microsoft.com/office/word/2010/wordml">
-              <w:rPr>
-                <w:rFonts w:ascii="Times" w:hAnsi="Arial" w:eastAsia="Arial" w:cs="Arial"/>
-                <w:i w:val="false"/>
-                <w:b w:val="false"/>
-                <w:u w:val="none"/>
-                <w:sz w:val="20"/>
-                <w:szCs w:val="20"/>
+              <w:spacing w:after="100" w:before="100" w:line="240"/>
+              <w:ind w:left="200" w:right="100" w:firstLine="0" w:firstLineChars="0"/>
+            </w:pPr>
+            <w:r xmlns:w="http://schemas.openxmlformats.org/wordprocessingml/2006/main" xmlns:wp="http://schemas.openxmlformats.org/drawingml/2006/wordprocessingDrawing" xmlns:r="http://schemas.openxmlformats.org/officeDocument/2006/relationships" xmlns:w14="http://schemas.microsoft.com/office/word/2010/wordml">
+              <w:rPr>
+                <w:rFonts w:ascii="Arial" w:hAnsi="Arial" w:eastAsia="Arial" w:cs="Arial"/>
+                <w:i w:val="false"/>
+                <w:b w:val="false"/>
+                <w:u w:val="none"/>
+                <w:sz w:val="22"/>
+                <w:szCs w:val="22"/>
                 <w:color w:val="000000"/>
               </w:rPr>
               <w:t xml:space="preserve">missing</w:t>
@@ -3150,17 +3150,17 @@
                 <w:left w:val="none" w:sz="0" w:space="0" w:color="000000"/>
                 <w:right w:val="none" w:sz="0" w:space="0" w:color="000000"/>
               </w:pBdr>
-              <w:spacing w:after="20" w:before="20" w:line="240"/>
-              <w:ind w:left="20" w:right="20" w:firstLine="0" w:firstLineChars="0"/>
-            </w:pPr>
-            <w:r xmlns:w="http://schemas.openxmlformats.org/wordprocessingml/2006/main" xmlns:wp="http://schemas.openxmlformats.org/drawingml/2006/wordprocessingDrawing" xmlns:r="http://schemas.openxmlformats.org/officeDocument/2006/relationships" xmlns:w14="http://schemas.microsoft.com/office/word/2010/wordml">
-              <w:rPr>
-                <w:rFonts w:ascii="Times" w:hAnsi="Arial" w:eastAsia="Arial" w:cs="Arial"/>
-                <w:i w:val="false"/>
-                <w:b w:val="false"/>
-                <w:u w:val="none"/>
-                <w:sz w:val="20"/>
-                <w:szCs w:val="20"/>
+              <w:spacing w:after="100" w:before="100" w:line="240"/>
+              <w:ind w:left="100" w:right="100" w:firstLine="0" w:firstLineChars="0"/>
+            </w:pPr>
+            <w:r xmlns:w="http://schemas.openxmlformats.org/wordprocessingml/2006/main" xmlns:wp="http://schemas.openxmlformats.org/drawingml/2006/wordprocessingDrawing" xmlns:r="http://schemas.openxmlformats.org/officeDocument/2006/relationships" xmlns:w14="http://schemas.microsoft.com/office/word/2010/wordml">
+              <w:rPr>
+                <w:rFonts w:ascii="Arial" w:hAnsi="Arial" w:eastAsia="Arial" w:cs="Arial"/>
+                <w:i w:val="false"/>
+                <w:b w:val="false"/>
+                <w:u w:val="none"/>
+                <w:sz w:val="22"/>
+                <w:szCs w:val="22"/>
                 <w:color w:val="000000"/>
               </w:rPr>
               <w:t xml:space="preserve">1.2</w:t>
@@ -3170,7 +3170,7 @@
       </w:tr>
       <w:tr>
         <w:trPr>
-          <w:trHeight w:val="345" w:hRule="auto"/>
+          <w:trHeight w:val="617" w:hRule="auto"/>
         </w:trPr>
         body12
         <w:tc>
@@ -3200,61 +3200,61 @@
                 <w:left w:val="none" w:sz="0" w:space="0" w:color="000000"/>
                 <w:right w:val="none" w:sz="0" w:space="0" w:color="000000"/>
               </w:pBdr>
-              <w:spacing w:after="20" w:before="20" w:line="240"/>
-              <w:ind w:left="20" w:right="20" w:firstLine="0" w:firstLineChars="0"/>
-            </w:pPr>
-            <w:r xmlns:w="http://schemas.openxmlformats.org/wordprocessingml/2006/main" xmlns:wp="http://schemas.openxmlformats.org/drawingml/2006/wordprocessingDrawing" xmlns:r="http://schemas.openxmlformats.org/officeDocument/2006/relationships" xmlns:w14="http://schemas.microsoft.com/office/word/2010/wordml">
-              <w:rPr>
-                <w:rFonts w:ascii="Times" w:hAnsi="Arial" w:eastAsia="Arial" w:cs="Arial"/>
-                <w:i w:val="false"/>
-                <w:b w:val="false"/>
-                <w:u w:val="none"/>
-                <w:sz w:val="20"/>
-                <w:szCs w:val="20"/>
-                <w:color w:val="000000"/>
-              </w:rPr>
-              <w:t xml:space="preserve">Number of waves</w:t>
-            </w:r>
-          </w:p>
-        </w:tc>
-        <w:tc>
-          <w:tcPr>
-            <w:tcBorders>
-              <w:bottom w:val="none" w:sz="0" w:space="0" w:color="000000"/>
-              <w:top w:val="none" w:sz="0" w:space="0" w:color="000000"/>
-              <w:left w:val="none" w:sz="0" w:space="0" w:color="000000"/>
-              <w:right w:val="none" w:sz="0" w:space="0" w:color="000000"/>
-            </w:tcBorders>
-            <w:shd w:val="clear" w:color="auto" w:fill="FFFFFF"/>
-            <w:tcMar>
-              <w:top w:w="0" w:type="dxa"/>
-              <w:bottom w:w="0" w:type="dxa"/>
-              <w:left w:w="0" w:type="dxa"/>
-              <w:right w:w="0" w:type="dxa"/>
-            </w:tcMar>
-            <w:vAlign w:val="center"/>
-          </w:tcPr>
-          <w:p>
-            <w:pPr>
-              <w:pStyle w:val="Normal"/>
-              <w:jc w:val="left"/>
-              <w:pBdr>
-                <w:bottom w:val="none" w:sz="0" w:space="0" w:color="000000"/>
-                <w:top w:val="none" w:sz="0" w:space="0" w:color="000000"/>
-                <w:left w:val="none" w:sz="0" w:space="0" w:color="000000"/>
-                <w:right w:val="none" w:sz="0" w:space="0" w:color="000000"/>
-              </w:pBdr>
-              <w:spacing w:after="20" w:before="20" w:line="240"/>
-              <w:ind w:left="20" w:right="20" w:firstLine="0" w:firstLineChars="0"/>
-            </w:pPr>
-            <w:r xmlns:w="http://schemas.openxmlformats.org/wordprocessingml/2006/main" xmlns:wp="http://schemas.openxmlformats.org/drawingml/2006/wordprocessingDrawing" xmlns:r="http://schemas.openxmlformats.org/officeDocument/2006/relationships" xmlns:w14="http://schemas.microsoft.com/office/word/2010/wordml">
-              <w:rPr>
-                <w:rFonts w:ascii="Times" w:hAnsi="Arial" w:eastAsia="Arial" w:cs="Arial"/>
-                <w:i w:val="false"/>
-                <w:b w:val="false"/>
-                <w:u w:val="none"/>
-                <w:sz w:val="20"/>
-                <w:szCs w:val="20"/>
+              <w:spacing w:after="100" w:before="100" w:line="240"/>
+              <w:ind w:left="100" w:right="100" w:firstLine="0" w:firstLineChars="0"/>
+            </w:pPr>
+            <w:r xmlns:w="http://schemas.openxmlformats.org/wordprocessingml/2006/main" xmlns:wp="http://schemas.openxmlformats.org/drawingml/2006/wordprocessingDrawing" xmlns:r="http://schemas.openxmlformats.org/officeDocument/2006/relationships" xmlns:w14="http://schemas.microsoft.com/office/word/2010/wordml">
+              <w:rPr>
+                <w:rFonts w:ascii="Arial" w:hAnsi="Arial" w:eastAsia="Arial" w:cs="Arial"/>
+                <w:i w:val="false"/>
+                <w:b w:val="false"/>
+                <w:u w:val="none"/>
+                <w:sz w:val="22"/>
+                <w:szCs w:val="22"/>
+                <w:color w:val="000000"/>
+              </w:rPr>
+              <w:t xml:space="preserve">Mean number of waves (SD)</w:t>
+            </w:r>
+          </w:p>
+        </w:tc>
+        <w:tc>
+          <w:tcPr>
+            <w:tcBorders>
+              <w:bottom w:val="none" w:sz="0" w:space="0" w:color="000000"/>
+              <w:top w:val="none" w:sz="0" w:space="0" w:color="000000"/>
+              <w:left w:val="none" w:sz="0" w:space="0" w:color="000000"/>
+              <w:right w:val="none" w:sz="0" w:space="0" w:color="000000"/>
+            </w:tcBorders>
+            <w:shd w:val="clear" w:color="auto" w:fill="FFFFFF"/>
+            <w:tcMar>
+              <w:top w:w="0" w:type="dxa"/>
+              <w:bottom w:w="0" w:type="dxa"/>
+              <w:left w:w="0" w:type="dxa"/>
+              <w:right w:w="0" w:type="dxa"/>
+            </w:tcMar>
+            <w:vAlign w:val="center"/>
+          </w:tcPr>
+          <w:p>
+            <w:pPr>
+              <w:pStyle w:val="Normal"/>
+              <w:jc w:val="left"/>
+              <w:pBdr>
+                <w:bottom w:val="none" w:sz="0" w:space="0" w:color="000000"/>
+                <w:top w:val="none" w:sz="0" w:space="0" w:color="000000"/>
+                <w:left w:val="none" w:sz="0" w:space="0" w:color="000000"/>
+                <w:right w:val="none" w:sz="0" w:space="0" w:color="000000"/>
+              </w:pBdr>
+              <w:spacing w:after="100" w:before="100" w:line="240"/>
+              <w:ind w:left="100" w:right="100" w:firstLine="0" w:firstLineChars="0"/>
+            </w:pPr>
+            <w:r xmlns:w="http://schemas.openxmlformats.org/wordprocessingml/2006/main" xmlns:wp="http://schemas.openxmlformats.org/drawingml/2006/wordprocessingDrawing" xmlns:r="http://schemas.openxmlformats.org/officeDocument/2006/relationships" xmlns:w14="http://schemas.microsoft.com/office/word/2010/wordml">
+              <w:rPr>
+                <w:rFonts w:ascii="Arial" w:hAnsi="Arial" w:eastAsia="Arial" w:cs="Arial"/>
+                <w:i w:val="false"/>
+                <w:b w:val="false"/>
+                <w:u w:val="none"/>
+                <w:sz w:val="22"/>
+                <w:szCs w:val="22"/>
                 <w:color w:val="000000"/>
               </w:rPr>
               <w:t xml:space="preserve"/>
@@ -3264,7 +3264,7 @@
       </w:tr>
       <w:tr>
         <w:trPr>
-          <w:trHeight w:val="385" w:hRule="auto"/>
+          <w:trHeight w:val="617" w:hRule="auto"/>
         </w:trPr>
         body13
         <w:tc>
@@ -3294,17 +3294,17 @@
                 <w:left w:val="none" w:sz="0" w:space="0" w:color="000000"/>
                 <w:right w:val="none" w:sz="0" w:space="0" w:color="000000"/>
               </w:pBdr>
-              <w:spacing w:after="20" w:before="20" w:line="240"/>
-              <w:ind w:left="200" w:right="20" w:firstLine="0" w:firstLineChars="0"/>
-            </w:pPr>
-            <w:r xmlns:w="http://schemas.openxmlformats.org/wordprocessingml/2006/main" xmlns:wp="http://schemas.openxmlformats.org/drawingml/2006/wordprocessingDrawing" xmlns:r="http://schemas.openxmlformats.org/officeDocument/2006/relationships" xmlns:w14="http://schemas.microsoft.com/office/word/2010/wordml">
-              <w:rPr>
-                <w:rFonts w:ascii="Times" w:hAnsi="Arial" w:eastAsia="Arial" w:cs="Arial"/>
-                <w:i w:val="false"/>
-                <w:b w:val="false"/>
-                <w:u w:val="none"/>
-                <w:sz w:val="20"/>
-                <w:szCs w:val="20"/>
+              <w:spacing w:after="100" w:before="100" w:line="240"/>
+              <w:ind w:left="200" w:right="100" w:firstLine="0" w:firstLineChars="0"/>
+            </w:pPr>
+            <w:r xmlns:w="http://schemas.openxmlformats.org/wordprocessingml/2006/main" xmlns:wp="http://schemas.openxmlformats.org/drawingml/2006/wordprocessingDrawing" xmlns:r="http://schemas.openxmlformats.org/officeDocument/2006/relationships" xmlns:w14="http://schemas.microsoft.com/office/word/2010/wordml">
+              <w:rPr>
+                <w:rFonts w:ascii="Arial" w:hAnsi="Arial" w:eastAsia="Arial" w:cs="Arial"/>
+                <w:i w:val="false"/>
+                <w:b w:val="false"/>
+                <w:u w:val="none"/>
+                <w:sz w:val="22"/>
+                <w:szCs w:val="22"/>
                 <w:color w:val="000000"/>
               </w:rPr>
               <w:t xml:space="preserve">INR</w:t>
@@ -3338,17 +3338,17 @@
                 <w:left w:val="none" w:sz="0" w:space="0" w:color="000000"/>
                 <w:right w:val="none" w:sz="0" w:space="0" w:color="000000"/>
               </w:pBdr>
-              <w:spacing w:after="20" w:before="20" w:line="240"/>
-              <w:ind w:left="20" w:right="20" w:firstLine="0" w:firstLineChars="0"/>
-            </w:pPr>
-            <w:r xmlns:w="http://schemas.openxmlformats.org/wordprocessingml/2006/main" xmlns:wp="http://schemas.openxmlformats.org/drawingml/2006/wordprocessingDrawing" xmlns:r="http://schemas.openxmlformats.org/officeDocument/2006/relationships" xmlns:w14="http://schemas.microsoft.com/office/word/2010/wordml">
-              <w:rPr>
-                <w:rFonts w:ascii="Times" w:hAnsi="Arial" w:eastAsia="Arial" w:cs="Arial"/>
-                <w:i w:val="false"/>
-                <w:b w:val="false"/>
-                <w:u w:val="none"/>
-                <w:sz w:val="20"/>
-                <w:szCs w:val="20"/>
+              <w:spacing w:after="100" w:before="100" w:line="240"/>
+              <w:ind w:left="100" w:right="100" w:firstLine="0" w:firstLineChars="0"/>
+            </w:pPr>
+            <w:r xmlns:w="http://schemas.openxmlformats.org/wordprocessingml/2006/main" xmlns:wp="http://schemas.openxmlformats.org/drawingml/2006/wordprocessingDrawing" xmlns:r="http://schemas.openxmlformats.org/officeDocument/2006/relationships" xmlns:w14="http://schemas.microsoft.com/office/word/2010/wordml">
+              <w:rPr>
+                <w:rFonts w:ascii="Arial" w:hAnsi="Arial" w:eastAsia="Arial" w:cs="Arial"/>
+                <w:i w:val="false"/>
+                <w:b w:val="false"/>
+                <w:u w:val="none"/>
+                <w:sz w:val="22"/>
+                <w:szCs w:val="22"/>
                 <w:color w:val="000000"/>
               </w:rPr>
               <w:t xml:space="preserve">13.4 (3.9)</w:t>
@@ -3358,7 +3358,7 @@
       </w:tr>
       <w:tr>
         <w:trPr>
-          <w:trHeight w:val="385" w:hRule="auto"/>
+          <w:trHeight w:val="617" w:hRule="auto"/>
         </w:trPr>
         body14
         <w:tc>
@@ -3388,17 +3388,17 @@
                 <w:left w:val="none" w:sz="0" w:space="0" w:color="000000"/>
                 <w:right w:val="none" w:sz="0" w:space="0" w:color="000000"/>
               </w:pBdr>
-              <w:spacing w:after="20" w:before="20" w:line="240"/>
-              <w:ind w:left="200" w:right="20" w:firstLine="0" w:firstLineChars="0"/>
-            </w:pPr>
-            <w:r xmlns:w="http://schemas.openxmlformats.org/wordprocessingml/2006/main" xmlns:wp="http://schemas.openxmlformats.org/drawingml/2006/wordprocessingDrawing" xmlns:r="http://schemas.openxmlformats.org/officeDocument/2006/relationships" xmlns:w14="http://schemas.microsoft.com/office/word/2010/wordml">
-              <w:rPr>
-                <w:rFonts w:ascii="Times" w:hAnsi="Arial" w:eastAsia="Arial" w:cs="Arial"/>
-                <w:i w:val="false"/>
-                <w:b w:val="false"/>
-                <w:u w:val="none"/>
-                <w:sz w:val="20"/>
-                <w:szCs w:val="20"/>
+              <w:spacing w:after="100" w:before="100" w:line="240"/>
+              <w:ind w:left="200" w:right="100" w:firstLine="0" w:firstLineChars="0"/>
+            </w:pPr>
+            <w:r xmlns:w="http://schemas.openxmlformats.org/wordprocessingml/2006/main" xmlns:wp="http://schemas.openxmlformats.org/drawingml/2006/wordprocessingDrawing" xmlns:r="http://schemas.openxmlformats.org/officeDocument/2006/relationships" xmlns:w14="http://schemas.microsoft.com/office/word/2010/wordml">
+              <w:rPr>
+                <w:rFonts w:ascii="Arial" w:hAnsi="Arial" w:eastAsia="Arial" w:cs="Arial"/>
+                <w:i w:val="false"/>
+                <w:b w:val="false"/>
+                <w:u w:val="none"/>
+                <w:sz w:val="22"/>
+                <w:szCs w:val="22"/>
                 <w:color w:val="000000"/>
               </w:rPr>
               <w:t xml:space="preserve">Perceived scarcity</w:t>
@@ -3432,17 +3432,17 @@
                 <w:left w:val="none" w:sz="0" w:space="0" w:color="000000"/>
                 <w:right w:val="none" w:sz="0" w:space="0" w:color="000000"/>
               </w:pBdr>
-              <w:spacing w:after="20" w:before="20" w:line="240"/>
-              <w:ind w:left="20" w:right="20" w:firstLine="0" w:firstLineChars="0"/>
-            </w:pPr>
-            <w:r xmlns:w="http://schemas.openxmlformats.org/wordprocessingml/2006/main" xmlns:wp="http://schemas.openxmlformats.org/drawingml/2006/wordprocessingDrawing" xmlns:r="http://schemas.openxmlformats.org/officeDocument/2006/relationships" xmlns:w14="http://schemas.microsoft.com/office/word/2010/wordml">
-              <w:rPr>
-                <w:rFonts w:ascii="Times" w:hAnsi="Arial" w:eastAsia="Arial" w:cs="Arial"/>
-                <w:i w:val="false"/>
-                <w:b w:val="false"/>
-                <w:u w:val="none"/>
-                <w:sz w:val="20"/>
-                <w:szCs w:val="20"/>
+              <w:spacing w:after="100" w:before="100" w:line="240"/>
+              <w:ind w:left="100" w:right="100" w:firstLine="0" w:firstLineChars="0"/>
+            </w:pPr>
+            <w:r xmlns:w="http://schemas.openxmlformats.org/wordprocessingml/2006/main" xmlns:wp="http://schemas.openxmlformats.org/drawingml/2006/wordprocessingDrawing" xmlns:r="http://schemas.openxmlformats.org/officeDocument/2006/relationships" xmlns:w14="http://schemas.microsoft.com/office/word/2010/wordml">
+              <w:rPr>
+                <w:rFonts w:ascii="Arial" w:hAnsi="Arial" w:eastAsia="Arial" w:cs="Arial"/>
+                <w:i w:val="false"/>
+                <w:b w:val="false"/>
+                <w:u w:val="none"/>
+                <w:sz w:val="22"/>
+                <w:szCs w:val="22"/>
                 <w:color w:val="000000"/>
               </w:rPr>
               <w:t xml:space="preserve">11.1 (3.7)</w:t>
@@ -3452,7 +3452,7 @@
       </w:tr>
       <w:tr>
         <w:trPr>
-          <w:trHeight w:val="385" w:hRule="auto"/>
+          <w:trHeight w:val="617" w:hRule="auto"/>
         </w:trPr>
         body15
         <w:tc>
@@ -3482,17 +3482,17 @@
                 <w:left w:val="none" w:sz="0" w:space="0" w:color="000000"/>
                 <w:right w:val="none" w:sz="0" w:space="0" w:color="000000"/>
               </w:pBdr>
-              <w:spacing w:after="20" w:before="20" w:line="240"/>
-              <w:ind w:left="200" w:right="20" w:firstLine="0" w:firstLineChars="0"/>
-            </w:pPr>
-            <w:r xmlns:w="http://schemas.openxmlformats.org/wordprocessingml/2006/main" xmlns:wp="http://schemas.openxmlformats.org/drawingml/2006/wordprocessingDrawing" xmlns:r="http://schemas.openxmlformats.org/officeDocument/2006/relationships" xmlns:w14="http://schemas.microsoft.com/office/word/2010/wordml">
-              <w:rPr>
-                <w:rFonts w:ascii="Times" w:hAnsi="Arial" w:eastAsia="Arial" w:cs="Arial"/>
-                <w:i w:val="false"/>
-                <w:b w:val="false"/>
-                <w:u w:val="none"/>
-                <w:sz w:val="20"/>
-                <w:szCs w:val="20"/>
+              <w:spacing w:after="100" w:before="100" w:line="240"/>
+              <w:ind w:left="200" w:right="100" w:firstLine="0" w:firstLineChars="0"/>
+            </w:pPr>
+            <w:r xmlns:w="http://schemas.openxmlformats.org/wordprocessingml/2006/main" xmlns:wp="http://schemas.openxmlformats.org/drawingml/2006/wordprocessingDrawing" xmlns:r="http://schemas.openxmlformats.org/officeDocument/2006/relationships" xmlns:w14="http://schemas.microsoft.com/office/word/2010/wordml">
+              <w:rPr>
+                <w:rFonts w:ascii="Arial" w:hAnsi="Arial" w:eastAsia="Arial" w:cs="Arial"/>
+                <w:i w:val="false"/>
+                <w:b w:val="false"/>
+                <w:u w:val="none"/>
+                <w:sz w:val="22"/>
+                <w:szCs w:val="22"/>
                 <w:color w:val="000000"/>
               </w:rPr>
               <w:t xml:space="preserve">Threat</w:t>
@@ -3526,17 +3526,17 @@
                 <w:left w:val="none" w:sz="0" w:space="0" w:color="000000"/>
                 <w:right w:val="none" w:sz="0" w:space="0" w:color="000000"/>
               </w:pBdr>
-              <w:spacing w:after="20" w:before="20" w:line="240"/>
-              <w:ind w:left="20" w:right="20" w:firstLine="0" w:firstLineChars="0"/>
-            </w:pPr>
-            <w:r xmlns:w="http://schemas.openxmlformats.org/wordprocessingml/2006/main" xmlns:wp="http://schemas.openxmlformats.org/drawingml/2006/wordprocessingDrawing" xmlns:r="http://schemas.openxmlformats.org/officeDocument/2006/relationships" xmlns:w14="http://schemas.microsoft.com/office/word/2010/wordml">
-              <w:rPr>
-                <w:rFonts w:ascii="Times" w:hAnsi="Arial" w:eastAsia="Arial" w:cs="Arial"/>
-                <w:i w:val="false"/>
-                <w:b w:val="false"/>
-                <w:u w:val="none"/>
-                <w:sz w:val="20"/>
-                <w:szCs w:val="20"/>
+              <w:spacing w:after="100" w:before="100" w:line="240"/>
+              <w:ind w:left="100" w:right="100" w:firstLine="0" w:firstLineChars="0"/>
+            </w:pPr>
+            <w:r xmlns:w="http://schemas.openxmlformats.org/wordprocessingml/2006/main" xmlns:wp="http://schemas.openxmlformats.org/drawingml/2006/wordprocessingDrawing" xmlns:r="http://schemas.openxmlformats.org/officeDocument/2006/relationships" xmlns:w14="http://schemas.microsoft.com/office/word/2010/wordml">
+              <w:rPr>
+                <w:rFonts w:ascii="Arial" w:hAnsi="Arial" w:eastAsia="Arial" w:cs="Arial"/>
+                <w:i w:val="false"/>
+                <w:b w:val="false"/>
+                <w:u w:val="none"/>
+                <w:sz w:val="22"/>
+                <w:szCs w:val="22"/>
                 <w:color w:val="000000"/>
               </w:rPr>
               <w:t xml:space="preserve">3.5 (1.9)</w:t>
@@ -3780,7 +3780,7 @@
         <w:t xml:space="preserve"> </w:t>
       </w:r>
       <w:r>
-        <w:t xml:space="preserve">(Frankenhuis et al., 2020; NVS; Frankenhuis &amp; Bijlstra, 2018)</w:t>
+        <w:t xml:space="preserve">(Frankenhuis et al., 2020; Frankenhuis &amp; Bijlstra, 2018)</w:t>
       </w:r>
       <w:r>
         <w:t xml:space="preserve"> </w:t>
@@ -3792,7 +3792,7 @@
         <w:t xml:space="preserve"> </w:t>
       </w:r>
       <w:r>
-        <w:t xml:space="preserve">The NVS includes seven items measuring perceived exposure to neighborhood violence (e.g.,</w:t>
+        <w:t xml:space="preserve">The Neighborhood Violence Scale includes seven items measuring perceived exposure to neighborhood violence (e.g.,</w:t>
       </w:r>
       <w:r>
         <w:t xml:space="preserve"> </w:t>
@@ -3949,7 +3949,7 @@
         <w:t xml:space="preserve"> </w:t>
       </w:r>
       <w:r>
-        <w:t xml:space="preserve">The threat component was most strongly determined by the NVS (0.63), followed by the perceived neighborhood crime scale from the LISS archive (0.40) and crime victimization (0.18).</w:t>
+        <w:t xml:space="preserve">The threat component was most strongly determined by the Neighborhood Violence Scale (0.63), followed by the perceived neighborhood crime scale from the LISS archive (0.40) and crime victimization (0.18).</w:t>
       </w:r>
     </w:p>
     <w:bookmarkEnd w:id="48"/>
@@ -4255,7 +4255,7 @@
         <w:t xml:space="preserve">poverty threshold</w:t>
       </w:r>
       <w:r>
-        <w:t xml:space="preserve">, as determined by Statistics Netherlands (CBS)</w:t>
+        <w:t xml:space="preserve">, as determined by Statistics Netherlands</w:t>
       </w:r>
       <w:r>
         <w:t xml:space="preserve"> </w:t>
@@ -4337,7 +4337,7 @@
         <w:t xml:space="preserve"> </w:t>
       </w:r>
       <w:r>
-        <w:t xml:space="preserve">(Li et al., 2018; Young et al., n.d.)</w:t>
+        <w:t xml:space="preserve">(Li et al., 2018; Young et al., 2024)</w:t>
       </w:r>
       <w:r>
         <w:t xml:space="preserve">.</w:t>
@@ -4399,7 +4399,7 @@
         <w:tblLook w:firstRow="1" w:lastRow="0" w:firstColumn="0" w:lastColumn="0" w:noHBand="0" w:noVBand="1"/>
       </w:tblPr>
       <w:tblGrid>
-        <w:gridCol w:w="2620"/>
+        <w:gridCol w:w="3166"/>
         <w:gridCol w:w="887"/>
         <w:gridCol w:w="887"/>
         <w:gridCol w:w="820"/>
@@ -12474,7 +12474,7 @@
       </w:tr>
       <w:tr>
         <w:trPr>
-          <w:trHeight w:val="345" w:hRule="auto"/>
+          <w:trHeight w:val="385" w:hRule="auto"/>
         </w:trPr>
         body12
         <w:tc>
@@ -12517,7 +12517,7 @@
                 <w:szCs w:val="20"/>
                 <w:color w:val="000000"/>
               </w:rPr>
-              <w:t xml:space="preserve">12. NVS</w:t>
+              <w:t xml:space="preserve">12. Neighborhood Violence Scale</w:t>
             </w:r>
           </w:p>
         </w:tc>
@@ -19726,7 +19726,7 @@
         <w:pStyle w:val="BodyText"/>
       </w:pPr>
       <w:r>
-        <w:t xml:space="preserve">To statistically test whether small effects were practically equivalent to zero—suggesting intact performance—we used Two One-Sided T-tests (TOST) equivalence testing</w:t>
+        <w:t xml:space="preserve">To statistically test whether small effects were practically equivalent to zero we used Two One-Sided T-tests (TOST) equivalence testing</w:t>
       </w:r>
       <w:r>
         <w:t xml:space="preserve"> </w:t>
@@ -19741,7 +19741,7 @@
         <w:t xml:space="preserve"> </w:t>
       </w:r>
       <w:r>
-        <w:t xml:space="preserve">TOST equivalence testing allows us to conclude intact performance based on a significant effect, rather than erroneously interpreting a non-significant effect as evidence for the absence of an effect.</w:t>
+        <w:t xml:space="preserve">TOST equivalence testing allows us to conclude practically equivalent performance based on a significant effect, rather than erroneously interpreting a non-significant effect as evidence for the absence of an effect.</w:t>
       </w:r>
       <w:r>
         <w:t xml:space="preserve"> </w:t>
@@ -20156,13 +20156,13 @@
     </w:p>
     <w:bookmarkEnd w:id="73"/>
     <w:bookmarkEnd w:id="74"/>
-    <w:bookmarkStart w:id="75" w:name="posthoc-exploratory-analyses"/>
+    <w:bookmarkStart w:id="75" w:name="posthoc-non-preregistered-analyses"/>
     <w:p>
       <w:pPr>
         <w:pStyle w:val="Heading2"/>
       </w:pPr>
       <w:r>
-        <w:t xml:space="preserve">Posthoc exploratory analyses</w:t>
+        <w:t xml:space="preserve">Posthoc non-preregistered analyses</w:t>
       </w:r>
     </w:p>
     <w:p>
@@ -20170,7 +20170,7 @@
         <w:pStyle w:val="FirstParagraph"/>
       </w:pPr>
       <w:r>
-        <w:t xml:space="preserve">We conducted two posthoc exploratory (non-preregistered) analyses, described in more detail in the supplemental materials.</w:t>
+        <w:t xml:space="preserve">We conducted three posthoc non-preregistered analyses, described in more detail in the supplemental materials.</w:t>
       </w:r>
       <w:r>
         <w:t xml:space="preserve"> </w:t>
@@ -20440,6 +20440,93 @@
       </w:r>
       <w:r>
         <w:t xml:space="preserve">= .321, Robust CFI = 0.99, robust RMSEA = 0.03, 95% CI = [0, 0.03].</w:t>
+      </w:r>
+      <w:r>
+        <w:t xml:space="preserve"> </w:t>
+      </w:r>
+      <w:r>
+        <w:t xml:space="preserve">Thus, these results were somewhat inconsistent with the preregistered frequentist equivalent tests.</w:t>
+      </w:r>
+    </w:p>
+    <w:p>
+      <w:pPr>
+        <w:pStyle w:val="BodyText"/>
+      </w:pPr>
+      <w:r>
+        <w:t xml:space="preserve">Third, as a non-preregistered robustness check, we calculated Bayes factors for the preregistered equivalence tests using the</w:t>
+      </w:r>
+      <w:r>
+        <w:t xml:space="preserve"> </w:t>
+      </w:r>
+      <w:r>
+        <w:rPr>
+          <w:iCs/>
+          <w:i/>
+        </w:rPr>
+        <w:t xml:space="preserve">bain</w:t>
+      </w:r>
+      <w:r>
+        <w:t xml:space="preserve"> </w:t>
+      </w:r>
+      <w:r>
+        <w:t xml:space="preserve">package</w:t>
+      </w:r>
+      <w:r>
+        <w:t xml:space="preserve"> </w:t>
+      </w:r>
+      <w:r>
+        <w:t xml:space="preserve">(Hoijtink et al., 2019)</w:t>
+      </w:r>
+      <w:r>
+        <w:t xml:space="preserve">, in which we evaluated whether the observed data are more likely under the hypothesis that the effects fall within the equivalence bounds, relative to the hypothesis that the effects fall outside of the equivalence bounds.</w:t>
+      </w:r>
+      <w:r>
+        <w:t xml:space="preserve"> </w:t>
+      </w:r>
+      <w:r>
+        <w:t xml:space="preserve">The results are summarized in Table S3.</w:t>
+      </w:r>
+      <w:r>
+        <w:t xml:space="preserve"> </w:t>
+      </w:r>
+      <w:r>
+        <w:t xml:space="preserve">For all but one association, the model comparisons showed at least strong evidence in favor of the data being more likely under the hypothesis that the effects fell within the equivalence bounds (BF</w:t>
+      </w:r>
+      <w:r>
+        <w:rPr>
+          <w:vertAlign w:val="subscript"/>
+        </w:rPr>
+        <w:t xml:space="preserve">10</w:t>
+      </w:r>
+      <w:r>
+        <w:t xml:space="preserve"> </w:t>
+      </w:r>
+      <w:r>
+        <w:t xml:space="preserve">ranging between 5.5 and 158.9.</w:t>
+      </w:r>
+      <w:r>
+        <w:t xml:space="preserve"> </w:t>
+      </w:r>
+      <w:r>
+        <w:t xml:space="preserve">The only exception was the association between threat and WM capacity, for which we found moderate evidence in favor of the data being more likely under the hypothesis that the effect fell within the equivalence bounds (BF</w:t>
+      </w:r>
+      <w:r>
+        <w:rPr>
+          <w:vertAlign w:val="subscript"/>
+        </w:rPr>
+        <w:t xml:space="preserve">10</w:t>
+      </w:r>
+      <w:r>
+        <w:t xml:space="preserve"> </w:t>
+      </w:r>
+      <w:r>
+        <w:t xml:space="preserve">= .</w:t>
+      </w:r>
+      <w:r>
+        <w:t xml:space="preserve"> </w:t>
+      </w:r>
+      <w:r>
+        <w:t xml:space="preserve">Thus, these results were inconsistent with the preregistered frequentist equivalent tests, which did not find evidence for practical equivalence.</w:t>
       </w:r>
     </w:p>
     <w:bookmarkEnd w:id="75"/>
@@ -20546,46 +20633,109 @@
       <w:r>
         <w:t xml:space="preserve">An additional WM updating factor accounted for the portion of variance in the Updating Task that was not explained by WM capacity.</w:t>
       </w:r>
+      <w:r>
+        <w:t xml:space="preserve"> </w:t>
+      </w:r>
+      <w:r>
+        <w:t xml:space="preserve">We did not find any consistent associations between adversity and WM capacity nor updating in our preregistered analyses.</w:t>
+      </w:r>
+      <w:r>
+        <w:t xml:space="preserve"> </w:t>
+      </w:r>
+      <w:r>
+        <w:t xml:space="preserve">On the one hand, none of the associations significantly differed from zero.</w:t>
+      </w:r>
+      <w:r>
+        <w:t xml:space="preserve"> </w:t>
+      </w:r>
+      <w:r>
+        <w:t xml:space="preserve">On the other hand, none of the associations fell within the pre-specified region of practical equivalence to zero (i.e., a between-person difference in performance that is practically equivalent to zero).</w:t>
+      </w:r>
     </w:p>
     <w:p>
       <w:pPr>
         <w:pStyle w:val="BodyText"/>
       </w:pPr>
       <w:r>
-        <w:t xml:space="preserve">We did not find any consistent associations between adversity and WM capacity nor updating in our preregistered analyses.</w:t>
-      </w:r>
-      <w:r>
-        <w:t xml:space="preserve"> </w:t>
-      </w:r>
-      <w:r>
-        <w:t xml:space="preserve">On the one hand, none of the associations significantly differed from zero.</w:t>
-      </w:r>
-      <w:r>
-        <w:t xml:space="preserve"> </w:t>
-      </w:r>
-      <w:r>
-        <w:t xml:space="preserve">On the other hand, none of the associations fell within the pre-specified region of practical equivalence to zero (i.e., a between-person difference in performance that is practically equivalent to zero).</w:t>
-      </w:r>
-      <w:r>
-        <w:t xml:space="preserve"> </w:t>
-      </w:r>
-      <w:r>
-        <w:t xml:space="preserve">The conclusions from these confirmatory (preregistered) analyses differed in several respects from posthoc exploratory (non-preregistered) analyses focusing on associations between adversity and performance on the individual tasks.</w:t>
-      </w:r>
-      <w:r>
-        <w:t xml:space="preserve"> </w:t>
-      </w:r>
-      <w:r>
-        <w:t xml:space="preserve">In these latter analyses, higher levels of exposure to neighborhood threat had small, significant negative associations with the Binding, Operation Span, and Rotation Span Tasks, which are all typically considered WM capacity tasks</w:t>
-      </w:r>
-      <w:r>
-        <w:t xml:space="preserve"> </w:t>
-      </w:r>
-      <w:r>
-        <w:t xml:space="preserve">(Conway et al., 2005; Wilhelm et al., 2013)</w:t>
+        <w:t xml:space="preserve">The confirmatory results were not consistent with hypotheses generated from a deficit framework.</w:t>
+      </w:r>
+      <w:r>
+        <w:t xml:space="preserve"> </w:t>
+      </w:r>
+      <w:r>
+        <w:t xml:space="preserve">A large literature has documented negative associations between exposure to early-life adversity—especially deprivation—and WM capacity, which persists into adulthood</w:t>
+      </w:r>
+      <w:r>
+        <w:t xml:space="preserve"> </w:t>
+      </w:r>
+      <w:r>
+        <w:t xml:space="preserve">(Farah et al., 2006; Goodman et al., 2019; Sheridan et al., 2022; Sheridan &amp; McLaughlin, 2014; Young et al., 2018; but see Nweze et al., 2021)</w:t>
       </w:r>
       <w:r>
         <w:t xml:space="preserve">.</w:t>
+      </w:r>
+      <w:r>
+        <w:t xml:space="preserve"> </w:t>
+      </w:r>
+      <w:r>
+        <w:t xml:space="preserve">Similarly, studies with young adults have found that a higher frequency of recent as well as lifetime stressful major life events (i.e., negative events with a clear onset and offset, unlike chronic adversity) is also negatively associated with WM capacity</w:t>
+      </w:r>
+      <w:r>
+        <w:t xml:space="preserve"> </w:t>
+      </w:r>
+      <w:r>
+        <w:t xml:space="preserve">(Klein &amp; Boals, 2001; Shields et al., 2019; Shields &amp; Slavich, 2017)</w:t>
+      </w:r>
+      <w:r>
+        <w:t xml:space="preserve">.</w:t>
+      </w:r>
+      <w:r>
+        <w:t xml:space="preserve"> </w:t>
+      </w:r>
+      <w:r>
+        <w:t xml:space="preserve">The results were also not consistent with hypotheses generated from adaptation frameworks.</w:t>
+      </w:r>
+      <w:r>
+        <w:t xml:space="preserve"> </w:t>
+      </w:r>
+      <w:r>
+        <w:t xml:space="preserve">Recently, a small set of studies documented intact and even higher WM updating performance in adolescents and adults who reported more exposure to childhood adversity</w:t>
+      </w:r>
+      <w:r>
+        <w:t xml:space="preserve"> </w:t>
+      </w:r>
+      <w:r>
+        <w:t xml:space="preserve">(Young et al., 2018, 2022)</w:t>
+      </w:r>
+      <w:r>
+        <w:t xml:space="preserve">.</w:t>
+      </w:r>
+      <w:r>
+        <w:t xml:space="preserve"> </w:t>
+      </w:r>
+      <w:r>
+        <w:t xml:space="preserve">These associations have been interpreted as reflecting developmental adaptations to adversity: in more threatening and unpredictable environments, it may be beneficial to be able to rapidly update the items held in WM</w:t>
+      </w:r>
+      <w:r>
+        <w:t xml:space="preserve"> </w:t>
+      </w:r>
+      <w:r>
+        <w:t xml:space="preserve">(Ellis et al., 2017, 2022; Frankenhuis et al., 2020; Frankenhuis &amp; Weerth, 2013)</w:t>
+      </w:r>
+      <w:r>
+        <w:t xml:space="preserve">.</w:t>
+      </w:r>
+      <w:r>
+        <w:t xml:space="preserve"> </w:t>
+      </w:r>
+      <w:r>
+        <w:t xml:space="preserve">In contrast, we did not find consistent associations between adversity exposure and WM updating.</w:t>
+      </w:r>
+      <w:r>
+        <w:t xml:space="preserve"> </w:t>
+      </w:r>
+      <w:r>
+        <w:t xml:space="preserve">These findings are inconclusive, as we also did not find evidence for practical equivalence in our preregistered analysis.</w:t>
       </w:r>
     </w:p>
     <w:p>
@@ -20593,105 +20743,37 @@
         <w:pStyle w:val="BodyText"/>
       </w:pPr>
       <w:r>
-        <w:t xml:space="preserve">The confirmatory results were not consistent with hypotheses generated from a deficit framework.</w:t>
-      </w:r>
-      <w:r>
-        <w:t xml:space="preserve"> </w:t>
-      </w:r>
-      <w:r>
-        <w:t xml:space="preserve">A large literature has documented negative associations between exposure to early-life adversity—especially deprivation—and WM capacity, which persists into adulthood</w:t>
-      </w:r>
-      <w:r>
-        <w:t xml:space="preserve"> </w:t>
-      </w:r>
-      <w:r>
-        <w:t xml:space="preserve">(Farah et al., 2006; Goodman et al., 2019; Sheridan et al., 2022; Sheridan &amp; McLaughlin, 2014; Young et al., 2018; but see Nweze et al., 2021)</w:t>
-      </w:r>
-      <w:r>
-        <w:t xml:space="preserve">.</w:t>
-      </w:r>
-      <w:r>
-        <w:t xml:space="preserve"> </w:t>
-      </w:r>
-      <w:r>
-        <w:t xml:space="preserve">Similarly, studies with young adults have found that a higher frequency of recent as well as lifetime stressful major life events (i.e., negative events with a clear onset and offset, unlike chronic adversity) is also negatively associated with WM capacity</w:t>
-      </w:r>
-      <w:r>
-        <w:t xml:space="preserve"> </w:t>
-      </w:r>
-      <w:r>
-        <w:t xml:space="preserve">(Klein &amp; Boals, 2001; Shields et al., 2019; Shields &amp; Slavich, 2017)</w:t>
-      </w:r>
-      <w:r>
-        <w:t xml:space="preserve">.</w:t>
-      </w:r>
-      <w:r>
-        <w:t xml:space="preserve"> </w:t>
-      </w:r>
-      <w:r>
-        <w:t xml:space="preserve">Exploratory analyses suggested there may be small associations between adversity and WM capacity, but that our tests of these associations were underpowered.</w:t>
-      </w:r>
-      <w:r>
-        <w:t xml:space="preserve"> </w:t>
-      </w:r>
-      <w:r>
-        <w:t xml:space="preserve">This would mean that associations between adversity exposure in adulthood and WM capacity are smaller than we expected based on the literature outlined above, and would require a larger sample size to reliably detect.</w:t>
-      </w:r>
-    </w:p>
-    <w:p>
-      <w:pPr>
-        <w:pStyle w:val="BodyText"/>
-      </w:pPr>
-      <w:r>
-        <w:t xml:space="preserve">The results were also not consistent with hypotheses generated from adaptation frameworks.</w:t>
-      </w:r>
-      <w:r>
-        <w:t xml:space="preserve"> </w:t>
-      </w:r>
-      <w:r>
-        <w:t xml:space="preserve">Recently, a small set of studies documented intact and even enhanced WM updating performance in adolescents and adults who reported more exposure to childhood adversity</w:t>
-      </w:r>
-      <w:r>
-        <w:t xml:space="preserve"> </w:t>
-      </w:r>
-      <w:r>
-        <w:t xml:space="preserve">(Young et al., 2018, 2022)</w:t>
-      </w:r>
-      <w:r>
-        <w:t xml:space="preserve">.</w:t>
-      </w:r>
-      <w:r>
-        <w:t xml:space="preserve"> </w:t>
-      </w:r>
-      <w:r>
-        <w:t xml:space="preserve">These associations have been interpreted as reflecting developmental adaptations to adversity: in more threatening and unpredictable environments, it may be beneficial to be able to rapidly update the items held in WM</w:t>
-      </w:r>
-      <w:r>
-        <w:t xml:space="preserve"> </w:t>
-      </w:r>
-      <w:r>
-        <w:t xml:space="preserve">(Ellis et al., 2017, 2022; Frankenhuis et al., 2020; Frankenhuis &amp; Weerth, 2013)</w:t>
-      </w:r>
-      <w:r>
-        <w:t xml:space="preserve">.</w:t>
-      </w:r>
-      <w:r>
-        <w:t xml:space="preserve"> </w:t>
-      </w:r>
-      <w:r>
-        <w:t xml:space="preserve">In contrast, we did not find consistent associations between adversity exposure and WM updating.</w:t>
-      </w:r>
-      <w:r>
-        <w:t xml:space="preserve"> </w:t>
-      </w:r>
-      <w:r>
-        <w:t xml:space="preserve">These findings are inconclusive, as we also did not find evidence for practical equivalence in our preregistered analysis.</w:t>
-      </w:r>
-      <w:r>
-        <w:t xml:space="preserve"> </w:t>
-      </w:r>
-      <w:r>
-        <w:t xml:space="preserve">However, additional exploratory analyses suggested that the association between adversity exposure in adulthood and WM updating was negligible.</w:t>
+        <w:t xml:space="preserve">A set of non-preregistered robustness checks were comparatively more consistent with practically equivalent performance, although they did not fully rule out the existence of small associations between adversity exposure and working memory performance.</w:t>
+      </w:r>
+      <w:r>
+        <w:t xml:space="preserve"> </w:t>
+      </w:r>
+      <w:r>
+        <w:t xml:space="preserve">First, A Bayesian reanalysis of the preregistered equivalence tests (using the same equivalence bounds) provided strong evidence in favor of the hypothesis that working memory performance was practically equivalent, in contrast to the preregistered analyses.</w:t>
+      </w:r>
+      <w:r>
+        <w:t xml:space="preserve"> </w:t>
+      </w:r>
+      <w:r>
+        <w:t xml:space="preserve">Second, constraining the regression paths in the SEM to zero somewhat reduced model fit for WM capacity, but not for WM updating.</w:t>
+      </w:r>
+      <w:r>
+        <w:t xml:space="preserve"> </w:t>
+      </w:r>
+      <w:r>
+        <w:t xml:space="preserve">This suggests that there may have been systematic associations with WM capacity that were smaller than the equivalence bounds used in the (Bayesian) equivalence tests.</w:t>
+      </w:r>
+      <w:r>
+        <w:t xml:space="preserve"> </w:t>
+      </w:r>
+      <w:r>
+        <w:t xml:space="preserve">If true, the associations would be smaller than we expected based on the literature outlined above, and would require a larger sample size to reliably detect.</w:t>
+      </w:r>
+      <w:r>
+        <w:t xml:space="preserve"> </w:t>
+      </w:r>
+      <w:r>
+        <w:t xml:space="preserve">These analyses were not part of the registered analysis protocol, and therefore should be interpreted with sufficient caution pending replication.</w:t>
       </w:r>
     </w:p>
     <w:p>
@@ -21067,7 +21149,13 @@
         <w:t xml:space="preserve"> </w:t>
       </w:r>
       <w:r>
-        <w:t xml:space="preserve">Doing so will ultimately lead to a better understanding of the unique abilities that develop in contexts of adversity, as well as more precise intervention targets.</w:t>
+        <w:t xml:space="preserve">Here, our psychometric investigation of WM yielded inconclusive associations with adverse experiences in adulthood.</w:t>
+      </w:r>
+      <w:r>
+        <w:t xml:space="preserve"> </w:t>
+      </w:r>
+      <w:r>
+        <w:t xml:space="preserve">Building on this work will ultimately lead to a better understanding of the unique abilities that develop in contexts of adversity, as well as more precise intervention targets.</w:t>
       </w:r>
     </w:p>
     <w:p>
@@ -21100,7 +21188,7 @@
       </w:r>
     </w:p>
     <w:bookmarkEnd w:id="82"/>
-    <w:bookmarkStart w:id="242" w:name="references"/>
+    <w:bookmarkStart w:id="244" w:name="references"/>
     <w:p>
       <w:pPr>
         <w:pStyle w:val="Heading1"/>
@@ -21109,7 +21197,7 @@
         <w:t xml:space="preserve">References</w:t>
       </w:r>
     </w:p>
-    <w:bookmarkStart w:id="241" w:name="refs"/>
+    <w:bookmarkStart w:id="243" w:name="refs"/>
     <w:bookmarkStart w:id="84" w:name="ref-ahmed_2018"/>
     <w:p>
       <w:pPr>
@@ -21340,37 +21428,7 @@
         <w:pStyle w:val="Bibliography"/>
       </w:pPr>
       <w:r>
-        <w:t xml:space="preserve">Bradley, R. H., Corwyn, R. F., McAdoo, H. P., &amp; García Coll, C. (2001). The</w:t>
-      </w:r>
-      <w:r>
-        <w:t xml:space="preserve"> </w:t>
-      </w:r>
-      <w:r>
-        <w:t xml:space="preserve">Home</w:t>
-      </w:r>
-      <w:r>
-        <w:t xml:space="preserve"> </w:t>
-      </w:r>
-      <w:r>
-        <w:t xml:space="preserve">Environments</w:t>
-      </w:r>
-      <w:r>
-        <w:t xml:space="preserve"> </w:t>
-      </w:r>
-      <w:r>
-        <w:t xml:space="preserve">of</w:t>
-      </w:r>
-      <w:r>
-        <w:t xml:space="preserve"> </w:t>
-      </w:r>
-      <w:r>
-        <w:t xml:space="preserve">Children</w:t>
-      </w:r>
-      <w:r>
-        <w:t xml:space="preserve"> </w:t>
-      </w:r>
-      <w:r>
-        <w:t xml:space="preserve">in the</w:t>
+        <w:t xml:space="preserve">Bradley, R. H., Corwyn, R. F., McAdoo, H. P., &amp; García Coll, C. (2001). The home environments of children in the</w:t>
       </w:r>
       <w:r>
         <w:t xml:space="preserve"> </w:t>
@@ -21388,7 +21446,7 @@
         <w:t xml:space="preserve"> </w:t>
       </w:r>
       <w:r>
-        <w:t xml:space="preserve">Part</w:t>
+        <w:t xml:space="preserve">part</w:t>
       </w:r>
       <w:r>
         <w:t xml:space="preserve"> </w:t>
@@ -21397,52 +21455,7 @@
         <w:t xml:space="preserve">I</w:t>
       </w:r>
       <w:r>
-        <w:t xml:space="preserve">:</w:t>
-      </w:r>
-      <w:r>
-        <w:t xml:space="preserve"> </w:t>
-      </w:r>
-      <w:r>
-        <w:t xml:space="preserve">Variations</w:t>
-      </w:r>
-      <w:r>
-        <w:t xml:space="preserve"> </w:t>
-      </w:r>
-      <w:r>
-        <w:t xml:space="preserve">by</w:t>
-      </w:r>
-      <w:r>
-        <w:t xml:space="preserve"> </w:t>
-      </w:r>
-      <w:r>
-        <w:t xml:space="preserve">Age</w:t>
-      </w:r>
-      <w:r>
-        <w:t xml:space="preserve">,</w:t>
-      </w:r>
-      <w:r>
-        <w:t xml:space="preserve"> </w:t>
-      </w:r>
-      <w:r>
-        <w:t xml:space="preserve">Ethnicity</w:t>
-      </w:r>
-      <w:r>
-        <w:t xml:space="preserve">, and</w:t>
-      </w:r>
-      <w:r>
-        <w:t xml:space="preserve"> </w:t>
-      </w:r>
-      <w:r>
-        <w:t xml:space="preserve">Poverty</w:t>
-      </w:r>
-      <w:r>
-        <w:t xml:space="preserve"> </w:t>
-      </w:r>
-      <w:r>
-        <w:t xml:space="preserve">Status</w:t>
-      </w:r>
-      <w:r>
-        <w:t xml:space="preserve">.</w:t>
+        <w:t xml:space="preserve">: Variations by age, ethnicity, and poverty status.</w:t>
       </w:r>
       <w:r>
         <w:t xml:space="preserve"> </w:t>
@@ -22364,64 +22377,7 @@
         <w:pStyle w:val="Bibliography"/>
       </w:pPr>
       <w:r>
-        <w:t xml:space="preserve">Frankenhuis, W. E., &amp; Weerth, C. de. (2013). Does</w:t>
-      </w:r>
-      <w:r>
-        <w:t xml:space="preserve"> </w:t>
-      </w:r>
-      <w:r>
-        <w:t xml:space="preserve">Early</w:t>
-      </w:r>
-      <w:r>
-        <w:t xml:space="preserve">-</w:t>
-      </w:r>
-      <w:r>
-        <w:t xml:space="preserve">Life</w:t>
-      </w:r>
-      <w:r>
-        <w:t xml:space="preserve"> </w:t>
-      </w:r>
-      <w:r>
-        <w:t xml:space="preserve">Exposure</w:t>
-      </w:r>
-      <w:r>
-        <w:t xml:space="preserve"> </w:t>
-      </w:r>
-      <w:r>
-        <w:t xml:space="preserve">to</w:t>
-      </w:r>
-      <w:r>
-        <w:t xml:space="preserve"> </w:t>
-      </w:r>
-      <w:r>
-        <w:t xml:space="preserve">Stress</w:t>
-      </w:r>
-      <w:r>
-        <w:t xml:space="preserve"> </w:t>
-      </w:r>
-      <w:r>
-        <w:t xml:space="preserve">Shape</w:t>
-      </w:r>
-      <w:r>
-        <w:t xml:space="preserve"> </w:t>
-      </w:r>
-      <w:r>
-        <w:t xml:space="preserve">or</w:t>
-      </w:r>
-      <w:r>
-        <w:t xml:space="preserve"> </w:t>
-      </w:r>
-      <w:r>
-        <w:t xml:space="preserve">Impair</w:t>
-      </w:r>
-      <w:r>
-        <w:t xml:space="preserve"> </w:t>
-      </w:r>
-      <w:r>
-        <w:t xml:space="preserve">Cognition</w:t>
-      </w:r>
-      <w:r>
-        <w:t xml:space="preserve">?</w:t>
+        <w:t xml:space="preserve">Frankenhuis, W. E., &amp; Weerth, C. de. (2013). Does early-life exposure to stress shape or impair cognition?</w:t>
       </w:r>
       <w:r>
         <w:t xml:space="preserve"> </w:t>
@@ -22468,25 +22424,7 @@
         <w:pStyle w:val="Bibliography"/>
       </w:pPr>
       <w:r>
-        <w:t xml:space="preserve">Frankenhuis, W. E., Young, E. S., &amp; Ellis, B. J. (2020). The</w:t>
-      </w:r>
-      <w:r>
-        <w:t xml:space="preserve"> </w:t>
-      </w:r>
-      <w:r>
-        <w:t xml:space="preserve">Hidden</w:t>
-      </w:r>
-      <w:r>
-        <w:t xml:space="preserve"> </w:t>
-      </w:r>
-      <w:r>
-        <w:t xml:space="preserve">Talents</w:t>
-      </w:r>
-      <w:r>
-        <w:t xml:space="preserve"> </w:t>
-      </w:r>
-      <w:r>
-        <w:t xml:space="preserve">approach:</w:t>
+        <w:t xml:space="preserve">Frankenhuis, W. E., Young, E. S., &amp; Ellis, B. J. (2020). The hidden talents approach:</w:t>
       </w:r>
       <w:r>
         <w:t xml:space="preserve"> </w:t>
@@ -22913,7 +22851,10 @@
         <w:t xml:space="preserve">11</w:t>
       </w:r>
       <w:r>
-        <w:t xml:space="preserve">(9), 651–659. https://doi.org/</w:t>
+        <w:t xml:space="preserve">(9), 651–659.</w:t>
+      </w:r>
+      <w:r>
+        <w:t xml:space="preserve"> </w:t>
       </w:r>
       <w:hyperlink r:id="rId141">
         <w:r>
@@ -22984,7 +22925,66 @@
       </w:hyperlink>
     </w:p>
     <w:bookmarkEnd w:id="144"/>
-    <w:bookmarkStart w:id="146" w:name="ref-hostinar_2013"/>
+    <w:bookmarkStart w:id="146" w:name="ref-hoijtink_2019"/>
+    <w:p>
+      <w:pPr>
+        <w:pStyle w:val="Bibliography"/>
+      </w:pPr>
+      <w:r>
+        <w:t xml:space="preserve">Hoijtink, H., Mulder, J., Lissa, C. van, &amp; Gu, X. (2019). A tutorial on testing hypotheses using the</w:t>
+      </w:r>
+      <w:r>
+        <w:t xml:space="preserve"> </w:t>
+      </w:r>
+      <w:r>
+        <w:t xml:space="preserve">Bayes</w:t>
+      </w:r>
+      <w:r>
+        <w:t xml:space="preserve"> </w:t>
+      </w:r>
+      <w:r>
+        <w:t xml:space="preserve">factor.</w:t>
+      </w:r>
+      <w:r>
+        <w:t xml:space="preserve"> </w:t>
+      </w:r>
+      <w:r>
+        <w:rPr>
+          <w:iCs/>
+          <w:i/>
+        </w:rPr>
+        <w:t xml:space="preserve">Psychological Methods</w:t>
+      </w:r>
+      <w:r>
+        <w:t xml:space="preserve">,</w:t>
+      </w:r>
+      <w:r>
+        <w:t xml:space="preserve"> </w:t>
+      </w:r>
+      <w:r>
+        <w:rPr>
+          <w:iCs/>
+          <w:i/>
+        </w:rPr>
+        <w:t xml:space="preserve">24</w:t>
+      </w:r>
+      <w:r>
+        <w:t xml:space="preserve">(5), 539–556.</w:t>
+      </w:r>
+      <w:r>
+        <w:t xml:space="preserve"> </w:t>
+      </w:r>
+      <w:hyperlink r:id="rId145">
+        <w:r>
+          <w:rPr>
+            <w:rStyle w:val="Hyperlink"/>
+          </w:rPr>
+          <w:t xml:space="preserve">https://doi.org/10.1037/met0000201</w:t>
+        </w:r>
+      </w:hyperlink>
+    </w:p>
+    <w:bookmarkEnd w:id="146"/>
+    <w:bookmarkStart w:id="148" w:name="ref-hostinar_2013"/>
     <w:p>
       <w:pPr>
         <w:pStyle w:val="Bibliography"/>
@@ -23033,7 +23033,7 @@
       <w:r>
         <w:t xml:space="preserve"> </w:t>
       </w:r>
-      <w:hyperlink r:id="rId145">
+      <w:hyperlink r:id="rId147">
         <w:r>
           <w:rPr>
             <w:rStyle w:val="Hyperlink"/>
@@ -23042,8 +23042,8 @@
         </w:r>
       </w:hyperlink>
     </w:p>
-    <w:bookmarkEnd w:id="146"/>
-    <w:bookmarkStart w:id="148" w:name="ref-hu_1999"/>
+    <w:bookmarkEnd w:id="148"/>
+    <w:bookmarkStart w:id="150" w:name="ref-hu_1999"/>
     <w:p>
       <w:pPr>
         <w:pStyle w:val="Bibliography"/>
@@ -23092,7 +23092,7 @@
       <w:r>
         <w:t xml:space="preserve"> </w:t>
       </w:r>
-      <w:hyperlink r:id="rId147">
+      <w:hyperlink r:id="rId149">
         <w:r>
           <w:rPr>
             <w:rStyle w:val="Hyperlink"/>
@@ -23101,8 +23101,8 @@
         </w:r>
       </w:hyperlink>
     </w:p>
-    <w:bookmarkEnd w:id="148"/>
-    <w:bookmarkStart w:id="150" w:name="ref-kane_2007"/>
+    <w:bookmarkEnd w:id="150"/>
+    <w:bookmarkStart w:id="152" w:name="ref-kane_2007"/>
     <w:p>
       <w:pPr>
         <w:pStyle w:val="Bibliography"/>
@@ -23151,7 +23151,7 @@
       <w:r>
         <w:t xml:space="preserve"> </w:t>
       </w:r>
-      <w:hyperlink r:id="rId149">
+      <w:hyperlink r:id="rId151">
         <w:r>
           <w:rPr>
             <w:rStyle w:val="Hyperlink"/>
@@ -23160,8 +23160,8 @@
         </w:r>
       </w:hyperlink>
     </w:p>
-    <w:bookmarkEnd w:id="150"/>
-    <w:bookmarkStart w:id="151" w:name="ref-key_2017"/>
+    <w:bookmarkEnd w:id="152"/>
+    <w:bookmarkStart w:id="153" w:name="ref-key_2017"/>
     <w:p>
       <w:pPr>
         <w:pStyle w:val="Bibliography"/>
@@ -23211,8 +23211,8 @@
         <w:t xml:space="preserve">.</w:t>
       </w:r>
     </w:p>
-    <w:bookmarkEnd w:id="151"/>
-    <w:bookmarkStart w:id="153" w:name="ref-klein_2001"/>
+    <w:bookmarkEnd w:id="153"/>
+    <w:bookmarkStart w:id="155" w:name="ref-klein_2001"/>
     <w:p>
       <w:pPr>
         <w:pStyle w:val="Bibliography"/>
@@ -23249,7 +23249,7 @@
       <w:r>
         <w:t xml:space="preserve"> </w:t>
       </w:r>
-      <w:hyperlink r:id="rId152">
+      <w:hyperlink r:id="rId154">
         <w:r>
           <w:rPr>
             <w:rStyle w:val="Hyperlink"/>
@@ -23258,8 +23258,8 @@
         </w:r>
       </w:hyperlink>
     </w:p>
-    <w:bookmarkEnd w:id="153"/>
-    <w:bookmarkStart w:id="155" w:name="ref-kretzschmar_2019"/>
+    <w:bookmarkEnd w:id="155"/>
+    <w:bookmarkStart w:id="157" w:name="ref-kretzschmar_2019"/>
     <w:p>
       <w:pPr>
         <w:pStyle w:val="Bibliography"/>
@@ -23296,7 +23296,7 @@
       <w:r>
         <w:t xml:space="preserve"> </w:t>
       </w:r>
-      <w:hyperlink r:id="rId154">
+      <w:hyperlink r:id="rId156">
         <w:r>
           <w:rPr>
             <w:rStyle w:val="Hyperlink"/>
@@ -23305,8 +23305,8 @@
         </w:r>
       </w:hyperlink>
     </w:p>
-    <w:bookmarkEnd w:id="155"/>
-    <w:bookmarkStart w:id="157" w:name="ref-lakens_2018"/>
+    <w:bookmarkEnd w:id="157"/>
+    <w:bookmarkStart w:id="159" w:name="ref-lakens_2018"/>
     <w:p>
       <w:pPr>
         <w:pStyle w:val="Bibliography"/>
@@ -23355,7 +23355,7 @@
       <w:r>
         <w:t xml:space="preserve"> </w:t>
       </w:r>
-      <w:hyperlink r:id="rId156">
+      <w:hyperlink r:id="rId158">
         <w:r>
           <w:rPr>
             <w:rStyle w:val="Hyperlink"/>
@@ -23364,8 +23364,8 @@
         </w:r>
       </w:hyperlink>
     </w:p>
-    <w:bookmarkEnd w:id="157"/>
-    <w:bookmarkStart w:id="159" w:name="ref-lewandowsky_2010"/>
+    <w:bookmarkEnd w:id="159"/>
+    <w:bookmarkStart w:id="161" w:name="ref-lewandowsky_2010"/>
     <w:p>
       <w:pPr>
         <w:pStyle w:val="Bibliography"/>
@@ -23411,7 +23411,7 @@
       <w:r>
         <w:t xml:space="preserve"> </w:t>
       </w:r>
-      <w:hyperlink r:id="rId158">
+      <w:hyperlink r:id="rId160">
         <w:r>
           <w:rPr>
             <w:rStyle w:val="Hyperlink"/>
@@ -23420,8 +23420,8 @@
         </w:r>
       </w:hyperlink>
     </w:p>
-    <w:bookmarkEnd w:id="159"/>
-    <w:bookmarkStart w:id="161" w:name="ref-li_2018"/>
+    <w:bookmarkEnd w:id="161"/>
+    <w:bookmarkStart w:id="163" w:name="ref-li_2018"/>
     <w:p>
       <w:pPr>
         <w:pStyle w:val="Bibliography"/>
@@ -23458,7 +23458,7 @@
       <w:r>
         <w:t xml:space="preserve"> </w:t>
       </w:r>
-      <w:hyperlink r:id="rId160">
+      <w:hyperlink r:id="rId162">
         <w:r>
           <w:rPr>
             <w:rStyle w:val="Hyperlink"/>
@@ -23467,8 +23467,8 @@
         </w:r>
       </w:hyperlink>
     </w:p>
-    <w:bookmarkEnd w:id="161"/>
-    <w:bookmarkStart w:id="163" w:name="ref-liu_2022"/>
+    <w:bookmarkEnd w:id="163"/>
+    <w:bookmarkStart w:id="165" w:name="ref-liu_2022"/>
     <w:p>
       <w:pPr>
         <w:pStyle w:val="Bibliography"/>
@@ -23541,7 +23541,7 @@
       <w:r>
         <w:t xml:space="preserve"> </w:t>
       </w:r>
-      <w:hyperlink r:id="rId162">
+      <w:hyperlink r:id="rId164">
         <w:r>
           <w:rPr>
             <w:rStyle w:val="Hyperlink"/>
@@ -23550,8 +23550,8 @@
         </w:r>
       </w:hyperlink>
     </w:p>
-    <w:bookmarkEnd w:id="163"/>
-    <w:bookmarkStart w:id="165" w:name="ref-loffler_2024"/>
+    <w:bookmarkEnd w:id="165"/>
+    <w:bookmarkStart w:id="167" w:name="ref-loffler_2024"/>
     <w:p>
       <w:pPr>
         <w:pStyle w:val="Bibliography"/>
@@ -23575,7 +23575,7 @@
       <w:r>
         <w:t xml:space="preserve"> </w:t>
       </w:r>
-      <w:hyperlink r:id="rId164">
+      <w:hyperlink r:id="rId166">
         <w:r>
           <w:rPr>
             <w:rStyle w:val="Hyperlink"/>
@@ -23584,8 +23584,8 @@
         </w:r>
       </w:hyperlink>
     </w:p>
-    <w:bookmarkEnd w:id="165"/>
-    <w:bookmarkStart w:id="167" w:name="ref-lurie_2024"/>
+    <w:bookmarkEnd w:id="167"/>
+    <w:bookmarkStart w:id="169" w:name="ref-lurie_2024"/>
     <w:p>
       <w:pPr>
         <w:pStyle w:val="Bibliography"/>
@@ -23621,7 +23621,7 @@
       <w:r>
         <w:t xml:space="preserve"> </w:t>
       </w:r>
-      <w:hyperlink r:id="rId166">
+      <w:hyperlink r:id="rId168">
         <w:r>
           <w:rPr>
             <w:rStyle w:val="Hyperlink"/>
@@ -23630,8 +23630,8 @@
         </w:r>
       </w:hyperlink>
     </w:p>
-    <w:bookmarkEnd w:id="167"/>
-    <w:bookmarkStart w:id="169" w:name="ref-masten_2001"/>
+    <w:bookmarkEnd w:id="169"/>
+    <w:bookmarkStart w:id="171" w:name="ref-masten_2001"/>
     <w:p>
       <w:pPr>
         <w:pStyle w:val="Bibliography"/>
@@ -23680,7 +23680,7 @@
       <w:r>
         <w:t xml:space="preserve"> </w:t>
       </w:r>
-      <w:hyperlink r:id="rId168">
+      <w:hyperlink r:id="rId170">
         <w:r>
           <w:rPr>
             <w:rStyle w:val="Hyperlink"/>
@@ -23689,8 +23689,8 @@
         </w:r>
       </w:hyperlink>
     </w:p>
-    <w:bookmarkEnd w:id="169"/>
-    <w:bookmarkStart w:id="171" w:name="ref-mclaughlin_2016"/>
+    <w:bookmarkEnd w:id="171"/>
+    <w:bookmarkStart w:id="173" w:name="ref-mclaughlin_2016"/>
     <w:p>
       <w:pPr>
         <w:pStyle w:val="Bibliography"/>
@@ -23739,7 +23739,7 @@
       <w:r>
         <w:t xml:space="preserve"> </w:t>
       </w:r>
-      <w:hyperlink r:id="rId170">
+      <w:hyperlink r:id="rId172">
         <w:r>
           <w:rPr>
             <w:rStyle w:val="Hyperlink"/>
@@ -23748,8 +23748,8 @@
         </w:r>
       </w:hyperlink>
     </w:p>
-    <w:bookmarkEnd w:id="171"/>
-    <w:bookmarkStart w:id="173" w:name="ref-mclaughlin_2021"/>
+    <w:bookmarkEnd w:id="173"/>
+    <w:bookmarkStart w:id="175" w:name="ref-mclaughlin_2021"/>
     <w:p>
       <w:pPr>
         <w:pStyle w:val="Bibliography"/>
@@ -23798,7 +23798,7 @@
       <w:r>
         <w:t xml:space="preserve"> </w:t>
       </w:r>
-      <w:hyperlink r:id="rId172">
+      <w:hyperlink r:id="rId174">
         <w:r>
           <w:rPr>
             <w:rStyle w:val="Hyperlink"/>
@@ -23807,8 +23807,8 @@
         </w:r>
       </w:hyperlink>
     </w:p>
-    <w:bookmarkEnd w:id="173"/>
-    <w:bookmarkStart w:id="175" w:name="ref-mittal_2015"/>
+    <w:bookmarkEnd w:id="175"/>
+    <w:bookmarkStart w:id="177" w:name="ref-mittal_2015"/>
     <w:p>
       <w:pPr>
         <w:pStyle w:val="Bibliography"/>
@@ -23857,7 +23857,7 @@
       <w:r>
         <w:t xml:space="preserve"> </w:t>
       </w:r>
-      <w:hyperlink r:id="rId174">
+      <w:hyperlink r:id="rId176">
         <w:r>
           <w:rPr>
             <w:rStyle w:val="Hyperlink"/>
@@ -23866,8 +23866,8 @@
         </w:r>
       </w:hyperlink>
     </w:p>
-    <w:bookmarkEnd w:id="175"/>
-    <w:bookmarkStart w:id="177" w:name="ref-mutter_2006"/>
+    <w:bookmarkEnd w:id="177"/>
+    <w:bookmarkStart w:id="179" w:name="ref-mutter_2006"/>
     <w:p>
       <w:pPr>
         <w:pStyle w:val="Bibliography"/>
@@ -23913,7 +23913,7 @@
       <w:r>
         <w:t xml:space="preserve"> </w:t>
       </w:r>
-      <w:hyperlink r:id="rId176">
+      <w:hyperlink r:id="rId178">
         <w:r>
           <w:rPr>
             <w:rStyle w:val="Hyperlink"/>
@@ -23922,8 +23922,8 @@
         </w:r>
       </w:hyperlink>
     </w:p>
-    <w:bookmarkEnd w:id="177"/>
-    <w:bookmarkStart w:id="179" w:name="ref-noble_2007"/>
+    <w:bookmarkEnd w:id="179"/>
+    <w:bookmarkStart w:id="181" w:name="ref-noble_2007"/>
     <w:p>
       <w:pPr>
         <w:pStyle w:val="Bibliography"/>
@@ -23960,7 +23960,7 @@
       <w:r>
         <w:t xml:space="preserve"> </w:t>
       </w:r>
-      <w:hyperlink r:id="rId178">
+      <w:hyperlink r:id="rId180">
         <w:r>
           <w:rPr>
             <w:rStyle w:val="Hyperlink"/>
@@ -23969,8 +23969,8 @@
         </w:r>
       </w:hyperlink>
     </w:p>
-    <w:bookmarkEnd w:id="179"/>
-    <w:bookmarkStart w:id="181" w:name="ref-nweze_2021"/>
+    <w:bookmarkEnd w:id="181"/>
+    <w:bookmarkStart w:id="183" w:name="ref-nweze_2021"/>
     <w:p>
       <w:pPr>
         <w:pStyle w:val="Bibliography"/>
@@ -24031,7 +24031,7 @@
       <w:r>
         <w:t xml:space="preserve"> </w:t>
       </w:r>
-      <w:hyperlink r:id="rId180">
+      <w:hyperlink r:id="rId182">
         <w:r>
           <w:rPr>
             <w:rStyle w:val="Hyperlink"/>
@@ -24040,8 +24040,8 @@
         </w:r>
       </w:hyperlink>
     </w:p>
-    <w:bookmarkEnd w:id="181"/>
-    <w:bookmarkStart w:id="183" w:name="ref-oberauer_2005"/>
+    <w:bookmarkEnd w:id="183"/>
+    <w:bookmarkStart w:id="185" w:name="ref-oberauer_2005"/>
     <w:p>
       <w:pPr>
         <w:pStyle w:val="Bibliography"/>
@@ -24090,7 +24090,7 @@
       <w:r>
         <w:t xml:space="preserve"> </w:t>
       </w:r>
-      <w:hyperlink r:id="rId182">
+      <w:hyperlink r:id="rId184">
         <w:r>
           <w:rPr>
             <w:rStyle w:val="Hyperlink"/>
@@ -24099,8 +24099,8 @@
         </w:r>
       </w:hyperlink>
     </w:p>
-    <w:bookmarkEnd w:id="183"/>
-    <w:bookmarkStart w:id="185" w:name="ref-oberauer_2009"/>
+    <w:bookmarkEnd w:id="185"/>
+    <w:bookmarkStart w:id="187" w:name="ref-oberauer_2009"/>
     <w:p>
       <w:pPr>
         <w:pStyle w:val="Bibliography"/>
@@ -24184,7 +24184,7 @@
       <w:r>
         <w:t xml:space="preserve"> </w:t>
       </w:r>
-      <w:hyperlink r:id="rId184">
+      <w:hyperlink r:id="rId186">
         <w:r>
           <w:rPr>
             <w:rStyle w:val="Hyperlink"/>
@@ -24193,53 +24193,14 @@
         </w:r>
       </w:hyperlink>
     </w:p>
-    <w:bookmarkEnd w:id="185"/>
-    <w:bookmarkStart w:id="187" w:name="ref-oberauer_2019"/>
+    <w:bookmarkEnd w:id="187"/>
+    <w:bookmarkStart w:id="189" w:name="ref-oberauer_2019"/>
     <w:p>
       <w:pPr>
         <w:pStyle w:val="Bibliography"/>
       </w:pPr>
       <w:r>
-        <w:t xml:space="preserve">Oberauer, K. (2019). Working</w:t>
-      </w:r>
-      <w:r>
-        <w:t xml:space="preserve"> </w:t>
-      </w:r>
-      <w:r>
-        <w:t xml:space="preserve">Memory</w:t>
-      </w:r>
-      <w:r>
-        <w:t xml:space="preserve"> </w:t>
-      </w:r>
-      <w:r>
-        <w:t xml:space="preserve">Capacity</w:t>
-      </w:r>
-      <w:r>
-        <w:t xml:space="preserve"> </w:t>
-      </w:r>
-      <w:r>
-        <w:t xml:space="preserve">Limits</w:t>
-      </w:r>
-      <w:r>
-        <w:t xml:space="preserve"> </w:t>
-      </w:r>
-      <w:r>
-        <w:t xml:space="preserve">Memory</w:t>
-      </w:r>
-      <w:r>
-        <w:t xml:space="preserve"> </w:t>
-      </w:r>
-      <w:r>
-        <w:t xml:space="preserve">for</w:t>
-      </w:r>
-      <w:r>
-        <w:t xml:space="preserve"> </w:t>
-      </w:r>
-      <w:r>
-        <w:t xml:space="preserve">Bindings</w:t>
-      </w:r>
-      <w:r>
-        <w:t xml:space="preserve">.</w:t>
+        <w:t xml:space="preserve">Oberauer, K. (2019). Working memory capacity limits memory for bindings.</w:t>
       </w:r>
       <w:r>
         <w:t xml:space="preserve"> </w:t>
@@ -24270,7 +24231,7 @@
       <w:r>
         <w:t xml:space="preserve"> </w:t>
       </w:r>
-      <w:hyperlink r:id="rId186">
+      <w:hyperlink r:id="rId188">
         <w:r>
           <w:rPr>
             <w:rStyle w:val="Hyperlink"/>
@@ -24279,8 +24240,8 @@
         </w:r>
       </w:hyperlink>
     </w:p>
-    <w:bookmarkEnd w:id="187"/>
-    <w:bookmarkStart w:id="189" w:name="ref-oberauer_2018"/>
+    <w:bookmarkEnd w:id="189"/>
+    <w:bookmarkStart w:id="191" w:name="ref-oberauer_2018"/>
     <w:p>
       <w:pPr>
         <w:pStyle w:val="Bibliography"/>
@@ -24317,7 +24278,7 @@
       <w:r>
         <w:t xml:space="preserve"> </w:t>
       </w:r>
-      <w:hyperlink r:id="rId188">
+      <w:hyperlink r:id="rId190">
         <w:r>
           <w:rPr>
             <w:rStyle w:val="Hyperlink"/>
@@ -24326,8 +24287,8 @@
         </w:r>
       </w:hyperlink>
     </w:p>
-    <w:bookmarkEnd w:id="189"/>
-    <w:bookmarkStart w:id="191" w:name="ref-oberauer_2000"/>
+    <w:bookmarkEnd w:id="191"/>
+    <w:bookmarkStart w:id="193" w:name="ref-oberauer_2000"/>
     <w:p>
       <w:pPr>
         <w:pStyle w:val="Bibliography"/>
@@ -24364,7 +24325,7 @@
       <w:r>
         <w:t xml:space="preserve"> </w:t>
       </w:r>
-      <w:hyperlink r:id="rId190">
+      <w:hyperlink r:id="rId192">
         <w:r>
           <w:rPr>
             <w:rStyle w:val="Hyperlink"/>
@@ -24373,14 +24334,14 @@
         </w:r>
       </w:hyperlink>
     </w:p>
-    <w:bookmarkEnd w:id="191"/>
-    <w:bookmarkStart w:id="193" w:name="ref-oberski_2014"/>
+    <w:bookmarkEnd w:id="193"/>
+    <w:bookmarkStart w:id="195" w:name="ref-oberski_2014"/>
     <w:p>
       <w:pPr>
         <w:pStyle w:val="Bibliography"/>
       </w:pPr>
       <w:r>
-        <w:t xml:space="preserve">Oberski, D. (2014). Lavaan.survey :</w:t>
+        <w:t xml:space="preserve">Oberski, D. (2014). Lavaan.survey:</w:t>
       </w:r>
       <w:r>
         <w:t xml:space="preserve"> </w:t>
@@ -24429,7 +24390,7 @@
       <w:r>
         <w:t xml:space="preserve"> </w:t>
       </w:r>
-      <w:hyperlink r:id="rId192">
+      <w:hyperlink r:id="rId194">
         <w:r>
           <w:rPr>
             <w:rStyle w:val="Hyperlink"/>
@@ -24438,8 +24399,8 @@
         </w:r>
       </w:hyperlink>
     </w:p>
-    <w:bookmarkEnd w:id="193"/>
-    <w:bookmarkStart w:id="195" w:name="ref-peng_2016"/>
+    <w:bookmarkEnd w:id="195"/>
+    <w:bookmarkStart w:id="197" w:name="ref-peng_2016"/>
     <w:p>
       <w:pPr>
         <w:pStyle w:val="Bibliography"/>
@@ -24488,7 +24449,7 @@
       <w:r>
         <w:t xml:space="preserve"> </w:t>
       </w:r>
-      <w:hyperlink r:id="rId194">
+      <w:hyperlink r:id="rId196">
         <w:r>
           <w:rPr>
             <w:rStyle w:val="Hyperlink"/>
@@ -24497,8 +24458,8 @@
         </w:r>
       </w:hyperlink>
     </w:p>
-    <w:bookmarkEnd w:id="195"/>
-    <w:bookmarkStart w:id="197" w:name="ref-rosen_2019"/>
+    <w:bookmarkEnd w:id="197"/>
+    <w:bookmarkStart w:id="199" w:name="ref-rosen_2019"/>
     <w:p>
       <w:pPr>
         <w:pStyle w:val="Bibliography"/>
@@ -24547,7 +24508,7 @@
       <w:r>
         <w:t xml:space="preserve"> </w:t>
       </w:r>
-      <w:hyperlink r:id="rId196">
+      <w:hyperlink r:id="rId198">
         <w:r>
           <w:rPr>
             <w:rStyle w:val="Hyperlink"/>
@@ -24556,8 +24517,8 @@
         </w:r>
       </w:hyperlink>
     </w:p>
-    <w:bookmarkEnd w:id="197"/>
-    <w:bookmarkStart w:id="199" w:name="ref-rosseel_2012"/>
+    <w:bookmarkEnd w:id="199"/>
+    <w:bookmarkStart w:id="201" w:name="ref-rosseel_2012"/>
     <w:p>
       <w:pPr>
         <w:pStyle w:val="Bibliography"/>
@@ -24612,7 +24573,7 @@
       <w:r>
         <w:t xml:space="preserve"> </w:t>
       </w:r>
-      <w:hyperlink r:id="rId198">
+      <w:hyperlink r:id="rId200">
         <w:r>
           <w:rPr>
             <w:rStyle w:val="Hyperlink"/>
@@ -24621,8 +24582,8 @@
         </w:r>
       </w:hyperlink>
     </w:p>
-    <w:bookmarkEnd w:id="199"/>
-    <w:bookmarkStart w:id="201" w:name="ref-salhi_2021"/>
+    <w:bookmarkEnd w:id="201"/>
+    <w:bookmarkStart w:id="203" w:name="ref-salhi_2021"/>
     <w:p>
       <w:pPr>
         <w:pStyle w:val="Bibliography"/>
@@ -24659,7 +24620,7 @@
       <w:r>
         <w:t xml:space="preserve"> </w:t>
       </w:r>
-      <w:hyperlink r:id="rId200">
+      <w:hyperlink r:id="rId202">
         <w:r>
           <w:rPr>
             <w:rStyle w:val="Hyperlink"/>
@@ -24668,8 +24629,8 @@
         </w:r>
       </w:hyperlink>
     </w:p>
-    <w:bookmarkEnd w:id="201"/>
-    <w:bookmarkStart w:id="203" w:name="ref-scherpenzeel_2011"/>
+    <w:bookmarkEnd w:id="203"/>
+    <w:bookmarkStart w:id="205" w:name="ref-scherpenzeel_2011"/>
     <w:p>
       <w:pPr>
         <w:pStyle w:val="Bibliography"/>
@@ -24736,7 +24697,7 @@
       <w:r>
         <w:t xml:space="preserve"> </w:t>
       </w:r>
-      <w:hyperlink r:id="rId202">
+      <w:hyperlink r:id="rId204">
         <w:r>
           <w:rPr>
             <w:rStyle w:val="Hyperlink"/>
@@ -24745,8 +24706,8 @@
         </w:r>
       </w:hyperlink>
     </w:p>
-    <w:bookmarkEnd w:id="203"/>
-    <w:bookmarkStart w:id="205" w:name="ref-schmiedek_2009"/>
+    <w:bookmarkEnd w:id="205"/>
+    <w:bookmarkStart w:id="207" w:name="ref-schmiedek_2009"/>
     <w:p>
       <w:pPr>
         <w:pStyle w:val="Bibliography"/>
@@ -24783,7 +24744,7 @@
       <w:r>
         <w:t xml:space="preserve"> </w:t>
       </w:r>
-      <w:hyperlink r:id="rId204">
+      <w:hyperlink r:id="rId206">
         <w:r>
           <w:rPr>
             <w:rStyle w:val="Hyperlink"/>
@@ -24792,8 +24753,8 @@
         </w:r>
       </w:hyperlink>
     </w:p>
-    <w:bookmarkEnd w:id="205"/>
-    <w:bookmarkStart w:id="207" w:name="ref-shariq_2024"/>
+    <w:bookmarkEnd w:id="207"/>
+    <w:bookmarkStart w:id="209" w:name="ref-shariq_2024"/>
     <w:p>
       <w:pPr>
         <w:pStyle w:val="Bibliography"/>
@@ -24838,7 +24799,7 @@
       <w:r>
         <w:t xml:space="preserve"> </w:t>
       </w:r>
-      <w:hyperlink r:id="rId206">
+      <w:hyperlink r:id="rId208">
         <w:r>
           <w:rPr>
             <w:rStyle w:val="Hyperlink"/>
@@ -24847,8 +24808,8 @@
         </w:r>
       </w:hyperlink>
     </w:p>
-    <w:bookmarkEnd w:id="207"/>
-    <w:bookmarkStart w:id="209" w:name="ref-sheridan_2014"/>
+    <w:bookmarkEnd w:id="209"/>
+    <w:bookmarkStart w:id="211" w:name="ref-sheridan_2014"/>
     <w:p>
       <w:pPr>
         <w:pStyle w:val="Bibliography"/>
@@ -24897,7 +24858,7 @@
       <w:r>
         <w:t xml:space="preserve"> </w:t>
       </w:r>
-      <w:hyperlink r:id="rId208">
+      <w:hyperlink r:id="rId210">
         <w:r>
           <w:rPr>
             <w:rStyle w:val="Hyperlink"/>
@@ -24906,8 +24867,8 @@
         </w:r>
       </w:hyperlink>
     </w:p>
-    <w:bookmarkEnd w:id="209"/>
-    <w:bookmarkStart w:id="211" w:name="ref-sheridan_2022"/>
+    <w:bookmarkEnd w:id="211"/>
+    <w:bookmarkStart w:id="213" w:name="ref-sheridan_2022"/>
     <w:p>
       <w:pPr>
         <w:pStyle w:val="Bibliography"/>
@@ -24944,7 +24905,7 @@
       <w:r>
         <w:t xml:space="preserve"> </w:t>
       </w:r>
-      <w:hyperlink r:id="rId210">
+      <w:hyperlink r:id="rId212">
         <w:r>
           <w:rPr>
             <w:rStyle w:val="Hyperlink"/>
@@ -24953,8 +24914,8 @@
         </w:r>
       </w:hyperlink>
     </w:p>
-    <w:bookmarkEnd w:id="211"/>
-    <w:bookmarkStart w:id="213" w:name="ref-sheridan_2020"/>
+    <w:bookmarkEnd w:id="213"/>
+    <w:bookmarkStart w:id="215" w:name="ref-sheridan_2020"/>
     <w:p>
       <w:pPr>
         <w:pStyle w:val="Bibliography"/>
@@ -24991,7 +24952,7 @@
       <w:r>
         <w:t xml:space="preserve"> </w:t>
       </w:r>
-      <w:hyperlink r:id="rId212">
+      <w:hyperlink r:id="rId214">
         <w:r>
           <w:rPr>
             <w:rStyle w:val="Hyperlink"/>
@@ -25000,8 +24961,8 @@
         </w:r>
       </w:hyperlink>
     </w:p>
-    <w:bookmarkEnd w:id="213"/>
-    <w:bookmarkStart w:id="215" w:name="ref-shields_2019"/>
+    <w:bookmarkEnd w:id="215"/>
+    <w:bookmarkStart w:id="217" w:name="ref-shields_2019"/>
     <w:p>
       <w:pPr>
         <w:pStyle w:val="Bibliography"/>
@@ -25038,7 +24999,7 @@
       <w:r>
         <w:t xml:space="preserve"> </w:t>
       </w:r>
-      <w:hyperlink r:id="rId214">
+      <w:hyperlink r:id="rId216">
         <w:r>
           <w:rPr>
             <w:rStyle w:val="Hyperlink"/>
@@ -25047,8 +25008,8 @@
         </w:r>
       </w:hyperlink>
     </w:p>
-    <w:bookmarkEnd w:id="215"/>
-    <w:bookmarkStart w:id="217" w:name="ref-shields_2017"/>
+    <w:bookmarkEnd w:id="217"/>
+    <w:bookmarkStart w:id="219" w:name="ref-shields_2017"/>
     <w:p>
       <w:pPr>
         <w:pStyle w:val="Bibliography"/>
@@ -25097,7 +25058,7 @@
       <w:r>
         <w:t xml:space="preserve"> </w:t>
       </w:r>
-      <w:hyperlink r:id="rId216">
+      <w:hyperlink r:id="rId218">
         <w:r>
           <w:rPr>
             <w:rStyle w:val="Hyperlink"/>
@@ -25106,8 +25067,8 @@
         </w:r>
       </w:hyperlink>
     </w:p>
-    <w:bookmarkEnd w:id="217"/>
-    <w:bookmarkStart w:id="219" w:name="ref-smith_2021"/>
+    <w:bookmarkEnd w:id="219"/>
+    <w:bookmarkStart w:id="221" w:name="ref-smith_2021"/>
     <w:p>
       <w:pPr>
         <w:pStyle w:val="Bibliography"/>
@@ -25144,7 +25105,7 @@
       <w:r>
         <w:t xml:space="preserve"> </w:t>
       </w:r>
-      <w:hyperlink r:id="rId218">
+      <w:hyperlink r:id="rId220">
         <w:r>
           <w:rPr>
             <w:rStyle w:val="Hyperlink"/>
@@ -25153,8 +25114,8 @@
         </w:r>
       </w:hyperlink>
     </w:p>
-    <w:bookmarkEnd w:id="219"/>
-    <w:bookmarkStart w:id="221" w:name="ref-spiegel_2021"/>
+    <w:bookmarkEnd w:id="221"/>
+    <w:bookmarkStart w:id="223" w:name="ref-spiegel_2021"/>
     <w:p>
       <w:pPr>
         <w:pStyle w:val="Bibliography"/>
@@ -25203,7 +25164,7 @@
       <w:r>
         <w:t xml:space="preserve"> </w:t>
       </w:r>
-      <w:hyperlink r:id="rId220">
+      <w:hyperlink r:id="rId222">
         <w:r>
           <w:rPr>
             <w:rStyle w:val="Hyperlink"/>
@@ -25212,8 +25173,8 @@
         </w:r>
       </w:hyperlink>
     </w:p>
-    <w:bookmarkEnd w:id="221"/>
-    <w:bookmarkStart w:id="223" w:name="ref-steudte_2014"/>
+    <w:bookmarkEnd w:id="223"/>
+    <w:bookmarkStart w:id="225" w:name="ref-steudte_2014"/>
     <w:p>
       <w:pPr>
         <w:pStyle w:val="Bibliography"/>
@@ -25250,7 +25211,7 @@
       <w:r>
         <w:t xml:space="preserve"> </w:t>
       </w:r>
-      <w:hyperlink r:id="rId222">
+      <w:hyperlink r:id="rId224">
         <w:r>
           <w:rPr>
             <w:rStyle w:val="Hyperlink"/>
@@ -25259,8 +25220,8 @@
         </w:r>
       </w:hyperlink>
     </w:p>
-    <w:bookmarkEnd w:id="223"/>
-    <w:bookmarkStart w:id="225" w:name="ref-sweeten_2012"/>
+    <w:bookmarkEnd w:id="225"/>
+    <w:bookmarkStart w:id="227" w:name="ref-sweeten_2012"/>
     <w:p>
       <w:pPr>
         <w:pStyle w:val="Bibliography"/>
@@ -25297,7 +25258,7 @@
       <w:r>
         <w:t xml:space="preserve"> </w:t>
       </w:r>
-      <w:hyperlink r:id="rId224">
+      <w:hyperlink r:id="rId226">
         <w:r>
           <w:rPr>
             <w:rStyle w:val="Hyperlink"/>
@@ -25306,8 +25267,8 @@
         </w:r>
       </w:hyperlink>
     </w:p>
-    <w:bookmarkEnd w:id="225"/>
-    <w:bookmarkStart w:id="227" w:name="ref-ugarte_2023"/>
+    <w:bookmarkEnd w:id="227"/>
+    <w:bookmarkStart w:id="229" w:name="ref-ugarte_2023"/>
     <w:p>
       <w:pPr>
         <w:pStyle w:val="Bibliography"/>
@@ -25343,7 +25304,7 @@
       <w:r>
         <w:t xml:space="preserve"> </w:t>
       </w:r>
-      <w:hyperlink r:id="rId226">
+      <w:hyperlink r:id="rId228">
         <w:r>
           <w:rPr>
             <w:rStyle w:val="Hyperlink"/>
@@ -25352,8 +25313,8 @@
         </w:r>
       </w:hyperlink>
     </w:p>
-    <w:bookmarkEnd w:id="227"/>
-    <w:bookmarkStart w:id="229" w:name="ref-vermeent_2023"/>
+    <w:bookmarkEnd w:id="229"/>
+    <w:bookmarkStart w:id="231" w:name="ref-vermeent_2023"/>
     <w:p>
       <w:pPr>
         <w:pStyle w:val="Bibliography"/>
@@ -25405,7 +25366,7 @@
       <w:r>
         <w:t xml:space="preserve"> </w:t>
       </w:r>
-      <w:hyperlink r:id="rId228">
+      <w:hyperlink r:id="rId230">
         <w:r>
           <w:rPr>
             <w:rStyle w:val="Hyperlink"/>
@@ -25414,14 +25375,14 @@
         </w:r>
       </w:hyperlink>
     </w:p>
-    <w:bookmarkEnd w:id="229"/>
-    <w:bookmarkStart w:id="231" w:name="ref-walasek_2024"/>
+    <w:bookmarkEnd w:id="231"/>
+    <w:bookmarkStart w:id="233" w:name="ref-walasek_2024"/>
     <w:p>
       <w:pPr>
         <w:pStyle w:val="Bibliography"/>
       </w:pPr>
       <w:r>
-        <w:t xml:space="preserve">Walasek, N., Young, E. S., &amp; Frankenhuis, W. E. (2024).</w:t>
+        <w:t xml:space="preserve">Walasek, N., Young, E. S., &amp; Frankenhuis, W. E. (2024). A framework for studying environmental statistics in developmental science.</w:t>
       </w:r>
       <w:r>
         <w:t xml:space="preserve"> </w:t>
@@ -25431,25 +25392,25 @@
           <w:iCs/>
           <w:i/>
         </w:rPr>
-        <w:t xml:space="preserve">A framework for studying environmental statistics in developmental science</w:t>
-      </w:r>
-      <w:r>
-        <w:t xml:space="preserve">. PsychArXiv.</w:t>
-      </w:r>
-      <w:r>
-        <w:t xml:space="preserve"> </w:t>
-      </w:r>
-      <w:hyperlink r:id="rId230">
+        <w:t xml:space="preserve">Psychological Methods</w:t>
+      </w:r>
+      <w:r>
+        <w:t xml:space="preserve">.</w:t>
+      </w:r>
+      <w:r>
+        <w:t xml:space="preserve"> </w:t>
+      </w:r>
+      <w:hyperlink r:id="rId232">
         <w:r>
           <w:rPr>
             <w:rStyle w:val="Hyperlink"/>
           </w:rPr>
-          <w:t xml:space="preserve">https://doi.org/10.31234/osf.io/fr87n</w:t>
+          <w:t xml:space="preserve">https://doi.org/10.1037/met0000651</w:t>
         </w:r>
       </w:hyperlink>
     </w:p>
-    <w:bookmarkEnd w:id="231"/>
-    <w:bookmarkStart w:id="233" w:name="ref-wilhelm_2013"/>
+    <w:bookmarkEnd w:id="233"/>
+    <w:bookmarkStart w:id="235" w:name="ref-wilhelm_2013"/>
     <w:p>
       <w:pPr>
         <w:pStyle w:val="Bibliography"/>
@@ -25486,7 +25447,7 @@
       <w:r>
         <w:t xml:space="preserve"> </w:t>
       </w:r>
-      <w:hyperlink r:id="rId232">
+      <w:hyperlink r:id="rId234">
         <w:r>
           <w:rPr>
             <w:rStyle w:val="Hyperlink"/>
@@ -25495,8 +25456,8 @@
         </w:r>
       </w:hyperlink>
     </w:p>
-    <w:bookmarkEnd w:id="233"/>
-    <w:bookmarkStart w:id="235" w:name="ref-young_2022"/>
+    <w:bookmarkEnd w:id="235"/>
+    <w:bookmarkStart w:id="237" w:name="ref-young_2022"/>
     <w:p>
       <w:pPr>
         <w:pStyle w:val="Bibliography"/>
@@ -25532,7 +25493,7 @@
       <w:r>
         <w:t xml:space="preserve"> </w:t>
       </w:r>
-      <w:hyperlink r:id="rId234">
+      <w:hyperlink r:id="rId236">
         <w:r>
           <w:rPr>
             <w:rStyle w:val="Hyperlink"/>
@@ -25541,8 +25502,8 @@
         </w:r>
       </w:hyperlink>
     </w:p>
-    <w:bookmarkEnd w:id="235"/>
-    <w:bookmarkStart w:id="237" w:name="ref-young_2020"/>
+    <w:bookmarkEnd w:id="237"/>
+    <w:bookmarkStart w:id="239" w:name="ref-young_2020"/>
     <w:p>
       <w:pPr>
         <w:pStyle w:val="Bibliography"/>
@@ -25579,7 +25540,7 @@
       <w:r>
         <w:t xml:space="preserve"> </w:t>
       </w:r>
-      <w:hyperlink r:id="rId236">
+      <w:hyperlink r:id="rId238">
         <w:r>
           <w:rPr>
             <w:rStyle w:val="Hyperlink"/>
@@ -25588,8 +25549,8 @@
         </w:r>
       </w:hyperlink>
     </w:p>
-    <w:bookmarkEnd w:id="237"/>
-    <w:bookmarkStart w:id="239" w:name="ref-young_2018"/>
+    <w:bookmarkEnd w:id="239"/>
+    <w:bookmarkStart w:id="241" w:name="ref-young_2018"/>
     <w:p>
       <w:pPr>
         <w:pStyle w:val="Bibliography"/>
@@ -25638,7 +25599,7 @@
       <w:r>
         <w:t xml:space="preserve"> </w:t>
       </w:r>
-      <w:hyperlink r:id="rId238">
+      <w:hyperlink r:id="rId240">
         <w:r>
           <w:rPr>
             <w:rStyle w:val="Hyperlink"/>
@@ -25647,14 +25608,14 @@
         </w:r>
       </w:hyperlink>
     </w:p>
-    <w:bookmarkEnd w:id="239"/>
-    <w:bookmarkStart w:id="240" w:name="ref-young_2023"/>
+    <w:bookmarkEnd w:id="241"/>
+    <w:bookmarkStart w:id="242" w:name="ref-young_2024"/>
     <w:p>
       <w:pPr>
         <w:pStyle w:val="Bibliography"/>
       </w:pPr>
       <w:r>
-        <w:t xml:space="preserve">Young, E. S., Vermeent, S., Frankenhuis, W. E., Nivison, M., Simpson, J. A., &amp; Roisman, G. I. (n.d.).</w:t>
+        <w:t xml:space="preserve">Young, E. S., Vermeent, S., Frankenhuis, W. E., Nivison, M., Simpson, J. A., &amp; Roisman, G. I. (2024). How does adversity shape performance across different abilities in the same person?</w:t>
       </w:r>
       <w:r>
         <w:t xml:space="preserve"> </w:t>
@@ -25664,18 +25625,21 @@
           <w:iCs/>
           <w:i/>
         </w:rPr>
-        <w:t xml:space="preserve">How does adversity shape performance across different abilities in the same person?</w:t>
-      </w:r>
-    </w:p>
-    <w:bookmarkEnd w:id="240"/>
-    <w:bookmarkEnd w:id="241"/>
-    <w:p>
-      <w:r>
-        <w:br w:type="page"/>
+        <w:t xml:space="preserve">Development and Psychopathology</w:t>
+      </w:r>
+      <w:r>
+        <w:t xml:space="preserve">.</w:t>
       </w:r>
     </w:p>
     <w:bookmarkEnd w:id="242"/>
-    <w:bookmarkStart w:id="243" w:name="appendix-i-study-design-plan"/>
+    <w:bookmarkEnd w:id="243"/>
+    <w:p>
+      <w:r>
+        <w:br w:type="page"/>
+      </w:r>
+    </w:p>
+    <w:bookmarkEnd w:id="244"/>
+    <w:bookmarkStart w:id="245" w:name="appendix-i-study-design-plan"/>
     <w:p>
       <w:pPr>
         <w:pStyle w:val="Heading1"/>
@@ -26514,7 +26478,7 @@
                 <w:szCs w:val="20"/>
                 <w:color w:val="000000"/>
               </w:rPr>
-              <w:t xml:space="preserve">Contrary to predictions of deficit perspectives, we might find that all associations between adversity and WM capacity are either practically equivalent or positive. This would suggest that WM capacity is either unaffected or even enhanced by adversity.</w:t>
+              <w:t xml:space="preserve">Contrary to predictions of deficit perspectives, we might find that all associations between adversity and WM capacity are either practically equivalent or positive. This would suggest that WM capacity is either unaffected or even higher in people with more adversity exposure.</w:t>
             </w:r>
             <w:r xmlns:w="http://schemas.openxmlformats.org/wordprocessingml/2006/main" xmlns:wp="http://schemas.openxmlformats.org/drawingml/2006/wordprocessingDrawing" xmlns:r="http://schemas.openxmlformats.org/officeDocument/2006/relationships" xmlns:w14="http://schemas.microsoft.com/office/word/2010/wordml">
               <w:rPr>
@@ -26833,7 +26797,7 @@
                 <w:szCs w:val="20"/>
                 <w:color w:val="000000"/>
               </w:rPr>
-              <w:t xml:space="preserve">Second, if, adaptive processes operate in concert with general impairment processes, we can expect intact WM updating in combination with lowered WM capacity.</w:t>
+              <w:t xml:space="preserve">Second, if, adaptive processes operate in concert with general impairment processes, we can expect intact WM updating in combination with lower WM capacity.</w:t>
             </w:r>
             <w:r xmlns:w="http://schemas.openxmlformats.org/wordprocessingml/2006/main" xmlns:wp="http://schemas.openxmlformats.org/drawingml/2006/wordprocessingDrawing" xmlns:r="http://schemas.openxmlformats.org/officeDocument/2006/relationships" xmlns:w14="http://schemas.microsoft.com/office/word/2010/wordml">
               <w:rPr>
@@ -27402,7 +27366,7 @@
                 <w:szCs w:val="20"/>
                 <w:color w:val="000000"/>
               </w:rPr>
-              <w:t xml:space="preserve">We might also find that material deprivation, but not unpredictability or neighborhood threat, is positively associated with WM updating. This would suggest that an enhanced updating ability has an adaptive benefit for individuals experiencing material deprivation.</w:t>
+              <w:t xml:space="preserve">We might also find that material deprivation, but not unpredictability or neighborhood threat, is positively associated with WM updating. This would suggest that higher updating ability has an adaptive benefit for individuals experiencing material deprivation.</w:t>
             </w:r>
           </w:p>
         </w:tc>
@@ -27452,7 +27416,7 @@
         </w:tc>
       </w:tr>
     </w:tbl>
-    <w:bookmarkEnd w:id="243"/>
+    <w:bookmarkEnd w:id="245"/>
     <w:sectPr>
       <w:headerReference r:id="rId10" w:type="even"/>
       <w:headerReference r:id="rId9" w:type="default"/>

</xml_diff>

<commit_message>
changes to conclusion for Stage 2 revision 2
</commit_message>
<xml_diff>
--- a/manuscript/manuscript.docx
+++ b/manuscript/manuscript.docx
@@ -9,8 +9,8 @@
       </w:pPr>
       <w:r>
         <w:rPr>
+          <w:b/>
           <w:bCs/>
-          <w:b/>
         </w:rPr>
         <w:t xml:space="preserve">Inconclusive evidence for associations between adverse experiences in adulthood and working memory performance</w:t>
       </w:r>
@@ -688,8 +688,8 @@
       </w:r>
       <w:r>
         <w:rPr>
+          <w:i/>
           <w:iCs/>
-          <w:i/>
         </w:rPr>
         <w:t xml:space="preserve">n</w:t>
       </w:r>
@@ -701,8 +701,8 @@
       </w:r>
       <w:r>
         <w:rPr>
+          <w:i/>
           <w:iCs/>
-          <w:i/>
         </w:rPr>
         <w:t xml:space="preserve">n</w:t>
       </w:r>
@@ -738,8 +738,8 @@
       </w:r>
       <w:r>
         <w:rPr>
+          <w:i/>
           <w:iCs/>
-          <w:i/>
         </w:rPr>
         <w:t xml:space="preserve">n</w:t>
       </w:r>
@@ -929,8 +929,8 @@
       </w:r>
       <w:r>
         <w:rPr>
+          <w:i/>
           <w:iCs/>
-          <w:i/>
         </w:rPr>
         <w:t xml:space="preserve">binding</w:t>
       </w:r>
@@ -1241,8 +1241,8 @@
       </w:r>
       <w:r>
         <w:rPr>
+          <w:i/>
           <w:iCs/>
-          <w:i/>
         </w:rPr>
         <w:t xml:space="preserve">after</w:t>
       </w:r>
@@ -1310,8 +1310,8 @@
       </w:r>
       <w:r>
         <w:rPr>
+          <w:i/>
           <w:iCs/>
-          <w:i/>
         </w:rPr>
         <w:t xml:space="preserve">and</w:t>
       </w:r>
@@ -1480,101 +1480,80 @@
         <w:pStyle w:val="BodyText"/>
       </w:pPr>
     </w:p>
-    <w:tbl>
-      <w:tblPr>
-        <w:tblStyle w:val="Table"/>
-        <w:tblW w:type="pct" w:w="5000"/>
-        <w:tblLook w:firstRow="0" w:lastRow="0" w:firstColumn="0" w:lastColumn="0" w:noHBand="0" w:noVBand="0" w:val="0000"/>
-      </w:tblPr>
-      <w:tblGrid>
-        <w:gridCol w:w="7920"/>
-      </w:tblGrid>
-      <w:tr>
-        <w:tc>
-          <w:tcPr/>
-          <w:p>
-            <w:pPr>
-              <w:pStyle w:val="Figure"/>
-              <w:jc w:val="center"/>
-            </w:pPr>
-            <w:r>
-              <w:drawing>
-                <wp:inline>
-                  <wp:extent cx="5486400" cy="4777969"/>
-                  <wp:effectExtent b="0" l="0" r="0" t="0"/>
-                  <wp:docPr descr="" title="" id="40" name="Picture"/>
-                  <a:graphic>
-                    <a:graphicData uri="http://schemas.openxmlformats.org/drawingml/2006/picture">
-                      <pic:pic>
-                        <pic:nvPicPr>
-                          <pic:cNvPr descr="fig/fig1.png" id="41" name="Picture"/>
-                          <pic:cNvPicPr>
-                            <a:picLocks noChangeArrowheads="1" noChangeAspect="1"/>
-                          </pic:cNvPicPr>
-                        </pic:nvPicPr>
-                        <pic:blipFill>
-                          <a:blip r:embed="rId39"/>
-                          <a:stretch>
-                            <a:fillRect/>
-                          </a:stretch>
-                        </pic:blipFill>
-                        <pic:spPr bwMode="auto">
-                          <a:xfrm>
-                            <a:off x="0" y="0"/>
-                            <a:ext cx="5486400" cy="4777969"/>
-                          </a:xfrm>
-                          <a:prstGeom prst="rect">
-                            <a:avLst/>
-                          </a:prstGeom>
-                          <a:noFill/>
-                          <a:ln w="9525">
-                            <a:noFill/>
-                            <a:headEnd/>
-                            <a:tailEnd/>
-                          </a:ln>
-                        </pic:spPr>
-                      </pic:pic>
-                    </a:graphicData>
-                  </a:graphic>
-                </wp:inline>
-              </w:drawing>
-            </w:r>
-          </w:p>
-          <w:p>
-            <w:pPr>
-              <w:jc w:val="center"/>
-            </w:pPr>
-            <w:pPr>
-              <w:jc w:val="start"/>
-              <w:spacing w:before="200"/>
-              <w:pStyle w:val="ImageCaption"/>
-            </w:pPr>
-            <w:r>
-              <w:rPr>
-                <w:bCs/>
-                <w:b/>
-              </w:rPr>
-              <w:t xml:space="preserve">Figure 1.</w:t>
-            </w:r>
-            <w:r>
-              <w:t xml:space="preserve"> </w:t>
-            </w:r>
-            <w:r>
-              <w:t xml:space="preserve">Overview of predictions derived from deficit and adaptation frameworks. Panel A depicts the most likely between-person data patterns based on previous literature, and whether we would consider them consistent with deficit and adaptation frameworks (see the main text for more details). Panel B depicts an overview of the preregistered Structural Equation Model. Note that this model differs slightly from the final model (see Figure 4). Ellipses represent latent variables, rectangles represent manifest variables, and circles represent residual variances. Unidirectional solid lines represent factor loadings, bidirectional solid lines represent covariances, and dashed lines represent regression paths. All four manifest WM measures loaded on a latent WM capacity factor, reflecting the fact that people have to hold information active in WM on all tasks. We fixed the loading of WM capacity on the Binding Task to 1, reflecting the idea that the ability to create and maintain bindings is the main limiting factor in WM capacity</w:t>
-            </w:r>
-            <w:r>
-              <w:t xml:space="preserve"> </w:t>
-            </w:r>
-            <w:r>
-              <w:t xml:space="preserve">(Gruszka &amp; Nęcka, 2017; Oberauer, 2009; Wilhelm et al., 2013)</w:t>
-            </w:r>
-            <w:r>
-              <w:t xml:space="preserve">. WM updating was modeled as a latent factor capturing the residual variance in the updating task after accounting for variance related to WM capacity. INR = income-to-needs ratio; Perc. Scarcity = perceived scarcity; SD = standard deviation.</w:t>
-            </w:r>
-          </w:p>
-        </w:tc>
-      </w:tr>
-    </w:tbl>
+    <w:p>
+      <w:pPr>
+        <w:pStyle w:val="CaptionedFigure"/>
+      </w:pPr>
+      <w:r>
+        <w:drawing>
+          <wp:inline>
+            <wp:extent cx="5486400" cy="4777969"/>
+            <wp:effectExtent b="0" l="0" r="0" t="0"/>
+            <wp:docPr descr="Figure 1. Overview of predictions derived from deficit and adaptation frameworks. Panel A depicts the most likely between-person data patterns based on previous literature, and whether we would consider them consistent with deficit and adaptation frameworks (see the main text for more details). Panel B depicts an overview of the preregistered Structural Equation Model. Note that this model differs slightly from the final model (see Figure 4). Ellipses represent latent variables, rectangles represent manifest variables, and circles represent residual variances. Unidirectional solid lines represent factor loadings, bidirectional solid lines represent covariances, and dashed lines represent regression paths. All four manifest WM measures loaded on a latent WM capacity factor, reflecting the fact that people have to hold information active in WM on all tasks. We fixed the loading of WM capacity on the Binding Task to 1, reflecting the idea that the ability to create and maintain bindings is the main limiting factor in WM capacity (Gruszka &amp; Nęcka, 2017; Oberauer, 2009; Wilhelm et al., 2013). WM updating was modeled as a latent factor capturing the residual variance in the updating task after accounting for variance related to WM capacity. INR = income-to-needs ratio; Perc. Scarcity = perceived scarcity; SD = standard deviation." title="" id="40" name="Picture"/>
+            <a:graphic>
+              <a:graphicData uri="http://schemas.openxmlformats.org/drawingml/2006/picture">
+                <pic:pic>
+                  <pic:nvPicPr>
+                    <pic:cNvPr descr="fig/fig1.png" id="41" name="Picture"/>
+                    <pic:cNvPicPr>
+                      <a:picLocks noChangeArrowheads="1" noChangeAspect="1"/>
+                    </pic:cNvPicPr>
+                  </pic:nvPicPr>
+                  <pic:blipFill>
+                    <a:blip r:embed="rId39"/>
+                    <a:stretch>
+                      <a:fillRect/>
+                    </a:stretch>
+                  </pic:blipFill>
+                  <pic:spPr bwMode="auto">
+                    <a:xfrm>
+                      <a:off x="0" y="0"/>
+                      <a:ext cx="5486400" cy="4777969"/>
+                    </a:xfrm>
+                    <a:prstGeom prst="rect">
+                      <a:avLst/>
+                    </a:prstGeom>
+                    <a:noFill/>
+                    <a:ln w="9525">
+                      <a:noFill/>
+                      <a:headEnd/>
+                      <a:tailEnd/>
+                    </a:ln>
+                  </pic:spPr>
+                </pic:pic>
+              </a:graphicData>
+            </a:graphic>
+          </wp:inline>
+        </w:drawing>
+      </w:r>
+    </w:p>
+    <w:p>
+      <w:pPr>
+        <w:pStyle w:val="ImageCaption"/>
+      </w:pPr>
+      <w:r>
+        <w:rPr>
+          <w:b/>
+          <w:bCs/>
+        </w:rPr>
+        <w:t xml:space="preserve">Figure 1.</w:t>
+      </w:r>
+      <w:r>
+        <w:t xml:space="preserve"> </w:t>
+      </w:r>
+      <w:r>
+        <w:t xml:space="preserve">Overview of predictions derived from deficit and adaptation frameworks. Panel A depicts the most likely between-person data patterns based on previous literature, and whether we would consider them consistent with deficit and adaptation frameworks (see the main text for more details). Panel B depicts an overview of the preregistered Structural Equation Model. Note that this model differs slightly from the final model (see Figure 4). Ellipses represent latent variables, rectangles represent manifest variables, and circles represent residual variances. Unidirectional solid lines represent factor loadings, bidirectional solid lines represent covariances, and dashed lines represent regression paths. All four manifest WM measures loaded on a latent WM capacity factor, reflecting the fact that people have to hold information active in WM on all tasks. We fixed the loading of WM capacity on the Binding Task to 1, reflecting the idea that the ability to create and maintain bindings is the main limiting factor in WM capacity</w:t>
+      </w:r>
+      <w:r>
+        <w:t xml:space="preserve"> </w:t>
+      </w:r>
+      <w:r>
+        <w:t xml:space="preserve">(Gruszka &amp; Nęcka, 2017; Oberauer, 2009; Wilhelm et al., 2013)</w:t>
+      </w:r>
+      <w:r>
+        <w:t xml:space="preserve">. WM updating was modeled as a latent factor capturing the residual variance in the updating task after accounting for variance related to WM capacity. INR = income-to-needs ratio; Perc. Scarcity = perceived scarcity; SD = standard deviation.</w:t>
+      </w:r>
+    </w:p>
     <w:p>
       <w:pPr>
         <w:pStyle w:val="BodyText"/>
@@ -1700,89 +1679,68 @@
         <w:t xml:space="preserve">We signed a contract with LISS stipulating that we would receive access to the newly collected data only after Stage 1 acceptance of this Registered Report.</w:t>
       </w:r>
     </w:p>
-    <w:tbl>
-      <w:tblPr>
-        <w:tblStyle w:val="Table"/>
-        <w:tblW w:type="pct" w:w="5000"/>
-        <w:tblLook w:firstRow="0" w:lastRow="0" w:firstColumn="0" w:lastColumn="0" w:noHBand="0" w:noVBand="0" w:val="0000"/>
-      </w:tblPr>
-      <w:tblGrid>
-        <w:gridCol w:w="7920"/>
-      </w:tblGrid>
-      <w:tr>
-        <w:tc>
-          <w:tcPr/>
-          <w:p>
-            <w:pPr>
-              <w:pStyle w:val="Figure"/>
-              <w:jc w:val="center"/>
-            </w:pPr>
-            <w:r>
-              <w:drawing>
-                <wp:inline>
-                  <wp:extent cx="5486400" cy="1600200"/>
-                  <wp:effectExtent b="0" l="0" r="0" t="0"/>
-                  <wp:docPr descr="" title="" id="44" name="Picture"/>
-                  <a:graphic>
-                    <a:graphicData uri="http://schemas.openxmlformats.org/drawingml/2006/picture">
-                      <pic:pic>
-                        <pic:nvPicPr>
-                          <pic:cNvPr descr="fig/fig2.png" id="45" name="Picture"/>
-                          <pic:cNvPicPr>
-                            <a:picLocks noChangeArrowheads="1" noChangeAspect="1"/>
-                          </pic:cNvPicPr>
-                        </pic:nvPicPr>
-                        <pic:blipFill>
-                          <a:blip r:embed="rId43"/>
-                          <a:stretch>
-                            <a:fillRect/>
-                          </a:stretch>
-                        </pic:blipFill>
-                        <pic:spPr bwMode="auto">
-                          <a:xfrm>
-                            <a:off x="0" y="0"/>
-                            <a:ext cx="5486400" cy="1600200"/>
-                          </a:xfrm>
-                          <a:prstGeom prst="rect">
-                            <a:avLst/>
-                          </a:prstGeom>
-                          <a:noFill/>
-                          <a:ln w="9525">
-                            <a:noFill/>
-                            <a:headEnd/>
-                            <a:tailEnd/>
-                          </a:ln>
-                        </pic:spPr>
-                      </pic:pic>
-                    </a:graphicData>
-                  </a:graphic>
-                </wp:inline>
-              </w:drawing>
-            </w:r>
-          </w:p>
-          <w:p>
-            <w:pPr>
-              <w:jc w:val="center"/>
-            </w:pPr>
-            <w:pPr>
-              <w:jc w:val="start"/>
-              <w:spacing w:before="200"/>
-              <w:pStyle w:val="ImageCaption"/>
-            </w:pPr>
-            <w:r>
-              <w:rPr>
-                <w:bCs/>
-                <w:b/>
-              </w:rPr>
-              <w:t xml:space="preserve">Figure 2.</w:t>
-            </w:r>
-            <w:r>
-              <w:t xml:space="preserve">. Overview of the different data sources used in this study. We distinguished between measures taken from the LISS data archive and measures that were newly collected in our own study between October 2023 and February 2024. Perceived scarcity and income were collected yearly in the full panel from 2008 – 2023. Neighborhood crime and crime victimization were collected across six waves between 2008 and 2018. In the newly collected data, we collected data on a measure of neighborhood threat and multiple measures of working memory. Note that participants did not have data across all timepoints of the archived studies because they joined the LISS panel more recently or because they did not participate in each wave.</w:t>
-            </w:r>
-          </w:p>
-        </w:tc>
-      </w:tr>
-    </w:tbl>
+    <w:p>
+      <w:pPr>
+        <w:pStyle w:val="CaptionedFigure"/>
+      </w:pPr>
+      <w:r>
+        <w:drawing>
+          <wp:inline>
+            <wp:extent cx="5486400" cy="1600200"/>
+            <wp:effectExtent b="0" l="0" r="0" t="0"/>
+            <wp:docPr descr="Figure 2.. Overview of the different data sources used in this study. We distinguished between measures taken from the LISS data archive and measures that were newly collected in our own study between October 2023 and February 2024. Perceived scarcity and income were collected yearly in the full panel from 2008 – 2023. Neighborhood crime and crime victimization were collected across six waves between 2008 and 2018. In the newly collected data, we collected data on a measure of neighborhood threat and multiple measures of working memory. Note that participants did not have data across all timepoints of the archived studies because they joined the LISS panel more recently or because they did not participate in each wave." title="" id="44" name="Picture"/>
+            <a:graphic>
+              <a:graphicData uri="http://schemas.openxmlformats.org/drawingml/2006/picture">
+                <pic:pic>
+                  <pic:nvPicPr>
+                    <pic:cNvPr descr="fig/fig2.png" id="45" name="Picture"/>
+                    <pic:cNvPicPr>
+                      <a:picLocks noChangeArrowheads="1" noChangeAspect="1"/>
+                    </pic:cNvPicPr>
+                  </pic:nvPicPr>
+                  <pic:blipFill>
+                    <a:blip r:embed="rId43"/>
+                    <a:stretch>
+                      <a:fillRect/>
+                    </a:stretch>
+                  </pic:blipFill>
+                  <pic:spPr bwMode="auto">
+                    <a:xfrm>
+                      <a:off x="0" y="0"/>
+                      <a:ext cx="5486400" cy="1600200"/>
+                    </a:xfrm>
+                    <a:prstGeom prst="rect">
+                      <a:avLst/>
+                    </a:prstGeom>
+                    <a:noFill/>
+                    <a:ln w="9525">
+                      <a:noFill/>
+                      <a:headEnd/>
+                      <a:tailEnd/>
+                    </a:ln>
+                  </pic:spPr>
+                </pic:pic>
+              </a:graphicData>
+            </a:graphic>
+          </wp:inline>
+        </w:drawing>
+      </w:r>
+    </w:p>
+    <w:p>
+      <w:pPr>
+        <w:pStyle w:val="ImageCaption"/>
+      </w:pPr>
+      <w:r>
+        <w:rPr>
+          <w:b/>
+          <w:bCs/>
+        </w:rPr>
+        <w:t xml:space="preserve">Figure 2.</w:t>
+      </w:r>
+      <w:r>
+        <w:t xml:space="preserve">. Overview of the different data sources used in this study. We distinguished between measures taken from the LISS data archive and measures that were newly collected in our own study between October 2023 and February 2024. Perceived scarcity and income were collected yearly in the full panel from 2008 – 2023. Neighborhood crime and crime victimization were collected across six waves between 2008 and 2018. In the newly collected data, we collected data on a measure of neighborhood threat and multiple measures of working memory. Note that participants did not have data across all timepoints of the archived studies because they joined the LISS panel more recently or because they did not participate in each wave.</w:t>
+      </w:r>
+    </w:p>
     <w:p>
       <w:pPr>
         <w:pStyle w:val="BodyText"/>
@@ -1844,8 +1802,8 @@
       </w:r>
       <w:r>
         <w:rPr>
+          <w:i/>
           <w:iCs/>
-          <w:i/>
         </w:rPr>
         <w:t xml:space="preserve">N</w:t>
       </w:r>
@@ -1880,8 +1838,8 @@
       </w:r>
       <w:r>
         <w:rPr>
+          <w:i/>
           <w:iCs/>
-          <w:i/>
         </w:rPr>
         <w:t xml:space="preserve">half</w:t>
       </w:r>
@@ -1947,8 +1905,8 @@
       </w:r>
       <w:r>
         <w:rPr>
+          <w:i/>
           <w:iCs/>
-          <w:i/>
         </w:rPr>
         <w:t xml:space="preserve">during</w:t>
       </w:r>
@@ -3614,8 +3572,8 @@
       </w:pPr>
       <w:r>
         <w:rPr>
+          <w:b/>
           <w:bCs/>
-          <w:b/>
         </w:rPr>
         <w:t xml:space="preserve">Perceived neighborhood crime.</w:t>
       </w:r>
@@ -3867,8 +3825,8 @@
       </w:pPr>
       <w:r>
         <w:rPr>
+          <w:b/>
           <w:bCs/>
-          <w:b/>
         </w:rPr>
         <w:t xml:space="preserve">Crime victimization.</w:t>
       </w:r>
@@ -3895,8 +3853,8 @@
       </w:r>
       <w:r>
         <w:rPr>
+          <w:i/>
           <w:iCs/>
-          <w:i/>
         </w:rPr>
         <w:t xml:space="preserve">unique</w:t>
       </w:r>
@@ -3928,8 +3886,8 @@
       </w:pPr>
       <w:r>
         <w:rPr>
+          <w:b/>
           <w:bCs/>
-          <w:b/>
         </w:rPr>
         <w:t xml:space="preserve">Neighborhood threat composite.</w:t>
       </w:r>
@@ -3976,8 +3934,8 @@
       </w:pPr>
       <w:r>
         <w:rPr>
+          <w:b/>
           <w:bCs/>
-          <w:b/>
         </w:rPr>
         <w:t xml:space="preserve">Perceived scarcity (mean).</w:t>
       </w:r>
@@ -4193,8 +4151,8 @@
       </w:pPr>
       <w:r>
         <w:rPr>
+          <w:b/>
           <w:bCs/>
-          <w:b/>
         </w:rPr>
         <w:t xml:space="preserve">Income-to-needs (mean).</w:t>
       </w:r>
@@ -4249,8 +4207,8 @@
       </w:r>
       <w:r>
         <w:rPr>
+          <w:i/>
           <w:iCs/>
-          <w:i/>
         </w:rPr>
         <w:t xml:space="preserve">poverty threshold</w:t>
       </w:r>
@@ -4301,8 +4259,8 @@
       </w:pPr>
       <w:r>
         <w:rPr>
+          <w:b/>
           <w:bCs/>
-          <w:b/>
         </w:rPr>
         <w:t xml:space="preserve">Perceived scarcity (SD/mean).</w:t>
       </w:r>
@@ -4375,8 +4333,8 @@
       </w:pPr>
       <w:r>
         <w:rPr>
+          <w:b/>
           <w:bCs/>
-          <w:b/>
         </w:rPr>
         <w:t xml:space="preserve">Income-to-needs (SD/mean).</w:t>
       </w:r>
@@ -18664,8 +18622,8 @@
       </w:r>
       <w:r>
         <w:rPr>
+          <w:i/>
           <w:iCs/>
-          <w:i/>
         </w:rPr>
         <w:t xml:space="preserve">N</w:t>
       </w:r>
@@ -18708,8 +18666,8 @@
       </w:pPr>
       <w:r>
         <w:rPr>
+          <w:b/>
           <w:bCs/>
-          <w:b/>
         </w:rPr>
         <w:t xml:space="preserve">Operation Span Task.</w:t>
       </w:r>
@@ -18860,8 +18818,8 @@
       </w:pPr>
       <w:r>
         <w:rPr>
+          <w:b/>
           <w:bCs/>
-          <w:b/>
         </w:rPr>
         <w:t xml:space="preserve">Rotation Span Task.</w:t>
       </w:r>
@@ -19022,8 +18980,8 @@
       </w:pPr>
       <w:r>
         <w:rPr>
+          <w:b/>
           <w:bCs/>
-          <w:b/>
         </w:rPr>
         <w:t xml:space="preserve">Binding-Updating Task.</w:t>
       </w:r>
@@ -19141,92 +19099,71 @@
         <w:t xml:space="preserve">We computed an updating score by calculating the overall recall accuracy (%) across trials with one or more updating steps.</w:t>
       </w:r>
     </w:p>
-    <w:tbl>
-      <w:tblPr>
-        <w:tblStyle w:val="Table"/>
-        <w:tblW w:type="pct" w:w="5000"/>
-        <w:tblLook w:firstRow="0" w:lastRow="0" w:firstColumn="0" w:lastColumn="0" w:noHBand="0" w:noVBand="0" w:val="0000"/>
-      </w:tblPr>
-      <w:tblGrid>
-        <w:gridCol w:w="7920"/>
-      </w:tblGrid>
-      <w:tr>
-        <w:tc>
-          <w:tcPr/>
-          <w:p>
-            <w:pPr>
-              <w:pStyle w:val="Figure"/>
-              <w:jc w:val="center"/>
-            </w:pPr>
-            <w:r>
-              <w:drawing>
-                <wp:inline>
-                  <wp:extent cx="5486400" cy="4473526"/>
-                  <wp:effectExtent b="0" l="0" r="0" t="0"/>
-                  <wp:docPr descr="" title="" id="56" name="Picture"/>
-                  <a:graphic>
-                    <a:graphicData uri="http://schemas.openxmlformats.org/drawingml/2006/picture">
-                      <pic:pic>
-                        <pic:nvPicPr>
-                          <pic:cNvPr descr="fig/fig3.png" id="57" name="Picture"/>
-                          <pic:cNvPicPr>
-                            <a:picLocks noChangeArrowheads="1" noChangeAspect="1"/>
-                          </pic:cNvPicPr>
-                        </pic:nvPicPr>
-                        <pic:blipFill>
-                          <a:blip r:embed="rId55"/>
-                          <a:stretch>
-                            <a:fillRect/>
-                          </a:stretch>
-                        </pic:blipFill>
-                        <pic:spPr bwMode="auto">
-                          <a:xfrm>
-                            <a:off x="0" y="0"/>
-                            <a:ext cx="5486400" cy="4473526"/>
-                          </a:xfrm>
-                          <a:prstGeom prst="rect">
-                            <a:avLst/>
-                          </a:prstGeom>
-                          <a:noFill/>
-                          <a:ln w="9525">
-                            <a:noFill/>
-                            <a:headEnd/>
-                            <a:tailEnd/>
-                          </a:ln>
-                        </pic:spPr>
-                      </pic:pic>
-                    </a:graphicData>
-                  </a:graphic>
-                </wp:inline>
-              </w:drawing>
-            </w:r>
-          </w:p>
-          <w:p>
-            <w:pPr>
-              <w:jc w:val="center"/>
-            </w:pPr>
-            <w:pPr>
-              <w:jc w:val="start"/>
-              <w:spacing w:before="200"/>
-              <w:pStyle w:val="ImageCaption"/>
-            </w:pPr>
-            <w:r>
-              <w:rPr>
-                <w:bCs/>
-                <w:b/>
-              </w:rPr>
-              <w:t xml:space="preserve">Figure 3.</w:t>
-            </w:r>
-            <w:r>
-              <w:t xml:space="preserve"> </w:t>
-            </w:r>
-            <w:r>
-              <w:t xml:space="preserve">Overview of the working memory tasks. Panel A: Operation Span Task. Participants memorized letters in the correct order, while engaging in a secondary math task. Panel B: Rotation Span Task. Participants memorized the orientation of arrows, while judging whether letters were mirrored or normal in a secondary task. Panel C: Participants memorized numbers in the correct location in a 3×3 grid. On half of the trials, all numbers were presented in unique locations, only requiring binding the numbers to the correct position. On the other half, some numbers were presented in the same location as a previously presented number, requiring updating. Note: stimuli are not to scale.</w:t>
-            </w:r>
-          </w:p>
-        </w:tc>
-      </w:tr>
-    </w:tbl>
+    <w:p>
+      <w:pPr>
+        <w:pStyle w:val="CaptionedFigure"/>
+      </w:pPr>
+      <w:r>
+        <w:drawing>
+          <wp:inline>
+            <wp:extent cx="5486400" cy="4473526"/>
+            <wp:effectExtent b="0" l="0" r="0" t="0"/>
+            <wp:docPr descr="Figure 3. Overview of the working memory tasks. Panel A: Operation Span Task. Participants memorized letters in the correct order, while engaging in a secondary math task. Panel B: Rotation Span Task. Participants memorized the orientation of arrows, while judging whether letters were mirrored or normal in a secondary task. Panel C: Participants memorized numbers in the correct location in a 3×3 grid. On half of the trials, all numbers were presented in unique locations, only requiring binding the numbers to the correct position. On the other half, some numbers were presented in the same location as a previously presented number, requiring updating. Note: stimuli are not to scale." title="" id="56" name="Picture"/>
+            <a:graphic>
+              <a:graphicData uri="http://schemas.openxmlformats.org/drawingml/2006/picture">
+                <pic:pic>
+                  <pic:nvPicPr>
+                    <pic:cNvPr descr="fig/fig3.png" id="57" name="Picture"/>
+                    <pic:cNvPicPr>
+                      <a:picLocks noChangeArrowheads="1" noChangeAspect="1"/>
+                    </pic:cNvPicPr>
+                  </pic:nvPicPr>
+                  <pic:blipFill>
+                    <a:blip r:embed="rId55"/>
+                    <a:stretch>
+                      <a:fillRect/>
+                    </a:stretch>
+                  </pic:blipFill>
+                  <pic:spPr bwMode="auto">
+                    <a:xfrm>
+                      <a:off x="0" y="0"/>
+                      <a:ext cx="5486400" cy="4473526"/>
+                    </a:xfrm>
+                    <a:prstGeom prst="rect">
+                      <a:avLst/>
+                    </a:prstGeom>
+                    <a:noFill/>
+                    <a:ln w="9525">
+                      <a:noFill/>
+                      <a:headEnd/>
+                      <a:tailEnd/>
+                    </a:ln>
+                  </pic:spPr>
+                </pic:pic>
+              </a:graphicData>
+            </a:graphic>
+          </wp:inline>
+        </w:drawing>
+      </w:r>
+    </w:p>
+    <w:p>
+      <w:pPr>
+        <w:pStyle w:val="ImageCaption"/>
+      </w:pPr>
+      <w:r>
+        <w:rPr>
+          <w:b/>
+          <w:bCs/>
+        </w:rPr>
+        <w:t xml:space="preserve">Figure 3.</w:t>
+      </w:r>
+      <w:r>
+        <w:t xml:space="preserve"> </w:t>
+      </w:r>
+      <w:r>
+        <w:t xml:space="preserve">Overview of the working memory tasks. Panel A: Operation Span Task. Participants memorized letters in the correct order, while engaging in a secondary math task. Panel B: Rotation Span Task. Participants memorized the orientation of arrows, while judging whether letters were mirrored or normal in a secondary task. Panel C: Participants memorized numbers in the correct location in a 3×3 grid. On half of the trials, all numbers were presented in unique locations, only requiring binding the numbers to the correct position. On the other half, some numbers were presented in the same location as a previously presented number, requiring updating. Note: stimuli are not to scale.</w:t>
+      </w:r>
+    </w:p>
     <w:bookmarkEnd w:id="58"/>
     <w:bookmarkEnd w:id="59"/>
     <w:bookmarkStart w:id="60" w:name="procedure"/>
@@ -19444,8 +19381,8 @@
       </w:r>
       <w:r>
         <w:rPr>
+          <w:i/>
           <w:iCs/>
-          <w:i/>
         </w:rPr>
         <w:t xml:space="preserve">projectlog</w:t>
       </w:r>
@@ -19475,8 +19412,8 @@
       </w:r>
       <w:r>
         <w:rPr>
+          <w:i/>
           <w:iCs/>
-          <w:i/>
         </w:rPr>
         <w:t xml:space="preserve">projectlog</w:t>
       </w:r>
@@ -19515,8 +19452,8 @@
       </w:r>
       <w:r>
         <w:rPr>
+          <w:i/>
           <w:iCs/>
-          <w:i/>
         </w:rPr>
         <w:t xml:space="preserve">lavaan</w:t>
       </w:r>
@@ -19558,8 +19495,8 @@
       </w:r>
       <w:r>
         <w:rPr>
+          <w:i/>
           <w:iCs/>
-          <w:i/>
         </w:rPr>
         <w:t xml:space="preserve">lavaan.survey</w:t>
       </w:r>
@@ -19760,8 +19697,8 @@
       </w:r>
       <w:r>
         <w:rPr>
+          <w:i/>
           <w:iCs/>
-          <w:i/>
         </w:rPr>
         <w:t xml:space="preserve">p</w:t>
       </w:r>
@@ -19773,8 +19710,8 @@
       </w:r>
       <w:r>
         <w:rPr>
+          <w:i/>
           <w:iCs/>
-          <w:i/>
         </w:rPr>
         <w:t xml:space="preserve">p</w:t>
       </w:r>
@@ -19864,101 +19801,80 @@
         <w:pStyle w:val="BodyText"/>
       </w:pPr>
     </w:p>
-    <w:tbl>
-      <w:tblPr>
-        <w:tblStyle w:val="Table"/>
-        <w:tblW w:type="pct" w:w="5000"/>
-        <w:tblLook w:firstRow="0" w:lastRow="0" w:firstColumn="0" w:lastColumn="0" w:noHBand="0" w:noVBand="0" w:val="0000"/>
-      </w:tblPr>
-      <w:tblGrid>
-        <w:gridCol w:w="7920"/>
-      </w:tblGrid>
-      <w:tr>
-        <w:tc>
-          <w:tcPr/>
-          <w:p>
-            <w:pPr>
-              <w:pStyle w:val="Figure"/>
-              <w:jc w:val="center"/>
-            </w:pPr>
-            <w:r>
-              <w:drawing>
-                <wp:inline>
-                  <wp:extent cx="5486400" cy="2519723"/>
-                  <wp:effectExtent b="0" l="0" r="0" t="0"/>
-                  <wp:docPr descr="" title="" id="67" name="Picture"/>
-                  <a:graphic>
-                    <a:graphicData uri="http://schemas.openxmlformats.org/drawingml/2006/picture">
-                      <pic:pic>
-                        <pic:nvPicPr>
-                          <pic:cNvPr descr="fig/fig4.png" id="68" name="Picture"/>
-                          <pic:cNvPicPr>
-                            <a:picLocks noChangeArrowheads="1" noChangeAspect="1"/>
-                          </pic:cNvPicPr>
-                        </pic:nvPicPr>
-                        <pic:blipFill>
-                          <a:blip r:embed="rId66"/>
-                          <a:stretch>
-                            <a:fillRect/>
-                          </a:stretch>
-                        </pic:blipFill>
-                        <pic:spPr bwMode="auto">
-                          <a:xfrm>
-                            <a:off x="0" y="0"/>
-                            <a:ext cx="5486400" cy="2519723"/>
-                          </a:xfrm>
-                          <a:prstGeom prst="rect">
-                            <a:avLst/>
-                          </a:prstGeom>
-                          <a:noFill/>
-                          <a:ln w="9525">
-                            <a:noFill/>
-                            <a:headEnd/>
-                            <a:tailEnd/>
-                          </a:ln>
-                        </pic:spPr>
-                      </pic:pic>
-                    </a:graphicData>
-                  </a:graphic>
-                </wp:inline>
-              </w:drawing>
-            </w:r>
-          </w:p>
-          <w:p>
-            <w:pPr>
-              <w:jc w:val="center"/>
-            </w:pPr>
-            <w:pPr>
-              <w:jc w:val="start"/>
-              <w:spacing w:before="200"/>
-              <w:pStyle w:val="ImageCaption"/>
-            </w:pPr>
-            <w:r>
-              <w:rPr>
-                <w:bCs/>
-                <w:b/>
-              </w:rPr>
-              <w:t xml:space="preserve">Figure 4.</w:t>
-            </w:r>
-            <w:r>
-              <w:t xml:space="preserve"> </w:t>
-            </w:r>
-            <w:r>
-              <w:t xml:space="preserve">Overview of the final measurement model of WM performance. Ellipses represent latent variables, rectangles represent manifest variables, and circles represent unstandardized residual variances. Unidirectional lines represent standardized factor loadings and bidirectional lines represent covariances. All four manifest WM measures loaded on a latent WM capacity factor, reflecting the fact that people have to hold information active in WM on all tasks. We fixed the loading of WM capacity on the Binding Task to 1, reflecting the idea that the ability to create and maintain bindings is the main limiting factor in WM capacity</w:t>
-            </w:r>
-            <w:r>
-              <w:t xml:space="preserve"> </w:t>
-            </w:r>
-            <w:r>
-              <w:t xml:space="preserve">(Gruszka &amp; Nęcka, 2017; Oberauer, 2009; Wilhelm et al., 2013)</w:t>
-            </w:r>
-            <w:r>
-              <w:t xml:space="preserve">. WM updating was modeled as a latent factor capturing the residual variance in the updating task after accounting for variance related to WM capacity. WM = working memory; Ospan = Operation Span; Rspan = Rotation Span.</w:t>
-            </w:r>
-          </w:p>
-        </w:tc>
-      </w:tr>
-    </w:tbl>
+    <w:p>
+      <w:pPr>
+        <w:pStyle w:val="CaptionedFigure"/>
+      </w:pPr>
+      <w:r>
+        <w:drawing>
+          <wp:inline>
+            <wp:extent cx="5486400" cy="2519723"/>
+            <wp:effectExtent b="0" l="0" r="0" t="0"/>
+            <wp:docPr descr="Figure 4. Overview of the final measurement model of WM performance. Ellipses represent latent variables, rectangles represent manifest variables, and circles represent unstandardized residual variances. Unidirectional lines represent standardized factor loadings and bidirectional lines represent covariances. All four manifest WM measures loaded on a latent WM capacity factor, reflecting the fact that people have to hold information active in WM on all tasks. We fixed the loading of WM capacity on the Binding Task to 1, reflecting the idea that the ability to create and maintain bindings is the main limiting factor in WM capacity (Gruszka &amp; Nęcka, 2017; Oberauer, 2009; Wilhelm et al., 2013). WM updating was modeled as a latent factor capturing the residual variance in the updating task after accounting for variance related to WM capacity. WM = working memory; Ospan = Operation Span; Rspan = Rotation Span." title="" id="67" name="Picture"/>
+            <a:graphic>
+              <a:graphicData uri="http://schemas.openxmlformats.org/drawingml/2006/picture">
+                <pic:pic>
+                  <pic:nvPicPr>
+                    <pic:cNvPr descr="fig/fig4.png" id="68" name="Picture"/>
+                    <pic:cNvPicPr>
+                      <a:picLocks noChangeArrowheads="1" noChangeAspect="1"/>
+                    </pic:cNvPicPr>
+                  </pic:nvPicPr>
+                  <pic:blipFill>
+                    <a:blip r:embed="rId66"/>
+                    <a:stretch>
+                      <a:fillRect/>
+                    </a:stretch>
+                  </pic:blipFill>
+                  <pic:spPr bwMode="auto">
+                    <a:xfrm>
+                      <a:off x="0" y="0"/>
+                      <a:ext cx="5486400" cy="2519723"/>
+                    </a:xfrm>
+                    <a:prstGeom prst="rect">
+                      <a:avLst/>
+                    </a:prstGeom>
+                    <a:noFill/>
+                    <a:ln w="9525">
+                      <a:noFill/>
+                      <a:headEnd/>
+                      <a:tailEnd/>
+                    </a:ln>
+                  </pic:spPr>
+                </pic:pic>
+              </a:graphicData>
+            </a:graphic>
+          </wp:inline>
+        </w:drawing>
+      </w:r>
+    </w:p>
+    <w:p>
+      <w:pPr>
+        <w:pStyle w:val="ImageCaption"/>
+      </w:pPr>
+      <w:r>
+        <w:rPr>
+          <w:b/>
+          <w:bCs/>
+        </w:rPr>
+        <w:t xml:space="preserve">Figure 4.</w:t>
+      </w:r>
+      <w:r>
+        <w:t xml:space="preserve"> </w:t>
+      </w:r>
+      <w:r>
+        <w:t xml:space="preserve">Overview of the final measurement model of WM performance. Ellipses represent latent variables, rectangles represent manifest variables, and circles represent unstandardized residual variances. Unidirectional lines represent standardized factor loadings and bidirectional lines represent covariances. All four manifest WM measures loaded on a latent WM capacity factor, reflecting the fact that people have to hold information active in WM on all tasks. We fixed the loading of WM capacity on the Binding Task to 1, reflecting the idea that the ability to create and maintain bindings is the main limiting factor in WM capacity</w:t>
+      </w:r>
+      <w:r>
+        <w:t xml:space="preserve"> </w:t>
+      </w:r>
+      <w:r>
+        <w:t xml:space="preserve">(Gruszka &amp; Nęcka, 2017; Oberauer, 2009; Wilhelm et al., 2013)</w:t>
+      </w:r>
+      <w:r>
+        <w:t xml:space="preserve">. WM updating was modeled as a latent factor capturing the residual variance in the updating task after accounting for variance related to WM capacity. WM = working memory; Ospan = Operation Span; Rspan = Rotation Span.</w:t>
+      </w:r>
+    </w:p>
     <w:p>
       <w:pPr>
         <w:pStyle w:val="BodyText"/>
@@ -19992,8 +19908,8 @@
       </w:r>
       <w:r>
         <w:rPr>
+          <w:i/>
           <w:iCs/>
-          <w:i/>
         </w:rPr>
         <w:t xml:space="preserve">p</w:t>
       </w:r>
@@ -20011,8 +19927,8 @@
       </w:r>
       <w:r>
         <w:rPr>
+          <w:i/>
           <w:iCs/>
-          <w:i/>
         </w:rPr>
         <w:t xml:space="preserve">p</w:t>
       </w:r>
@@ -20030,8 +19946,8 @@
       </w:r>
       <w:r>
         <w:rPr>
+          <w:i/>
           <w:iCs/>
-          <w:i/>
         </w:rPr>
         <w:t xml:space="preserve">p</w:t>
       </w:r>
@@ -20049,8 +19965,8 @@
       </w:r>
       <w:r>
         <w:rPr>
+          <w:i/>
           <w:iCs/>
-          <w:i/>
         </w:rPr>
         <w:t xml:space="preserve">p</w:t>
       </w:r>
@@ -20063,92 +19979,71 @@
         <w:pStyle w:val="BodyText"/>
       </w:pPr>
     </w:p>
-    <w:tbl>
-      <w:tblPr>
-        <w:tblStyle w:val="Table"/>
-        <w:tblW w:type="pct" w:w="5000"/>
-        <w:tblLook w:firstRow="0" w:lastRow="0" w:firstColumn="0" w:lastColumn="0" w:noHBand="0" w:noVBand="0" w:val="0000"/>
-      </w:tblPr>
-      <w:tblGrid>
-        <w:gridCol w:w="7920"/>
-      </w:tblGrid>
-      <w:tr>
-        <w:tc>
-          <w:tcPr/>
-          <w:p>
-            <w:pPr>
-              <w:pStyle w:val="Figure"/>
-              <w:jc w:val="center"/>
-            </w:pPr>
-            <w:r>
-              <w:drawing>
-                <wp:inline>
-                  <wp:extent cx="5486400" cy="3376246"/>
-                  <wp:effectExtent b="0" l="0" r="0" t="0"/>
-                  <wp:docPr descr="" title="" id="71" name="Picture"/>
-                  <a:graphic>
-                    <a:graphicData uri="http://schemas.openxmlformats.org/drawingml/2006/picture">
-                      <pic:pic>
-                        <pic:nvPicPr>
-                          <pic:cNvPr descr="manuscript_files/figure-docx/Figure5-1.png" id="72" name="Picture"/>
-                          <pic:cNvPicPr>
-                            <a:picLocks noChangeArrowheads="1" noChangeAspect="1"/>
-                          </pic:cNvPicPr>
-                        </pic:nvPicPr>
-                        <pic:blipFill>
-                          <a:blip r:embed="rId70"/>
-                          <a:stretch>
-                            <a:fillRect/>
-                          </a:stretch>
-                        </pic:blipFill>
-                        <pic:spPr bwMode="auto">
-                          <a:xfrm>
-                            <a:off x="0" y="0"/>
-                            <a:ext cx="5486400" cy="3376246"/>
-                          </a:xfrm>
-                          <a:prstGeom prst="rect">
-                            <a:avLst/>
-                          </a:prstGeom>
-                          <a:noFill/>
-                          <a:ln w="9525">
-                            <a:noFill/>
-                            <a:headEnd/>
-                            <a:tailEnd/>
-                          </a:ln>
-                        </pic:spPr>
-                      </pic:pic>
-                    </a:graphicData>
-                  </a:graphic>
-                </wp:inline>
-              </w:drawing>
-            </w:r>
-          </w:p>
-          <w:p>
-            <w:pPr>
-              <w:jc w:val="center"/>
-            </w:pPr>
-            <w:pPr>
-              <w:jc w:val="start"/>
-              <w:spacing w:before="200"/>
-              <w:pStyle w:val="ImageCaption"/>
-            </w:pPr>
-            <w:r>
-              <w:rPr>
-                <w:bCs/>
-                <w:b/>
-              </w:rPr>
-              <w:t xml:space="preserve">Figure 5.</w:t>
-            </w:r>
-            <w:r>
-              <w:t xml:space="preserve"> </w:t>
-            </w:r>
-            <w:r>
-              <w:t xml:space="preserve">Results of the structural part of the SEM model testing the association between threat, deprivation, and unpredictability on latent estimates of WM capacity and WM updating. The gray area shows the area of practical equivalence. Solid points indicate effects outside the area of practical equivalence, which was true for all effects. Standard errors represent the 95% confidence intervals. CV = coefficient of variation; INR = income-to-needs ratio; M = mean; WM = working memory.</w:t>
-            </w:r>
-          </w:p>
-        </w:tc>
-      </w:tr>
-    </w:tbl>
+    <w:p>
+      <w:pPr>
+        <w:pStyle w:val="CaptionedFigure"/>
+      </w:pPr>
+      <w:r>
+        <w:drawing>
+          <wp:inline>
+            <wp:extent cx="5486400" cy="3376246"/>
+            <wp:effectExtent b="0" l="0" r="0" t="0"/>
+            <wp:docPr descr="Figure 5. Results of the structural part of the SEM model testing the association between threat, deprivation, and unpredictability on latent estimates of WM capacity and WM updating. The gray area shows the area of practical equivalence. Solid points indicate effects outside the area of practical equivalence, which was true for all effects. Standard errors represent the 95% confidence intervals. CV = coefficient of variation; INR = income-to-needs ratio; M = mean; WM = working memory." title="" id="71" name="Picture"/>
+            <a:graphic>
+              <a:graphicData uri="http://schemas.openxmlformats.org/drawingml/2006/picture">
+                <pic:pic>
+                  <pic:nvPicPr>
+                    <pic:cNvPr descr="manuscript_files/figure-docx/Figure5-1.png" id="72" name="Picture"/>
+                    <pic:cNvPicPr>
+                      <a:picLocks noChangeArrowheads="1" noChangeAspect="1"/>
+                    </pic:cNvPicPr>
+                  </pic:nvPicPr>
+                  <pic:blipFill>
+                    <a:blip r:embed="rId70"/>
+                    <a:stretch>
+                      <a:fillRect/>
+                    </a:stretch>
+                  </pic:blipFill>
+                  <pic:spPr bwMode="auto">
+                    <a:xfrm>
+                      <a:off x="0" y="0"/>
+                      <a:ext cx="5486400" cy="3376246"/>
+                    </a:xfrm>
+                    <a:prstGeom prst="rect">
+                      <a:avLst/>
+                    </a:prstGeom>
+                    <a:noFill/>
+                    <a:ln w="9525">
+                      <a:noFill/>
+                      <a:headEnd/>
+                      <a:tailEnd/>
+                    </a:ln>
+                  </pic:spPr>
+                </pic:pic>
+              </a:graphicData>
+            </a:graphic>
+          </wp:inline>
+        </w:drawing>
+      </w:r>
+    </w:p>
+    <w:p>
+      <w:pPr>
+        <w:pStyle w:val="ImageCaption"/>
+      </w:pPr>
+      <w:r>
+        <w:rPr>
+          <w:b/>
+          <w:bCs/>
+        </w:rPr>
+        <w:t xml:space="preserve">Figure 5.</w:t>
+      </w:r>
+      <w:r>
+        <w:t xml:space="preserve"> </w:t>
+      </w:r>
+      <w:r>
+        <w:t xml:space="preserve">Results of the structural part of the SEM model testing the association between threat, deprivation, and unpredictability on latent estimates of WM capacity and WM updating. The gray area shows the area of practical equivalence. Solid points indicate effects outside the area of practical equivalence, which was true for all effects. Standard errors represent the 95% confidence intervals. CV = coefficient of variation; INR = income-to-needs ratio; M = mean; WM = working memory.</w:t>
+      </w:r>
+    </w:p>
     <w:p>
       <w:pPr>
         <w:pStyle w:val="BodyText"/>
@@ -20200,8 +20095,8 @@
       </w:r>
       <w:r>
         <w:rPr>
+          <w:i/>
           <w:iCs/>
-          <w:i/>
         </w:rPr>
         <w:t xml:space="preserve">p</w:t>
       </w:r>
@@ -20227,8 +20122,8 @@
       </w:r>
       <w:r>
         <w:rPr>
+          <w:i/>
           <w:iCs/>
-          <w:i/>
         </w:rPr>
         <w:t xml:space="preserve">p</w:t>
       </w:r>
@@ -20254,8 +20149,8 @@
       </w:r>
       <w:r>
         <w:rPr>
+          <w:i/>
           <w:iCs/>
-          <w:i/>
         </w:rPr>
         <w:t xml:space="preserve">p</w:t>
       </w:r>
@@ -20276,8 +20171,8 @@
       </w:r>
       <w:r>
         <w:rPr>
+          <w:i/>
           <w:iCs/>
-          <w:i/>
         </w:rPr>
         <w:t xml:space="preserve">p</w:t>
       </w:r>
@@ -20286,8 +20181,8 @@
       </w:r>
       <w:r>
         <w:rPr>
+          <w:i/>
           <w:iCs/>
-          <w:i/>
         </w:rPr>
         <w:t xml:space="preserve">p</w:t>
       </w:r>
@@ -20375,8 +20270,8 @@
       </w:r>
       <w:r>
         <w:rPr>
+          <w:i/>
           <w:iCs/>
-          <w:i/>
         </w:rPr>
         <w:t xml:space="preserve">p</w:t>
       </w:r>
@@ -20430,8 +20325,8 @@
       </w:r>
       <w:r>
         <w:rPr>
+          <w:i/>
           <w:iCs/>
-          <w:i/>
         </w:rPr>
         <w:t xml:space="preserve">p</w:t>
       </w:r>
@@ -20460,8 +20355,8 @@
       </w:r>
       <w:r>
         <w:rPr>
+          <w:i/>
           <w:iCs/>
-          <w:i/>
         </w:rPr>
         <w:t xml:space="preserve">bain</w:t>
       </w:r>
@@ -21119,7 +21014,13 @@
         <w:pStyle w:val="FirstParagraph"/>
       </w:pPr>
       <w:r>
-        <w:t xml:space="preserve">Over the last decade, adversity research has been shifting towards a more balanced view, focusing not just on cognitive deficits but also on potential adaptations.</w:t>
+        <w:t xml:space="preserve">Our psychometric investigation yielded inconclusive evidence for associations between adverse experiences in adulthood and WM capacity and updating ability: Differences in abilities were not significantly different from zero, yet also not negligibly small.</w:t>
+      </w:r>
+      <w:r>
+        <w:t xml:space="preserve"> </w:t>
+      </w:r>
+      <w:r>
+        <w:t xml:space="preserve">This study is part of a recent shift in adversity research towards a more balanced view, focusing not just on cognitive deficits but also on potential adaptations.</w:t>
       </w:r>
       <w:r>
         <w:t xml:space="preserve"> </w:t>
@@ -21149,13 +21050,13 @@
         <w:t xml:space="preserve"> </w:t>
       </w:r>
       <w:r>
-        <w:t xml:space="preserve">Here, our psychometric investigation of WM yielded inconclusive associations with adverse experiences in adulthood.</w:t>
-      </w:r>
-      <w:r>
-        <w:t xml:space="preserve"> </w:t>
-      </w:r>
-      <w:r>
-        <w:t xml:space="preserve">Building on this work will ultimately lead to a better understanding of the unique abilities that develop in contexts of adversity, as well as more precise intervention targets.</w:t>
+        <w:t xml:space="preserve">Our findings suggest that this may lead to a more complicated picture compared to traditional investigations into raw performance.</w:t>
+      </w:r>
+      <w:r>
+        <w:t xml:space="preserve"> </w:t>
+      </w:r>
+      <w:r>
+        <w:t xml:space="preserve">However, this will ultimately lead to a better understanding of the unique abilities that develop in contexts of adversity, as well as more precise intervention targets.</w:t>
       </w:r>
     </w:p>
     <w:p>
@@ -21223,8 +21124,8 @@
       </w:r>
       <w:r>
         <w:rPr>
+          <w:i/>
           <w:iCs/>
-          <w:i/>
         </w:rPr>
         <w:t xml:space="preserve">Journal of Educational Psychology</w:t>
       </w:r>
@@ -21236,8 +21137,8 @@
       </w:r>
       <w:r>
         <w:rPr>
+          <w:i/>
           <w:iCs/>
-          <w:i/>
         </w:rPr>
         <w:t xml:space="preserve">111</w:t>
       </w:r>
@@ -21282,8 +21183,8 @@
       </w:r>
       <w:r>
         <w:rPr>
+          <w:i/>
           <w:iCs/>
-          <w:i/>
         </w:rPr>
         <w:t xml:space="preserve">Journal of Experimental Child Psychology</w:t>
       </w:r>
@@ -21295,8 +21196,8 @@
       </w:r>
       <w:r>
         <w:rPr>
+          <w:i/>
           <w:iCs/>
-          <w:i/>
         </w:rPr>
         <w:t xml:space="preserve">106</w:t>
       </w:r>
@@ -21341,8 +21242,8 @@
       </w:r>
       <w:r>
         <w:rPr>
+          <w:i/>
           <w:iCs/>
-          <w:i/>
         </w:rPr>
         <w:t xml:space="preserve">Journal of the Royal Statistical Society: Series B (Methodological)</w:t>
       </w:r>
@@ -21354,8 +21255,8 @@
       </w:r>
       <w:r>
         <w:rPr>
+          <w:i/>
           <w:iCs/>
-          <w:i/>
         </w:rPr>
         <w:t xml:space="preserve">57</w:t>
       </w:r>
@@ -21388,8 +21289,8 @@
       </w:r>
       <w:r>
         <w:rPr>
+          <w:i/>
           <w:iCs/>
-          <w:i/>
         </w:rPr>
         <w:t xml:space="preserve">Frontiers in Behavioral Neuroscience</w:t>
       </w:r>
@@ -21401,8 +21302,8 @@
       </w:r>
       <w:r>
         <w:rPr>
+          <w:i/>
           <w:iCs/>
-          <w:i/>
         </w:rPr>
         <w:t xml:space="preserve">3</w:t>
       </w:r>
@@ -21462,8 +21363,8 @@
       </w:r>
       <w:r>
         <w:rPr>
+          <w:i/>
           <w:iCs/>
-          <w:i/>
         </w:rPr>
         <w:t xml:space="preserve">Child Development</w:t>
       </w:r>
@@ -21475,8 +21376,8 @@
       </w:r>
       <w:r>
         <w:rPr>
+          <w:i/>
           <w:iCs/>
-          <w:i/>
         </w:rPr>
         <w:t xml:space="preserve">72</w:t>
       </w:r>
@@ -21509,57 +21410,57 @@
       </w:r>
       <w:r>
         <w:rPr>
+          <w:i/>
           <w:iCs/>
-          <w:i/>
         </w:rPr>
         <w:t xml:space="preserve">Op weg naar een nieuwe armoedegrens.</w:t>
       </w:r>
       <w:r>
         <w:rPr>
+          <w:i/>
           <w:iCs/>
+        </w:rPr>
+        <w:t xml:space="preserve"> </w:t>
+      </w:r>
+      <w:r>
+        <w:rPr>
           <w:i/>
-        </w:rPr>
-        <w:t xml:space="preserve"> </w:t>
-      </w:r>
-      <w:r>
-        <w:rPr>
           <w:iCs/>
-          <w:i/>
         </w:rPr>
         <w:t xml:space="preserve">Tussenrapport</w:t>
       </w:r>
       <w:r>
         <w:rPr>
+          <w:i/>
           <w:iCs/>
+        </w:rPr>
+        <w:t xml:space="preserve"> </w:t>
+      </w:r>
+      <w:r>
+        <w:rPr>
           <w:i/>
-        </w:rPr>
-        <w:t xml:space="preserve"> </w:t>
-      </w:r>
-      <w:r>
-        <w:rPr>
           <w:iCs/>
-          <w:i/>
         </w:rPr>
         <w:t xml:space="preserve">van het gezamenlijke project ’</w:t>
       </w:r>
       <w:r>
         <w:rPr>
+          <w:i/>
           <w:iCs/>
-          <w:i/>
         </w:rPr>
         <w:t xml:space="preserve">Uniformering</w:t>
       </w:r>
       <w:r>
         <w:rPr>
+          <w:i/>
           <w:iCs/>
+        </w:rPr>
+        <w:t xml:space="preserve"> </w:t>
+      </w:r>
+      <w:r>
+        <w:rPr>
           <w:i/>
-        </w:rPr>
-        <w:t xml:space="preserve"> </w:t>
-      </w:r>
-      <w:r>
-        <w:rPr>
           <w:iCs/>
-          <w:i/>
         </w:rPr>
         <w:t xml:space="preserve">armoedeafbakening’.</w:t>
       </w:r>
@@ -21589,36 +21490,36 @@
       </w:r>
       <w:r>
         <w:rPr>
+          <w:i/>
           <w:iCs/>
-          <w:i/>
         </w:rPr>
         <w:t xml:space="preserve">Model selection and multimodel inference:</w:t>
       </w:r>
       <w:r>
         <w:rPr>
+          <w:i/>
           <w:iCs/>
+        </w:rPr>
+        <w:t xml:space="preserve"> </w:t>
+      </w:r>
+      <w:r>
+        <w:rPr>
           <w:i/>
-        </w:rPr>
-        <w:t xml:space="preserve"> </w:t>
-      </w:r>
-      <w:r>
-        <w:rPr>
           <w:iCs/>
-          <w:i/>
         </w:rPr>
         <w:t xml:space="preserve">A</w:t>
       </w:r>
       <w:r>
         <w:rPr>
+          <w:i/>
           <w:iCs/>
+        </w:rPr>
+        <w:t xml:space="preserve"> </w:t>
+      </w:r>
+      <w:r>
+        <w:rPr>
           <w:i/>
-        </w:rPr>
-        <w:t xml:space="preserve"> </w:t>
-      </w:r>
-      <w:r>
-        <w:rPr>
           <w:iCs/>
-          <w:i/>
         </w:rPr>
         <w:t xml:space="preserve">practical information-theoretic approach</w:t>
       </w:r>
@@ -21651,8 +21552,8 @@
       </w:r>
       <w:r>
         <w:rPr>
+          <w:i/>
           <w:iCs/>
-          <w:i/>
         </w:rPr>
         <w:t xml:space="preserve">Memory &amp; Cognition</w:t>
       </w:r>
@@ -21664,8 +21565,8 @@
       </w:r>
       <w:r>
         <w:rPr>
+          <w:i/>
           <w:iCs/>
-          <w:i/>
         </w:rPr>
         <w:t xml:space="preserve">28</w:t>
       </w:r>
@@ -21710,8 +21611,8 @@
       </w:r>
       <w:r>
         <w:rPr>
+          <w:i/>
           <w:iCs/>
-          <w:i/>
         </w:rPr>
         <w:t xml:space="preserve">Psychonomic Bulletin &amp; Review</w:t>
       </w:r>
@@ -21723,8 +21624,8 @@
       </w:r>
       <w:r>
         <w:rPr>
+          <w:i/>
           <w:iCs/>
-          <w:i/>
         </w:rPr>
         <w:t xml:space="preserve">12</w:t>
       </w:r>
@@ -21754,8 +21655,8 @@
       </w:r>
       <w:r>
         <w:rPr>
+          <w:i/>
           <w:iCs/>
-          <w:i/>
         </w:rPr>
         <w:t xml:space="preserve">Trends in Cognitive Sciences</w:t>
       </w:r>
@@ -21767,8 +21668,8 @@
       </w:r>
       <w:r>
         <w:rPr>
+          <w:i/>
           <w:iCs/>
-          <w:i/>
         </w:rPr>
         <w:t xml:space="preserve">7</w:t>
       </w:r>
@@ -21801,8 +21702,8 @@
       </w:r>
       <w:r>
         <w:rPr>
+          <w:i/>
           <w:iCs/>
-          <w:i/>
         </w:rPr>
         <w:t xml:space="preserve">Educational Psychology Review</w:t>
       </w:r>
@@ -21814,8 +21715,8 @@
       </w:r>
       <w:r>
         <w:rPr>
+          <w:i/>
           <w:iCs/>
-          <w:i/>
         </w:rPr>
         <w:t xml:space="preserve">26</w:t>
       </w:r>
@@ -21848,8 +21749,8 @@
       </w:r>
       <w:r>
         <w:rPr>
+          <w:i/>
           <w:iCs/>
-          <w:i/>
         </w:rPr>
         <w:t xml:space="preserve">Structural Equation Modeling: A Multidisciplinary Journal</w:t>
       </w:r>
@@ -21861,8 +21762,8 @@
       </w:r>
       <w:r>
         <w:rPr>
+          <w:i/>
           <w:iCs/>
-          <w:i/>
         </w:rPr>
         <w:t xml:space="preserve">14</w:t>
       </w:r>
@@ -21895,8 +21796,8 @@
       </w:r>
       <w:r>
         <w:rPr>
+          <w:i/>
           <w:iCs/>
-          <w:i/>
         </w:rPr>
         <w:t xml:space="preserve">Developmental Cognitive Neuroscience</w:t>
       </w:r>
@@ -21908,8 +21809,8 @@
       </w:r>
       <w:r>
         <w:rPr>
+          <w:i/>
           <w:iCs/>
-          <w:i/>
         </w:rPr>
         <w:t xml:space="preserve">23</w:t>
       </w:r>
@@ -21954,8 +21855,8 @@
       </w:r>
       <w:r>
         <w:rPr>
+          <w:i/>
           <w:iCs/>
-          <w:i/>
         </w:rPr>
         <w:t xml:space="preserve">Journal of Experimental Psychology: Learning, Memory, and Cognition</w:t>
       </w:r>
@@ -21967,8 +21868,8 @@
       </w:r>
       <w:r>
         <w:rPr>
+          <w:i/>
           <w:iCs/>
-          <w:i/>
         </w:rPr>
         <w:t xml:space="preserve">36</w:t>
       </w:r>
@@ -22013,8 +21914,8 @@
       </w:r>
       <w:r>
         <w:rPr>
+          <w:i/>
           <w:iCs/>
-          <w:i/>
         </w:rPr>
         <w:t xml:space="preserve">Perspectives on Psychological Science</w:t>
       </w:r>
@@ -22026,8 +21927,8 @@
       </w:r>
       <w:r>
         <w:rPr>
+          <w:i/>
           <w:iCs/>
-          <w:i/>
         </w:rPr>
         <w:t xml:space="preserve">12</w:t>
       </w:r>
@@ -22072,8 +21973,8 @@
       </w:r>
       <w:r>
         <w:rPr>
+          <w:i/>
           <w:iCs/>
-          <w:i/>
         </w:rPr>
         <w:t xml:space="preserve">Human Nature</w:t>
       </w:r>
@@ -22085,8 +21986,8 @@
       </w:r>
       <w:r>
         <w:rPr>
+          <w:i/>
           <w:iCs/>
-          <w:i/>
         </w:rPr>
         <w:t xml:space="preserve">20</w:t>
       </w:r>
@@ -22128,8 +22029,8 @@
       </w:r>
       <w:r>
         <w:rPr>
+          <w:i/>
           <w:iCs/>
-          <w:i/>
         </w:rPr>
         <w:t xml:space="preserve">Development and Psychopathology</w:t>
       </w:r>
@@ -22141,8 +22042,8 @@
       </w:r>
       <w:r>
         <w:rPr>
+          <w:i/>
           <w:iCs/>
-          <w:i/>
         </w:rPr>
         <w:t xml:space="preserve">34</w:t>
       </w:r>
@@ -22175,8 +22076,8 @@
       </w:r>
       <w:r>
         <w:rPr>
+          <w:i/>
           <w:iCs/>
-          <w:i/>
         </w:rPr>
         <w:t xml:space="preserve">Proceedings of the National Academy of Sciences</w:t>
       </w:r>
@@ -22188,8 +22089,8 @@
       </w:r>
       <w:r>
         <w:rPr>
+          <w:i/>
           <w:iCs/>
-          <w:i/>
         </w:rPr>
         <w:t xml:space="preserve">106</w:t>
       </w:r>
@@ -22234,8 +22135,8 @@
       </w:r>
       <w:r>
         <w:rPr>
+          <w:i/>
           <w:iCs/>
-          <w:i/>
         </w:rPr>
         <w:t xml:space="preserve">Brain Research</w:t>
       </w:r>
@@ -22247,8 +22148,8 @@
       </w:r>
       <w:r>
         <w:rPr>
+          <w:i/>
           <w:iCs/>
-          <w:i/>
         </w:rPr>
         <w:t xml:space="preserve">1110</w:t>
       </w:r>
@@ -22293,8 +22194,8 @@
       </w:r>
       <w:r>
         <w:rPr>
+          <w:i/>
           <w:iCs/>
-          <w:i/>
         </w:rPr>
         <w:t xml:space="preserve">Developmental Science</w:t>
       </w:r>
@@ -22306,8 +22207,8 @@
       </w:r>
       <w:r>
         <w:rPr>
+          <w:i/>
           <w:iCs/>
-          <w:i/>
         </w:rPr>
         <w:t xml:space="preserve">24</w:t>
       </w:r>
@@ -22340,8 +22241,8 @@
       </w:r>
       <w:r>
         <w:rPr>
+          <w:i/>
           <w:iCs/>
-          <w:i/>
         </w:rPr>
         <w:t xml:space="preserve">Collabra: Psychology</w:t>
       </w:r>
@@ -22353,8 +22254,8 @@
       </w:r>
       <w:r>
         <w:rPr>
+          <w:i/>
           <w:iCs/>
-          <w:i/>
         </w:rPr>
         <w:t xml:space="preserve">4</w:t>
       </w:r>
@@ -22384,8 +22285,8 @@
       </w:r>
       <w:r>
         <w:rPr>
+          <w:i/>
           <w:iCs/>
-          <w:i/>
         </w:rPr>
         <w:t xml:space="preserve">Current Directions in Psychological Science</w:t>
       </w:r>
@@ -22397,8 +22298,8 @@
       </w:r>
       <w:r>
         <w:rPr>
+          <w:i/>
           <w:iCs/>
-          <w:i/>
         </w:rPr>
         <w:t xml:space="preserve">22</w:t>
       </w:r>
@@ -22443,8 +22344,8 @@
       </w:r>
       <w:r>
         <w:rPr>
+          <w:i/>
           <w:iCs/>
-          <w:i/>
         </w:rPr>
         <w:t xml:space="preserve">Trends in Cognitive Sciences</w:t>
       </w:r>
@@ -22456,8 +22357,8 @@
       </w:r>
       <w:r>
         <w:rPr>
+          <w:i/>
           <w:iCs/>
-          <w:i/>
         </w:rPr>
         <w:t xml:space="preserve">24</w:t>
       </w:r>
@@ -22490,8 +22391,8 @@
       </w:r>
       <w:r>
         <w:rPr>
+          <w:i/>
           <w:iCs/>
-          <w:i/>
         </w:rPr>
         <w:t xml:space="preserve">Journal of Experimental Psychology. General</w:t>
       </w:r>
@@ -22503,8 +22404,8 @@
       </w:r>
       <w:r>
         <w:rPr>
+          <w:i/>
           <w:iCs/>
-          <w:i/>
         </w:rPr>
         <w:t xml:space="preserve">137</w:t>
       </w:r>
@@ -22537,8 +22438,8 @@
       </w:r>
       <w:r>
         <w:rPr>
+          <w:i/>
           <w:iCs/>
-          <w:i/>
         </w:rPr>
         <w:t xml:space="preserve">Journal of Experimental Psychology: General</w:t>
       </w:r>
@@ -22550,8 +22451,8 @@
       </w:r>
       <w:r>
         <w:rPr>
+          <w:i/>
           <w:iCs/>
-          <w:i/>
         </w:rPr>
         <w:t xml:space="preserve">151</w:t>
       </w:r>
@@ -22596,8 +22497,8 @@
       </w:r>
       <w:r>
         <w:rPr>
+          <w:i/>
           <w:iCs/>
-          <w:i/>
         </w:rPr>
         <w:t xml:space="preserve">Acta Psychologica</w:t>
       </w:r>
@@ -22609,8 +22510,8 @@
       </w:r>
       <w:r>
         <w:rPr>
+          <w:i/>
           <w:iCs/>
-          <w:i/>
         </w:rPr>
         <w:t xml:space="preserve">219</w:t>
       </w:r>
@@ -22655,8 +22556,8 @@
       </w:r>
       <w:r>
         <w:rPr>
+          <w:i/>
           <w:iCs/>
-          <w:i/>
         </w:rPr>
         <w:t xml:space="preserve">Memory</w:t>
       </w:r>
@@ -22668,8 +22569,8 @@
       </w:r>
       <w:r>
         <w:rPr>
+          <w:i/>
           <w:iCs/>
-          <w:i/>
         </w:rPr>
         <w:t xml:space="preserve">27</w:t>
       </w:r>
@@ -22714,8 +22615,8 @@
       </w:r>
       <w:r>
         <w:rPr>
+          <w:i/>
           <w:iCs/>
-          <w:i/>
         </w:rPr>
         <w:t xml:space="preserve">European Management Journal</w:t>
       </w:r>
@@ -22727,8 +22628,8 @@
       </w:r>
       <w:r>
         <w:rPr>
+          <w:i/>
           <w:iCs/>
-          <w:i/>
         </w:rPr>
         <w:t xml:space="preserve">35</w:t>
       </w:r>
@@ -22773,8 +22674,8 @@
       </w:r>
       <w:r>
         <w:rPr>
+          <w:i/>
           <w:iCs/>
-          <w:i/>
         </w:rPr>
         <w:t xml:space="preserve">Journal of Advanced Transportation</w:t>
       </w:r>
@@ -22786,8 +22687,8 @@
       </w:r>
       <w:r>
         <w:rPr>
+          <w:i/>
           <w:iCs/>
-          <w:i/>
         </w:rPr>
         <w:t xml:space="preserve">2020</w:t>
       </w:r>
@@ -22832,8 +22733,8 @@
       </w:r>
       <w:r>
         <w:rPr>
+          <w:i/>
           <w:iCs/>
-          <w:i/>
         </w:rPr>
         <w:t xml:space="preserve">Nature Reviews Neuroscience</w:t>
       </w:r>
@@ -22845,8 +22746,8 @@
       </w:r>
       <w:r>
         <w:rPr>
+          <w:i/>
           <w:iCs/>
-          <w:i/>
         </w:rPr>
         <w:t xml:space="preserve">11</w:t>
       </w:r>
@@ -22891,8 +22792,8 @@
       </w:r>
       <w:r>
         <w:rPr>
+          <w:i/>
           <w:iCs/>
-          <w:i/>
         </w:rPr>
         <w:t xml:space="preserve">Journal of Neuroscience</w:t>
       </w:r>
@@ -22904,8 +22805,8 @@
       </w:r>
       <w:r>
         <w:rPr>
+          <w:i/>
           <w:iCs/>
-          <w:i/>
         </w:rPr>
         <w:t xml:space="preserve">32</w:t>
       </w:r>
@@ -22950,8 +22851,8 @@
       </w:r>
       <w:r>
         <w:rPr>
+          <w:i/>
           <w:iCs/>
-          <w:i/>
         </w:rPr>
         <w:t xml:space="preserve">Psychological Methods</w:t>
       </w:r>
@@ -22963,8 +22864,8 @@
       </w:r>
       <w:r>
         <w:rPr>
+          <w:i/>
           <w:iCs/>
-          <w:i/>
         </w:rPr>
         <w:t xml:space="preserve">24</w:t>
       </w:r>
@@ -23009,8 +22910,8 @@
       </w:r>
       <w:r>
         <w:rPr>
+          <w:i/>
           <w:iCs/>
-          <w:i/>
         </w:rPr>
         <w:t xml:space="preserve">Current Directions in Psychological Science</w:t>
       </w:r>
@@ -23022,8 +22923,8 @@
       </w:r>
       <w:r>
         <w:rPr>
+          <w:i/>
           <w:iCs/>
-          <w:i/>
         </w:rPr>
         <w:t xml:space="preserve">22</w:t>
       </w:r>
@@ -23068,8 +22969,8 @@
       </w:r>
       <w:r>
         <w:rPr>
+          <w:i/>
           <w:iCs/>
-          <w:i/>
         </w:rPr>
         <w:t xml:space="preserve">Structural Equation Modeling</w:t>
       </w:r>
@@ -23081,8 +22982,8 @@
       </w:r>
       <w:r>
         <w:rPr>
+          <w:i/>
           <w:iCs/>
-          <w:i/>
         </w:rPr>
         <w:t xml:space="preserve">6</w:t>
       </w:r>
@@ -23127,8 +23028,8 @@
       </w:r>
       <w:r>
         <w:rPr>
+          <w:i/>
           <w:iCs/>
-          <w:i/>
         </w:rPr>
         <w:t xml:space="preserve">Journal of Experimental Psychology: Learning, Memory, and Cognition</w:t>
       </w:r>
@@ -23140,8 +23041,8 @@
       </w:r>
       <w:r>
         <w:rPr>
+          <w:i/>
           <w:iCs/>
-          <w:i/>
         </w:rPr>
         <w:t xml:space="preserve">33</w:t>
       </w:r>
@@ -23174,36 +23075,36 @@
       </w:r>
       <w:r>
         <w:rPr>
+          <w:i/>
           <w:iCs/>
-          <w:i/>
         </w:rPr>
         <w:t xml:space="preserve">Farm household income volatility:</w:t>
       </w:r>
       <w:r>
         <w:rPr>
+          <w:i/>
           <w:iCs/>
+        </w:rPr>
+        <w:t xml:space="preserve"> </w:t>
+      </w:r>
+      <w:r>
+        <w:rPr>
           <w:i/>
-        </w:rPr>
-        <w:t xml:space="preserve"> </w:t>
-      </w:r>
-      <w:r>
-        <w:rPr>
           <w:iCs/>
-          <w:i/>
         </w:rPr>
         <w:t xml:space="preserve">An</w:t>
       </w:r>
       <w:r>
         <w:rPr>
+          <w:i/>
           <w:iCs/>
+        </w:rPr>
+        <w:t xml:space="preserve"> </w:t>
+      </w:r>
+      <w:r>
+        <w:rPr>
           <w:i/>
-        </w:rPr>
-        <w:t xml:space="preserve"> </w:t>
-      </w:r>
-      <w:r>
-        <w:rPr>
           <w:iCs/>
-          <w:i/>
         </w:rPr>
         <w:t xml:space="preserve">analysis using panel data from a national survey</w:t>
       </w:r>
@@ -23225,8 +23126,8 @@
       </w:r>
       <w:r>
         <w:rPr>
+          <w:i/>
           <w:iCs/>
-          <w:i/>
         </w:rPr>
         <w:t xml:space="preserve">Applied Cognitive Psychology</w:t>
       </w:r>
@@ -23238,8 +23139,8 @@
       </w:r>
       <w:r>
         <w:rPr>
+          <w:i/>
           <w:iCs/>
-          <w:i/>
         </w:rPr>
         <w:t xml:space="preserve">15</w:t>
       </w:r>
@@ -23272,8 +23173,8 @@
       </w:r>
       <w:r>
         <w:rPr>
+          <w:i/>
           <w:iCs/>
-          <w:i/>
         </w:rPr>
         <w:t xml:space="preserve">Journal of Research in Personality</w:t>
       </w:r>
@@ -23285,8 +23186,8 @@
       </w:r>
       <w:r>
         <w:rPr>
+          <w:i/>
           <w:iCs/>
-          <w:i/>
         </w:rPr>
         <w:t xml:space="preserve">80</w:t>
       </w:r>
@@ -23331,8 +23232,8 @@
       </w:r>
       <w:r>
         <w:rPr>
+          <w:i/>
           <w:iCs/>
-          <w:i/>
         </w:rPr>
         <w:t xml:space="preserve">Advances in Methods and Practices in Psychological Science</w:t>
       </w:r>
@@ -23344,8 +23245,8 @@
       </w:r>
       <w:r>
         <w:rPr>
+          <w:i/>
           <w:iCs/>
-          <w:i/>
         </w:rPr>
         <w:t xml:space="preserve">1</w:t>
       </w:r>
@@ -23387,8 +23288,8 @@
       </w:r>
       <w:r>
         <w:rPr>
+          <w:i/>
           <w:iCs/>
-          <w:i/>
         </w:rPr>
         <w:t xml:space="preserve">Behavior Research Methods</w:t>
       </w:r>
@@ -23400,8 +23301,8 @@
       </w:r>
       <w:r>
         <w:rPr>
+          <w:i/>
           <w:iCs/>
-          <w:i/>
         </w:rPr>
         <w:t xml:space="preserve">42</w:t>
       </w:r>
@@ -23434,8 +23335,8 @@
       </w:r>
       <w:r>
         <w:rPr>
+          <w:i/>
           <w:iCs/>
-          <w:i/>
         </w:rPr>
         <w:t xml:space="preserve">Developmental Psychology</w:t>
       </w:r>
@@ -23447,8 +23348,8 @@
       </w:r>
       <w:r>
         <w:rPr>
+          <w:i/>
           <w:iCs/>
-          <w:i/>
         </w:rPr>
         <w:t xml:space="preserve">54</w:t>
       </w:r>
@@ -23517,8 +23418,8 @@
       </w:r>
       <w:r>
         <w:rPr>
+          <w:i/>
           <w:iCs/>
-          <w:i/>
         </w:rPr>
         <w:t xml:space="preserve">Social Science &amp; Medicine</w:t>
       </w:r>
@@ -23530,8 +23431,8 @@
       </w:r>
       <w:r>
         <w:rPr>
+          <w:i/>
           <w:iCs/>
-          <w:i/>
         </w:rPr>
         <w:t xml:space="preserve">307</w:t>
       </w:r>
@@ -23564,8 +23465,8 @@
       </w:r>
       <w:r>
         <w:rPr>
+          <w:i/>
           <w:iCs/>
-          <w:i/>
         </w:rPr>
         <w:t xml:space="preserve">Psychological Research</w:t>
       </w:r>
@@ -23610,8 +23511,8 @@
       </w:r>
       <w:r>
         <w:rPr>
+          <w:i/>
           <w:iCs/>
-          <w:i/>
         </w:rPr>
         <w:t xml:space="preserve">Cerebral Cortex</w:t>
       </w:r>
@@ -23656,8 +23557,8 @@
       </w:r>
       <w:r>
         <w:rPr>
+          <w:i/>
           <w:iCs/>
-          <w:i/>
         </w:rPr>
         <w:t xml:space="preserve">American Psychologist</w:t>
       </w:r>
@@ -23669,8 +23570,8 @@
       </w:r>
       <w:r>
         <w:rPr>
+          <w:i/>
           <w:iCs/>
-          <w:i/>
         </w:rPr>
         <w:t xml:space="preserve">56</w:t>
       </w:r>
@@ -23715,8 +23616,8 @@
       </w:r>
       <w:r>
         <w:rPr>
+          <w:i/>
           <w:iCs/>
-          <w:i/>
         </w:rPr>
         <w:t xml:space="preserve">Current Directions in Psychological Science</w:t>
       </w:r>
@@ -23728,8 +23629,8 @@
       </w:r>
       <w:r>
         <w:rPr>
+          <w:i/>
           <w:iCs/>
-          <w:i/>
         </w:rPr>
         <w:t xml:space="preserve">25</w:t>
       </w:r>
@@ -23774,8 +23675,8 @@
       </w:r>
       <w:r>
         <w:rPr>
+          <w:i/>
           <w:iCs/>
-          <w:i/>
         </w:rPr>
         <w:t xml:space="preserve">Perspectives on Psychological Science</w:t>
       </w:r>
@@ -23787,8 +23688,8 @@
       </w:r>
       <w:r>
         <w:rPr>
+          <w:i/>
           <w:iCs/>
-          <w:i/>
         </w:rPr>
         <w:t xml:space="preserve">16</w:t>
       </w:r>
@@ -23833,8 +23734,8 @@
       </w:r>
       <w:r>
         <w:rPr>
+          <w:i/>
           <w:iCs/>
-          <w:i/>
         </w:rPr>
         <w:t xml:space="preserve">Journal of Personality and Social Psychology</w:t>
       </w:r>
@@ -23846,8 +23747,8 @@
       </w:r>
       <w:r>
         <w:rPr>
+          <w:i/>
           <w:iCs/>
-          <w:i/>
         </w:rPr>
         <w:t xml:space="preserve">109</w:t>
       </w:r>
@@ -23889,8 +23790,8 @@
       </w:r>
       <w:r>
         <w:rPr>
+          <w:i/>
           <w:iCs/>
-          <w:i/>
         </w:rPr>
         <w:t xml:space="preserve">Perceptual and Motor Skills</w:t>
       </w:r>
@@ -23902,8 +23803,8 @@
       </w:r>
       <w:r>
         <w:rPr>
+          <w:i/>
           <w:iCs/>
-          <w:i/>
         </w:rPr>
         <w:t xml:space="preserve">102</w:t>
       </w:r>
@@ -23936,8 +23837,8 @@
       </w:r>
       <w:r>
         <w:rPr>
+          <w:i/>
           <w:iCs/>
-          <w:i/>
         </w:rPr>
         <w:t xml:space="preserve">Developmental Science</w:t>
       </w:r>
@@ -23949,8 +23850,8 @@
       </w:r>
       <w:r>
         <w:rPr>
+          <w:i/>
           <w:iCs/>
-          <w:i/>
         </w:rPr>
         <w:t xml:space="preserve">10</w:t>
       </w:r>
@@ -24007,8 +23908,8 @@
       </w:r>
       <w:r>
         <w:rPr>
+          <w:i/>
           <w:iCs/>
-          <w:i/>
         </w:rPr>
         <w:t xml:space="preserve">Journal of Child Psychology and Psychiatry</w:t>
       </w:r>
@@ -24020,8 +23921,8 @@
       </w:r>
       <w:r>
         <w:rPr>
+          <w:i/>
           <w:iCs/>
-          <w:i/>
         </w:rPr>
         <w:t xml:space="preserve">62</w:t>
       </w:r>
@@ -24066,8 +23967,8 @@
       </w:r>
       <w:r>
         <w:rPr>
+          <w:i/>
           <w:iCs/>
-          <w:i/>
         </w:rPr>
         <w:t xml:space="preserve">Journal of Experimental Psychology: General</w:t>
       </w:r>
@@ -24079,8 +23980,8 @@
       </w:r>
       <w:r>
         <w:rPr>
+          <w:i/>
           <w:iCs/>
-          <w:i/>
         </w:rPr>
         <w:t xml:space="preserve">134</w:t>
       </w:r>
@@ -24128,50 +24029,50 @@
       </w:r>
       <w:r>
         <w:rPr>
+          <w:i/>
           <w:iCs/>
-          <w:i/>
         </w:rPr>
         <w:t xml:space="preserve">Psychology of</w:t>
       </w:r>
       <w:r>
         <w:rPr>
+          <w:i/>
           <w:iCs/>
+        </w:rPr>
+        <w:t xml:space="preserve"> </w:t>
+      </w:r>
+      <w:r>
+        <w:rPr>
           <w:i/>
-        </w:rPr>
-        <w:t xml:space="preserve"> </w:t>
-      </w:r>
-      <w:r>
-        <w:rPr>
           <w:iCs/>
-          <w:i/>
         </w:rPr>
         <w:t xml:space="preserve">Learning</w:t>
       </w:r>
       <w:r>
         <w:rPr>
+          <w:i/>
           <w:iCs/>
+        </w:rPr>
+        <w:t xml:space="preserve"> </w:t>
+      </w:r>
+      <w:r>
+        <w:rPr>
           <w:i/>
-        </w:rPr>
-        <w:t xml:space="preserve"> </w:t>
-      </w:r>
-      <w:r>
-        <w:rPr>
           <w:iCs/>
-          <w:i/>
         </w:rPr>
         <w:t xml:space="preserve">and</w:t>
       </w:r>
       <w:r>
         <w:rPr>
+          <w:i/>
           <w:iCs/>
+        </w:rPr>
+        <w:t xml:space="preserve"> </w:t>
+      </w:r>
+      <w:r>
+        <w:rPr>
           <w:i/>
-        </w:rPr>
-        <w:t xml:space="preserve"> </w:t>
-      </w:r>
-      <w:r>
-        <w:rPr>
           <w:iCs/>
-          <w:i/>
         </w:rPr>
         <w:t xml:space="preserve">Motivation</w:t>
       </w:r>
@@ -24207,8 +24108,8 @@
       </w:r>
       <w:r>
         <w:rPr>
+          <w:i/>
           <w:iCs/>
-          <w:i/>
         </w:rPr>
         <w:t xml:space="preserve">Journal of Cognition</w:t>
       </w:r>
@@ -24220,8 +24121,8 @@
       </w:r>
       <w:r>
         <w:rPr>
+          <w:i/>
           <w:iCs/>
-          <w:i/>
         </w:rPr>
         <w:t xml:space="preserve">2</w:t>
       </w:r>
@@ -24254,8 +24155,8 @@
       </w:r>
       <w:r>
         <w:rPr>
+          <w:i/>
           <w:iCs/>
-          <w:i/>
         </w:rPr>
         <w:t xml:space="preserve">Psychological Bulletin</w:t>
       </w:r>
@@ -24267,8 +24168,8 @@
       </w:r>
       <w:r>
         <w:rPr>
+          <w:i/>
           <w:iCs/>
-          <w:i/>
         </w:rPr>
         <w:t xml:space="preserve">144</w:t>
       </w:r>
@@ -24301,8 +24202,8 @@
       </w:r>
       <w:r>
         <w:rPr>
+          <w:i/>
           <w:iCs/>
-          <w:i/>
         </w:rPr>
         <w:t xml:space="preserve">Personality and Individual Differences</w:t>
       </w:r>
@@ -24314,8 +24215,8 @@
       </w:r>
       <w:r>
         <w:rPr>
+          <w:i/>
           <w:iCs/>
-          <w:i/>
         </w:rPr>
         <w:t xml:space="preserve">29</w:t>
       </w:r>
@@ -24366,8 +24267,8 @@
       </w:r>
       <w:r>
         <w:rPr>
+          <w:i/>
           <w:iCs/>
-          <w:i/>
         </w:rPr>
         <w:t xml:space="preserve">Journal of Statistical Software</w:t>
       </w:r>
@@ -24379,8 +24280,8 @@
       </w:r>
       <w:r>
         <w:rPr>
+          <w:i/>
           <w:iCs/>
-          <w:i/>
         </w:rPr>
         <w:t xml:space="preserve">57</w:t>
       </w:r>
@@ -24425,8 +24326,8 @@
       </w:r>
       <w:r>
         <w:rPr>
+          <w:i/>
           <w:iCs/>
-          <w:i/>
         </w:rPr>
         <w:t xml:space="preserve">Journal of Learning Disabilities</w:t>
       </w:r>
@@ -24438,8 +24339,8 @@
       </w:r>
       <w:r>
         <w:rPr>
+          <w:i/>
           <w:iCs/>
-          <w:i/>
         </w:rPr>
         <w:t xml:space="preserve">49</w:t>
       </w:r>
@@ -24484,8 +24385,8 @@
       </w:r>
       <w:r>
         <w:rPr>
+          <w:i/>
           <w:iCs/>
-          <w:i/>
         </w:rPr>
         <w:t xml:space="preserve">Developmental Cognitive Neuroscience</w:t>
       </w:r>
@@ -24497,8 +24398,8 @@
       </w:r>
       <w:r>
         <w:rPr>
+          <w:i/>
           <w:iCs/>
-          <w:i/>
         </w:rPr>
         <w:t xml:space="preserve">39</w:t>
       </w:r>
@@ -24549,8 +24450,8 @@
       </w:r>
       <w:r>
         <w:rPr>
+          <w:i/>
           <w:iCs/>
-          <w:i/>
         </w:rPr>
         <w:t xml:space="preserve">Journal of Statistical Software</w:t>
       </w:r>
@@ -24562,8 +24463,8 @@
       </w:r>
       <w:r>
         <w:rPr>
+          <w:i/>
           <w:iCs/>
-          <w:i/>
         </w:rPr>
         <w:t xml:space="preserve">48</w:t>
       </w:r>
@@ -24596,8 +24497,8 @@
       </w:r>
       <w:r>
         <w:rPr>
+          <w:i/>
           <w:iCs/>
-          <w:i/>
         </w:rPr>
         <w:t xml:space="preserve">Journal of the American Academy of Child &amp; Adolescent Psychiatry</w:t>
       </w:r>
@@ -24609,8 +24510,8 @@
       </w:r>
       <w:r>
         <w:rPr>
+          <w:i/>
           <w:iCs/>
-          <w:i/>
         </w:rPr>
         <w:t xml:space="preserve">60</w:t>
       </w:r>
@@ -24673,8 +24574,8 @@
       </w:r>
       <w:r>
         <w:rPr>
+          <w:i/>
           <w:iCs/>
-          <w:i/>
         </w:rPr>
         <w:t xml:space="preserve">Bulletin of Sociological Methodology</w:t>
       </w:r>
@@ -24686,8 +24587,8 @@
       </w:r>
       <w:r>
         <w:rPr>
+          <w:i/>
           <w:iCs/>
-          <w:i/>
         </w:rPr>
         <w:t xml:space="preserve">109</w:t>
       </w:r>
@@ -24720,8 +24621,8 @@
       </w:r>
       <w:r>
         <w:rPr>
+          <w:i/>
           <w:iCs/>
-          <w:i/>
         </w:rPr>
         <w:t xml:space="preserve">Journal of Experimental Psychology. Learning, Memory, and Cognition</w:t>
       </w:r>
@@ -24733,8 +24634,8 @@
       </w:r>
       <w:r>
         <w:rPr>
+          <w:i/>
           <w:iCs/>
-          <w:i/>
         </w:rPr>
         <w:t xml:space="preserve">35</w:t>
       </w:r>
@@ -24767,29 +24668,29 @@
       </w:r>
       <w:r>
         <w:rPr>
+          <w:i/>
           <w:iCs/>
-          <w:i/>
         </w:rPr>
         <w:t xml:space="preserve">Cognitive resilience and vulnerability to socioeconomic disadvantage:</w:t>
       </w:r>
       <w:r>
         <w:rPr>
+          <w:i/>
           <w:iCs/>
+        </w:rPr>
+        <w:t xml:space="preserve"> </w:t>
+      </w:r>
+      <w:r>
+        <w:rPr>
           <w:i/>
-        </w:rPr>
-        <w:t xml:space="preserve"> </w:t>
-      </w:r>
-      <w:r>
-        <w:rPr>
           <w:iCs/>
-          <w:i/>
         </w:rPr>
         <w:t xml:space="preserve">Individual</w:t>
       </w:r>
       <w:r>
         <w:rPr>
+          <w:i/>
           <w:iCs/>
-          <w:i/>
         </w:rPr>
         <w:t xml:space="preserve">, family, school, and neighborhood predictors</w:t>
       </w:r>
@@ -24834,8 +24735,8 @@
       </w:r>
       <w:r>
         <w:rPr>
+          <w:i/>
           <w:iCs/>
-          <w:i/>
         </w:rPr>
         <w:t xml:space="preserve">Trends in Cognitive Sciences</w:t>
       </w:r>
@@ -24847,8 +24748,8 @@
       </w:r>
       <w:r>
         <w:rPr>
+          <w:i/>
           <w:iCs/>
-          <w:i/>
         </w:rPr>
         <w:t xml:space="preserve">18</w:t>
       </w:r>
@@ -24881,8 +24782,8 @@
       </w:r>
       <w:r>
         <w:rPr>
+          <w:i/>
           <w:iCs/>
-          <w:i/>
         </w:rPr>
         <w:t xml:space="preserve">Science Advances</w:t>
       </w:r>
@@ -24894,8 +24795,8 @@
       </w:r>
       <w:r>
         <w:rPr>
+          <w:i/>
           <w:iCs/>
-          <w:i/>
         </w:rPr>
         <w:t xml:space="preserve">8</w:t>
       </w:r>
@@ -24928,8 +24829,8 @@
       </w:r>
       <w:r>
         <w:rPr>
+          <w:i/>
           <w:iCs/>
-          <w:i/>
         </w:rPr>
         <w:t xml:space="preserve">Developmental Science</w:t>
       </w:r>
@@ -24941,8 +24842,8 @@
       </w:r>
       <w:r>
         <w:rPr>
+          <w:i/>
           <w:iCs/>
-          <w:i/>
         </w:rPr>
         <w:t xml:space="preserve">23</w:t>
       </w:r>
@@ -24975,8 +24876,8 @@
       </w:r>
       <w:r>
         <w:rPr>
+          <w:i/>
           <w:iCs/>
-          <w:i/>
         </w:rPr>
         <w:t xml:space="preserve">Stress</w:t>
       </w:r>
@@ -24988,8 +24889,8 @@
       </w:r>
       <w:r>
         <w:rPr>
+          <w:i/>
           <w:iCs/>
-          <w:i/>
         </w:rPr>
         <w:t xml:space="preserve">22</w:t>
       </w:r>
@@ -25034,8 +24935,8 @@
       </w:r>
       <w:r>
         <w:rPr>
+          <w:i/>
           <w:iCs/>
-          <w:i/>
         </w:rPr>
         <w:t xml:space="preserve">Social and Personality Psychology Compass</w:t>
       </w:r>
@@ -25047,8 +24948,8 @@
       </w:r>
       <w:r>
         <w:rPr>
+          <w:i/>
           <w:iCs/>
-          <w:i/>
         </w:rPr>
         <w:t xml:space="preserve">11</w:t>
       </w:r>
@@ -25081,8 +24982,8 @@
       </w:r>
       <w:r>
         <w:rPr>
+          <w:i/>
           <w:iCs/>
-          <w:i/>
         </w:rPr>
         <w:t xml:space="preserve">Perspectives on Psychological Science</w:t>
       </w:r>
@@ -25094,8 +24995,8 @@
       </w:r>
       <w:r>
         <w:rPr>
+          <w:i/>
           <w:iCs/>
-          <w:i/>
         </w:rPr>
         <w:t xml:space="preserve">16</w:t>
       </w:r>
@@ -25140,8 +25041,8 @@
       </w:r>
       <w:r>
         <w:rPr>
+          <w:i/>
           <w:iCs/>
-          <w:i/>
         </w:rPr>
         <w:t xml:space="preserve">Psychological Bulletin</w:t>
       </w:r>
@@ -25153,8 +25054,8 @@
       </w:r>
       <w:r>
         <w:rPr>
+          <w:i/>
           <w:iCs/>
-          <w:i/>
         </w:rPr>
         <w:t xml:space="preserve">147</w:t>
       </w:r>
@@ -25187,8 +25088,8 @@
       </w:r>
       <w:r>
         <w:rPr>
+          <w:i/>
           <w:iCs/>
-          <w:i/>
         </w:rPr>
         <w:t xml:space="preserve">Cognitive, Affective &amp; Behavioral Neuroscience</w:t>
       </w:r>
@@ -25200,8 +25101,8 @@
       </w:r>
       <w:r>
         <w:rPr>
+          <w:i/>
           <w:iCs/>
-          <w:i/>
         </w:rPr>
         <w:t xml:space="preserve">14</w:t>
       </w:r>
@@ -25234,8 +25135,8 @@
       </w:r>
       <w:r>
         <w:rPr>
+          <w:i/>
           <w:iCs/>
-          <w:i/>
         </w:rPr>
         <w:t xml:space="preserve">Journal of Quantitative Criminology</w:t>
       </w:r>
@@ -25247,8 +25148,8 @@
       </w:r>
       <w:r>
         <w:rPr>
+          <w:i/>
           <w:iCs/>
-          <w:i/>
         </w:rPr>
         <w:t xml:space="preserve">28</w:t>
       </w:r>
@@ -25293,8 +25194,8 @@
       </w:r>
       <w:r>
         <w:rPr>
+          <w:i/>
           <w:iCs/>
-          <w:i/>
         </w:rPr>
         <w:t xml:space="preserve">Development and Psychopathology</w:t>
       </w:r>
@@ -25327,36 +25228,36 @@
       </w:r>
       <w:r>
         <w:rPr>
+          <w:i/>
           <w:iCs/>
-          <w:i/>
         </w:rPr>
         <w:t xml:space="preserve">Projectlog:</w:t>
       </w:r>
       <w:r>
         <w:rPr>
+          <w:i/>
           <w:iCs/>
+        </w:rPr>
+        <w:t xml:space="preserve"> </w:t>
+      </w:r>
+      <w:r>
+        <w:rPr>
           <w:i/>
-        </w:rPr>
-        <w:t xml:space="preserve"> </w:t>
-      </w:r>
-      <w:r>
-        <w:rPr>
           <w:iCs/>
-          <w:i/>
         </w:rPr>
         <w:t xml:space="preserve">Tools</w:t>
       </w:r>
       <w:r>
         <w:rPr>
+          <w:i/>
           <w:iCs/>
+        </w:rPr>
+        <w:t xml:space="preserve"> </w:t>
+      </w:r>
+      <w:r>
+        <w:rPr>
           <w:i/>
-        </w:rPr>
-        <w:t xml:space="preserve"> </w:t>
-      </w:r>
-      <w:r>
-        <w:rPr>
           <w:iCs/>
-          <w:i/>
         </w:rPr>
         <w:t xml:space="preserve">for documenting your project workflow</w:t>
       </w:r>
@@ -25389,8 +25290,8 @@
       </w:r>
       <w:r>
         <w:rPr>
+          <w:i/>
           <w:iCs/>
-          <w:i/>
         </w:rPr>
         <w:t xml:space="preserve">Psychological Methods</w:t>
       </w:r>
@@ -25423,8 +25324,8 @@
       </w:r>
       <w:r>
         <w:rPr>
+          <w:i/>
           <w:iCs/>
-          <w:i/>
         </w:rPr>
         <w:t xml:space="preserve">Frontiers in Psychology</w:t>
       </w:r>
@@ -25436,8 +25337,8 @@
       </w:r>
       <w:r>
         <w:rPr>
+          <w:i/>
           <w:iCs/>
-          <w:i/>
         </w:rPr>
         <w:t xml:space="preserve">4</w:t>
       </w:r>
@@ -25482,8 +25383,8 @@
       </w:r>
       <w:r>
         <w:rPr>
+          <w:i/>
           <w:iCs/>
-          <w:i/>
         </w:rPr>
         <w:t xml:space="preserve">Child Development</w:t>
       </w:r>
@@ -25516,8 +25417,8 @@
       </w:r>
       <w:r>
         <w:rPr>
+          <w:i/>
           <w:iCs/>
-          <w:i/>
         </w:rPr>
         <w:t xml:space="preserve">Evolution and Human Behavior</w:t>
       </w:r>
@@ -25529,8 +25430,8 @@
       </w:r>
       <w:r>
         <w:rPr>
+          <w:i/>
           <w:iCs/>
-          <w:i/>
         </w:rPr>
         <w:t xml:space="preserve">41</w:t>
       </w:r>
@@ -25575,8 +25476,8 @@
       </w:r>
       <w:r>
         <w:rPr>
+          <w:i/>
           <w:iCs/>
-          <w:i/>
         </w:rPr>
         <w:t xml:space="preserve">Journal of Personality and Social Psychology</w:t>
       </w:r>
@@ -25588,8 +25489,8 @@
       </w:r>
       <w:r>
         <w:rPr>
+          <w:i/>
           <w:iCs/>
-          <w:i/>
         </w:rPr>
         <w:t xml:space="preserve">114</w:t>
       </w:r>
@@ -25622,8 +25523,8 @@
       </w:r>
       <w:r>
         <w:rPr>
+          <w:i/>
           <w:iCs/>
-          <w:i/>
         </w:rPr>
         <w:t xml:space="preserve">Development and Psychopathology</w:t>
       </w:r>
@@ -28740,14 +28641,14 @@
     </w:lvl>
   </w:abstractNum>
   <w:abstractNum w:abstractNumId="990">
-    <w:nsid w:val="A990"/>
+    <w:nsid w:val="0000A990"/>
     <w:multiLevelType w:val="multilevel"/>
     <w:lvl w:ilvl="0">
       <w:numFmt w:val="bullet"/>
       <w:lvlText w:val=" "/>
       <w:lvlJc w:val="left"/>
       <w:pPr>
-        <w:ind w:left="720" w:hanging="480"/>
+        <w:ind w:left="720" w:hanging="360"/>
       </w:pPr>
     </w:lvl>
     <w:lvl w:ilvl="1">
@@ -28755,7 +28656,7 @@
       <w:lvlText w:val=" "/>
       <w:lvlJc w:val="left"/>
       <w:pPr>
-        <w:ind w:left="1440" w:hanging="480"/>
+        <w:ind w:left="1440" w:hanging="360"/>
       </w:pPr>
     </w:lvl>
     <w:lvl w:ilvl="2">
@@ -28763,7 +28664,7 @@
       <w:lvlText w:val=" "/>
       <w:lvlJc w:val="left"/>
       <w:pPr>
-        <w:ind w:left="2160" w:hanging="480"/>
+        <w:ind w:left="2160" w:hanging="360"/>
       </w:pPr>
     </w:lvl>
     <w:lvl w:ilvl="3">
@@ -28771,7 +28672,7 @@
       <w:lvlText w:val=" "/>
       <w:lvlJc w:val="left"/>
       <w:pPr>
-        <w:ind w:left="2880" w:hanging="480"/>
+        <w:ind w:left="2880" w:hanging="360"/>
       </w:pPr>
     </w:lvl>
     <w:lvl w:ilvl="4">
@@ -28779,7 +28680,7 @@
       <w:lvlText w:val=" "/>
       <w:lvlJc w:val="left"/>
       <w:pPr>
-        <w:ind w:left="3600" w:hanging="480"/>
+        <w:ind w:left="3600" w:hanging="360"/>
       </w:pPr>
     </w:lvl>
     <w:lvl w:ilvl="5">
@@ -28787,7 +28688,7 @@
       <w:lvlText w:val=" "/>
       <w:lvlJc w:val="left"/>
       <w:pPr>
-        <w:ind w:left="4320" w:hanging="480"/>
+        <w:ind w:left="4320" w:hanging="360"/>
       </w:pPr>
     </w:lvl>
     <w:lvl w:ilvl="6">
@@ -28795,7 +28696,7 @@
       <w:lvlText w:val=" "/>
       <w:lvlJc w:val="left"/>
       <w:pPr>
-        <w:ind w:left="5040" w:hanging="480"/>
+        <w:ind w:left="5040" w:hanging="360"/>
       </w:pPr>
     </w:lvl>
     <w:lvl w:ilvl="7">
@@ -28803,7 +28704,7 @@
       <w:lvlText w:val=" "/>
       <w:lvlJc w:val="left"/>
       <w:pPr>
-        <w:ind w:left="5760" w:hanging="480"/>
+        <w:ind w:left="5760" w:hanging="360"/>
       </w:pPr>
     </w:lvl>
     <w:lvl w:ilvl="8">
@@ -28811,7 +28712,7 @@
       <w:lvlText w:val=" "/>
       <w:lvlJc w:val="left"/>
       <w:pPr>
-        <w:ind w:left="6480" w:hanging="480"/>
+        <w:ind w:left="6480" w:hanging="360"/>
       </w:pPr>
     </w:lvl>
   </w:abstractNum>
@@ -29784,6 +29685,7 @@
     <w:name w:val="KeywordTok"/>
     <w:basedOn w:val="VerbatimChar"/>
     <w:rPr>
+      <w:b/>
       <w:color w:val="003b4f"/>
       <w:shd w:val="clear" w:fill="f1f3f5"/>
     </w:rPr>
@@ -29888,9 +29790,9 @@
     <w:name w:val="DocumentationTok"/>
     <w:basedOn w:val="VerbatimChar"/>
     <w:rPr>
+      <w:i/>
       <w:color w:val="5e5e5e"/>
       <w:shd w:val="clear" w:fill="f1f3f5"/>
-      <w:i/>
     </w:rPr>
   </w:style>
   <w:style w:type="character" w:customStyle="1" w:styleId="AnnotationTok">
@@ -29905,9 +29807,9 @@
     <w:name w:val="CommentVarTok"/>
     <w:basedOn w:val="VerbatimChar"/>
     <w:rPr>
+      <w:i/>
       <w:color w:val="5e5e5e"/>
       <w:shd w:val="clear" w:fill="f1f3f5"/>
-      <w:i/>
     </w:rPr>
   </w:style>
   <w:style w:type="character" w:customStyle="1" w:styleId="OtherTok">
@@ -29938,6 +29840,7 @@
     <w:name w:val="ControlFlowTok"/>
     <w:basedOn w:val="VerbatimChar"/>
     <w:rPr>
+      <w:b/>
       <w:color w:val="003b4f"/>
       <w:shd w:val="clear" w:fill="f1f3f5"/>
     </w:rPr>
@@ -30002,9 +29905,9 @@
     <w:name w:val="WarningTok"/>
     <w:basedOn w:val="VerbatimChar"/>
     <w:rPr>
+      <w:i/>
       <w:color w:val="5e5e5e"/>
       <w:shd w:val="clear" w:fill="f1f3f5"/>
-      <w:i/>
     </w:rPr>
   </w:style>
   <w:style w:type="character" w:customStyle="1" w:styleId="AlertTok">

</xml_diff>